<commit_message>
Oppdatert word og txt filer til å speile innhold
</commit_message>
<xml_diff>
--- a/public/Samtalestøtte-Arbeidsgiver.docx
+++ b/public/Samtalestøtte-Arbeidsgiver.docx
@@ -1,6 +1,6 @@
 
 <file path=word/document.xml><?xml version="1.0" encoding="utf-8"?>
-<w:document xmlns:wpc="http://schemas.microsoft.com/office/word/2010/wordprocessingCanvas" xmlns:cx="http://schemas.microsoft.com/office/drawing/2014/chartex" xmlns:cx1="http://schemas.microsoft.com/office/drawing/2015/9/8/chartex" xmlns:cx2="http://schemas.microsoft.com/office/drawing/2015/10/21/chartex" xmlns:cx3="http://schemas.microsoft.com/office/drawing/2016/5/9/chartex" xmlns:cx4="http://schemas.microsoft.com/office/drawing/2016/5/10/chartex" xmlns:cx5="http://schemas.microsoft.com/office/drawing/2016/5/11/chartex" xmlns:cx6="http://schemas.microsoft.com/office/drawing/2016/5/12/chartex" xmlns:cx7="http://schemas.microsoft.com/office/drawing/2016/5/13/chartex" xmlns:cx8="http://schemas.microsoft.com/office/drawing/2016/5/14/chartex" xmlns:mc="http://schemas.openxmlformats.org/markup-compatibility/2006" xmlns:aink="http://schemas.microsoft.com/office/drawing/2016/ink" xmlns:am3d="http://schemas.microsoft.com/office/drawing/2017/model3d" xmlns:o="urn:schemas-microsoft-com:office:office" xmlns:r="http://schemas.openxmlformats.org/officeDocument/2006/relationships" xmlns:m="http://schemas.openxmlformats.org/officeDocument/2006/math" xmlns:v="urn:schemas-microsoft-com:vml" xmlns:wp14="http://schemas.microsoft.com/office/word/2010/wordprocessingDrawing" xmlns:wp="http://schemas.openxmlformats.org/drawingml/2006/wordprocessingDrawing" xmlns:w10="urn:schemas-microsoft-com:office:word" xmlns:w="http://schemas.openxmlformats.org/wordprocessingml/2006/main" xmlns:w14="http://schemas.microsoft.com/office/word/2010/wordml" xmlns:w15="http://schemas.microsoft.com/office/word/2012/wordml" xmlns:w16cex="http://schemas.microsoft.com/office/word/2018/wordml/cex" xmlns:w16cid="http://schemas.microsoft.com/office/word/2016/wordml/cid" xmlns:w16="http://schemas.microsoft.com/office/word/2018/wordml" xmlns:w16se="http://schemas.microsoft.com/office/word/2015/wordml/symex" xmlns:wpg="http://schemas.microsoft.com/office/word/2010/wordprocessingGroup" xmlns:wpi="http://schemas.microsoft.com/office/word/2010/wordprocessingInk" xmlns:wne="http://schemas.microsoft.com/office/word/2006/wordml" xmlns:wps="http://schemas.microsoft.com/office/word/2010/wordprocessingShape" mc:Ignorable="w14 w15 w16se w16cid w16 w16cex wp14">
+<w:document xmlns:wpc="http://schemas.microsoft.com/office/word/2010/wordprocessingCanvas" xmlns:cx="http://schemas.microsoft.com/office/drawing/2014/chartex" xmlns:cx1="http://schemas.microsoft.com/office/drawing/2015/9/8/chartex" xmlns:cx2="http://schemas.microsoft.com/office/drawing/2015/10/21/chartex" xmlns:cx3="http://schemas.microsoft.com/office/drawing/2016/5/9/chartex" xmlns:cx4="http://schemas.microsoft.com/office/drawing/2016/5/10/chartex" xmlns:cx5="http://schemas.microsoft.com/office/drawing/2016/5/11/chartex" xmlns:cx6="http://schemas.microsoft.com/office/drawing/2016/5/12/chartex" xmlns:cx7="http://schemas.microsoft.com/office/drawing/2016/5/13/chartex" xmlns:cx8="http://schemas.microsoft.com/office/drawing/2016/5/14/chartex" xmlns:mc="http://schemas.openxmlformats.org/markup-compatibility/2006" xmlns:aink="http://schemas.microsoft.com/office/drawing/2016/ink" xmlns:am3d="http://schemas.microsoft.com/office/drawing/2017/model3d" xmlns:o="urn:schemas-microsoft-com:office:office" xmlns:r="http://schemas.openxmlformats.org/officeDocument/2006/relationships" xmlns:m="http://schemas.openxmlformats.org/officeDocument/2006/math" xmlns:v="urn:schemas-microsoft-com:vml" xmlns:wp14="http://schemas.microsoft.com/office/word/2010/wordprocessingDrawing" xmlns:wp="http://schemas.openxmlformats.org/drawingml/2006/wordprocessingDrawing" xmlns:w10="urn:schemas-microsoft-com:office:word" xmlns:w="http://schemas.openxmlformats.org/wordprocessingml/2006/main" xmlns:w14="http://schemas.microsoft.com/office/word/2010/wordml" xmlns:w15="http://schemas.microsoft.com/office/word/2012/wordml" xmlns:w16cex="http://schemas.microsoft.com/office/word/2018/wordml/cex" xmlns:w16cid="http://schemas.microsoft.com/office/word/2016/wordml/cid" xmlns:w16="http://schemas.microsoft.com/office/word/2018/wordml" xmlns:w16sdtdh="http://schemas.microsoft.com/office/word/2020/wordml/sdtdatahash" xmlns:w16se="http://schemas.microsoft.com/office/word/2015/wordml/symex" xmlns:wpg="http://schemas.microsoft.com/office/word/2010/wordprocessingGroup" xmlns:wpi="http://schemas.microsoft.com/office/word/2010/wordprocessingInk" xmlns:wne="http://schemas.microsoft.com/office/word/2006/wordml" xmlns:wps="http://schemas.microsoft.com/office/word/2010/wordprocessingShape" mc:Ignorable="w14 w15 w16se w16cid w16 w16cex w16sdtdh wp14">
   <w:body>
     <w:p>
       <w:pPr>
@@ -198,22 +198,7 @@
     </w:p>
     <w:p>
       <w:r>
-        <w:t>Trygghet opp</w:t>
-      </w:r>
-      <w:r>
-        <w:t>når du</w:t>
-      </w:r>
-      <w:r>
-        <w:t xml:space="preserve"> når det er </w:t>
-      </w:r>
-      <w:r>
-        <w:t xml:space="preserve">en god relasjon mellom deg og medarbeiderne og </w:t>
-      </w:r>
-      <w:r>
-        <w:t xml:space="preserve">at </w:t>
-      </w:r>
-      <w:r>
-        <w:t>rammene rundt samtalen er forutsigbare for alle.</w:t>
+        <w:t>Trygghet oppnår du når det er en god relasjon mellom deg og medarbeiderne, og at rammene rundt samtalen er forutsigbare for alle. Å vise forståelse i møte med medarbeider setter gode forutsetninger for samarbeidet videre.</w:t>
       </w:r>
     </w:p>
     <w:p>
@@ -443,13 +428,27 @@
               </w:rPr>
               <w:t xml:space="preserve">. </w:t>
             </w:r>
-            <w:hyperlink w:history="1" r:id="rId12">
+            <w:hyperlink r:id="rId12" w:history="1">
               <w:r>
                 <w:rPr>
                   <w:rStyle w:val="Hyperlink"/>
                   <w:rFonts w:ascii="Calibri" w:hAnsi="Calibri" w:cs="Calibri"/>
                 </w:rPr>
-                <w:t>Les mer i heftet "Den viktige samtalen" hos idebanken</w:t>
+                <w:t>Les mer i heftet "Den viktige samtalen" hos i</w:t>
+              </w:r>
+              <w:r>
+                <w:rPr>
+                  <w:rStyle w:val="Hyperlink"/>
+                  <w:rFonts w:ascii="Calibri" w:hAnsi="Calibri" w:cs="Calibri"/>
+                </w:rPr>
+                <w:t>d</w:t>
+              </w:r>
+              <w:r>
+                <w:rPr>
+                  <w:rStyle w:val="Hyperlink"/>
+                  <w:rFonts w:ascii="Calibri" w:hAnsi="Calibri" w:cs="Calibri"/>
+                </w:rPr>
+                <w:t>ebanken</w:t>
               </w:r>
             </w:hyperlink>
             <w:r>
@@ -475,6 +474,13 @@
                 <w:bCs w:val="0"/>
               </w:rPr>
             </w:pPr>
+            <w:r>
+              <w:rPr>
+                <w:b w:val="0"/>
+                <w:bCs w:val="0"/>
+              </w:rPr>
+              <w:t>Be om veiledning før samtalen. Veiledning kan du få fra kollegaer, bedriftshelsetjenesten, NAV eller andre med kompetanse på samtaler.</w:t>
+            </w:r>
           </w:p>
         </w:tc>
         <w:tc>
@@ -751,7 +757,7 @@
             <w:r>
               <w:t xml:space="preserve">. </w:t>
             </w:r>
-            <w:hyperlink w:history="1" r:id="rId13">
+            <w:hyperlink r:id="rId13" w:history="1">
               <w:r>
                 <w:rPr>
                   <w:rStyle w:val="Hyperlink"/>
@@ -966,8 +972,6 @@
       </w:r>
       <w:r>
         <w:br/>
-      </w:r>
-      <w:r>
         <w:t xml:space="preserve">Noter </w:t>
       </w:r>
       <w:r>
@@ -997,6 +1001,95 @@
       <w:r>
         <w:t>mme når du er i samtalen.</w:t>
       </w:r>
+      <w:r>
+        <w:br/>
+      </w:r>
+      <w:r>
+        <w:t>Noen eksempler på mål kan være:</w:t>
+      </w:r>
+    </w:p>
+    <w:p>
+      <w:pPr>
+        <w:pStyle w:val="ListParagraph"/>
+        <w:numPr>
+          <w:ilvl w:val="1"/>
+          <w:numId w:val="24"/>
+        </w:numPr>
+      </w:pPr>
+      <w:r>
+        <w:t>Skape trygghet og tillit</w:t>
+      </w:r>
+    </w:p>
+    <w:p>
+      <w:pPr>
+        <w:pStyle w:val="ListParagraph"/>
+        <w:numPr>
+          <w:ilvl w:val="1"/>
+          <w:numId w:val="24"/>
+        </w:numPr>
+      </w:pPr>
+      <w:r>
+        <w:t>Beholde kontakt</w:t>
+      </w:r>
+    </w:p>
+    <w:p>
+      <w:pPr>
+        <w:pStyle w:val="ListParagraph"/>
+        <w:numPr>
+          <w:ilvl w:val="1"/>
+          <w:numId w:val="24"/>
+        </w:numPr>
+      </w:pPr>
+      <w:r>
+        <w:t>Planlegge drift</w:t>
+      </w:r>
+    </w:p>
+    <w:p>
+      <w:pPr>
+        <w:pStyle w:val="ListParagraph"/>
+        <w:numPr>
+          <w:ilvl w:val="1"/>
+          <w:numId w:val="24"/>
+        </w:numPr>
+      </w:pPr>
+      <w:r>
+        <w:t>Avklare om målet er å komme tilbake helt eller delvis til egen stilling</w:t>
+      </w:r>
+    </w:p>
+    <w:p>
+      <w:pPr>
+        <w:pStyle w:val="ListParagraph"/>
+        <w:numPr>
+          <w:ilvl w:val="1"/>
+          <w:numId w:val="24"/>
+        </w:numPr>
+      </w:pPr>
+      <w:r>
+        <w:t>Starte en dialog om tilrettelegging</w:t>
+      </w:r>
+    </w:p>
+    <w:p>
+      <w:pPr>
+        <w:pStyle w:val="ListParagraph"/>
+        <w:numPr>
+          <w:ilvl w:val="1"/>
+          <w:numId w:val="24"/>
+        </w:numPr>
+      </w:pPr>
+      <w:r>
+        <w:t xml:space="preserve">Avklare om det er behov for ny, endret eller mer kompetanse hos </w:t>
+      </w:r>
+      <w:proofErr w:type="spellStart"/>
+      <w:r>
+        <w:t>medarbeieren</w:t>
+      </w:r>
+      <w:proofErr w:type="spellEnd"/>
+    </w:p>
+    <w:p>
+      <w:pPr>
+        <w:pStyle w:val="ListParagraph"/>
+        <w:ind w:left="1440"/>
+      </w:pPr>
     </w:p>
     <w:p>
       <w:pPr>
@@ -1036,35 +1129,7 @@
       </w:r>
       <w:r>
         <w:br/>
-      </w:r>
-      <w:r>
         <w:t>Velg tema og hjelpespørsmål fra gjennomføring av samtalen.</w:t>
-      </w:r>
-    </w:p>
-    <w:p>
-      <w:pPr>
-        <w:pStyle w:val="ListParagraph"/>
-        <w:ind w:left="0"/>
-      </w:pPr>
-    </w:p>
-    <w:p>
-      <w:r>
-        <w:t>Hvis d</w:t>
-      </w:r>
-      <w:r>
-        <w:t>u skal ta opp et tema du synes er vanskelig</w:t>
-      </w:r>
-      <w:r>
-        <w:t>, bør d</w:t>
-      </w:r>
-      <w:r>
-        <w:t xml:space="preserve">u bør være konkret og tydelig på dine observasjoner. Du kan fortelle hvordan du tolker observasjonene, </w:t>
-      </w:r>
-      <w:r>
-        <w:t>og</w:t>
-      </w:r>
-      <w:r>
-        <w:t xml:space="preserve"> gi medarbeideren anledning til å korrigere.</w:t>
       </w:r>
     </w:p>
     <w:p>
@@ -1090,7 +1155,89 @@
         <w:br/>
       </w:r>
       <w:r>
-        <w:t>Eksempler kan være endring i fravær, i atferd eller i hvordan arbeidsoppgavene blir utført. Husk å gi konkrete eksempler på det medarbeideren er god på også. Noter gjerne ned og ta med i samtalen.</w:t>
+        <w:t>Hvis du skal ta opp et tema du synes er vanskelig, bør du bør være konkret og tydelig på dine observasjoner.</w:t>
+      </w:r>
+      <w:r>
+        <w:br/>
+      </w:r>
+      <w:r>
+        <w:t xml:space="preserve">Eksempler på observasjoner </w:t>
+      </w:r>
+      <w:r>
+        <w:rPr>
+          <w:b/>
+          <w:bCs/>
+        </w:rPr>
+        <w:t>kan</w:t>
+      </w:r>
+      <w:r>
+        <w:t xml:space="preserve"> være:</w:t>
+      </w:r>
+    </w:p>
+    <w:p>
+      <w:pPr>
+        <w:numPr>
+          <w:ilvl w:val="1"/>
+          <w:numId w:val="39"/>
+        </w:numPr>
+        <w:shd w:val="clear" w:color="auto" w:fill="FFFFFF"/>
+        <w:spacing w:before="100" w:beforeAutospacing="1" w:after="100" w:afterAutospacing="1" w:line="240" w:lineRule="auto"/>
+      </w:pPr>
+      <w:r>
+        <w:t>Endringer i utførelsen av arbeidsoppgaver</w:t>
+      </w:r>
+    </w:p>
+    <w:p>
+      <w:pPr>
+        <w:numPr>
+          <w:ilvl w:val="1"/>
+          <w:numId w:val="39"/>
+        </w:numPr>
+        <w:shd w:val="clear" w:color="auto" w:fill="FFFFFF"/>
+        <w:spacing w:before="100" w:beforeAutospacing="1" w:after="100" w:afterAutospacing="1" w:line="240" w:lineRule="auto"/>
+      </w:pPr>
+      <w:r>
+        <w:t>Endring i atferd</w:t>
+      </w:r>
+    </w:p>
+    <w:p>
+      <w:pPr>
+        <w:numPr>
+          <w:ilvl w:val="1"/>
+          <w:numId w:val="39"/>
+        </w:numPr>
+        <w:shd w:val="clear" w:color="auto" w:fill="FFFFFF"/>
+        <w:spacing w:before="100" w:beforeAutospacing="1" w:after="100" w:afterAutospacing="1" w:line="240" w:lineRule="auto"/>
+      </w:pPr>
+      <w:r>
+        <w:t>Økning, endring eller mønster i fravær</w:t>
+      </w:r>
+    </w:p>
+    <w:p>
+      <w:pPr>
+        <w:shd w:val="clear" w:color="auto" w:fill="FFFFFF"/>
+        <w:spacing w:before="100" w:beforeAutospacing="1" w:after="100" w:afterAutospacing="1" w:line="240" w:lineRule="auto"/>
+      </w:pPr>
+      <w:r>
+        <w:t>Husk å gi konkrete eksempler på det medarbeideren er god på også.</w:t>
+      </w:r>
+      <w:r>
+        <w:t xml:space="preserve"> </w:t>
+      </w:r>
+      <w:r>
+        <w:t>Noter gjerne ned og ta med i</w:t>
+      </w:r>
+      <w:r>
+        <w:t xml:space="preserve"> </w:t>
+      </w:r>
+      <w:r>
+        <w:t>samtalen.</w:t>
+      </w:r>
+      <w:r>
+        <w:t xml:space="preserve"> </w:t>
+      </w:r>
+      <w:r>
+        <w:t>Du kan fortelle hvordan du tolker observasjonene, og gi medarbeideren anledning til å korrigere.</w:t>
       </w:r>
     </w:p>
     <w:p/>
@@ -1144,19 +1291,7 @@
         </w:numPr>
       </w:pPr>
       <w:r>
-        <w:t xml:space="preserve">Les mer om </w:t>
-      </w:r>
-      <w:r>
-        <w:t>«</w:t>
-      </w:r>
-      <w:r>
-        <w:t>Enkle tips</w:t>
-      </w:r>
-      <w:r>
-        <w:t xml:space="preserve"> for digitale samtaler</w:t>
-      </w:r>
-      <w:r>
-        <w:t>» lenger ned på siden.</w:t>
+        <w:t>Gjør medarbeideren kjent med mål og tema for møtet på forhånd. Når begge er forberedt, blir det enklere å finne løsninger sammen.</w:t>
       </w:r>
     </w:p>
     <w:p>
@@ -1168,7 +1303,16 @@
         </w:numPr>
       </w:pPr>
       <w:r>
-        <w:t>Gjør medarbeideren kjent med mål og tema for møtet på forhånd. Når begge er forberedt, blir det enklere å finne løsninger sammen.</w:t>
+        <w:t>Du kan sende</w:t>
+      </w:r>
+      <w:r>
+        <w:t xml:space="preserve"> </w:t>
+      </w:r>
+      <w:r>
+        <w:t xml:space="preserve">tema eller </w:t>
+      </w:r>
+      <w:r>
+        <w:t xml:space="preserve">spørsmål til medarbeideren på forhånd. </w:t>
       </w:r>
     </w:p>
     <w:p>
@@ -1180,93 +1324,72 @@
         </w:numPr>
       </w:pPr>
       <w:r>
-        <w:t>Du kan sende</w:t>
+        <w:t xml:space="preserve">Velg noen av de viktigste </w:t>
+      </w:r>
+      <w:r>
+        <w:t>fra eksemplene under «Gjennomfør samtalen</w:t>
+      </w:r>
+      <w:r>
+        <w:t xml:space="preserve"> ved å</w:t>
+      </w:r>
+      <w:r>
+        <w:t>»</w:t>
+      </w:r>
+      <w:r>
+        <w:t xml:space="preserve"> lenger ned på siden.</w:t>
+      </w:r>
+    </w:p>
+    <w:p/>
+    <w:p>
+      <w:pPr>
+        <w:pStyle w:val="Heading2"/>
+      </w:pPr>
+      <w:r>
+        <w:t>G</w:t>
+      </w:r>
+      <w:r>
+        <w:t>jennomfør</w:t>
       </w:r>
       <w:r>
         <w:t xml:space="preserve"> </w:t>
       </w:r>
       <w:r>
-        <w:t xml:space="preserve">tema eller </w:t>
-      </w:r>
-      <w:r>
-        <w:t xml:space="preserve">spørsmål til medarbeideren på forhånd. </w:t>
-      </w:r>
-    </w:p>
-    <w:p>
-      <w:pPr>
-        <w:pStyle w:val="ListParagraph"/>
-        <w:numPr>
-          <w:ilvl w:val="0"/>
-          <w:numId w:val="24"/>
-        </w:numPr>
-      </w:pPr>
-      <w:r>
-        <w:t xml:space="preserve">Velg noen av de viktigste </w:t>
-      </w:r>
-      <w:r>
-        <w:t>fra eksemplene under «Gjennomfør samtalen</w:t>
+        <w:t>samtalen</w:t>
       </w:r>
       <w:r>
         <w:t xml:space="preserve"> ved å</w:t>
       </w:r>
       <w:r>
-        <w:t>»</w:t>
-      </w:r>
-      <w:r>
-        <w:t xml:space="preserve"> lenger ned på siden.</w:t>
-      </w:r>
-    </w:p>
-    <w:p/>
-    <w:p>
-      <w:pPr>
-        <w:pStyle w:val="Heading2"/>
-      </w:pPr>
-      <w:r>
-        <w:t>G</w:t>
-      </w:r>
-      <w:r>
-        <w:t>jennomfør</w:t>
+        <w:t>:</w:t>
+      </w:r>
+    </w:p>
+    <w:p>
+      <w:pPr>
+        <w:pStyle w:val="Heading3"/>
+      </w:pPr>
+    </w:p>
+    <w:p>
+      <w:pPr>
+        <w:pStyle w:val="Heading3"/>
+      </w:pPr>
+      <w:r>
+        <w:t>Innled</w:t>
+      </w:r>
+      <w:r>
+        <w:t>e</w:t>
+      </w:r>
+      <w:r>
+        <w:t xml:space="preserve"> samtalen</w:t>
+      </w:r>
+    </w:p>
+    <w:p>
+      <w:r>
+        <w:t>Å innlede en samtale handler om å skape trygghet, sette rammer og klargjøre mål og hensikt.</w:t>
       </w:r>
       <w:r>
         <w:t xml:space="preserve"> </w:t>
       </w:r>
       <w:r>
-        <w:t>samtalen</w:t>
-      </w:r>
-      <w:r>
-        <w:t xml:space="preserve"> ved å</w:t>
-      </w:r>
-      <w:r>
-        <w:t>:</w:t>
-      </w:r>
-    </w:p>
-    <w:p>
-      <w:pPr>
-        <w:pStyle w:val="Heading3"/>
-      </w:pPr>
-    </w:p>
-    <w:p>
-      <w:pPr>
-        <w:pStyle w:val="Heading3"/>
-      </w:pPr>
-      <w:r>
-        <w:t>Innled</w:t>
-      </w:r>
-      <w:r>
-        <w:t>e</w:t>
-      </w:r>
-      <w:r>
-        <w:t xml:space="preserve"> samtalen</w:t>
-      </w:r>
-    </w:p>
-    <w:p>
-      <w:r>
-        <w:t>Å innlede en samtale handler om å skape trygghet, sette rammer og klargjøre mål og hensikt.</w:t>
-      </w:r>
-      <w:r>
-        <w:t xml:space="preserve"> </w:t>
-      </w:r>
-      <w:r>
         <w:t>Rammene hjelper dere med å holde fokus og tid.</w:t>
       </w:r>
     </w:p>
@@ -1275,6 +1398,7 @@
         <w:pStyle w:val="Heading4"/>
       </w:pPr>
       <w:r>
+        <w:lastRenderedPageBreak/>
         <w:t>Vanlige tema i innledning:</w:t>
       </w:r>
     </w:p>
@@ -1534,6 +1658,18 @@
         <w:t>tidligere tiltak</w:t>
       </w:r>
     </w:p>
+    <w:p>
+      <w:pPr>
+        <w:pStyle w:val="ListParagraph"/>
+        <w:numPr>
+          <w:ilvl w:val="0"/>
+          <w:numId w:val="24"/>
+        </w:numPr>
+      </w:pPr>
+      <w:r>
+        <w:t>stillingsprosent</w:t>
+      </w:r>
+    </w:p>
     <w:p/>
     <w:p>
       <w:pPr>
@@ -1554,12 +1690,12 @@
         <w:tblStyle w:val="TableGrid"/>
         <w:tblW w:w="0" w:type="auto"/>
         <w:tblBorders>
-          <w:top w:val="none" w:color="auto" w:sz="0" w:space="0"/>
-          <w:left w:val="none" w:color="auto" w:sz="0" w:space="0"/>
-          <w:bottom w:val="none" w:color="auto" w:sz="0" w:space="0"/>
-          <w:right w:val="none" w:color="auto" w:sz="0" w:space="0"/>
-          <w:insideH w:val="none" w:color="auto" w:sz="0" w:space="0"/>
-          <w:insideV w:val="none" w:color="auto" w:sz="0" w:space="0"/>
+          <w:top w:val="none" w:sz="0" w:space="0" w:color="auto"/>
+          <w:left w:val="none" w:sz="0" w:space="0" w:color="auto"/>
+          <w:bottom w:val="none" w:sz="0" w:space="0" w:color="auto"/>
+          <w:right w:val="none" w:sz="0" w:space="0" w:color="auto"/>
+          <w:insideH w:val="none" w:sz="0" w:space="0" w:color="auto"/>
+          <w:insideV w:val="none" w:sz="0" w:space="0" w:color="auto"/>
         </w:tblBorders>
         <w:tblLook w:val="04A0" w:firstRow="1" w:lastRow="0" w:firstColumn="1" w:lastColumn="0" w:noHBand="0" w:noVBand="1"/>
       </w:tblPr>
@@ -1621,7 +1757,7 @@
               </w:numPr>
             </w:pPr>
             <w:r>
-              <w:t>Hvilke av arbeidsoppgavene dine kan du fortsatt utføre?</w:t>
+              <w:t>Hvilke av arbeidsoppgavene dine er du frisk nok til å utføre?</w:t>
             </w:r>
           </w:p>
         </w:tc>
@@ -1643,6 +1779,18 @@
               <w:t>Hvilke av arbeidsoppgavene dine er vanskelige å utføre?</w:t>
             </w:r>
           </w:p>
+          <w:p>
+            <w:pPr>
+              <w:pStyle w:val="ListParagraph"/>
+              <w:numPr>
+                <w:ilvl w:val="0"/>
+                <w:numId w:val="24"/>
+              </w:numPr>
+            </w:pPr>
+            <w:r>
+              <w:t>Hvilke oppgaver trives du best med?</w:t>
+            </w:r>
+          </w:p>
         </w:tc>
       </w:tr>
     </w:tbl>
@@ -1652,12 +1800,12 @@
         <w:tblStyle w:val="TableGrid"/>
         <w:tblW w:w="0" w:type="auto"/>
         <w:tblBorders>
-          <w:top w:val="none" w:color="auto" w:sz="0" w:space="0"/>
-          <w:left w:val="none" w:color="auto" w:sz="0" w:space="0"/>
-          <w:bottom w:val="none" w:color="auto" w:sz="0" w:space="0"/>
-          <w:right w:val="none" w:color="auto" w:sz="0" w:space="0"/>
-          <w:insideH w:val="none" w:color="auto" w:sz="0" w:space="0"/>
-          <w:insideV w:val="none" w:color="auto" w:sz="0" w:space="0"/>
+          <w:top w:val="none" w:sz="0" w:space="0" w:color="auto"/>
+          <w:left w:val="none" w:sz="0" w:space="0" w:color="auto"/>
+          <w:bottom w:val="none" w:sz="0" w:space="0" w:color="auto"/>
+          <w:right w:val="none" w:sz="0" w:space="0" w:color="auto"/>
+          <w:insideH w:val="none" w:sz="0" w:space="0" w:color="auto"/>
+          <w:insideV w:val="none" w:sz="0" w:space="0" w:color="auto"/>
         </w:tblBorders>
         <w:tblLook w:val="04A0" w:firstRow="1" w:lastRow="0" w:firstColumn="1" w:lastColumn="0" w:noHBand="0" w:noVBand="1"/>
       </w:tblPr>
@@ -1777,12 +1925,12 @@
         <w:tblStyle w:val="TableGrid"/>
         <w:tblW w:w="0" w:type="auto"/>
         <w:tblBorders>
-          <w:top w:val="none" w:color="auto" w:sz="0" w:space="0"/>
-          <w:left w:val="none" w:color="auto" w:sz="0" w:space="0"/>
-          <w:bottom w:val="none" w:color="auto" w:sz="0" w:space="0"/>
-          <w:right w:val="none" w:color="auto" w:sz="0" w:space="0"/>
-          <w:insideH w:val="none" w:color="auto" w:sz="0" w:space="0"/>
-          <w:insideV w:val="none" w:color="auto" w:sz="0" w:space="0"/>
+          <w:top w:val="none" w:sz="0" w:space="0" w:color="auto"/>
+          <w:left w:val="none" w:sz="0" w:space="0" w:color="auto"/>
+          <w:bottom w:val="none" w:sz="0" w:space="0" w:color="auto"/>
+          <w:right w:val="none" w:sz="0" w:space="0" w:color="auto"/>
+          <w:insideH w:val="none" w:sz="0" w:space="0" w:color="auto"/>
+          <w:insideV w:val="none" w:sz="0" w:space="0" w:color="auto"/>
         </w:tblBorders>
         <w:tblLook w:val="04A0" w:firstRow="1" w:lastRow="0" w:firstColumn="1" w:lastColumn="0" w:noHBand="0" w:noVBand="1"/>
       </w:tblPr>
@@ -1825,6 +1973,7 @@
               </w:numPr>
             </w:pPr>
             <w:r>
+              <w:lastRenderedPageBreak/>
               <w:t>Hvordan opplever du samarbeidet med kolleger/ledere?</w:t>
             </w:r>
           </w:p>
@@ -1880,6 +2029,7 @@
         <w:pStyle w:val="Heading3"/>
       </w:pPr>
       <w:r>
+        <w:lastRenderedPageBreak/>
         <w:t>Finn</w:t>
       </w:r>
       <w:r>
@@ -2133,12 +2283,12 @@
         <w:tblStyle w:val="TableGrid"/>
         <w:tblW w:w="0" w:type="auto"/>
         <w:tblBorders>
-          <w:top w:val="none" w:color="auto" w:sz="0" w:space="0"/>
-          <w:left w:val="none" w:color="auto" w:sz="0" w:space="0"/>
-          <w:bottom w:val="none" w:color="auto" w:sz="0" w:space="0"/>
-          <w:right w:val="none" w:color="auto" w:sz="0" w:space="0"/>
-          <w:insideH w:val="none" w:color="auto" w:sz="0" w:space="0"/>
-          <w:insideV w:val="none" w:color="auto" w:sz="0" w:space="0"/>
+          <w:top w:val="none" w:sz="0" w:space="0" w:color="auto"/>
+          <w:left w:val="none" w:sz="0" w:space="0" w:color="auto"/>
+          <w:bottom w:val="none" w:sz="0" w:space="0" w:color="auto"/>
+          <w:right w:val="none" w:sz="0" w:space="0" w:color="auto"/>
+          <w:insideH w:val="none" w:sz="0" w:space="0" w:color="auto"/>
+          <w:insideV w:val="none" w:sz="0" w:space="0" w:color="auto"/>
         </w:tblBorders>
         <w:tblLook w:val="04A0" w:firstRow="1" w:lastRow="0" w:firstColumn="1" w:lastColumn="0" w:noHBand="0" w:noVBand="1"/>
       </w:tblPr>
@@ -2256,12 +2406,12 @@
         <w:tblStyle w:val="TableGrid"/>
         <w:tblW w:w="0" w:type="auto"/>
         <w:tblBorders>
-          <w:top w:val="none" w:color="auto" w:sz="0" w:space="0"/>
-          <w:left w:val="none" w:color="auto" w:sz="0" w:space="0"/>
-          <w:bottom w:val="none" w:color="auto" w:sz="0" w:space="0"/>
-          <w:right w:val="none" w:color="auto" w:sz="0" w:space="0"/>
-          <w:insideH w:val="none" w:color="auto" w:sz="0" w:space="0"/>
-          <w:insideV w:val="none" w:color="auto" w:sz="0" w:space="0"/>
+          <w:top w:val="none" w:sz="0" w:space="0" w:color="auto"/>
+          <w:left w:val="none" w:sz="0" w:space="0" w:color="auto"/>
+          <w:bottom w:val="none" w:sz="0" w:space="0" w:color="auto"/>
+          <w:right w:val="none" w:sz="0" w:space="0" w:color="auto"/>
+          <w:insideH w:val="none" w:sz="0" w:space="0" w:color="auto"/>
+          <w:insideV w:val="none" w:sz="0" w:space="0" w:color="auto"/>
         </w:tblBorders>
         <w:tblLook w:val="04A0" w:firstRow="1" w:lastRow="0" w:firstColumn="1" w:lastColumn="0" w:noHBand="0" w:noVBand="1"/>
       </w:tblPr>
@@ -2567,7 +2717,15 @@
     </w:p>
     <w:p>
       <w:r>
-        <w:t>Dersom medarbeideren er sykmeldt er det pålagt å utarbeide en oppfølgingsplan.</w:t>
+        <w:t xml:space="preserve">Dersom medarbeideren er </w:t>
+      </w:r>
+      <w:proofErr w:type="gramStart"/>
+      <w:r>
+        <w:t>sykmeldt</w:t>
+      </w:r>
+      <w:proofErr w:type="gramEnd"/>
+      <w:r>
+        <w:t xml:space="preserve"> er det pålagt å utarbeide en oppfølgingsplan.</w:t>
       </w:r>
     </w:p>
     <w:p>
@@ -2766,7 +2924,7 @@
 </file>
 
 <file path=word/endnotes.xml><?xml version="1.0" encoding="utf-8"?>
-<w:endnotes xmlns:wpc="http://schemas.microsoft.com/office/word/2010/wordprocessingCanvas" xmlns:cx="http://schemas.microsoft.com/office/drawing/2014/chartex" xmlns:cx1="http://schemas.microsoft.com/office/drawing/2015/9/8/chartex" xmlns:cx2="http://schemas.microsoft.com/office/drawing/2015/10/21/chartex" xmlns:cx3="http://schemas.microsoft.com/office/drawing/2016/5/9/chartex" xmlns:cx4="http://schemas.microsoft.com/office/drawing/2016/5/10/chartex" xmlns:cx5="http://schemas.microsoft.com/office/drawing/2016/5/11/chartex" xmlns:cx6="http://schemas.microsoft.com/office/drawing/2016/5/12/chartex" xmlns:cx7="http://schemas.microsoft.com/office/drawing/2016/5/13/chartex" xmlns:cx8="http://schemas.microsoft.com/office/drawing/2016/5/14/chartex" xmlns:mc="http://schemas.openxmlformats.org/markup-compatibility/2006" xmlns:aink="http://schemas.microsoft.com/office/drawing/2016/ink" xmlns:am3d="http://schemas.microsoft.com/office/drawing/2017/model3d" xmlns:o="urn:schemas-microsoft-com:office:office" xmlns:r="http://schemas.openxmlformats.org/officeDocument/2006/relationships" xmlns:m="http://schemas.openxmlformats.org/officeDocument/2006/math" xmlns:v="urn:schemas-microsoft-com:vml" xmlns:wp14="http://schemas.microsoft.com/office/word/2010/wordprocessingDrawing" xmlns:wp="http://schemas.openxmlformats.org/drawingml/2006/wordprocessingDrawing" xmlns:w10="urn:schemas-microsoft-com:office:word" xmlns:w="http://schemas.openxmlformats.org/wordprocessingml/2006/main" xmlns:w14="http://schemas.microsoft.com/office/word/2010/wordml" xmlns:w15="http://schemas.microsoft.com/office/word/2012/wordml" xmlns:w16cex="http://schemas.microsoft.com/office/word/2018/wordml/cex" xmlns:w16cid="http://schemas.microsoft.com/office/word/2016/wordml/cid" xmlns:w16="http://schemas.microsoft.com/office/word/2018/wordml" xmlns:w16se="http://schemas.microsoft.com/office/word/2015/wordml/symex" xmlns:wpg="http://schemas.microsoft.com/office/word/2010/wordprocessingGroup" xmlns:wpi="http://schemas.microsoft.com/office/word/2010/wordprocessingInk" xmlns:wne="http://schemas.microsoft.com/office/word/2006/wordml" xmlns:wps="http://schemas.microsoft.com/office/word/2010/wordprocessingShape" mc:Ignorable="w14 w15 w16se w16cid w16 w16cex wp14">
+<w:endnotes xmlns:wpc="http://schemas.microsoft.com/office/word/2010/wordprocessingCanvas" xmlns:cx="http://schemas.microsoft.com/office/drawing/2014/chartex" xmlns:cx1="http://schemas.microsoft.com/office/drawing/2015/9/8/chartex" xmlns:cx2="http://schemas.microsoft.com/office/drawing/2015/10/21/chartex" xmlns:cx3="http://schemas.microsoft.com/office/drawing/2016/5/9/chartex" xmlns:cx4="http://schemas.microsoft.com/office/drawing/2016/5/10/chartex" xmlns:cx5="http://schemas.microsoft.com/office/drawing/2016/5/11/chartex" xmlns:cx6="http://schemas.microsoft.com/office/drawing/2016/5/12/chartex" xmlns:cx7="http://schemas.microsoft.com/office/drawing/2016/5/13/chartex" xmlns:cx8="http://schemas.microsoft.com/office/drawing/2016/5/14/chartex" xmlns:mc="http://schemas.openxmlformats.org/markup-compatibility/2006" xmlns:aink="http://schemas.microsoft.com/office/drawing/2016/ink" xmlns:am3d="http://schemas.microsoft.com/office/drawing/2017/model3d" xmlns:o="urn:schemas-microsoft-com:office:office" xmlns:r="http://schemas.openxmlformats.org/officeDocument/2006/relationships" xmlns:m="http://schemas.openxmlformats.org/officeDocument/2006/math" xmlns:v="urn:schemas-microsoft-com:vml" xmlns:wp14="http://schemas.microsoft.com/office/word/2010/wordprocessingDrawing" xmlns:wp="http://schemas.openxmlformats.org/drawingml/2006/wordprocessingDrawing" xmlns:w10="urn:schemas-microsoft-com:office:word" xmlns:w="http://schemas.openxmlformats.org/wordprocessingml/2006/main" xmlns:w14="http://schemas.microsoft.com/office/word/2010/wordml" xmlns:w15="http://schemas.microsoft.com/office/word/2012/wordml" xmlns:w16cex="http://schemas.microsoft.com/office/word/2018/wordml/cex" xmlns:w16cid="http://schemas.microsoft.com/office/word/2016/wordml/cid" xmlns:w16="http://schemas.microsoft.com/office/word/2018/wordml" xmlns:w16sdtdh="http://schemas.microsoft.com/office/word/2020/wordml/sdtdatahash" xmlns:w16se="http://schemas.microsoft.com/office/word/2015/wordml/symex" xmlns:wpg="http://schemas.microsoft.com/office/word/2010/wordprocessingGroup" xmlns:wpi="http://schemas.microsoft.com/office/word/2010/wordprocessingInk" xmlns:wne="http://schemas.microsoft.com/office/word/2006/wordml" xmlns:wps="http://schemas.microsoft.com/office/word/2010/wordprocessingShape" mc:Ignorable="w14 w15 w16se w16cid w16 w16cex w16sdtdh wp14">
   <w:endnote w:type="separator" w:id="-1">
     <w:p>
       <w:pPr>
@@ -2798,7 +2956,7 @@
 </file>
 
 <file path=word/footer1.xml><?xml version="1.0" encoding="utf-8"?>
-<w:ftr xmlns:wpc="http://schemas.microsoft.com/office/word/2010/wordprocessingCanvas" xmlns:cx="http://schemas.microsoft.com/office/drawing/2014/chartex" xmlns:cx1="http://schemas.microsoft.com/office/drawing/2015/9/8/chartex" xmlns:cx2="http://schemas.microsoft.com/office/drawing/2015/10/21/chartex" xmlns:cx3="http://schemas.microsoft.com/office/drawing/2016/5/9/chartex" xmlns:cx4="http://schemas.microsoft.com/office/drawing/2016/5/10/chartex" xmlns:cx5="http://schemas.microsoft.com/office/drawing/2016/5/11/chartex" xmlns:cx6="http://schemas.microsoft.com/office/drawing/2016/5/12/chartex" xmlns:cx7="http://schemas.microsoft.com/office/drawing/2016/5/13/chartex" xmlns:cx8="http://schemas.microsoft.com/office/drawing/2016/5/14/chartex" xmlns:mc="http://schemas.openxmlformats.org/markup-compatibility/2006" xmlns:aink="http://schemas.microsoft.com/office/drawing/2016/ink" xmlns:am3d="http://schemas.microsoft.com/office/drawing/2017/model3d" xmlns:o="urn:schemas-microsoft-com:office:office" xmlns:r="http://schemas.openxmlformats.org/officeDocument/2006/relationships" xmlns:m="http://schemas.openxmlformats.org/officeDocument/2006/math" xmlns:v="urn:schemas-microsoft-com:vml" xmlns:wp14="http://schemas.microsoft.com/office/word/2010/wordprocessingDrawing" xmlns:wp="http://schemas.openxmlformats.org/drawingml/2006/wordprocessingDrawing" xmlns:w10="urn:schemas-microsoft-com:office:word" xmlns:w="http://schemas.openxmlformats.org/wordprocessingml/2006/main" xmlns:w14="http://schemas.microsoft.com/office/word/2010/wordml" xmlns:w15="http://schemas.microsoft.com/office/word/2012/wordml" xmlns:w16cex="http://schemas.microsoft.com/office/word/2018/wordml/cex" xmlns:w16cid="http://schemas.microsoft.com/office/word/2016/wordml/cid" xmlns:w16="http://schemas.microsoft.com/office/word/2018/wordml" xmlns:w16se="http://schemas.microsoft.com/office/word/2015/wordml/symex" xmlns:wpg="http://schemas.microsoft.com/office/word/2010/wordprocessingGroup" xmlns:wpi="http://schemas.microsoft.com/office/word/2010/wordprocessingInk" xmlns:wne="http://schemas.microsoft.com/office/word/2006/wordml" xmlns:wps="http://schemas.microsoft.com/office/word/2010/wordprocessingShape" mc:Ignorable="w14 w15 w16se w16cid w16 w16cex wp14">
+<w:ftr xmlns:wpc="http://schemas.microsoft.com/office/word/2010/wordprocessingCanvas" xmlns:cx="http://schemas.microsoft.com/office/drawing/2014/chartex" xmlns:cx1="http://schemas.microsoft.com/office/drawing/2015/9/8/chartex" xmlns:cx2="http://schemas.microsoft.com/office/drawing/2015/10/21/chartex" xmlns:cx3="http://schemas.microsoft.com/office/drawing/2016/5/9/chartex" xmlns:cx4="http://schemas.microsoft.com/office/drawing/2016/5/10/chartex" xmlns:cx5="http://schemas.microsoft.com/office/drawing/2016/5/11/chartex" xmlns:cx6="http://schemas.microsoft.com/office/drawing/2016/5/12/chartex" xmlns:cx7="http://schemas.microsoft.com/office/drawing/2016/5/13/chartex" xmlns:cx8="http://schemas.microsoft.com/office/drawing/2016/5/14/chartex" xmlns:mc="http://schemas.openxmlformats.org/markup-compatibility/2006" xmlns:aink="http://schemas.microsoft.com/office/drawing/2016/ink" xmlns:am3d="http://schemas.microsoft.com/office/drawing/2017/model3d" xmlns:o="urn:schemas-microsoft-com:office:office" xmlns:r="http://schemas.openxmlformats.org/officeDocument/2006/relationships" xmlns:m="http://schemas.openxmlformats.org/officeDocument/2006/math" xmlns:v="urn:schemas-microsoft-com:vml" xmlns:wp14="http://schemas.microsoft.com/office/word/2010/wordprocessingDrawing" xmlns:wp="http://schemas.openxmlformats.org/drawingml/2006/wordprocessingDrawing" xmlns:w10="urn:schemas-microsoft-com:office:word" xmlns:w="http://schemas.openxmlformats.org/wordprocessingml/2006/main" xmlns:w14="http://schemas.microsoft.com/office/word/2010/wordml" xmlns:w15="http://schemas.microsoft.com/office/word/2012/wordml" xmlns:w16cex="http://schemas.microsoft.com/office/word/2018/wordml/cex" xmlns:w16cid="http://schemas.microsoft.com/office/word/2016/wordml/cid" xmlns:w16="http://schemas.microsoft.com/office/word/2018/wordml" xmlns:w16sdtdh="http://schemas.microsoft.com/office/word/2020/wordml/sdtdatahash" xmlns:w16se="http://schemas.microsoft.com/office/word/2015/wordml/symex" xmlns:wpg="http://schemas.microsoft.com/office/word/2010/wordprocessingGroup" xmlns:wpi="http://schemas.microsoft.com/office/word/2010/wordprocessingInk" xmlns:wne="http://schemas.microsoft.com/office/word/2006/wordml" xmlns:wps="http://schemas.microsoft.com/office/word/2010/wordprocessingShape" mc:Ignorable="w14 w15 w16se w16cid w16 w16cex w16sdtdh wp14">
   <w:sdt>
     <w:sdtPr>
       <w:id w:val="1145551828"/>
@@ -2807,6 +2965,7 @@
         <w:docPartUnique/>
       </w:docPartObj>
     </w:sdtPr>
+    <w:sdtEndPr/>
     <w:sdtContent>
       <w:p>
         <w:pPr>
@@ -2840,7 +2999,7 @@
 </file>
 
 <file path=word/footnotes.xml><?xml version="1.0" encoding="utf-8"?>
-<w:footnotes xmlns:wpc="http://schemas.microsoft.com/office/word/2010/wordprocessingCanvas" xmlns:cx="http://schemas.microsoft.com/office/drawing/2014/chartex" xmlns:cx1="http://schemas.microsoft.com/office/drawing/2015/9/8/chartex" xmlns:cx2="http://schemas.microsoft.com/office/drawing/2015/10/21/chartex" xmlns:cx3="http://schemas.microsoft.com/office/drawing/2016/5/9/chartex" xmlns:cx4="http://schemas.microsoft.com/office/drawing/2016/5/10/chartex" xmlns:cx5="http://schemas.microsoft.com/office/drawing/2016/5/11/chartex" xmlns:cx6="http://schemas.microsoft.com/office/drawing/2016/5/12/chartex" xmlns:cx7="http://schemas.microsoft.com/office/drawing/2016/5/13/chartex" xmlns:cx8="http://schemas.microsoft.com/office/drawing/2016/5/14/chartex" xmlns:mc="http://schemas.openxmlformats.org/markup-compatibility/2006" xmlns:aink="http://schemas.microsoft.com/office/drawing/2016/ink" xmlns:am3d="http://schemas.microsoft.com/office/drawing/2017/model3d" xmlns:o="urn:schemas-microsoft-com:office:office" xmlns:r="http://schemas.openxmlformats.org/officeDocument/2006/relationships" xmlns:m="http://schemas.openxmlformats.org/officeDocument/2006/math" xmlns:v="urn:schemas-microsoft-com:vml" xmlns:wp14="http://schemas.microsoft.com/office/word/2010/wordprocessingDrawing" xmlns:wp="http://schemas.openxmlformats.org/drawingml/2006/wordprocessingDrawing" xmlns:w10="urn:schemas-microsoft-com:office:word" xmlns:w="http://schemas.openxmlformats.org/wordprocessingml/2006/main" xmlns:w14="http://schemas.microsoft.com/office/word/2010/wordml" xmlns:w15="http://schemas.microsoft.com/office/word/2012/wordml" xmlns:w16cex="http://schemas.microsoft.com/office/word/2018/wordml/cex" xmlns:w16cid="http://schemas.microsoft.com/office/word/2016/wordml/cid" xmlns:w16="http://schemas.microsoft.com/office/word/2018/wordml" xmlns:w16se="http://schemas.microsoft.com/office/word/2015/wordml/symex" xmlns:wpg="http://schemas.microsoft.com/office/word/2010/wordprocessingGroup" xmlns:wpi="http://schemas.microsoft.com/office/word/2010/wordprocessingInk" xmlns:wne="http://schemas.microsoft.com/office/word/2006/wordml" xmlns:wps="http://schemas.microsoft.com/office/word/2010/wordprocessingShape" mc:Ignorable="w14 w15 w16se w16cid w16 w16cex wp14">
+<w:footnotes xmlns:wpc="http://schemas.microsoft.com/office/word/2010/wordprocessingCanvas" xmlns:cx="http://schemas.microsoft.com/office/drawing/2014/chartex" xmlns:cx1="http://schemas.microsoft.com/office/drawing/2015/9/8/chartex" xmlns:cx2="http://schemas.microsoft.com/office/drawing/2015/10/21/chartex" xmlns:cx3="http://schemas.microsoft.com/office/drawing/2016/5/9/chartex" xmlns:cx4="http://schemas.microsoft.com/office/drawing/2016/5/10/chartex" xmlns:cx5="http://schemas.microsoft.com/office/drawing/2016/5/11/chartex" xmlns:cx6="http://schemas.microsoft.com/office/drawing/2016/5/12/chartex" xmlns:cx7="http://schemas.microsoft.com/office/drawing/2016/5/13/chartex" xmlns:cx8="http://schemas.microsoft.com/office/drawing/2016/5/14/chartex" xmlns:mc="http://schemas.openxmlformats.org/markup-compatibility/2006" xmlns:aink="http://schemas.microsoft.com/office/drawing/2016/ink" xmlns:am3d="http://schemas.microsoft.com/office/drawing/2017/model3d" xmlns:o="urn:schemas-microsoft-com:office:office" xmlns:r="http://schemas.openxmlformats.org/officeDocument/2006/relationships" xmlns:m="http://schemas.openxmlformats.org/officeDocument/2006/math" xmlns:v="urn:schemas-microsoft-com:vml" xmlns:wp14="http://schemas.microsoft.com/office/word/2010/wordprocessingDrawing" xmlns:wp="http://schemas.openxmlformats.org/drawingml/2006/wordprocessingDrawing" xmlns:w10="urn:schemas-microsoft-com:office:word" xmlns:w="http://schemas.openxmlformats.org/wordprocessingml/2006/main" xmlns:w14="http://schemas.microsoft.com/office/word/2010/wordml" xmlns:w15="http://schemas.microsoft.com/office/word/2012/wordml" xmlns:w16cex="http://schemas.microsoft.com/office/word/2018/wordml/cex" xmlns:w16cid="http://schemas.microsoft.com/office/word/2016/wordml/cid" xmlns:w16="http://schemas.microsoft.com/office/word/2018/wordml" xmlns:w16sdtdh="http://schemas.microsoft.com/office/word/2020/wordml/sdtdatahash" xmlns:w16se="http://schemas.microsoft.com/office/word/2015/wordml/symex" xmlns:wpg="http://schemas.microsoft.com/office/word/2010/wordprocessingGroup" xmlns:wpi="http://schemas.microsoft.com/office/word/2010/wordprocessingInk" xmlns:wne="http://schemas.microsoft.com/office/word/2006/wordml" xmlns:wps="http://schemas.microsoft.com/office/word/2010/wordprocessingShape" mc:Ignorable="w14 w15 w16se w16cid w16 w16cex w16sdtdh wp14">
   <w:footnote w:type="separator" w:id="-1">
     <w:p>
       <w:pPr>
@@ -2872,7 +3031,7 @@
 </file>
 
 <file path=word/numbering.xml><?xml version="1.0" encoding="utf-8"?>
-<w:numbering xmlns:wpc="http://schemas.microsoft.com/office/word/2010/wordprocessingCanvas" xmlns:cx="http://schemas.microsoft.com/office/drawing/2014/chartex" xmlns:cx1="http://schemas.microsoft.com/office/drawing/2015/9/8/chartex" xmlns:cx2="http://schemas.microsoft.com/office/drawing/2015/10/21/chartex" xmlns:cx3="http://schemas.microsoft.com/office/drawing/2016/5/9/chartex" xmlns:cx4="http://schemas.microsoft.com/office/drawing/2016/5/10/chartex" xmlns:cx5="http://schemas.microsoft.com/office/drawing/2016/5/11/chartex" xmlns:cx6="http://schemas.microsoft.com/office/drawing/2016/5/12/chartex" xmlns:cx7="http://schemas.microsoft.com/office/drawing/2016/5/13/chartex" xmlns:cx8="http://schemas.microsoft.com/office/drawing/2016/5/14/chartex" xmlns:mc="http://schemas.openxmlformats.org/markup-compatibility/2006" xmlns:aink="http://schemas.microsoft.com/office/drawing/2016/ink" xmlns:am3d="http://schemas.microsoft.com/office/drawing/2017/model3d" xmlns:o="urn:schemas-microsoft-com:office:office" xmlns:r="http://schemas.openxmlformats.org/officeDocument/2006/relationships" xmlns:m="http://schemas.openxmlformats.org/officeDocument/2006/math" xmlns:v="urn:schemas-microsoft-com:vml" xmlns:wp14="http://schemas.microsoft.com/office/word/2010/wordprocessingDrawing" xmlns:wp="http://schemas.openxmlformats.org/drawingml/2006/wordprocessingDrawing" xmlns:w10="urn:schemas-microsoft-com:office:word" xmlns:w="http://schemas.openxmlformats.org/wordprocessingml/2006/main" xmlns:w14="http://schemas.microsoft.com/office/word/2010/wordml" xmlns:w15="http://schemas.microsoft.com/office/word/2012/wordml" xmlns:w16cex="http://schemas.microsoft.com/office/word/2018/wordml/cex" xmlns:w16cid="http://schemas.microsoft.com/office/word/2016/wordml/cid" xmlns:w16="http://schemas.microsoft.com/office/word/2018/wordml" xmlns:w16se="http://schemas.microsoft.com/office/word/2015/wordml/symex" xmlns:wpg="http://schemas.microsoft.com/office/word/2010/wordprocessingGroup" xmlns:wpi="http://schemas.microsoft.com/office/word/2010/wordprocessingInk" xmlns:wne="http://schemas.microsoft.com/office/word/2006/wordml" xmlns:wps="http://schemas.microsoft.com/office/word/2010/wordprocessingShape" mc:Ignorable="w14 w15 w16se w16cid w16 w16cex wp14">
+<w:numbering xmlns:wpc="http://schemas.microsoft.com/office/word/2010/wordprocessingCanvas" xmlns:cx="http://schemas.microsoft.com/office/drawing/2014/chartex" xmlns:cx1="http://schemas.microsoft.com/office/drawing/2015/9/8/chartex" xmlns:cx2="http://schemas.microsoft.com/office/drawing/2015/10/21/chartex" xmlns:cx3="http://schemas.microsoft.com/office/drawing/2016/5/9/chartex" xmlns:cx4="http://schemas.microsoft.com/office/drawing/2016/5/10/chartex" xmlns:cx5="http://schemas.microsoft.com/office/drawing/2016/5/11/chartex" xmlns:cx6="http://schemas.microsoft.com/office/drawing/2016/5/12/chartex" xmlns:cx7="http://schemas.microsoft.com/office/drawing/2016/5/13/chartex" xmlns:cx8="http://schemas.microsoft.com/office/drawing/2016/5/14/chartex" xmlns:mc="http://schemas.openxmlformats.org/markup-compatibility/2006" xmlns:aink="http://schemas.microsoft.com/office/drawing/2016/ink" xmlns:am3d="http://schemas.microsoft.com/office/drawing/2017/model3d" xmlns:o="urn:schemas-microsoft-com:office:office" xmlns:r="http://schemas.openxmlformats.org/officeDocument/2006/relationships" xmlns:m="http://schemas.openxmlformats.org/officeDocument/2006/math" xmlns:v="urn:schemas-microsoft-com:vml" xmlns:wp14="http://schemas.microsoft.com/office/word/2010/wordprocessingDrawing" xmlns:wp="http://schemas.openxmlformats.org/drawingml/2006/wordprocessingDrawing" xmlns:w10="urn:schemas-microsoft-com:office:word" xmlns:w="http://schemas.openxmlformats.org/wordprocessingml/2006/main" xmlns:w14="http://schemas.microsoft.com/office/word/2010/wordml" xmlns:w15="http://schemas.microsoft.com/office/word/2012/wordml" xmlns:w16cex="http://schemas.microsoft.com/office/word/2018/wordml/cex" xmlns:w16cid="http://schemas.microsoft.com/office/word/2016/wordml/cid" xmlns:w16="http://schemas.microsoft.com/office/word/2018/wordml" xmlns:w16sdtdh="http://schemas.microsoft.com/office/word/2020/wordml/sdtdatahash" xmlns:w16se="http://schemas.microsoft.com/office/word/2015/wordml/symex" xmlns:wpg="http://schemas.microsoft.com/office/word/2010/wordprocessingGroup" xmlns:wpi="http://schemas.microsoft.com/office/word/2010/wordprocessingInk" xmlns:wne="http://schemas.microsoft.com/office/word/2006/wordml" xmlns:wps="http://schemas.microsoft.com/office/word/2010/wordprocessingShape" mc:Ignorable="w14 w15 w16se w16cid w16 w16cex w16sdtdh wp14">
   <w:abstractNum w:abstractNumId="0" w15:restartNumberingAfterBreak="0">
     <w:nsid w:val="03981680"/>
     <w:multiLevelType w:val="multilevel"/>
@@ -2889,7 +3048,7 @@
         <w:ind w:left="720" w:hanging="360"/>
       </w:pPr>
       <w:rPr>
-        <w:rFonts w:hint="default" w:ascii="Symbol" w:hAnsi="Symbol"/>
+        <w:rFonts w:ascii="Symbol" w:hAnsi="Symbol" w:hint="default"/>
         <w:sz w:val="20"/>
       </w:rPr>
     </w:lvl>
@@ -2905,7 +3064,7 @@
         <w:ind w:left="1440" w:hanging="360"/>
       </w:pPr>
       <w:rPr>
-        <w:rFonts w:hint="default" w:ascii="Courier New" w:hAnsi="Courier New"/>
+        <w:rFonts w:ascii="Courier New" w:hAnsi="Courier New" w:hint="default"/>
         <w:sz w:val="20"/>
       </w:rPr>
     </w:lvl>
@@ -2921,7 +3080,7 @@
         <w:ind w:left="2160" w:hanging="360"/>
       </w:pPr>
       <w:rPr>
-        <w:rFonts w:hint="default" w:ascii="Wingdings" w:hAnsi="Wingdings"/>
+        <w:rFonts w:ascii="Wingdings" w:hAnsi="Wingdings" w:hint="default"/>
         <w:sz w:val="20"/>
       </w:rPr>
     </w:lvl>
@@ -2937,7 +3096,7 @@
         <w:ind w:left="2880" w:hanging="360"/>
       </w:pPr>
       <w:rPr>
-        <w:rFonts w:hint="default" w:ascii="Wingdings" w:hAnsi="Wingdings"/>
+        <w:rFonts w:ascii="Wingdings" w:hAnsi="Wingdings" w:hint="default"/>
         <w:sz w:val="20"/>
       </w:rPr>
     </w:lvl>
@@ -2953,7 +3112,7 @@
         <w:ind w:left="3600" w:hanging="360"/>
       </w:pPr>
       <w:rPr>
-        <w:rFonts w:hint="default" w:ascii="Wingdings" w:hAnsi="Wingdings"/>
+        <w:rFonts w:ascii="Wingdings" w:hAnsi="Wingdings" w:hint="default"/>
         <w:sz w:val="20"/>
       </w:rPr>
     </w:lvl>
@@ -2969,7 +3128,7 @@
         <w:ind w:left="4320" w:hanging="360"/>
       </w:pPr>
       <w:rPr>
-        <w:rFonts w:hint="default" w:ascii="Wingdings" w:hAnsi="Wingdings"/>
+        <w:rFonts w:ascii="Wingdings" w:hAnsi="Wingdings" w:hint="default"/>
         <w:sz w:val="20"/>
       </w:rPr>
     </w:lvl>
@@ -2985,7 +3144,7 @@
         <w:ind w:left="5040" w:hanging="360"/>
       </w:pPr>
       <w:rPr>
-        <w:rFonts w:hint="default" w:ascii="Wingdings" w:hAnsi="Wingdings"/>
+        <w:rFonts w:ascii="Wingdings" w:hAnsi="Wingdings" w:hint="default"/>
         <w:sz w:val="20"/>
       </w:rPr>
     </w:lvl>
@@ -3001,7 +3160,7 @@
         <w:ind w:left="5760" w:hanging="360"/>
       </w:pPr>
       <w:rPr>
-        <w:rFonts w:hint="default" w:ascii="Wingdings" w:hAnsi="Wingdings"/>
+        <w:rFonts w:ascii="Wingdings" w:hAnsi="Wingdings" w:hint="default"/>
         <w:sz w:val="20"/>
       </w:rPr>
     </w:lvl>
@@ -3017,7 +3176,7 @@
         <w:ind w:left="6480" w:hanging="360"/>
       </w:pPr>
       <w:rPr>
-        <w:rFonts w:hint="default" w:ascii="Wingdings" w:hAnsi="Wingdings"/>
+        <w:rFonts w:ascii="Wingdings" w:hAnsi="Wingdings" w:hint="default"/>
         <w:sz w:val="20"/>
       </w:rPr>
     </w:lvl>
@@ -3035,7 +3194,7 @@
         <w:ind w:left="720" w:hanging="360"/>
       </w:pPr>
       <w:rPr>
-        <w:rFonts w:hint="default" w:ascii="Symbol" w:hAnsi="Symbol"/>
+        <w:rFonts w:ascii="Symbol" w:hAnsi="Symbol" w:hint="default"/>
       </w:rPr>
     </w:lvl>
     <w:lvl w:ilvl="1" w:tplc="202A2CEC">
@@ -3047,7 +3206,7 @@
         <w:ind w:left="1440" w:hanging="360"/>
       </w:pPr>
       <w:rPr>
-        <w:rFonts w:hint="default" w:ascii="Courier New" w:hAnsi="Courier New"/>
+        <w:rFonts w:ascii="Courier New" w:hAnsi="Courier New" w:hint="default"/>
       </w:rPr>
     </w:lvl>
     <w:lvl w:ilvl="2" w:tplc="D082890C">
@@ -3059,7 +3218,7 @@
         <w:ind w:left="2160" w:hanging="360"/>
       </w:pPr>
       <w:rPr>
-        <w:rFonts w:hint="default" w:ascii="Wingdings" w:hAnsi="Wingdings"/>
+        <w:rFonts w:ascii="Wingdings" w:hAnsi="Wingdings" w:hint="default"/>
       </w:rPr>
     </w:lvl>
     <w:lvl w:ilvl="3" w:tplc="1AB642D6">
@@ -3071,7 +3230,7 @@
         <w:ind w:left="2880" w:hanging="360"/>
       </w:pPr>
       <w:rPr>
-        <w:rFonts w:hint="default" w:ascii="Symbol" w:hAnsi="Symbol"/>
+        <w:rFonts w:ascii="Symbol" w:hAnsi="Symbol" w:hint="default"/>
       </w:rPr>
     </w:lvl>
     <w:lvl w:ilvl="4" w:tplc="9864C376">
@@ -3083,7 +3242,7 @@
         <w:ind w:left="3600" w:hanging="360"/>
       </w:pPr>
       <w:rPr>
-        <w:rFonts w:hint="default" w:ascii="Courier New" w:hAnsi="Courier New"/>
+        <w:rFonts w:ascii="Courier New" w:hAnsi="Courier New" w:hint="default"/>
       </w:rPr>
     </w:lvl>
     <w:lvl w:ilvl="5" w:tplc="280EE980">
@@ -3095,7 +3254,7 @@
         <w:ind w:left="4320" w:hanging="360"/>
       </w:pPr>
       <w:rPr>
-        <w:rFonts w:hint="default" w:ascii="Wingdings" w:hAnsi="Wingdings"/>
+        <w:rFonts w:ascii="Wingdings" w:hAnsi="Wingdings" w:hint="default"/>
       </w:rPr>
     </w:lvl>
     <w:lvl w:ilvl="6" w:tplc="642C75E2">
@@ -3107,7 +3266,7 @@
         <w:ind w:left="5040" w:hanging="360"/>
       </w:pPr>
       <w:rPr>
-        <w:rFonts w:hint="default" w:ascii="Symbol" w:hAnsi="Symbol"/>
+        <w:rFonts w:ascii="Symbol" w:hAnsi="Symbol" w:hint="default"/>
       </w:rPr>
     </w:lvl>
     <w:lvl w:ilvl="7" w:tplc="EC949C42">
@@ -3119,7 +3278,7 @@
         <w:ind w:left="5760" w:hanging="360"/>
       </w:pPr>
       <w:rPr>
-        <w:rFonts w:hint="default" w:ascii="Courier New" w:hAnsi="Courier New"/>
+        <w:rFonts w:ascii="Courier New" w:hAnsi="Courier New" w:hint="default"/>
       </w:rPr>
     </w:lvl>
     <w:lvl w:ilvl="8" w:tplc="0BBC87A8">
@@ -3131,7 +3290,7 @@
         <w:ind w:left="6480" w:hanging="360"/>
       </w:pPr>
       <w:rPr>
-        <w:rFonts w:hint="default" w:ascii="Wingdings" w:hAnsi="Wingdings"/>
+        <w:rFonts w:ascii="Wingdings" w:hAnsi="Wingdings" w:hint="default"/>
       </w:rPr>
     </w:lvl>
   </w:abstractNum>
@@ -3148,7 +3307,7 @@
         <w:ind w:left="720" w:hanging="360"/>
       </w:pPr>
       <w:rPr>
-        <w:rFonts w:hint="default" w:ascii="Symbol" w:hAnsi="Symbol"/>
+        <w:rFonts w:ascii="Symbol" w:hAnsi="Symbol" w:hint="default"/>
       </w:rPr>
     </w:lvl>
     <w:lvl w:ilvl="1" w:tplc="04140003" w:tentative="1">
@@ -3160,7 +3319,7 @@
         <w:ind w:left="1440" w:hanging="360"/>
       </w:pPr>
       <w:rPr>
-        <w:rFonts w:hint="default" w:ascii="Courier New" w:hAnsi="Courier New" w:cs="Courier New"/>
+        <w:rFonts w:ascii="Courier New" w:hAnsi="Courier New" w:cs="Courier New" w:hint="default"/>
       </w:rPr>
     </w:lvl>
     <w:lvl w:ilvl="2" w:tplc="04140005" w:tentative="1">
@@ -3172,7 +3331,7 @@
         <w:ind w:left="2160" w:hanging="360"/>
       </w:pPr>
       <w:rPr>
-        <w:rFonts w:hint="default" w:ascii="Wingdings" w:hAnsi="Wingdings"/>
+        <w:rFonts w:ascii="Wingdings" w:hAnsi="Wingdings" w:hint="default"/>
       </w:rPr>
     </w:lvl>
     <w:lvl w:ilvl="3" w:tplc="04140001" w:tentative="1">
@@ -3184,7 +3343,7 @@
         <w:ind w:left="2880" w:hanging="360"/>
       </w:pPr>
       <w:rPr>
-        <w:rFonts w:hint="default" w:ascii="Symbol" w:hAnsi="Symbol"/>
+        <w:rFonts w:ascii="Symbol" w:hAnsi="Symbol" w:hint="default"/>
       </w:rPr>
     </w:lvl>
     <w:lvl w:ilvl="4" w:tplc="04140003" w:tentative="1">
@@ -3196,7 +3355,7 @@
         <w:ind w:left="3600" w:hanging="360"/>
       </w:pPr>
       <w:rPr>
-        <w:rFonts w:hint="default" w:ascii="Courier New" w:hAnsi="Courier New" w:cs="Courier New"/>
+        <w:rFonts w:ascii="Courier New" w:hAnsi="Courier New" w:cs="Courier New" w:hint="default"/>
       </w:rPr>
     </w:lvl>
     <w:lvl w:ilvl="5" w:tplc="04140005" w:tentative="1">
@@ -3208,7 +3367,7 @@
         <w:ind w:left="4320" w:hanging="360"/>
       </w:pPr>
       <w:rPr>
-        <w:rFonts w:hint="default" w:ascii="Wingdings" w:hAnsi="Wingdings"/>
+        <w:rFonts w:ascii="Wingdings" w:hAnsi="Wingdings" w:hint="default"/>
       </w:rPr>
     </w:lvl>
     <w:lvl w:ilvl="6" w:tplc="04140001" w:tentative="1">
@@ -3220,7 +3379,7 @@
         <w:ind w:left="5040" w:hanging="360"/>
       </w:pPr>
       <w:rPr>
-        <w:rFonts w:hint="default" w:ascii="Symbol" w:hAnsi="Symbol"/>
+        <w:rFonts w:ascii="Symbol" w:hAnsi="Symbol" w:hint="default"/>
       </w:rPr>
     </w:lvl>
     <w:lvl w:ilvl="7" w:tplc="04140003" w:tentative="1">
@@ -3232,7 +3391,7 @@
         <w:ind w:left="5760" w:hanging="360"/>
       </w:pPr>
       <w:rPr>
-        <w:rFonts w:hint="default" w:ascii="Courier New" w:hAnsi="Courier New" w:cs="Courier New"/>
+        <w:rFonts w:ascii="Courier New" w:hAnsi="Courier New" w:cs="Courier New" w:hint="default"/>
       </w:rPr>
     </w:lvl>
     <w:lvl w:ilvl="8" w:tplc="04140005" w:tentative="1">
@@ -3244,7 +3403,7 @@
         <w:ind w:left="6480" w:hanging="360"/>
       </w:pPr>
       <w:rPr>
-        <w:rFonts w:hint="default" w:ascii="Wingdings" w:hAnsi="Wingdings"/>
+        <w:rFonts w:ascii="Wingdings" w:hAnsi="Wingdings" w:hint="default"/>
       </w:rPr>
     </w:lvl>
   </w:abstractNum>
@@ -3264,7 +3423,7 @@
         <w:ind w:left="720" w:hanging="360"/>
       </w:pPr>
       <w:rPr>
-        <w:rFonts w:hint="default" w:ascii="Symbol" w:hAnsi="Symbol"/>
+        <w:rFonts w:ascii="Symbol" w:hAnsi="Symbol" w:hint="default"/>
         <w:sz w:val="20"/>
       </w:rPr>
     </w:lvl>
@@ -3280,7 +3439,7 @@
         <w:ind w:left="1440" w:hanging="360"/>
       </w:pPr>
       <w:rPr>
-        <w:rFonts w:hint="default" w:ascii="Courier New" w:hAnsi="Courier New"/>
+        <w:rFonts w:ascii="Courier New" w:hAnsi="Courier New" w:hint="default"/>
         <w:sz w:val="20"/>
       </w:rPr>
     </w:lvl>
@@ -3296,7 +3455,7 @@
         <w:ind w:left="2160" w:hanging="360"/>
       </w:pPr>
       <w:rPr>
-        <w:rFonts w:hint="default" w:ascii="Wingdings" w:hAnsi="Wingdings"/>
+        <w:rFonts w:ascii="Wingdings" w:hAnsi="Wingdings" w:hint="default"/>
         <w:sz w:val="20"/>
       </w:rPr>
     </w:lvl>
@@ -3312,7 +3471,7 @@
         <w:ind w:left="2880" w:hanging="360"/>
       </w:pPr>
       <w:rPr>
-        <w:rFonts w:hint="default" w:ascii="Wingdings" w:hAnsi="Wingdings"/>
+        <w:rFonts w:ascii="Wingdings" w:hAnsi="Wingdings" w:hint="default"/>
         <w:sz w:val="20"/>
       </w:rPr>
     </w:lvl>
@@ -3328,7 +3487,7 @@
         <w:ind w:left="3600" w:hanging="360"/>
       </w:pPr>
       <w:rPr>
-        <w:rFonts w:hint="default" w:ascii="Wingdings" w:hAnsi="Wingdings"/>
+        <w:rFonts w:ascii="Wingdings" w:hAnsi="Wingdings" w:hint="default"/>
         <w:sz w:val="20"/>
       </w:rPr>
     </w:lvl>
@@ -3344,7 +3503,7 @@
         <w:ind w:left="4320" w:hanging="360"/>
       </w:pPr>
       <w:rPr>
-        <w:rFonts w:hint="default" w:ascii="Wingdings" w:hAnsi="Wingdings"/>
+        <w:rFonts w:ascii="Wingdings" w:hAnsi="Wingdings" w:hint="default"/>
         <w:sz w:val="20"/>
       </w:rPr>
     </w:lvl>
@@ -3360,7 +3519,7 @@
         <w:ind w:left="5040" w:hanging="360"/>
       </w:pPr>
       <w:rPr>
-        <w:rFonts w:hint="default" w:ascii="Wingdings" w:hAnsi="Wingdings"/>
+        <w:rFonts w:ascii="Wingdings" w:hAnsi="Wingdings" w:hint="default"/>
         <w:sz w:val="20"/>
       </w:rPr>
     </w:lvl>
@@ -3376,7 +3535,7 @@
         <w:ind w:left="5760" w:hanging="360"/>
       </w:pPr>
       <w:rPr>
-        <w:rFonts w:hint="default" w:ascii="Wingdings" w:hAnsi="Wingdings"/>
+        <w:rFonts w:ascii="Wingdings" w:hAnsi="Wingdings" w:hint="default"/>
         <w:sz w:val="20"/>
       </w:rPr>
     </w:lvl>
@@ -3392,7 +3551,7 @@
         <w:ind w:left="6480" w:hanging="360"/>
       </w:pPr>
       <w:rPr>
-        <w:rFonts w:hint="default" w:ascii="Wingdings" w:hAnsi="Wingdings"/>
+        <w:rFonts w:ascii="Wingdings" w:hAnsi="Wingdings" w:hint="default"/>
         <w:sz w:val="20"/>
       </w:rPr>
     </w:lvl>
@@ -3409,7 +3568,7 @@
         <w:ind w:left="720" w:hanging="360"/>
       </w:pPr>
       <w:rPr>
-        <w:rFonts w:hint="default" w:ascii="Calibri" w:hAnsi="Calibri" w:cs="Calibri" w:eastAsiaTheme="minorHAnsi"/>
+        <w:rFonts w:ascii="Calibri" w:eastAsiaTheme="minorHAnsi" w:hAnsi="Calibri" w:cs="Calibri" w:hint="default"/>
       </w:rPr>
     </w:lvl>
     <w:lvl w:ilvl="1" w:tplc="04140003" w:tentative="1">
@@ -3421,7 +3580,7 @@
         <w:ind w:left="1440" w:hanging="360"/>
       </w:pPr>
       <w:rPr>
-        <w:rFonts w:hint="default" w:ascii="Courier New" w:hAnsi="Courier New" w:cs="Courier New"/>
+        <w:rFonts w:ascii="Courier New" w:hAnsi="Courier New" w:cs="Courier New" w:hint="default"/>
       </w:rPr>
     </w:lvl>
     <w:lvl w:ilvl="2" w:tplc="04140005" w:tentative="1">
@@ -3433,7 +3592,7 @@
         <w:ind w:left="2160" w:hanging="360"/>
       </w:pPr>
       <w:rPr>
-        <w:rFonts w:hint="default" w:ascii="Wingdings" w:hAnsi="Wingdings"/>
+        <w:rFonts w:ascii="Wingdings" w:hAnsi="Wingdings" w:hint="default"/>
       </w:rPr>
     </w:lvl>
     <w:lvl w:ilvl="3" w:tplc="04140001" w:tentative="1">
@@ -3445,7 +3604,7 @@
         <w:ind w:left="2880" w:hanging="360"/>
       </w:pPr>
       <w:rPr>
-        <w:rFonts w:hint="default" w:ascii="Symbol" w:hAnsi="Symbol"/>
+        <w:rFonts w:ascii="Symbol" w:hAnsi="Symbol" w:hint="default"/>
       </w:rPr>
     </w:lvl>
     <w:lvl w:ilvl="4" w:tplc="04140003" w:tentative="1">
@@ -3457,7 +3616,7 @@
         <w:ind w:left="3600" w:hanging="360"/>
       </w:pPr>
       <w:rPr>
-        <w:rFonts w:hint="default" w:ascii="Courier New" w:hAnsi="Courier New" w:cs="Courier New"/>
+        <w:rFonts w:ascii="Courier New" w:hAnsi="Courier New" w:cs="Courier New" w:hint="default"/>
       </w:rPr>
     </w:lvl>
     <w:lvl w:ilvl="5" w:tplc="04140005" w:tentative="1">
@@ -3469,7 +3628,7 @@
         <w:ind w:left="4320" w:hanging="360"/>
       </w:pPr>
       <w:rPr>
-        <w:rFonts w:hint="default" w:ascii="Wingdings" w:hAnsi="Wingdings"/>
+        <w:rFonts w:ascii="Wingdings" w:hAnsi="Wingdings" w:hint="default"/>
       </w:rPr>
     </w:lvl>
     <w:lvl w:ilvl="6" w:tplc="04140001" w:tentative="1">
@@ -3481,7 +3640,7 @@
         <w:ind w:left="5040" w:hanging="360"/>
       </w:pPr>
       <w:rPr>
-        <w:rFonts w:hint="default" w:ascii="Symbol" w:hAnsi="Symbol"/>
+        <w:rFonts w:ascii="Symbol" w:hAnsi="Symbol" w:hint="default"/>
       </w:rPr>
     </w:lvl>
     <w:lvl w:ilvl="7" w:tplc="04140003" w:tentative="1">
@@ -3493,7 +3652,7 @@
         <w:ind w:left="5760" w:hanging="360"/>
       </w:pPr>
       <w:rPr>
-        <w:rFonts w:hint="default" w:ascii="Courier New" w:hAnsi="Courier New" w:cs="Courier New"/>
+        <w:rFonts w:ascii="Courier New" w:hAnsi="Courier New" w:cs="Courier New" w:hint="default"/>
       </w:rPr>
     </w:lvl>
     <w:lvl w:ilvl="8" w:tplc="04140005" w:tentative="1">
@@ -3505,7 +3664,7 @@
         <w:ind w:left="6480" w:hanging="360"/>
       </w:pPr>
       <w:rPr>
-        <w:rFonts w:hint="default" w:ascii="Wingdings" w:hAnsi="Wingdings"/>
+        <w:rFonts w:ascii="Wingdings" w:hAnsi="Wingdings" w:hint="default"/>
       </w:rPr>
     </w:lvl>
   </w:abstractNum>
@@ -3525,7 +3684,7 @@
         <w:ind w:left="720" w:hanging="360"/>
       </w:pPr>
       <w:rPr>
-        <w:rFonts w:hint="default" w:ascii="Symbol" w:hAnsi="Symbol"/>
+        <w:rFonts w:ascii="Symbol" w:hAnsi="Symbol" w:hint="default"/>
         <w:sz w:val="20"/>
       </w:rPr>
     </w:lvl>
@@ -3541,7 +3700,7 @@
         <w:ind w:left="1440" w:hanging="360"/>
       </w:pPr>
       <w:rPr>
-        <w:rFonts w:hint="default" w:ascii="Symbol" w:hAnsi="Symbol"/>
+        <w:rFonts w:ascii="Symbol" w:hAnsi="Symbol" w:hint="default"/>
         <w:sz w:val="20"/>
       </w:rPr>
     </w:lvl>
@@ -3557,7 +3716,7 @@
         <w:ind w:left="2160" w:hanging="360"/>
       </w:pPr>
       <w:rPr>
-        <w:rFonts w:hint="default" w:ascii="Symbol" w:hAnsi="Symbol"/>
+        <w:rFonts w:ascii="Symbol" w:hAnsi="Symbol" w:hint="default"/>
         <w:sz w:val="20"/>
       </w:rPr>
     </w:lvl>
@@ -3573,7 +3732,7 @@
         <w:ind w:left="2880" w:hanging="360"/>
       </w:pPr>
       <w:rPr>
-        <w:rFonts w:hint="default" w:ascii="Symbol" w:hAnsi="Symbol"/>
+        <w:rFonts w:ascii="Symbol" w:hAnsi="Symbol" w:hint="default"/>
         <w:sz w:val="20"/>
       </w:rPr>
     </w:lvl>
@@ -3589,7 +3748,7 @@
         <w:ind w:left="3600" w:hanging="360"/>
       </w:pPr>
       <w:rPr>
-        <w:rFonts w:hint="default" w:ascii="Symbol" w:hAnsi="Symbol"/>
+        <w:rFonts w:ascii="Symbol" w:hAnsi="Symbol" w:hint="default"/>
         <w:sz w:val="20"/>
       </w:rPr>
     </w:lvl>
@@ -3605,7 +3764,7 @@
         <w:ind w:left="4320" w:hanging="360"/>
       </w:pPr>
       <w:rPr>
-        <w:rFonts w:hint="default" w:ascii="Symbol" w:hAnsi="Symbol"/>
+        <w:rFonts w:ascii="Symbol" w:hAnsi="Symbol" w:hint="default"/>
         <w:sz w:val="20"/>
       </w:rPr>
     </w:lvl>
@@ -3621,7 +3780,7 @@
         <w:ind w:left="5040" w:hanging="360"/>
       </w:pPr>
       <w:rPr>
-        <w:rFonts w:hint="default" w:ascii="Symbol" w:hAnsi="Symbol"/>
+        <w:rFonts w:ascii="Symbol" w:hAnsi="Symbol" w:hint="default"/>
         <w:sz w:val="20"/>
       </w:rPr>
     </w:lvl>
@@ -3637,7 +3796,7 @@
         <w:ind w:left="5760" w:hanging="360"/>
       </w:pPr>
       <w:rPr>
-        <w:rFonts w:hint="default" w:ascii="Symbol" w:hAnsi="Symbol"/>
+        <w:rFonts w:ascii="Symbol" w:hAnsi="Symbol" w:hint="default"/>
         <w:sz w:val="20"/>
       </w:rPr>
     </w:lvl>
@@ -3653,7 +3812,7 @@
         <w:ind w:left="6480" w:hanging="360"/>
       </w:pPr>
       <w:rPr>
-        <w:rFonts w:hint="default" w:ascii="Symbol" w:hAnsi="Symbol"/>
+        <w:rFonts w:ascii="Symbol" w:hAnsi="Symbol" w:hint="default"/>
         <w:sz w:val="20"/>
       </w:rPr>
     </w:lvl>
@@ -3674,7 +3833,7 @@
         <w:ind w:left="720" w:hanging="360"/>
       </w:pPr>
       <w:rPr>
-        <w:rFonts w:hint="default" w:ascii="Symbol" w:hAnsi="Symbol"/>
+        <w:rFonts w:ascii="Symbol" w:hAnsi="Symbol" w:hint="default"/>
         <w:sz w:val="20"/>
       </w:rPr>
     </w:lvl>
@@ -3690,7 +3849,7 @@
         <w:ind w:left="1440" w:hanging="360"/>
       </w:pPr>
       <w:rPr>
-        <w:rFonts w:hint="default" w:ascii="Courier New" w:hAnsi="Courier New"/>
+        <w:rFonts w:ascii="Courier New" w:hAnsi="Courier New" w:hint="default"/>
         <w:sz w:val="20"/>
       </w:rPr>
     </w:lvl>
@@ -3706,7 +3865,7 @@
         <w:ind w:left="2160" w:hanging="360"/>
       </w:pPr>
       <w:rPr>
-        <w:rFonts w:hint="default" w:ascii="Wingdings" w:hAnsi="Wingdings"/>
+        <w:rFonts w:ascii="Wingdings" w:hAnsi="Wingdings" w:hint="default"/>
         <w:sz w:val="20"/>
       </w:rPr>
     </w:lvl>
@@ -3722,7 +3881,7 @@
         <w:ind w:left="2880" w:hanging="360"/>
       </w:pPr>
       <w:rPr>
-        <w:rFonts w:hint="default" w:ascii="Wingdings" w:hAnsi="Wingdings"/>
+        <w:rFonts w:ascii="Wingdings" w:hAnsi="Wingdings" w:hint="default"/>
         <w:sz w:val="20"/>
       </w:rPr>
     </w:lvl>
@@ -3738,7 +3897,7 @@
         <w:ind w:left="3600" w:hanging="360"/>
       </w:pPr>
       <w:rPr>
-        <w:rFonts w:hint="default" w:ascii="Wingdings" w:hAnsi="Wingdings"/>
+        <w:rFonts w:ascii="Wingdings" w:hAnsi="Wingdings" w:hint="default"/>
         <w:sz w:val="20"/>
       </w:rPr>
     </w:lvl>
@@ -3754,7 +3913,7 @@
         <w:ind w:left="4320" w:hanging="360"/>
       </w:pPr>
       <w:rPr>
-        <w:rFonts w:hint="default" w:ascii="Wingdings" w:hAnsi="Wingdings"/>
+        <w:rFonts w:ascii="Wingdings" w:hAnsi="Wingdings" w:hint="default"/>
         <w:sz w:val="20"/>
       </w:rPr>
     </w:lvl>
@@ -3770,7 +3929,7 @@
         <w:ind w:left="5040" w:hanging="360"/>
       </w:pPr>
       <w:rPr>
-        <w:rFonts w:hint="default" w:ascii="Wingdings" w:hAnsi="Wingdings"/>
+        <w:rFonts w:ascii="Wingdings" w:hAnsi="Wingdings" w:hint="default"/>
         <w:sz w:val="20"/>
       </w:rPr>
     </w:lvl>
@@ -3786,7 +3945,7 @@
         <w:ind w:left="5760" w:hanging="360"/>
       </w:pPr>
       <w:rPr>
-        <w:rFonts w:hint="default" w:ascii="Wingdings" w:hAnsi="Wingdings"/>
+        <w:rFonts w:ascii="Wingdings" w:hAnsi="Wingdings" w:hint="default"/>
         <w:sz w:val="20"/>
       </w:rPr>
     </w:lvl>
@@ -3802,7 +3961,7 @@
         <w:ind w:left="6480" w:hanging="360"/>
       </w:pPr>
       <w:rPr>
-        <w:rFonts w:hint="default" w:ascii="Wingdings" w:hAnsi="Wingdings"/>
+        <w:rFonts w:ascii="Wingdings" w:hAnsi="Wingdings" w:hint="default"/>
         <w:sz w:val="20"/>
       </w:rPr>
     </w:lvl>
@@ -3820,7 +3979,7 @@
         <w:ind w:left="720" w:hanging="360"/>
       </w:pPr>
       <w:rPr>
-        <w:rFonts w:hint="default" w:ascii="Symbol" w:hAnsi="Symbol"/>
+        <w:rFonts w:ascii="Symbol" w:hAnsi="Symbol" w:hint="default"/>
       </w:rPr>
     </w:lvl>
     <w:lvl w:ilvl="1" w:tplc="04140003" w:tentative="1">
@@ -3832,7 +3991,7 @@
         <w:ind w:left="1440" w:hanging="360"/>
       </w:pPr>
       <w:rPr>
-        <w:rFonts w:hint="default" w:ascii="Courier New" w:hAnsi="Courier New" w:cs="Courier New"/>
+        <w:rFonts w:ascii="Courier New" w:hAnsi="Courier New" w:cs="Courier New" w:hint="default"/>
       </w:rPr>
     </w:lvl>
     <w:lvl w:ilvl="2" w:tplc="04140005" w:tentative="1">
@@ -3844,7 +4003,7 @@
         <w:ind w:left="2160" w:hanging="360"/>
       </w:pPr>
       <w:rPr>
-        <w:rFonts w:hint="default" w:ascii="Wingdings" w:hAnsi="Wingdings"/>
+        <w:rFonts w:ascii="Wingdings" w:hAnsi="Wingdings" w:hint="default"/>
       </w:rPr>
     </w:lvl>
     <w:lvl w:ilvl="3" w:tplc="04140001" w:tentative="1">
@@ -3856,7 +4015,7 @@
         <w:ind w:left="2880" w:hanging="360"/>
       </w:pPr>
       <w:rPr>
-        <w:rFonts w:hint="default" w:ascii="Symbol" w:hAnsi="Symbol"/>
+        <w:rFonts w:ascii="Symbol" w:hAnsi="Symbol" w:hint="default"/>
       </w:rPr>
     </w:lvl>
     <w:lvl w:ilvl="4" w:tplc="04140003" w:tentative="1">
@@ -3868,7 +4027,7 @@
         <w:ind w:left="3600" w:hanging="360"/>
       </w:pPr>
       <w:rPr>
-        <w:rFonts w:hint="default" w:ascii="Courier New" w:hAnsi="Courier New" w:cs="Courier New"/>
+        <w:rFonts w:ascii="Courier New" w:hAnsi="Courier New" w:cs="Courier New" w:hint="default"/>
       </w:rPr>
     </w:lvl>
     <w:lvl w:ilvl="5" w:tplc="04140005" w:tentative="1">
@@ -3880,7 +4039,7 @@
         <w:ind w:left="4320" w:hanging="360"/>
       </w:pPr>
       <w:rPr>
-        <w:rFonts w:hint="default" w:ascii="Wingdings" w:hAnsi="Wingdings"/>
+        <w:rFonts w:ascii="Wingdings" w:hAnsi="Wingdings" w:hint="default"/>
       </w:rPr>
     </w:lvl>
     <w:lvl w:ilvl="6" w:tplc="04140001" w:tentative="1">
@@ -3892,7 +4051,7 @@
         <w:ind w:left="5040" w:hanging="360"/>
       </w:pPr>
       <w:rPr>
-        <w:rFonts w:hint="default" w:ascii="Symbol" w:hAnsi="Symbol"/>
+        <w:rFonts w:ascii="Symbol" w:hAnsi="Symbol" w:hint="default"/>
       </w:rPr>
     </w:lvl>
     <w:lvl w:ilvl="7" w:tplc="04140003" w:tentative="1">
@@ -3904,7 +4063,7 @@
         <w:ind w:left="5760" w:hanging="360"/>
       </w:pPr>
       <w:rPr>
-        <w:rFonts w:hint="default" w:ascii="Courier New" w:hAnsi="Courier New" w:cs="Courier New"/>
+        <w:rFonts w:ascii="Courier New" w:hAnsi="Courier New" w:cs="Courier New" w:hint="default"/>
       </w:rPr>
     </w:lvl>
     <w:lvl w:ilvl="8" w:tplc="04140005" w:tentative="1">
@@ -3916,7 +4075,7 @@
         <w:ind w:left="6480" w:hanging="360"/>
       </w:pPr>
       <w:rPr>
-        <w:rFonts w:hint="default" w:ascii="Wingdings" w:hAnsi="Wingdings"/>
+        <w:rFonts w:ascii="Wingdings" w:hAnsi="Wingdings" w:hint="default"/>
       </w:rPr>
     </w:lvl>
   </w:abstractNum>
@@ -3936,7 +4095,7 @@
         <w:ind w:left="720" w:hanging="360"/>
       </w:pPr>
       <w:rPr>
-        <w:rFonts w:hint="default" w:ascii="Symbol" w:hAnsi="Symbol"/>
+        <w:rFonts w:ascii="Symbol" w:hAnsi="Symbol" w:hint="default"/>
         <w:sz w:val="20"/>
       </w:rPr>
     </w:lvl>
@@ -3952,7 +4111,7 @@
         <w:ind w:left="1440" w:hanging="360"/>
       </w:pPr>
       <w:rPr>
-        <w:rFonts w:hint="default" w:ascii="Courier New" w:hAnsi="Courier New"/>
+        <w:rFonts w:ascii="Courier New" w:hAnsi="Courier New" w:hint="default"/>
         <w:sz w:val="20"/>
       </w:rPr>
     </w:lvl>
@@ -3968,7 +4127,7 @@
         <w:ind w:left="2160" w:hanging="360"/>
       </w:pPr>
       <w:rPr>
-        <w:rFonts w:hint="default" w:ascii="Wingdings" w:hAnsi="Wingdings"/>
+        <w:rFonts w:ascii="Wingdings" w:hAnsi="Wingdings" w:hint="default"/>
         <w:sz w:val="20"/>
       </w:rPr>
     </w:lvl>
@@ -3984,7 +4143,7 @@
         <w:ind w:left="2880" w:hanging="360"/>
       </w:pPr>
       <w:rPr>
-        <w:rFonts w:hint="default" w:ascii="Wingdings" w:hAnsi="Wingdings"/>
+        <w:rFonts w:ascii="Wingdings" w:hAnsi="Wingdings" w:hint="default"/>
         <w:sz w:val="20"/>
       </w:rPr>
     </w:lvl>
@@ -4000,7 +4159,7 @@
         <w:ind w:left="3600" w:hanging="360"/>
       </w:pPr>
       <w:rPr>
-        <w:rFonts w:hint="default" w:ascii="Wingdings" w:hAnsi="Wingdings"/>
+        <w:rFonts w:ascii="Wingdings" w:hAnsi="Wingdings" w:hint="default"/>
         <w:sz w:val="20"/>
       </w:rPr>
     </w:lvl>
@@ -4016,7 +4175,7 @@
         <w:ind w:left="4320" w:hanging="360"/>
       </w:pPr>
       <w:rPr>
-        <w:rFonts w:hint="default" w:ascii="Wingdings" w:hAnsi="Wingdings"/>
+        <w:rFonts w:ascii="Wingdings" w:hAnsi="Wingdings" w:hint="default"/>
         <w:sz w:val="20"/>
       </w:rPr>
     </w:lvl>
@@ -4032,7 +4191,7 @@
         <w:ind w:left="5040" w:hanging="360"/>
       </w:pPr>
       <w:rPr>
-        <w:rFonts w:hint="default" w:ascii="Wingdings" w:hAnsi="Wingdings"/>
+        <w:rFonts w:ascii="Wingdings" w:hAnsi="Wingdings" w:hint="default"/>
         <w:sz w:val="20"/>
       </w:rPr>
     </w:lvl>
@@ -4048,7 +4207,7 @@
         <w:ind w:left="5760" w:hanging="360"/>
       </w:pPr>
       <w:rPr>
-        <w:rFonts w:hint="default" w:ascii="Wingdings" w:hAnsi="Wingdings"/>
+        <w:rFonts w:ascii="Wingdings" w:hAnsi="Wingdings" w:hint="default"/>
         <w:sz w:val="20"/>
       </w:rPr>
     </w:lvl>
@@ -4064,7 +4223,7 @@
         <w:ind w:left="6480" w:hanging="360"/>
       </w:pPr>
       <w:rPr>
-        <w:rFonts w:hint="default" w:ascii="Wingdings" w:hAnsi="Wingdings"/>
+        <w:rFonts w:ascii="Wingdings" w:hAnsi="Wingdings" w:hint="default"/>
         <w:sz w:val="20"/>
       </w:rPr>
     </w:lvl>
@@ -4085,7 +4244,7 @@
         <w:ind w:left="720" w:hanging="360"/>
       </w:pPr>
       <w:rPr>
-        <w:rFonts w:hint="default" w:ascii="Symbol" w:hAnsi="Symbol"/>
+        <w:rFonts w:ascii="Symbol" w:hAnsi="Symbol" w:hint="default"/>
         <w:sz w:val="20"/>
       </w:rPr>
     </w:lvl>
@@ -4101,7 +4260,7 @@
         <w:ind w:left="1440" w:hanging="360"/>
       </w:pPr>
       <w:rPr>
-        <w:rFonts w:hint="default" w:ascii="Courier New" w:hAnsi="Courier New"/>
+        <w:rFonts w:ascii="Courier New" w:hAnsi="Courier New" w:hint="default"/>
         <w:sz w:val="20"/>
       </w:rPr>
     </w:lvl>
@@ -4117,7 +4276,7 @@
         <w:ind w:left="2160" w:hanging="360"/>
       </w:pPr>
       <w:rPr>
-        <w:rFonts w:hint="default" w:ascii="Wingdings" w:hAnsi="Wingdings"/>
+        <w:rFonts w:ascii="Wingdings" w:hAnsi="Wingdings" w:hint="default"/>
         <w:sz w:val="20"/>
       </w:rPr>
     </w:lvl>
@@ -4133,7 +4292,7 @@
         <w:ind w:left="2880" w:hanging="360"/>
       </w:pPr>
       <w:rPr>
-        <w:rFonts w:hint="default" w:ascii="Wingdings" w:hAnsi="Wingdings"/>
+        <w:rFonts w:ascii="Wingdings" w:hAnsi="Wingdings" w:hint="default"/>
         <w:sz w:val="20"/>
       </w:rPr>
     </w:lvl>
@@ -4149,7 +4308,7 @@
         <w:ind w:left="3600" w:hanging="360"/>
       </w:pPr>
       <w:rPr>
-        <w:rFonts w:hint="default" w:ascii="Wingdings" w:hAnsi="Wingdings"/>
+        <w:rFonts w:ascii="Wingdings" w:hAnsi="Wingdings" w:hint="default"/>
         <w:sz w:val="20"/>
       </w:rPr>
     </w:lvl>
@@ -4165,7 +4324,7 @@
         <w:ind w:left="4320" w:hanging="360"/>
       </w:pPr>
       <w:rPr>
-        <w:rFonts w:hint="default" w:ascii="Wingdings" w:hAnsi="Wingdings"/>
+        <w:rFonts w:ascii="Wingdings" w:hAnsi="Wingdings" w:hint="default"/>
         <w:sz w:val="20"/>
       </w:rPr>
     </w:lvl>
@@ -4181,7 +4340,7 @@
         <w:ind w:left="5040" w:hanging="360"/>
       </w:pPr>
       <w:rPr>
-        <w:rFonts w:hint="default" w:ascii="Wingdings" w:hAnsi="Wingdings"/>
+        <w:rFonts w:ascii="Wingdings" w:hAnsi="Wingdings" w:hint="default"/>
         <w:sz w:val="20"/>
       </w:rPr>
     </w:lvl>
@@ -4197,7 +4356,7 @@
         <w:ind w:left="5760" w:hanging="360"/>
       </w:pPr>
       <w:rPr>
-        <w:rFonts w:hint="default" w:ascii="Wingdings" w:hAnsi="Wingdings"/>
+        <w:rFonts w:ascii="Wingdings" w:hAnsi="Wingdings" w:hint="default"/>
         <w:sz w:val="20"/>
       </w:rPr>
     </w:lvl>
@@ -4213,7 +4372,7 @@
         <w:ind w:left="6480" w:hanging="360"/>
       </w:pPr>
       <w:rPr>
-        <w:rFonts w:hint="default" w:ascii="Wingdings" w:hAnsi="Wingdings"/>
+        <w:rFonts w:ascii="Wingdings" w:hAnsi="Wingdings" w:hint="default"/>
         <w:sz w:val="20"/>
       </w:rPr>
     </w:lvl>
@@ -4234,7 +4393,7 @@
         <w:ind w:left="720" w:hanging="360"/>
       </w:pPr>
       <w:rPr>
-        <w:rFonts w:hint="default" w:ascii="Symbol" w:hAnsi="Symbol"/>
+        <w:rFonts w:ascii="Symbol" w:hAnsi="Symbol" w:hint="default"/>
         <w:sz w:val="20"/>
       </w:rPr>
     </w:lvl>
@@ -4250,7 +4409,7 @@
         <w:ind w:left="1440" w:hanging="360"/>
       </w:pPr>
       <w:rPr>
-        <w:rFonts w:hint="default" w:ascii="Courier New" w:hAnsi="Courier New"/>
+        <w:rFonts w:ascii="Courier New" w:hAnsi="Courier New" w:hint="default"/>
         <w:sz w:val="20"/>
       </w:rPr>
     </w:lvl>
@@ -4266,7 +4425,7 @@
         <w:ind w:left="2160" w:hanging="360"/>
       </w:pPr>
       <w:rPr>
-        <w:rFonts w:hint="default" w:ascii="Wingdings" w:hAnsi="Wingdings"/>
+        <w:rFonts w:ascii="Wingdings" w:hAnsi="Wingdings" w:hint="default"/>
         <w:sz w:val="20"/>
       </w:rPr>
     </w:lvl>
@@ -4282,7 +4441,7 @@
         <w:ind w:left="2880" w:hanging="360"/>
       </w:pPr>
       <w:rPr>
-        <w:rFonts w:hint="default" w:ascii="Wingdings" w:hAnsi="Wingdings"/>
+        <w:rFonts w:ascii="Wingdings" w:hAnsi="Wingdings" w:hint="default"/>
         <w:sz w:val="20"/>
       </w:rPr>
     </w:lvl>
@@ -4298,7 +4457,7 @@
         <w:ind w:left="3600" w:hanging="360"/>
       </w:pPr>
       <w:rPr>
-        <w:rFonts w:hint="default" w:ascii="Wingdings" w:hAnsi="Wingdings"/>
+        <w:rFonts w:ascii="Wingdings" w:hAnsi="Wingdings" w:hint="default"/>
         <w:sz w:val="20"/>
       </w:rPr>
     </w:lvl>
@@ -4314,7 +4473,7 @@
         <w:ind w:left="4320" w:hanging="360"/>
       </w:pPr>
       <w:rPr>
-        <w:rFonts w:hint="default" w:ascii="Wingdings" w:hAnsi="Wingdings"/>
+        <w:rFonts w:ascii="Wingdings" w:hAnsi="Wingdings" w:hint="default"/>
         <w:sz w:val="20"/>
       </w:rPr>
     </w:lvl>
@@ -4330,7 +4489,7 @@
         <w:ind w:left="5040" w:hanging="360"/>
       </w:pPr>
       <w:rPr>
-        <w:rFonts w:hint="default" w:ascii="Wingdings" w:hAnsi="Wingdings"/>
+        <w:rFonts w:ascii="Wingdings" w:hAnsi="Wingdings" w:hint="default"/>
         <w:sz w:val="20"/>
       </w:rPr>
     </w:lvl>
@@ -4346,7 +4505,7 @@
         <w:ind w:left="5760" w:hanging="360"/>
       </w:pPr>
       <w:rPr>
-        <w:rFonts w:hint="default" w:ascii="Wingdings" w:hAnsi="Wingdings"/>
+        <w:rFonts w:ascii="Wingdings" w:hAnsi="Wingdings" w:hint="default"/>
         <w:sz w:val="20"/>
       </w:rPr>
     </w:lvl>
@@ -4362,7 +4521,7 @@
         <w:ind w:left="6480" w:hanging="360"/>
       </w:pPr>
       <w:rPr>
-        <w:rFonts w:hint="default" w:ascii="Wingdings" w:hAnsi="Wingdings"/>
+        <w:rFonts w:ascii="Wingdings" w:hAnsi="Wingdings" w:hint="default"/>
         <w:sz w:val="20"/>
       </w:rPr>
     </w:lvl>
@@ -4380,7 +4539,7 @@
         <w:ind w:left="1440" w:hanging="360"/>
       </w:pPr>
       <w:rPr>
-        <w:rFonts w:hint="default" w:ascii="Symbol" w:hAnsi="Symbol"/>
+        <w:rFonts w:ascii="Symbol" w:hAnsi="Symbol" w:hint="default"/>
       </w:rPr>
     </w:lvl>
     <w:lvl w:ilvl="1" w:tplc="04140003" w:tentative="1">
@@ -4392,7 +4551,7 @@
         <w:ind w:left="2160" w:hanging="360"/>
       </w:pPr>
       <w:rPr>
-        <w:rFonts w:hint="default" w:ascii="Courier New" w:hAnsi="Courier New" w:cs="Courier New"/>
+        <w:rFonts w:ascii="Courier New" w:hAnsi="Courier New" w:cs="Courier New" w:hint="default"/>
       </w:rPr>
     </w:lvl>
     <w:lvl w:ilvl="2" w:tplc="04140005" w:tentative="1">
@@ -4404,7 +4563,7 @@
         <w:ind w:left="2880" w:hanging="360"/>
       </w:pPr>
       <w:rPr>
-        <w:rFonts w:hint="default" w:ascii="Wingdings" w:hAnsi="Wingdings"/>
+        <w:rFonts w:ascii="Wingdings" w:hAnsi="Wingdings" w:hint="default"/>
       </w:rPr>
     </w:lvl>
     <w:lvl w:ilvl="3" w:tplc="04140001" w:tentative="1">
@@ -4416,7 +4575,7 @@
         <w:ind w:left="3600" w:hanging="360"/>
       </w:pPr>
       <w:rPr>
-        <w:rFonts w:hint="default" w:ascii="Symbol" w:hAnsi="Symbol"/>
+        <w:rFonts w:ascii="Symbol" w:hAnsi="Symbol" w:hint="default"/>
       </w:rPr>
     </w:lvl>
     <w:lvl w:ilvl="4" w:tplc="04140003" w:tentative="1">
@@ -4428,7 +4587,7 @@
         <w:ind w:left="4320" w:hanging="360"/>
       </w:pPr>
       <w:rPr>
-        <w:rFonts w:hint="default" w:ascii="Courier New" w:hAnsi="Courier New" w:cs="Courier New"/>
+        <w:rFonts w:ascii="Courier New" w:hAnsi="Courier New" w:cs="Courier New" w:hint="default"/>
       </w:rPr>
     </w:lvl>
     <w:lvl w:ilvl="5" w:tplc="04140005" w:tentative="1">
@@ -4440,7 +4599,7 @@
         <w:ind w:left="5040" w:hanging="360"/>
       </w:pPr>
       <w:rPr>
-        <w:rFonts w:hint="default" w:ascii="Wingdings" w:hAnsi="Wingdings"/>
+        <w:rFonts w:ascii="Wingdings" w:hAnsi="Wingdings" w:hint="default"/>
       </w:rPr>
     </w:lvl>
     <w:lvl w:ilvl="6" w:tplc="04140001" w:tentative="1">
@@ -4452,7 +4611,7 @@
         <w:ind w:left="5760" w:hanging="360"/>
       </w:pPr>
       <w:rPr>
-        <w:rFonts w:hint="default" w:ascii="Symbol" w:hAnsi="Symbol"/>
+        <w:rFonts w:ascii="Symbol" w:hAnsi="Symbol" w:hint="default"/>
       </w:rPr>
     </w:lvl>
     <w:lvl w:ilvl="7" w:tplc="04140003" w:tentative="1">
@@ -4464,7 +4623,7 @@
         <w:ind w:left="6480" w:hanging="360"/>
       </w:pPr>
       <w:rPr>
-        <w:rFonts w:hint="default" w:ascii="Courier New" w:hAnsi="Courier New" w:cs="Courier New"/>
+        <w:rFonts w:ascii="Courier New" w:hAnsi="Courier New" w:cs="Courier New" w:hint="default"/>
       </w:rPr>
     </w:lvl>
     <w:lvl w:ilvl="8" w:tplc="04140005" w:tentative="1">
@@ -4476,7 +4635,7 @@
         <w:ind w:left="7200" w:hanging="360"/>
       </w:pPr>
       <w:rPr>
-        <w:rFonts w:hint="default" w:ascii="Wingdings" w:hAnsi="Wingdings"/>
+        <w:rFonts w:ascii="Wingdings" w:hAnsi="Wingdings" w:hint="default"/>
       </w:rPr>
     </w:lvl>
   </w:abstractNum>
@@ -4496,7 +4655,7 @@
         <w:ind w:left="720" w:hanging="360"/>
       </w:pPr>
       <w:rPr>
-        <w:rFonts w:hint="default" w:ascii="Symbol" w:hAnsi="Symbol"/>
+        <w:rFonts w:ascii="Symbol" w:hAnsi="Symbol" w:hint="default"/>
         <w:sz w:val="20"/>
       </w:rPr>
     </w:lvl>
@@ -4512,7 +4671,7 @@
         <w:ind w:left="1440" w:hanging="360"/>
       </w:pPr>
       <w:rPr>
-        <w:rFonts w:hint="default" w:ascii="Courier New" w:hAnsi="Courier New"/>
+        <w:rFonts w:ascii="Courier New" w:hAnsi="Courier New" w:hint="default"/>
         <w:sz w:val="20"/>
       </w:rPr>
     </w:lvl>
@@ -4528,7 +4687,7 @@
         <w:ind w:left="2160" w:hanging="360"/>
       </w:pPr>
       <w:rPr>
-        <w:rFonts w:hint="default" w:ascii="Wingdings" w:hAnsi="Wingdings"/>
+        <w:rFonts w:ascii="Wingdings" w:hAnsi="Wingdings" w:hint="default"/>
         <w:sz w:val="20"/>
       </w:rPr>
     </w:lvl>
@@ -4544,7 +4703,7 @@
         <w:ind w:left="2880" w:hanging="360"/>
       </w:pPr>
       <w:rPr>
-        <w:rFonts w:hint="default" w:ascii="Wingdings" w:hAnsi="Wingdings"/>
+        <w:rFonts w:ascii="Wingdings" w:hAnsi="Wingdings" w:hint="default"/>
         <w:sz w:val="20"/>
       </w:rPr>
     </w:lvl>
@@ -4560,7 +4719,7 @@
         <w:ind w:left="3600" w:hanging="360"/>
       </w:pPr>
       <w:rPr>
-        <w:rFonts w:hint="default" w:ascii="Wingdings" w:hAnsi="Wingdings"/>
+        <w:rFonts w:ascii="Wingdings" w:hAnsi="Wingdings" w:hint="default"/>
         <w:sz w:val="20"/>
       </w:rPr>
     </w:lvl>
@@ -4576,7 +4735,7 @@
         <w:ind w:left="4320" w:hanging="360"/>
       </w:pPr>
       <w:rPr>
-        <w:rFonts w:hint="default" w:ascii="Wingdings" w:hAnsi="Wingdings"/>
+        <w:rFonts w:ascii="Wingdings" w:hAnsi="Wingdings" w:hint="default"/>
         <w:sz w:val="20"/>
       </w:rPr>
     </w:lvl>
@@ -4592,7 +4751,7 @@
         <w:ind w:left="5040" w:hanging="360"/>
       </w:pPr>
       <w:rPr>
-        <w:rFonts w:hint="default" w:ascii="Wingdings" w:hAnsi="Wingdings"/>
+        <w:rFonts w:ascii="Wingdings" w:hAnsi="Wingdings" w:hint="default"/>
         <w:sz w:val="20"/>
       </w:rPr>
     </w:lvl>
@@ -4608,7 +4767,7 @@
         <w:ind w:left="5760" w:hanging="360"/>
       </w:pPr>
       <w:rPr>
-        <w:rFonts w:hint="default" w:ascii="Wingdings" w:hAnsi="Wingdings"/>
+        <w:rFonts w:ascii="Wingdings" w:hAnsi="Wingdings" w:hint="default"/>
         <w:sz w:val="20"/>
       </w:rPr>
     </w:lvl>
@@ -4624,7 +4783,7 @@
         <w:ind w:left="6480" w:hanging="360"/>
       </w:pPr>
       <w:rPr>
-        <w:rFonts w:hint="default" w:ascii="Wingdings" w:hAnsi="Wingdings"/>
+        <w:rFonts w:ascii="Wingdings" w:hAnsi="Wingdings" w:hint="default"/>
         <w:sz w:val="20"/>
       </w:rPr>
     </w:lvl>
@@ -4642,7 +4801,7 @@
         <w:ind w:left="720" w:hanging="360"/>
       </w:pPr>
       <w:rPr>
-        <w:rFonts w:hint="default" w:ascii="Symbol" w:hAnsi="Symbol"/>
+        <w:rFonts w:ascii="Symbol" w:hAnsi="Symbol" w:hint="default"/>
       </w:rPr>
     </w:lvl>
     <w:lvl w:ilvl="1" w:tplc="04140003" w:tentative="1">
@@ -4654,7 +4813,7 @@
         <w:ind w:left="1440" w:hanging="360"/>
       </w:pPr>
       <w:rPr>
-        <w:rFonts w:hint="default" w:ascii="Courier New" w:hAnsi="Courier New" w:cs="Courier New"/>
+        <w:rFonts w:ascii="Courier New" w:hAnsi="Courier New" w:cs="Courier New" w:hint="default"/>
       </w:rPr>
     </w:lvl>
     <w:lvl w:ilvl="2" w:tplc="04140005" w:tentative="1">
@@ -4666,7 +4825,7 @@
         <w:ind w:left="2160" w:hanging="360"/>
       </w:pPr>
       <w:rPr>
-        <w:rFonts w:hint="default" w:ascii="Wingdings" w:hAnsi="Wingdings"/>
+        <w:rFonts w:ascii="Wingdings" w:hAnsi="Wingdings" w:hint="default"/>
       </w:rPr>
     </w:lvl>
     <w:lvl w:ilvl="3" w:tplc="04140001" w:tentative="1">
@@ -4678,7 +4837,7 @@
         <w:ind w:left="2880" w:hanging="360"/>
       </w:pPr>
       <w:rPr>
-        <w:rFonts w:hint="default" w:ascii="Symbol" w:hAnsi="Symbol"/>
+        <w:rFonts w:ascii="Symbol" w:hAnsi="Symbol" w:hint="default"/>
       </w:rPr>
     </w:lvl>
     <w:lvl w:ilvl="4" w:tplc="04140003" w:tentative="1">
@@ -4690,7 +4849,7 @@
         <w:ind w:left="3600" w:hanging="360"/>
       </w:pPr>
       <w:rPr>
-        <w:rFonts w:hint="default" w:ascii="Courier New" w:hAnsi="Courier New" w:cs="Courier New"/>
+        <w:rFonts w:ascii="Courier New" w:hAnsi="Courier New" w:cs="Courier New" w:hint="default"/>
       </w:rPr>
     </w:lvl>
     <w:lvl w:ilvl="5" w:tplc="04140005" w:tentative="1">
@@ -4702,7 +4861,7 @@
         <w:ind w:left="4320" w:hanging="360"/>
       </w:pPr>
       <w:rPr>
-        <w:rFonts w:hint="default" w:ascii="Wingdings" w:hAnsi="Wingdings"/>
+        <w:rFonts w:ascii="Wingdings" w:hAnsi="Wingdings" w:hint="default"/>
       </w:rPr>
     </w:lvl>
     <w:lvl w:ilvl="6" w:tplc="04140001" w:tentative="1">
@@ -4714,7 +4873,7 @@
         <w:ind w:left="5040" w:hanging="360"/>
       </w:pPr>
       <w:rPr>
-        <w:rFonts w:hint="default" w:ascii="Symbol" w:hAnsi="Symbol"/>
+        <w:rFonts w:ascii="Symbol" w:hAnsi="Symbol" w:hint="default"/>
       </w:rPr>
     </w:lvl>
     <w:lvl w:ilvl="7" w:tplc="04140003" w:tentative="1">
@@ -4726,7 +4885,7 @@
         <w:ind w:left="5760" w:hanging="360"/>
       </w:pPr>
       <w:rPr>
-        <w:rFonts w:hint="default" w:ascii="Courier New" w:hAnsi="Courier New" w:cs="Courier New"/>
+        <w:rFonts w:ascii="Courier New" w:hAnsi="Courier New" w:cs="Courier New" w:hint="default"/>
       </w:rPr>
     </w:lvl>
     <w:lvl w:ilvl="8" w:tplc="04140005" w:tentative="1">
@@ -4738,7 +4897,7 @@
         <w:ind w:left="6480" w:hanging="360"/>
       </w:pPr>
       <w:rPr>
-        <w:rFonts w:hint="default" w:ascii="Wingdings" w:hAnsi="Wingdings"/>
+        <w:rFonts w:ascii="Wingdings" w:hAnsi="Wingdings" w:hint="default"/>
       </w:rPr>
     </w:lvl>
   </w:abstractNum>
@@ -4758,7 +4917,7 @@
         <w:ind w:left="720" w:hanging="360"/>
       </w:pPr>
       <w:rPr>
-        <w:rFonts w:hint="default" w:ascii="Symbol" w:hAnsi="Symbol"/>
+        <w:rFonts w:ascii="Symbol" w:hAnsi="Symbol" w:hint="default"/>
         <w:sz w:val="20"/>
       </w:rPr>
     </w:lvl>
@@ -4774,7 +4933,7 @@
         <w:ind w:left="1440" w:hanging="360"/>
       </w:pPr>
       <w:rPr>
-        <w:rFonts w:hint="default" w:ascii="Courier New" w:hAnsi="Courier New"/>
+        <w:rFonts w:ascii="Courier New" w:hAnsi="Courier New" w:hint="default"/>
         <w:sz w:val="20"/>
       </w:rPr>
     </w:lvl>
@@ -4790,7 +4949,7 @@
         <w:ind w:left="2160" w:hanging="360"/>
       </w:pPr>
       <w:rPr>
-        <w:rFonts w:hint="default" w:ascii="Wingdings" w:hAnsi="Wingdings"/>
+        <w:rFonts w:ascii="Wingdings" w:hAnsi="Wingdings" w:hint="default"/>
         <w:sz w:val="20"/>
       </w:rPr>
     </w:lvl>
@@ -4806,7 +4965,7 @@
         <w:ind w:left="2880" w:hanging="360"/>
       </w:pPr>
       <w:rPr>
-        <w:rFonts w:hint="default" w:ascii="Wingdings" w:hAnsi="Wingdings"/>
+        <w:rFonts w:ascii="Wingdings" w:hAnsi="Wingdings" w:hint="default"/>
         <w:sz w:val="20"/>
       </w:rPr>
     </w:lvl>
@@ -4822,7 +4981,7 @@
         <w:ind w:left="3600" w:hanging="360"/>
       </w:pPr>
       <w:rPr>
-        <w:rFonts w:hint="default" w:ascii="Wingdings" w:hAnsi="Wingdings"/>
+        <w:rFonts w:ascii="Wingdings" w:hAnsi="Wingdings" w:hint="default"/>
         <w:sz w:val="20"/>
       </w:rPr>
     </w:lvl>
@@ -4838,7 +4997,7 @@
         <w:ind w:left="4320" w:hanging="360"/>
       </w:pPr>
       <w:rPr>
-        <w:rFonts w:hint="default" w:ascii="Wingdings" w:hAnsi="Wingdings"/>
+        <w:rFonts w:ascii="Wingdings" w:hAnsi="Wingdings" w:hint="default"/>
         <w:sz w:val="20"/>
       </w:rPr>
     </w:lvl>
@@ -4854,7 +5013,7 @@
         <w:ind w:left="5040" w:hanging="360"/>
       </w:pPr>
       <w:rPr>
-        <w:rFonts w:hint="default" w:ascii="Wingdings" w:hAnsi="Wingdings"/>
+        <w:rFonts w:ascii="Wingdings" w:hAnsi="Wingdings" w:hint="default"/>
         <w:sz w:val="20"/>
       </w:rPr>
     </w:lvl>
@@ -4870,7 +5029,7 @@
         <w:ind w:left="5760" w:hanging="360"/>
       </w:pPr>
       <w:rPr>
-        <w:rFonts w:hint="default" w:ascii="Wingdings" w:hAnsi="Wingdings"/>
+        <w:rFonts w:ascii="Wingdings" w:hAnsi="Wingdings" w:hint="default"/>
         <w:sz w:val="20"/>
       </w:rPr>
     </w:lvl>
@@ -4886,7 +5045,7 @@
         <w:ind w:left="6480" w:hanging="360"/>
       </w:pPr>
       <w:rPr>
-        <w:rFonts w:hint="default" w:ascii="Wingdings" w:hAnsi="Wingdings"/>
+        <w:rFonts w:ascii="Wingdings" w:hAnsi="Wingdings" w:hint="default"/>
         <w:sz w:val="20"/>
       </w:rPr>
     </w:lvl>
@@ -4907,7 +5066,7 @@
         <w:ind w:left="720" w:hanging="360"/>
       </w:pPr>
       <w:rPr>
-        <w:rFonts w:hint="default" w:ascii="Symbol" w:hAnsi="Symbol"/>
+        <w:rFonts w:ascii="Symbol" w:hAnsi="Symbol" w:hint="default"/>
         <w:sz w:val="20"/>
       </w:rPr>
     </w:lvl>
@@ -4923,7 +5082,7 @@
         <w:ind w:left="1440" w:hanging="360"/>
       </w:pPr>
       <w:rPr>
-        <w:rFonts w:hint="default" w:ascii="Courier New" w:hAnsi="Courier New"/>
+        <w:rFonts w:ascii="Courier New" w:hAnsi="Courier New" w:hint="default"/>
         <w:sz w:val="20"/>
       </w:rPr>
     </w:lvl>
@@ -4939,7 +5098,7 @@
         <w:ind w:left="2160" w:hanging="360"/>
       </w:pPr>
       <w:rPr>
-        <w:rFonts w:hint="default" w:ascii="Wingdings" w:hAnsi="Wingdings"/>
+        <w:rFonts w:ascii="Wingdings" w:hAnsi="Wingdings" w:hint="default"/>
         <w:sz w:val="20"/>
       </w:rPr>
     </w:lvl>
@@ -4955,7 +5114,7 @@
         <w:ind w:left="2880" w:hanging="360"/>
       </w:pPr>
       <w:rPr>
-        <w:rFonts w:hint="default" w:ascii="Wingdings" w:hAnsi="Wingdings"/>
+        <w:rFonts w:ascii="Wingdings" w:hAnsi="Wingdings" w:hint="default"/>
         <w:sz w:val="20"/>
       </w:rPr>
     </w:lvl>
@@ -4971,7 +5130,7 @@
         <w:ind w:left="3600" w:hanging="360"/>
       </w:pPr>
       <w:rPr>
-        <w:rFonts w:hint="default" w:ascii="Wingdings" w:hAnsi="Wingdings"/>
+        <w:rFonts w:ascii="Wingdings" w:hAnsi="Wingdings" w:hint="default"/>
         <w:sz w:val="20"/>
       </w:rPr>
     </w:lvl>
@@ -4987,7 +5146,7 @@
         <w:ind w:left="4320" w:hanging="360"/>
       </w:pPr>
       <w:rPr>
-        <w:rFonts w:hint="default" w:ascii="Wingdings" w:hAnsi="Wingdings"/>
+        <w:rFonts w:ascii="Wingdings" w:hAnsi="Wingdings" w:hint="default"/>
         <w:sz w:val="20"/>
       </w:rPr>
     </w:lvl>
@@ -5003,7 +5162,7 @@
         <w:ind w:left="5040" w:hanging="360"/>
       </w:pPr>
       <w:rPr>
-        <w:rFonts w:hint="default" w:ascii="Wingdings" w:hAnsi="Wingdings"/>
+        <w:rFonts w:ascii="Wingdings" w:hAnsi="Wingdings" w:hint="default"/>
         <w:sz w:val="20"/>
       </w:rPr>
     </w:lvl>
@@ -5019,7 +5178,7 @@
         <w:ind w:left="5760" w:hanging="360"/>
       </w:pPr>
       <w:rPr>
-        <w:rFonts w:hint="default" w:ascii="Wingdings" w:hAnsi="Wingdings"/>
+        <w:rFonts w:ascii="Wingdings" w:hAnsi="Wingdings" w:hint="default"/>
         <w:sz w:val="20"/>
       </w:rPr>
     </w:lvl>
@@ -5035,7 +5194,7 @@
         <w:ind w:left="6480" w:hanging="360"/>
       </w:pPr>
       <w:rPr>
-        <w:rFonts w:hint="default" w:ascii="Wingdings" w:hAnsi="Wingdings"/>
+        <w:rFonts w:ascii="Wingdings" w:hAnsi="Wingdings" w:hint="default"/>
         <w:sz w:val="20"/>
       </w:rPr>
     </w:lvl>
@@ -5056,7 +5215,7 @@
         <w:ind w:left="720" w:hanging="360"/>
       </w:pPr>
       <w:rPr>
-        <w:rFonts w:hint="default" w:ascii="Symbol" w:hAnsi="Symbol"/>
+        <w:rFonts w:ascii="Symbol" w:hAnsi="Symbol" w:hint="default"/>
         <w:sz w:val="20"/>
       </w:rPr>
     </w:lvl>
@@ -5072,7 +5231,7 @@
         <w:ind w:left="1440" w:hanging="360"/>
       </w:pPr>
       <w:rPr>
-        <w:rFonts w:hint="default" w:ascii="Courier New" w:hAnsi="Courier New"/>
+        <w:rFonts w:ascii="Courier New" w:hAnsi="Courier New" w:hint="default"/>
         <w:sz w:val="20"/>
       </w:rPr>
     </w:lvl>
@@ -5088,7 +5247,7 @@
         <w:ind w:left="2160" w:hanging="360"/>
       </w:pPr>
       <w:rPr>
-        <w:rFonts w:hint="default" w:ascii="Wingdings" w:hAnsi="Wingdings"/>
+        <w:rFonts w:ascii="Wingdings" w:hAnsi="Wingdings" w:hint="default"/>
         <w:sz w:val="20"/>
       </w:rPr>
     </w:lvl>
@@ -5104,7 +5263,7 @@
         <w:ind w:left="2880" w:hanging="360"/>
       </w:pPr>
       <w:rPr>
-        <w:rFonts w:hint="default" w:ascii="Wingdings" w:hAnsi="Wingdings"/>
+        <w:rFonts w:ascii="Wingdings" w:hAnsi="Wingdings" w:hint="default"/>
         <w:sz w:val="20"/>
       </w:rPr>
     </w:lvl>
@@ -5120,7 +5279,7 @@
         <w:ind w:left="3600" w:hanging="360"/>
       </w:pPr>
       <w:rPr>
-        <w:rFonts w:hint="default" w:ascii="Wingdings" w:hAnsi="Wingdings"/>
+        <w:rFonts w:ascii="Wingdings" w:hAnsi="Wingdings" w:hint="default"/>
         <w:sz w:val="20"/>
       </w:rPr>
     </w:lvl>
@@ -5136,7 +5295,7 @@
         <w:ind w:left="4320" w:hanging="360"/>
       </w:pPr>
       <w:rPr>
-        <w:rFonts w:hint="default" w:ascii="Wingdings" w:hAnsi="Wingdings"/>
+        <w:rFonts w:ascii="Wingdings" w:hAnsi="Wingdings" w:hint="default"/>
         <w:sz w:val="20"/>
       </w:rPr>
     </w:lvl>
@@ -5152,7 +5311,7 @@
         <w:ind w:left="5040" w:hanging="360"/>
       </w:pPr>
       <w:rPr>
-        <w:rFonts w:hint="default" w:ascii="Wingdings" w:hAnsi="Wingdings"/>
+        <w:rFonts w:ascii="Wingdings" w:hAnsi="Wingdings" w:hint="default"/>
         <w:sz w:val="20"/>
       </w:rPr>
     </w:lvl>
@@ -5168,7 +5327,7 @@
         <w:ind w:left="5760" w:hanging="360"/>
       </w:pPr>
       <w:rPr>
-        <w:rFonts w:hint="default" w:ascii="Wingdings" w:hAnsi="Wingdings"/>
+        <w:rFonts w:ascii="Wingdings" w:hAnsi="Wingdings" w:hint="default"/>
         <w:sz w:val="20"/>
       </w:rPr>
     </w:lvl>
@@ -5184,7 +5343,7 @@
         <w:ind w:left="6480" w:hanging="360"/>
       </w:pPr>
       <w:rPr>
-        <w:rFonts w:hint="default" w:ascii="Wingdings" w:hAnsi="Wingdings"/>
+        <w:rFonts w:ascii="Wingdings" w:hAnsi="Wingdings" w:hint="default"/>
         <w:sz w:val="20"/>
       </w:rPr>
     </w:lvl>
@@ -5205,7 +5364,7 @@
         <w:ind w:left="720" w:hanging="360"/>
       </w:pPr>
       <w:rPr>
-        <w:rFonts w:hint="default" w:ascii="Symbol" w:hAnsi="Symbol"/>
+        <w:rFonts w:ascii="Symbol" w:hAnsi="Symbol" w:hint="default"/>
         <w:sz w:val="20"/>
       </w:rPr>
     </w:lvl>
@@ -5221,7 +5380,7 @@
         <w:ind w:left="1440" w:hanging="360"/>
       </w:pPr>
       <w:rPr>
-        <w:rFonts w:hint="default" w:ascii="Courier New" w:hAnsi="Courier New"/>
+        <w:rFonts w:ascii="Courier New" w:hAnsi="Courier New" w:hint="default"/>
         <w:sz w:val="20"/>
       </w:rPr>
     </w:lvl>
@@ -5237,7 +5396,7 @@
         <w:ind w:left="2160" w:hanging="360"/>
       </w:pPr>
       <w:rPr>
-        <w:rFonts w:hint="default" w:ascii="Wingdings" w:hAnsi="Wingdings"/>
+        <w:rFonts w:ascii="Wingdings" w:hAnsi="Wingdings" w:hint="default"/>
         <w:sz w:val="20"/>
       </w:rPr>
     </w:lvl>
@@ -5253,7 +5412,7 @@
         <w:ind w:left="2880" w:hanging="360"/>
       </w:pPr>
       <w:rPr>
-        <w:rFonts w:hint="default" w:ascii="Wingdings" w:hAnsi="Wingdings"/>
+        <w:rFonts w:ascii="Wingdings" w:hAnsi="Wingdings" w:hint="default"/>
         <w:sz w:val="20"/>
       </w:rPr>
     </w:lvl>
@@ -5269,7 +5428,7 @@
         <w:ind w:left="3600" w:hanging="360"/>
       </w:pPr>
       <w:rPr>
-        <w:rFonts w:hint="default" w:ascii="Wingdings" w:hAnsi="Wingdings"/>
+        <w:rFonts w:ascii="Wingdings" w:hAnsi="Wingdings" w:hint="default"/>
         <w:sz w:val="20"/>
       </w:rPr>
     </w:lvl>
@@ -5285,7 +5444,7 @@
         <w:ind w:left="4320" w:hanging="360"/>
       </w:pPr>
       <w:rPr>
-        <w:rFonts w:hint="default" w:ascii="Wingdings" w:hAnsi="Wingdings"/>
+        <w:rFonts w:ascii="Wingdings" w:hAnsi="Wingdings" w:hint="default"/>
         <w:sz w:val="20"/>
       </w:rPr>
     </w:lvl>
@@ -5301,7 +5460,7 @@
         <w:ind w:left="5040" w:hanging="360"/>
       </w:pPr>
       <w:rPr>
-        <w:rFonts w:hint="default" w:ascii="Wingdings" w:hAnsi="Wingdings"/>
+        <w:rFonts w:ascii="Wingdings" w:hAnsi="Wingdings" w:hint="default"/>
         <w:sz w:val="20"/>
       </w:rPr>
     </w:lvl>
@@ -5317,7 +5476,7 @@
         <w:ind w:left="5760" w:hanging="360"/>
       </w:pPr>
       <w:rPr>
-        <w:rFonts w:hint="default" w:ascii="Wingdings" w:hAnsi="Wingdings"/>
+        <w:rFonts w:ascii="Wingdings" w:hAnsi="Wingdings" w:hint="default"/>
         <w:sz w:val="20"/>
       </w:rPr>
     </w:lvl>
@@ -5333,7 +5492,7 @@
         <w:ind w:left="6480" w:hanging="360"/>
       </w:pPr>
       <w:rPr>
-        <w:rFonts w:hint="default" w:ascii="Wingdings" w:hAnsi="Wingdings"/>
+        <w:rFonts w:ascii="Wingdings" w:hAnsi="Wingdings" w:hint="default"/>
         <w:sz w:val="20"/>
       </w:rPr>
     </w:lvl>
@@ -5350,7 +5509,7 @@
         <w:ind w:left="720" w:hanging="360"/>
       </w:pPr>
       <w:rPr>
-        <w:rFonts w:hint="default" w:ascii="Calibri" w:hAnsi="Calibri" w:cs="Calibri" w:eastAsiaTheme="minorHAnsi"/>
+        <w:rFonts w:ascii="Calibri" w:eastAsiaTheme="minorHAnsi" w:hAnsi="Calibri" w:cs="Calibri" w:hint="default"/>
       </w:rPr>
     </w:lvl>
     <w:lvl w:ilvl="1" w:tplc="04140003">
@@ -5362,7 +5521,7 @@
         <w:ind w:left="1440" w:hanging="360"/>
       </w:pPr>
       <w:rPr>
-        <w:rFonts w:hint="default" w:ascii="Courier New" w:hAnsi="Courier New" w:cs="Courier New"/>
+        <w:rFonts w:ascii="Courier New" w:hAnsi="Courier New" w:cs="Courier New" w:hint="default"/>
       </w:rPr>
     </w:lvl>
     <w:lvl w:ilvl="2" w:tplc="04140005" w:tentative="1">
@@ -5374,7 +5533,7 @@
         <w:ind w:left="2160" w:hanging="360"/>
       </w:pPr>
       <w:rPr>
-        <w:rFonts w:hint="default" w:ascii="Wingdings" w:hAnsi="Wingdings"/>
+        <w:rFonts w:ascii="Wingdings" w:hAnsi="Wingdings" w:hint="default"/>
       </w:rPr>
     </w:lvl>
     <w:lvl w:ilvl="3" w:tplc="04140001" w:tentative="1">
@@ -5386,7 +5545,7 @@
         <w:ind w:left="2880" w:hanging="360"/>
       </w:pPr>
       <w:rPr>
-        <w:rFonts w:hint="default" w:ascii="Symbol" w:hAnsi="Symbol"/>
+        <w:rFonts w:ascii="Symbol" w:hAnsi="Symbol" w:hint="default"/>
       </w:rPr>
     </w:lvl>
     <w:lvl w:ilvl="4" w:tplc="04140003" w:tentative="1">
@@ -5398,7 +5557,7 @@
         <w:ind w:left="3600" w:hanging="360"/>
       </w:pPr>
       <w:rPr>
-        <w:rFonts w:hint="default" w:ascii="Courier New" w:hAnsi="Courier New" w:cs="Courier New"/>
+        <w:rFonts w:ascii="Courier New" w:hAnsi="Courier New" w:cs="Courier New" w:hint="default"/>
       </w:rPr>
     </w:lvl>
     <w:lvl w:ilvl="5" w:tplc="04140005" w:tentative="1">
@@ -5410,7 +5569,7 @@
         <w:ind w:left="4320" w:hanging="360"/>
       </w:pPr>
       <w:rPr>
-        <w:rFonts w:hint="default" w:ascii="Wingdings" w:hAnsi="Wingdings"/>
+        <w:rFonts w:ascii="Wingdings" w:hAnsi="Wingdings" w:hint="default"/>
       </w:rPr>
     </w:lvl>
     <w:lvl w:ilvl="6" w:tplc="04140001" w:tentative="1">
@@ -5422,7 +5581,7 @@
         <w:ind w:left="5040" w:hanging="360"/>
       </w:pPr>
       <w:rPr>
-        <w:rFonts w:hint="default" w:ascii="Symbol" w:hAnsi="Symbol"/>
+        <w:rFonts w:ascii="Symbol" w:hAnsi="Symbol" w:hint="default"/>
       </w:rPr>
     </w:lvl>
     <w:lvl w:ilvl="7" w:tplc="04140003" w:tentative="1">
@@ -5434,7 +5593,7 @@
         <w:ind w:left="5760" w:hanging="360"/>
       </w:pPr>
       <w:rPr>
-        <w:rFonts w:hint="default" w:ascii="Courier New" w:hAnsi="Courier New" w:cs="Courier New"/>
+        <w:rFonts w:ascii="Courier New" w:hAnsi="Courier New" w:cs="Courier New" w:hint="default"/>
       </w:rPr>
     </w:lvl>
     <w:lvl w:ilvl="8" w:tplc="04140005" w:tentative="1">
@@ -5446,7 +5605,7 @@
         <w:ind w:left="6480" w:hanging="360"/>
       </w:pPr>
       <w:rPr>
-        <w:rFonts w:hint="default" w:ascii="Wingdings" w:hAnsi="Wingdings"/>
+        <w:rFonts w:ascii="Wingdings" w:hAnsi="Wingdings" w:hint="default"/>
       </w:rPr>
     </w:lvl>
   </w:abstractNum>
@@ -5463,7 +5622,7 @@
         <w:ind w:left="720" w:hanging="360"/>
       </w:pPr>
       <w:rPr>
-        <w:rFonts w:hint="default" w:ascii="Symbol" w:hAnsi="Symbol"/>
+        <w:rFonts w:ascii="Symbol" w:hAnsi="Symbol" w:hint="default"/>
       </w:rPr>
     </w:lvl>
     <w:lvl w:ilvl="1" w:tplc="04140003">
@@ -5475,7 +5634,7 @@
         <w:ind w:left="1440" w:hanging="360"/>
       </w:pPr>
       <w:rPr>
-        <w:rFonts w:hint="default" w:ascii="Courier New" w:hAnsi="Courier New" w:cs="Courier New"/>
+        <w:rFonts w:ascii="Courier New" w:hAnsi="Courier New" w:cs="Courier New" w:hint="default"/>
       </w:rPr>
     </w:lvl>
     <w:lvl w:ilvl="2" w:tplc="04140005" w:tentative="1">
@@ -5487,7 +5646,7 @@
         <w:ind w:left="2160" w:hanging="360"/>
       </w:pPr>
       <w:rPr>
-        <w:rFonts w:hint="default" w:ascii="Wingdings" w:hAnsi="Wingdings"/>
+        <w:rFonts w:ascii="Wingdings" w:hAnsi="Wingdings" w:hint="default"/>
       </w:rPr>
     </w:lvl>
     <w:lvl w:ilvl="3" w:tplc="04140001" w:tentative="1">
@@ -5499,7 +5658,7 @@
         <w:ind w:left="2880" w:hanging="360"/>
       </w:pPr>
       <w:rPr>
-        <w:rFonts w:hint="default" w:ascii="Symbol" w:hAnsi="Symbol"/>
+        <w:rFonts w:ascii="Symbol" w:hAnsi="Symbol" w:hint="default"/>
       </w:rPr>
     </w:lvl>
     <w:lvl w:ilvl="4" w:tplc="04140003" w:tentative="1">
@@ -5511,7 +5670,7 @@
         <w:ind w:left="3600" w:hanging="360"/>
       </w:pPr>
       <w:rPr>
-        <w:rFonts w:hint="default" w:ascii="Courier New" w:hAnsi="Courier New" w:cs="Courier New"/>
+        <w:rFonts w:ascii="Courier New" w:hAnsi="Courier New" w:cs="Courier New" w:hint="default"/>
       </w:rPr>
     </w:lvl>
     <w:lvl w:ilvl="5" w:tplc="04140005" w:tentative="1">
@@ -5523,7 +5682,7 @@
         <w:ind w:left="4320" w:hanging="360"/>
       </w:pPr>
       <w:rPr>
-        <w:rFonts w:hint="default" w:ascii="Wingdings" w:hAnsi="Wingdings"/>
+        <w:rFonts w:ascii="Wingdings" w:hAnsi="Wingdings" w:hint="default"/>
       </w:rPr>
     </w:lvl>
     <w:lvl w:ilvl="6" w:tplc="04140001" w:tentative="1">
@@ -5535,7 +5694,7 @@
         <w:ind w:left="5040" w:hanging="360"/>
       </w:pPr>
       <w:rPr>
-        <w:rFonts w:hint="default" w:ascii="Symbol" w:hAnsi="Symbol"/>
+        <w:rFonts w:ascii="Symbol" w:hAnsi="Symbol" w:hint="default"/>
       </w:rPr>
     </w:lvl>
     <w:lvl w:ilvl="7" w:tplc="04140003" w:tentative="1">
@@ -5547,7 +5706,7 @@
         <w:ind w:left="5760" w:hanging="360"/>
       </w:pPr>
       <w:rPr>
-        <w:rFonts w:hint="default" w:ascii="Courier New" w:hAnsi="Courier New" w:cs="Courier New"/>
+        <w:rFonts w:ascii="Courier New" w:hAnsi="Courier New" w:cs="Courier New" w:hint="default"/>
       </w:rPr>
     </w:lvl>
     <w:lvl w:ilvl="8" w:tplc="04140005" w:tentative="1">
@@ -5559,7 +5718,7 @@
         <w:ind w:left="6480" w:hanging="360"/>
       </w:pPr>
       <w:rPr>
-        <w:rFonts w:hint="default" w:ascii="Wingdings" w:hAnsi="Wingdings"/>
+        <w:rFonts w:ascii="Wingdings" w:hAnsi="Wingdings" w:hint="default"/>
       </w:rPr>
     </w:lvl>
   </w:abstractNum>
@@ -5579,7 +5738,7 @@
         <w:ind w:left="720" w:hanging="360"/>
       </w:pPr>
       <w:rPr>
-        <w:rFonts w:hint="default" w:ascii="Symbol" w:hAnsi="Symbol"/>
+        <w:rFonts w:ascii="Symbol" w:hAnsi="Symbol" w:hint="default"/>
         <w:sz w:val="20"/>
       </w:rPr>
     </w:lvl>
@@ -5595,7 +5754,7 @@
         <w:ind w:left="1440" w:hanging="360"/>
       </w:pPr>
       <w:rPr>
-        <w:rFonts w:hint="default" w:ascii="Courier New" w:hAnsi="Courier New"/>
+        <w:rFonts w:ascii="Courier New" w:hAnsi="Courier New" w:hint="default"/>
         <w:sz w:val="20"/>
       </w:rPr>
     </w:lvl>
@@ -5611,7 +5770,7 @@
         <w:ind w:left="2160" w:hanging="360"/>
       </w:pPr>
       <w:rPr>
-        <w:rFonts w:hint="default" w:ascii="Wingdings" w:hAnsi="Wingdings"/>
+        <w:rFonts w:ascii="Wingdings" w:hAnsi="Wingdings" w:hint="default"/>
         <w:sz w:val="20"/>
       </w:rPr>
     </w:lvl>
@@ -5627,7 +5786,7 @@
         <w:ind w:left="2880" w:hanging="360"/>
       </w:pPr>
       <w:rPr>
-        <w:rFonts w:hint="default" w:ascii="Wingdings" w:hAnsi="Wingdings"/>
+        <w:rFonts w:ascii="Wingdings" w:hAnsi="Wingdings" w:hint="default"/>
         <w:sz w:val="20"/>
       </w:rPr>
     </w:lvl>
@@ -5643,7 +5802,7 @@
         <w:ind w:left="3600" w:hanging="360"/>
       </w:pPr>
       <w:rPr>
-        <w:rFonts w:hint="default" w:ascii="Wingdings" w:hAnsi="Wingdings"/>
+        <w:rFonts w:ascii="Wingdings" w:hAnsi="Wingdings" w:hint="default"/>
         <w:sz w:val="20"/>
       </w:rPr>
     </w:lvl>
@@ -5659,7 +5818,7 @@
         <w:ind w:left="4320" w:hanging="360"/>
       </w:pPr>
       <w:rPr>
-        <w:rFonts w:hint="default" w:ascii="Wingdings" w:hAnsi="Wingdings"/>
+        <w:rFonts w:ascii="Wingdings" w:hAnsi="Wingdings" w:hint="default"/>
         <w:sz w:val="20"/>
       </w:rPr>
     </w:lvl>
@@ -5675,7 +5834,7 @@
         <w:ind w:left="5040" w:hanging="360"/>
       </w:pPr>
       <w:rPr>
-        <w:rFonts w:hint="default" w:ascii="Wingdings" w:hAnsi="Wingdings"/>
+        <w:rFonts w:ascii="Wingdings" w:hAnsi="Wingdings" w:hint="default"/>
         <w:sz w:val="20"/>
       </w:rPr>
     </w:lvl>
@@ -5691,7 +5850,7 @@
         <w:ind w:left="5760" w:hanging="360"/>
       </w:pPr>
       <w:rPr>
-        <w:rFonts w:hint="default" w:ascii="Wingdings" w:hAnsi="Wingdings"/>
+        <w:rFonts w:ascii="Wingdings" w:hAnsi="Wingdings" w:hint="default"/>
         <w:sz w:val="20"/>
       </w:rPr>
     </w:lvl>
@@ -5707,7 +5866,7 @@
         <w:ind w:left="6480" w:hanging="360"/>
       </w:pPr>
       <w:rPr>
-        <w:rFonts w:hint="default" w:ascii="Wingdings" w:hAnsi="Wingdings"/>
+        <w:rFonts w:ascii="Wingdings" w:hAnsi="Wingdings" w:hint="default"/>
         <w:sz w:val="20"/>
       </w:rPr>
     </w:lvl>
@@ -5724,7 +5883,7 @@
         <w:ind w:left="720" w:hanging="360"/>
       </w:pPr>
       <w:rPr>
-        <w:rFonts w:hint="default" w:ascii="Calibri" w:hAnsi="Calibri" w:cs="Calibri" w:eastAsiaTheme="minorHAnsi"/>
+        <w:rFonts w:ascii="Calibri" w:eastAsiaTheme="minorHAnsi" w:hAnsi="Calibri" w:cs="Calibri" w:hint="default"/>
       </w:rPr>
     </w:lvl>
     <w:lvl w:ilvl="1" w:tplc="04140003" w:tentative="1">
@@ -5736,7 +5895,7 @@
         <w:ind w:left="1440" w:hanging="360"/>
       </w:pPr>
       <w:rPr>
-        <w:rFonts w:hint="default" w:ascii="Courier New" w:hAnsi="Courier New" w:cs="Courier New"/>
+        <w:rFonts w:ascii="Courier New" w:hAnsi="Courier New" w:cs="Courier New" w:hint="default"/>
       </w:rPr>
     </w:lvl>
     <w:lvl w:ilvl="2" w:tplc="04140005" w:tentative="1">
@@ -5748,7 +5907,7 @@
         <w:ind w:left="2160" w:hanging="360"/>
       </w:pPr>
       <w:rPr>
-        <w:rFonts w:hint="default" w:ascii="Wingdings" w:hAnsi="Wingdings"/>
+        <w:rFonts w:ascii="Wingdings" w:hAnsi="Wingdings" w:hint="default"/>
       </w:rPr>
     </w:lvl>
     <w:lvl w:ilvl="3" w:tplc="04140001" w:tentative="1">
@@ -5760,7 +5919,7 @@
         <w:ind w:left="2880" w:hanging="360"/>
       </w:pPr>
       <w:rPr>
-        <w:rFonts w:hint="default" w:ascii="Symbol" w:hAnsi="Symbol"/>
+        <w:rFonts w:ascii="Symbol" w:hAnsi="Symbol" w:hint="default"/>
       </w:rPr>
     </w:lvl>
     <w:lvl w:ilvl="4" w:tplc="04140003" w:tentative="1">
@@ -5772,7 +5931,7 @@
         <w:ind w:left="3600" w:hanging="360"/>
       </w:pPr>
       <w:rPr>
-        <w:rFonts w:hint="default" w:ascii="Courier New" w:hAnsi="Courier New" w:cs="Courier New"/>
+        <w:rFonts w:ascii="Courier New" w:hAnsi="Courier New" w:cs="Courier New" w:hint="default"/>
       </w:rPr>
     </w:lvl>
     <w:lvl w:ilvl="5" w:tplc="04140005" w:tentative="1">
@@ -5784,7 +5943,7 @@
         <w:ind w:left="4320" w:hanging="360"/>
       </w:pPr>
       <w:rPr>
-        <w:rFonts w:hint="default" w:ascii="Wingdings" w:hAnsi="Wingdings"/>
+        <w:rFonts w:ascii="Wingdings" w:hAnsi="Wingdings" w:hint="default"/>
       </w:rPr>
     </w:lvl>
     <w:lvl w:ilvl="6" w:tplc="04140001" w:tentative="1">
@@ -5796,7 +5955,7 @@
         <w:ind w:left="5040" w:hanging="360"/>
       </w:pPr>
       <w:rPr>
-        <w:rFonts w:hint="default" w:ascii="Symbol" w:hAnsi="Symbol"/>
+        <w:rFonts w:ascii="Symbol" w:hAnsi="Symbol" w:hint="default"/>
       </w:rPr>
     </w:lvl>
     <w:lvl w:ilvl="7" w:tplc="04140003" w:tentative="1">
@@ -5808,7 +5967,7 @@
         <w:ind w:left="5760" w:hanging="360"/>
       </w:pPr>
       <w:rPr>
-        <w:rFonts w:hint="default" w:ascii="Courier New" w:hAnsi="Courier New" w:cs="Courier New"/>
+        <w:rFonts w:ascii="Courier New" w:hAnsi="Courier New" w:cs="Courier New" w:hint="default"/>
       </w:rPr>
     </w:lvl>
     <w:lvl w:ilvl="8" w:tplc="04140005" w:tentative="1">
@@ -5820,7 +5979,7 @@
         <w:ind w:left="6480" w:hanging="360"/>
       </w:pPr>
       <w:rPr>
-        <w:rFonts w:hint="default" w:ascii="Wingdings" w:hAnsi="Wingdings"/>
+        <w:rFonts w:ascii="Wingdings" w:hAnsi="Wingdings" w:hint="default"/>
       </w:rPr>
     </w:lvl>
   </w:abstractNum>
@@ -5836,7 +5995,7 @@
         <w:ind w:left="720" w:hanging="360"/>
       </w:pPr>
       <w:rPr>
-        <w:rFonts w:hint="default" w:ascii="Calibri" w:hAnsi="Calibri" w:cs="Calibri" w:eastAsiaTheme="minorHAnsi"/>
+        <w:rFonts w:ascii="Calibri" w:eastAsiaTheme="minorHAnsi" w:hAnsi="Calibri" w:cs="Calibri" w:hint="default"/>
       </w:rPr>
     </w:lvl>
     <w:lvl w:ilvl="1" w:tplc="04140003" w:tentative="1">
@@ -5848,7 +6007,7 @@
         <w:ind w:left="1440" w:hanging="360"/>
       </w:pPr>
       <w:rPr>
-        <w:rFonts w:hint="default" w:ascii="Courier New" w:hAnsi="Courier New" w:cs="Courier New"/>
+        <w:rFonts w:ascii="Courier New" w:hAnsi="Courier New" w:cs="Courier New" w:hint="default"/>
       </w:rPr>
     </w:lvl>
     <w:lvl w:ilvl="2" w:tplc="04140005" w:tentative="1">
@@ -5860,7 +6019,7 @@
         <w:ind w:left="2160" w:hanging="360"/>
       </w:pPr>
       <w:rPr>
-        <w:rFonts w:hint="default" w:ascii="Wingdings" w:hAnsi="Wingdings"/>
+        <w:rFonts w:ascii="Wingdings" w:hAnsi="Wingdings" w:hint="default"/>
       </w:rPr>
     </w:lvl>
     <w:lvl w:ilvl="3" w:tplc="04140001" w:tentative="1">
@@ -5872,7 +6031,7 @@
         <w:ind w:left="2880" w:hanging="360"/>
       </w:pPr>
       <w:rPr>
-        <w:rFonts w:hint="default" w:ascii="Symbol" w:hAnsi="Symbol"/>
+        <w:rFonts w:ascii="Symbol" w:hAnsi="Symbol" w:hint="default"/>
       </w:rPr>
     </w:lvl>
     <w:lvl w:ilvl="4" w:tplc="04140003" w:tentative="1">
@@ -5884,7 +6043,7 @@
         <w:ind w:left="3600" w:hanging="360"/>
       </w:pPr>
       <w:rPr>
-        <w:rFonts w:hint="default" w:ascii="Courier New" w:hAnsi="Courier New" w:cs="Courier New"/>
+        <w:rFonts w:ascii="Courier New" w:hAnsi="Courier New" w:cs="Courier New" w:hint="default"/>
       </w:rPr>
     </w:lvl>
     <w:lvl w:ilvl="5" w:tplc="04140005" w:tentative="1">
@@ -5896,7 +6055,7 @@
         <w:ind w:left="4320" w:hanging="360"/>
       </w:pPr>
       <w:rPr>
-        <w:rFonts w:hint="default" w:ascii="Wingdings" w:hAnsi="Wingdings"/>
+        <w:rFonts w:ascii="Wingdings" w:hAnsi="Wingdings" w:hint="default"/>
       </w:rPr>
     </w:lvl>
     <w:lvl w:ilvl="6" w:tplc="04140001" w:tentative="1">
@@ -5908,7 +6067,7 @@
         <w:ind w:left="5040" w:hanging="360"/>
       </w:pPr>
       <w:rPr>
-        <w:rFonts w:hint="default" w:ascii="Symbol" w:hAnsi="Symbol"/>
+        <w:rFonts w:ascii="Symbol" w:hAnsi="Symbol" w:hint="default"/>
       </w:rPr>
     </w:lvl>
     <w:lvl w:ilvl="7" w:tplc="04140003" w:tentative="1">
@@ -5920,7 +6079,7 @@
         <w:ind w:left="5760" w:hanging="360"/>
       </w:pPr>
       <w:rPr>
-        <w:rFonts w:hint="default" w:ascii="Courier New" w:hAnsi="Courier New" w:cs="Courier New"/>
+        <w:rFonts w:ascii="Courier New" w:hAnsi="Courier New" w:cs="Courier New" w:hint="default"/>
       </w:rPr>
     </w:lvl>
     <w:lvl w:ilvl="8" w:tplc="04140005" w:tentative="1">
@@ -5932,7 +6091,7 @@
         <w:ind w:left="6480" w:hanging="360"/>
       </w:pPr>
       <w:rPr>
-        <w:rFonts w:hint="default" w:ascii="Wingdings" w:hAnsi="Wingdings"/>
+        <w:rFonts w:ascii="Wingdings" w:hAnsi="Wingdings" w:hint="default"/>
       </w:rPr>
     </w:lvl>
   </w:abstractNum>
@@ -5948,7 +6107,7 @@
         <w:ind w:left="720" w:hanging="360"/>
       </w:pPr>
       <w:rPr>
-        <w:rFonts w:hint="default" w:ascii="Calibri" w:hAnsi="Calibri" w:cs="Calibri" w:eastAsiaTheme="minorHAnsi"/>
+        <w:rFonts w:ascii="Calibri" w:eastAsiaTheme="minorHAnsi" w:hAnsi="Calibri" w:cs="Calibri" w:hint="default"/>
       </w:rPr>
     </w:lvl>
     <w:lvl w:ilvl="1" w:tplc="04140003" w:tentative="1">
@@ -5960,7 +6119,7 @@
         <w:ind w:left="1440" w:hanging="360"/>
       </w:pPr>
       <w:rPr>
-        <w:rFonts w:hint="default" w:ascii="Courier New" w:hAnsi="Courier New" w:cs="Courier New"/>
+        <w:rFonts w:ascii="Courier New" w:hAnsi="Courier New" w:cs="Courier New" w:hint="default"/>
       </w:rPr>
     </w:lvl>
     <w:lvl w:ilvl="2" w:tplc="04140005" w:tentative="1">
@@ -5972,7 +6131,7 @@
         <w:ind w:left="2160" w:hanging="360"/>
       </w:pPr>
       <w:rPr>
-        <w:rFonts w:hint="default" w:ascii="Wingdings" w:hAnsi="Wingdings"/>
+        <w:rFonts w:ascii="Wingdings" w:hAnsi="Wingdings" w:hint="default"/>
       </w:rPr>
     </w:lvl>
     <w:lvl w:ilvl="3" w:tplc="04140001" w:tentative="1">
@@ -5984,7 +6143,7 @@
         <w:ind w:left="2880" w:hanging="360"/>
       </w:pPr>
       <w:rPr>
-        <w:rFonts w:hint="default" w:ascii="Symbol" w:hAnsi="Symbol"/>
+        <w:rFonts w:ascii="Symbol" w:hAnsi="Symbol" w:hint="default"/>
       </w:rPr>
     </w:lvl>
     <w:lvl w:ilvl="4" w:tplc="04140003" w:tentative="1">
@@ -5996,7 +6155,7 @@
         <w:ind w:left="3600" w:hanging="360"/>
       </w:pPr>
       <w:rPr>
-        <w:rFonts w:hint="default" w:ascii="Courier New" w:hAnsi="Courier New" w:cs="Courier New"/>
+        <w:rFonts w:ascii="Courier New" w:hAnsi="Courier New" w:cs="Courier New" w:hint="default"/>
       </w:rPr>
     </w:lvl>
     <w:lvl w:ilvl="5" w:tplc="04140005" w:tentative="1">
@@ -6008,7 +6167,7 @@
         <w:ind w:left="4320" w:hanging="360"/>
       </w:pPr>
       <w:rPr>
-        <w:rFonts w:hint="default" w:ascii="Wingdings" w:hAnsi="Wingdings"/>
+        <w:rFonts w:ascii="Wingdings" w:hAnsi="Wingdings" w:hint="default"/>
       </w:rPr>
     </w:lvl>
     <w:lvl w:ilvl="6" w:tplc="04140001" w:tentative="1">
@@ -6020,7 +6179,7 @@
         <w:ind w:left="5040" w:hanging="360"/>
       </w:pPr>
       <w:rPr>
-        <w:rFonts w:hint="default" w:ascii="Symbol" w:hAnsi="Symbol"/>
+        <w:rFonts w:ascii="Symbol" w:hAnsi="Symbol" w:hint="default"/>
       </w:rPr>
     </w:lvl>
     <w:lvl w:ilvl="7" w:tplc="04140003" w:tentative="1">
@@ -6032,7 +6191,7 @@
         <w:ind w:left="5760" w:hanging="360"/>
       </w:pPr>
       <w:rPr>
-        <w:rFonts w:hint="default" w:ascii="Courier New" w:hAnsi="Courier New" w:cs="Courier New"/>
+        <w:rFonts w:ascii="Courier New" w:hAnsi="Courier New" w:cs="Courier New" w:hint="default"/>
       </w:rPr>
     </w:lvl>
     <w:lvl w:ilvl="8" w:tplc="04140005" w:tentative="1">
@@ -6044,7 +6203,7 @@
         <w:ind w:left="6480" w:hanging="360"/>
       </w:pPr>
       <w:rPr>
-        <w:rFonts w:hint="default" w:ascii="Wingdings" w:hAnsi="Wingdings"/>
+        <w:rFonts w:ascii="Wingdings" w:hAnsi="Wingdings" w:hint="default"/>
       </w:rPr>
     </w:lvl>
   </w:abstractNum>
@@ -6061,7 +6220,7 @@
         <w:ind w:left="720" w:hanging="360"/>
       </w:pPr>
       <w:rPr>
-        <w:rFonts w:hint="default" w:ascii="Symbol" w:hAnsi="Symbol"/>
+        <w:rFonts w:ascii="Symbol" w:hAnsi="Symbol" w:hint="default"/>
       </w:rPr>
     </w:lvl>
     <w:lvl w:ilvl="1" w:tplc="04140003" w:tentative="1">
@@ -6073,7 +6232,7 @@
         <w:ind w:left="1440" w:hanging="360"/>
       </w:pPr>
       <w:rPr>
-        <w:rFonts w:hint="default" w:ascii="Courier New" w:hAnsi="Courier New" w:cs="Courier New"/>
+        <w:rFonts w:ascii="Courier New" w:hAnsi="Courier New" w:cs="Courier New" w:hint="default"/>
       </w:rPr>
     </w:lvl>
     <w:lvl w:ilvl="2" w:tplc="04140005" w:tentative="1">
@@ -6085,7 +6244,7 @@
         <w:ind w:left="2160" w:hanging="360"/>
       </w:pPr>
       <w:rPr>
-        <w:rFonts w:hint="default" w:ascii="Wingdings" w:hAnsi="Wingdings"/>
+        <w:rFonts w:ascii="Wingdings" w:hAnsi="Wingdings" w:hint="default"/>
       </w:rPr>
     </w:lvl>
     <w:lvl w:ilvl="3" w:tplc="04140001" w:tentative="1">
@@ -6097,7 +6256,7 @@
         <w:ind w:left="2880" w:hanging="360"/>
       </w:pPr>
       <w:rPr>
-        <w:rFonts w:hint="default" w:ascii="Symbol" w:hAnsi="Symbol"/>
+        <w:rFonts w:ascii="Symbol" w:hAnsi="Symbol" w:hint="default"/>
       </w:rPr>
     </w:lvl>
     <w:lvl w:ilvl="4" w:tplc="04140003" w:tentative="1">
@@ -6109,7 +6268,7 @@
         <w:ind w:left="3600" w:hanging="360"/>
       </w:pPr>
       <w:rPr>
-        <w:rFonts w:hint="default" w:ascii="Courier New" w:hAnsi="Courier New" w:cs="Courier New"/>
+        <w:rFonts w:ascii="Courier New" w:hAnsi="Courier New" w:cs="Courier New" w:hint="default"/>
       </w:rPr>
     </w:lvl>
     <w:lvl w:ilvl="5" w:tplc="04140005" w:tentative="1">
@@ -6121,7 +6280,7 @@
         <w:ind w:left="4320" w:hanging="360"/>
       </w:pPr>
       <w:rPr>
-        <w:rFonts w:hint="default" w:ascii="Wingdings" w:hAnsi="Wingdings"/>
+        <w:rFonts w:ascii="Wingdings" w:hAnsi="Wingdings" w:hint="default"/>
       </w:rPr>
     </w:lvl>
     <w:lvl w:ilvl="6" w:tplc="04140001" w:tentative="1">
@@ -6133,7 +6292,7 @@
         <w:ind w:left="5040" w:hanging="360"/>
       </w:pPr>
       <w:rPr>
-        <w:rFonts w:hint="default" w:ascii="Symbol" w:hAnsi="Symbol"/>
+        <w:rFonts w:ascii="Symbol" w:hAnsi="Symbol" w:hint="default"/>
       </w:rPr>
     </w:lvl>
     <w:lvl w:ilvl="7" w:tplc="04140003" w:tentative="1">
@@ -6145,7 +6304,7 @@
         <w:ind w:left="5760" w:hanging="360"/>
       </w:pPr>
       <w:rPr>
-        <w:rFonts w:hint="default" w:ascii="Courier New" w:hAnsi="Courier New" w:cs="Courier New"/>
+        <w:rFonts w:ascii="Courier New" w:hAnsi="Courier New" w:cs="Courier New" w:hint="default"/>
       </w:rPr>
     </w:lvl>
     <w:lvl w:ilvl="8" w:tplc="04140005" w:tentative="1">
@@ -6157,7 +6316,7 @@
         <w:ind w:left="6480" w:hanging="360"/>
       </w:pPr>
       <w:rPr>
-        <w:rFonts w:hint="default" w:ascii="Wingdings" w:hAnsi="Wingdings"/>
+        <w:rFonts w:ascii="Wingdings" w:hAnsi="Wingdings" w:hint="default"/>
       </w:rPr>
     </w:lvl>
   </w:abstractNum>
@@ -6174,7 +6333,7 @@
         <w:ind w:left="360" w:hanging="360"/>
       </w:pPr>
       <w:rPr>
-        <w:rFonts w:hint="default" w:ascii="Symbol" w:hAnsi="Symbol"/>
+        <w:rFonts w:ascii="Symbol" w:hAnsi="Symbol" w:hint="default"/>
       </w:rPr>
     </w:lvl>
     <w:lvl w:ilvl="1" w:tplc="04140003" w:tentative="1">
@@ -6186,7 +6345,7 @@
         <w:ind w:left="1080" w:hanging="360"/>
       </w:pPr>
       <w:rPr>
-        <w:rFonts w:hint="default" w:ascii="Courier New" w:hAnsi="Courier New" w:cs="Courier New"/>
+        <w:rFonts w:ascii="Courier New" w:hAnsi="Courier New" w:cs="Courier New" w:hint="default"/>
       </w:rPr>
     </w:lvl>
     <w:lvl w:ilvl="2" w:tplc="04140005" w:tentative="1">
@@ -6198,7 +6357,7 @@
         <w:ind w:left="1800" w:hanging="360"/>
       </w:pPr>
       <w:rPr>
-        <w:rFonts w:hint="default" w:ascii="Wingdings" w:hAnsi="Wingdings"/>
+        <w:rFonts w:ascii="Wingdings" w:hAnsi="Wingdings" w:hint="default"/>
       </w:rPr>
     </w:lvl>
     <w:lvl w:ilvl="3" w:tplc="04140001" w:tentative="1">
@@ -6210,7 +6369,7 @@
         <w:ind w:left="2520" w:hanging="360"/>
       </w:pPr>
       <w:rPr>
-        <w:rFonts w:hint="default" w:ascii="Symbol" w:hAnsi="Symbol"/>
+        <w:rFonts w:ascii="Symbol" w:hAnsi="Symbol" w:hint="default"/>
       </w:rPr>
     </w:lvl>
     <w:lvl w:ilvl="4" w:tplc="04140003" w:tentative="1">
@@ -6222,7 +6381,7 @@
         <w:ind w:left="3240" w:hanging="360"/>
       </w:pPr>
       <w:rPr>
-        <w:rFonts w:hint="default" w:ascii="Courier New" w:hAnsi="Courier New" w:cs="Courier New"/>
+        <w:rFonts w:ascii="Courier New" w:hAnsi="Courier New" w:cs="Courier New" w:hint="default"/>
       </w:rPr>
     </w:lvl>
     <w:lvl w:ilvl="5" w:tplc="04140005" w:tentative="1">
@@ -6234,7 +6393,7 @@
         <w:ind w:left="3960" w:hanging="360"/>
       </w:pPr>
       <w:rPr>
-        <w:rFonts w:hint="default" w:ascii="Wingdings" w:hAnsi="Wingdings"/>
+        <w:rFonts w:ascii="Wingdings" w:hAnsi="Wingdings" w:hint="default"/>
       </w:rPr>
     </w:lvl>
     <w:lvl w:ilvl="6" w:tplc="04140001" w:tentative="1">
@@ -6246,7 +6405,7 @@
         <w:ind w:left="4680" w:hanging="360"/>
       </w:pPr>
       <w:rPr>
-        <w:rFonts w:hint="default" w:ascii="Symbol" w:hAnsi="Symbol"/>
+        <w:rFonts w:ascii="Symbol" w:hAnsi="Symbol" w:hint="default"/>
       </w:rPr>
     </w:lvl>
     <w:lvl w:ilvl="7" w:tplc="04140003" w:tentative="1">
@@ -6258,7 +6417,7 @@
         <w:ind w:left="5400" w:hanging="360"/>
       </w:pPr>
       <w:rPr>
-        <w:rFonts w:hint="default" w:ascii="Courier New" w:hAnsi="Courier New" w:cs="Courier New"/>
+        <w:rFonts w:ascii="Courier New" w:hAnsi="Courier New" w:cs="Courier New" w:hint="default"/>
       </w:rPr>
     </w:lvl>
     <w:lvl w:ilvl="8" w:tplc="04140005" w:tentative="1">
@@ -6270,7 +6429,7 @@
         <w:ind w:left="6120" w:hanging="360"/>
       </w:pPr>
       <w:rPr>
-        <w:rFonts w:hint="default" w:ascii="Wingdings" w:hAnsi="Wingdings"/>
+        <w:rFonts w:ascii="Wingdings" w:hAnsi="Wingdings" w:hint="default"/>
       </w:rPr>
     </w:lvl>
   </w:abstractNum>
@@ -6290,7 +6449,7 @@
         <w:ind w:left="720" w:hanging="360"/>
       </w:pPr>
       <w:rPr>
-        <w:rFonts w:hint="default" w:ascii="Symbol" w:hAnsi="Symbol"/>
+        <w:rFonts w:ascii="Symbol" w:hAnsi="Symbol" w:hint="default"/>
         <w:sz w:val="20"/>
       </w:rPr>
     </w:lvl>
@@ -6306,7 +6465,7 @@
         <w:ind w:left="1440" w:hanging="360"/>
       </w:pPr>
       <w:rPr>
-        <w:rFonts w:hint="default" w:ascii="Courier New" w:hAnsi="Courier New"/>
+        <w:rFonts w:ascii="Courier New" w:hAnsi="Courier New" w:hint="default"/>
         <w:sz w:val="20"/>
       </w:rPr>
     </w:lvl>
@@ -6322,7 +6481,7 @@
         <w:ind w:left="2160" w:hanging="360"/>
       </w:pPr>
       <w:rPr>
-        <w:rFonts w:hint="default" w:ascii="Wingdings" w:hAnsi="Wingdings"/>
+        <w:rFonts w:ascii="Wingdings" w:hAnsi="Wingdings" w:hint="default"/>
         <w:sz w:val="20"/>
       </w:rPr>
     </w:lvl>
@@ -6338,7 +6497,7 @@
         <w:ind w:left="2880" w:hanging="360"/>
       </w:pPr>
       <w:rPr>
-        <w:rFonts w:hint="default" w:ascii="Wingdings" w:hAnsi="Wingdings"/>
+        <w:rFonts w:ascii="Wingdings" w:hAnsi="Wingdings" w:hint="default"/>
         <w:sz w:val="20"/>
       </w:rPr>
     </w:lvl>
@@ -6354,7 +6513,7 @@
         <w:ind w:left="3600" w:hanging="360"/>
       </w:pPr>
       <w:rPr>
-        <w:rFonts w:hint="default" w:ascii="Wingdings" w:hAnsi="Wingdings"/>
+        <w:rFonts w:ascii="Wingdings" w:hAnsi="Wingdings" w:hint="default"/>
         <w:sz w:val="20"/>
       </w:rPr>
     </w:lvl>
@@ -6370,7 +6529,7 @@
         <w:ind w:left="4320" w:hanging="360"/>
       </w:pPr>
       <w:rPr>
-        <w:rFonts w:hint="default" w:ascii="Wingdings" w:hAnsi="Wingdings"/>
+        <w:rFonts w:ascii="Wingdings" w:hAnsi="Wingdings" w:hint="default"/>
         <w:sz w:val="20"/>
       </w:rPr>
     </w:lvl>
@@ -6386,7 +6545,7 @@
         <w:ind w:left="5040" w:hanging="360"/>
       </w:pPr>
       <w:rPr>
-        <w:rFonts w:hint="default" w:ascii="Wingdings" w:hAnsi="Wingdings"/>
+        <w:rFonts w:ascii="Wingdings" w:hAnsi="Wingdings" w:hint="default"/>
         <w:sz w:val="20"/>
       </w:rPr>
     </w:lvl>
@@ -6402,7 +6561,7 @@
         <w:ind w:left="5760" w:hanging="360"/>
       </w:pPr>
       <w:rPr>
-        <w:rFonts w:hint="default" w:ascii="Wingdings" w:hAnsi="Wingdings"/>
+        <w:rFonts w:ascii="Wingdings" w:hAnsi="Wingdings" w:hint="default"/>
         <w:sz w:val="20"/>
       </w:rPr>
     </w:lvl>
@@ -6418,7 +6577,7 @@
         <w:ind w:left="6480" w:hanging="360"/>
       </w:pPr>
       <w:rPr>
-        <w:rFonts w:hint="default" w:ascii="Wingdings" w:hAnsi="Wingdings"/>
+        <w:rFonts w:ascii="Wingdings" w:hAnsi="Wingdings" w:hint="default"/>
         <w:sz w:val="20"/>
       </w:rPr>
     </w:lvl>
@@ -6439,7 +6598,7 @@
         <w:ind w:left="720" w:hanging="360"/>
       </w:pPr>
       <w:rPr>
-        <w:rFonts w:hint="default" w:ascii="Symbol" w:hAnsi="Symbol"/>
+        <w:rFonts w:ascii="Symbol" w:hAnsi="Symbol" w:hint="default"/>
         <w:sz w:val="20"/>
       </w:rPr>
     </w:lvl>
@@ -6455,7 +6614,7 @@
         <w:ind w:left="1440" w:hanging="360"/>
       </w:pPr>
       <w:rPr>
-        <w:rFonts w:hint="default" w:ascii="Courier New" w:hAnsi="Courier New"/>
+        <w:rFonts w:ascii="Courier New" w:hAnsi="Courier New" w:hint="default"/>
         <w:sz w:val="20"/>
       </w:rPr>
     </w:lvl>
@@ -6471,7 +6630,7 @@
         <w:ind w:left="2160" w:hanging="360"/>
       </w:pPr>
       <w:rPr>
-        <w:rFonts w:hint="default" w:ascii="Wingdings" w:hAnsi="Wingdings"/>
+        <w:rFonts w:ascii="Wingdings" w:hAnsi="Wingdings" w:hint="default"/>
         <w:sz w:val="20"/>
       </w:rPr>
     </w:lvl>
@@ -6487,7 +6646,7 @@
         <w:ind w:left="2880" w:hanging="360"/>
       </w:pPr>
       <w:rPr>
-        <w:rFonts w:hint="default" w:ascii="Wingdings" w:hAnsi="Wingdings"/>
+        <w:rFonts w:ascii="Wingdings" w:hAnsi="Wingdings" w:hint="default"/>
         <w:sz w:val="20"/>
       </w:rPr>
     </w:lvl>
@@ -6503,7 +6662,7 @@
         <w:ind w:left="3600" w:hanging="360"/>
       </w:pPr>
       <w:rPr>
-        <w:rFonts w:hint="default" w:ascii="Wingdings" w:hAnsi="Wingdings"/>
+        <w:rFonts w:ascii="Wingdings" w:hAnsi="Wingdings" w:hint="default"/>
         <w:sz w:val="20"/>
       </w:rPr>
     </w:lvl>
@@ -6519,7 +6678,7 @@
         <w:ind w:left="4320" w:hanging="360"/>
       </w:pPr>
       <w:rPr>
-        <w:rFonts w:hint="default" w:ascii="Wingdings" w:hAnsi="Wingdings"/>
+        <w:rFonts w:ascii="Wingdings" w:hAnsi="Wingdings" w:hint="default"/>
         <w:sz w:val="20"/>
       </w:rPr>
     </w:lvl>
@@ -6535,7 +6694,7 @@
         <w:ind w:left="5040" w:hanging="360"/>
       </w:pPr>
       <w:rPr>
-        <w:rFonts w:hint="default" w:ascii="Wingdings" w:hAnsi="Wingdings"/>
+        <w:rFonts w:ascii="Wingdings" w:hAnsi="Wingdings" w:hint="default"/>
         <w:sz w:val="20"/>
       </w:rPr>
     </w:lvl>
@@ -6551,7 +6710,7 @@
         <w:ind w:left="5760" w:hanging="360"/>
       </w:pPr>
       <w:rPr>
-        <w:rFonts w:hint="default" w:ascii="Wingdings" w:hAnsi="Wingdings"/>
+        <w:rFonts w:ascii="Wingdings" w:hAnsi="Wingdings" w:hint="default"/>
         <w:sz w:val="20"/>
       </w:rPr>
     </w:lvl>
@@ -6567,7 +6726,7 @@
         <w:ind w:left="6480" w:hanging="360"/>
       </w:pPr>
       <w:rPr>
-        <w:rFonts w:hint="default" w:ascii="Wingdings" w:hAnsi="Wingdings"/>
+        <w:rFonts w:ascii="Wingdings" w:hAnsi="Wingdings" w:hint="default"/>
         <w:sz w:val="20"/>
       </w:rPr>
     </w:lvl>
@@ -6585,7 +6744,7 @@
         <w:ind w:left="720" w:hanging="360"/>
       </w:pPr>
       <w:rPr>
-        <w:rFonts w:hint="default" w:ascii="Symbol" w:hAnsi="Symbol"/>
+        <w:rFonts w:ascii="Symbol" w:hAnsi="Symbol" w:hint="default"/>
       </w:rPr>
     </w:lvl>
     <w:lvl w:ilvl="1" w:tplc="04140003" w:tentative="1">
@@ -6597,7 +6756,7 @@
         <w:ind w:left="1440" w:hanging="360"/>
       </w:pPr>
       <w:rPr>
-        <w:rFonts w:hint="default" w:ascii="Courier New" w:hAnsi="Courier New" w:cs="Courier New"/>
+        <w:rFonts w:ascii="Courier New" w:hAnsi="Courier New" w:cs="Courier New" w:hint="default"/>
       </w:rPr>
     </w:lvl>
     <w:lvl w:ilvl="2" w:tplc="04140005" w:tentative="1">
@@ -6609,7 +6768,7 @@
         <w:ind w:left="2160" w:hanging="360"/>
       </w:pPr>
       <w:rPr>
-        <w:rFonts w:hint="default" w:ascii="Wingdings" w:hAnsi="Wingdings"/>
+        <w:rFonts w:ascii="Wingdings" w:hAnsi="Wingdings" w:hint="default"/>
       </w:rPr>
     </w:lvl>
     <w:lvl w:ilvl="3" w:tplc="04140001" w:tentative="1">
@@ -6621,7 +6780,7 @@
         <w:ind w:left="2880" w:hanging="360"/>
       </w:pPr>
       <w:rPr>
-        <w:rFonts w:hint="default" w:ascii="Symbol" w:hAnsi="Symbol"/>
+        <w:rFonts w:ascii="Symbol" w:hAnsi="Symbol" w:hint="default"/>
       </w:rPr>
     </w:lvl>
     <w:lvl w:ilvl="4" w:tplc="04140003" w:tentative="1">
@@ -6633,7 +6792,7 @@
         <w:ind w:left="3600" w:hanging="360"/>
       </w:pPr>
       <w:rPr>
-        <w:rFonts w:hint="default" w:ascii="Courier New" w:hAnsi="Courier New" w:cs="Courier New"/>
+        <w:rFonts w:ascii="Courier New" w:hAnsi="Courier New" w:cs="Courier New" w:hint="default"/>
       </w:rPr>
     </w:lvl>
     <w:lvl w:ilvl="5" w:tplc="04140005" w:tentative="1">
@@ -6645,7 +6804,7 @@
         <w:ind w:left="4320" w:hanging="360"/>
       </w:pPr>
       <w:rPr>
-        <w:rFonts w:hint="default" w:ascii="Wingdings" w:hAnsi="Wingdings"/>
+        <w:rFonts w:ascii="Wingdings" w:hAnsi="Wingdings" w:hint="default"/>
       </w:rPr>
     </w:lvl>
     <w:lvl w:ilvl="6" w:tplc="04140001" w:tentative="1">
@@ -6657,7 +6816,7 @@
         <w:ind w:left="5040" w:hanging="360"/>
       </w:pPr>
       <w:rPr>
-        <w:rFonts w:hint="default" w:ascii="Symbol" w:hAnsi="Symbol"/>
+        <w:rFonts w:ascii="Symbol" w:hAnsi="Symbol" w:hint="default"/>
       </w:rPr>
     </w:lvl>
     <w:lvl w:ilvl="7" w:tplc="04140003" w:tentative="1">
@@ -6669,7 +6828,7 @@
         <w:ind w:left="5760" w:hanging="360"/>
       </w:pPr>
       <w:rPr>
-        <w:rFonts w:hint="default" w:ascii="Courier New" w:hAnsi="Courier New" w:cs="Courier New"/>
+        <w:rFonts w:ascii="Courier New" w:hAnsi="Courier New" w:cs="Courier New" w:hint="default"/>
       </w:rPr>
     </w:lvl>
     <w:lvl w:ilvl="8" w:tplc="04140005" w:tentative="1">
@@ -6681,7 +6840,7 @@
         <w:ind w:left="6480" w:hanging="360"/>
       </w:pPr>
       <w:rPr>
-        <w:rFonts w:hint="default" w:ascii="Wingdings" w:hAnsi="Wingdings"/>
+        <w:rFonts w:ascii="Wingdings" w:hAnsi="Wingdings" w:hint="default"/>
       </w:rPr>
     </w:lvl>
   </w:abstractNum>
@@ -6698,7 +6857,7 @@
         <w:ind w:left="720" w:hanging="360"/>
       </w:pPr>
       <w:rPr>
-        <w:rFonts w:hint="default" w:ascii="Symbol" w:hAnsi="Symbol"/>
+        <w:rFonts w:ascii="Symbol" w:hAnsi="Symbol" w:hint="default"/>
       </w:rPr>
     </w:lvl>
     <w:lvl w:ilvl="1" w:tplc="04140003" w:tentative="1">
@@ -6710,7 +6869,7 @@
         <w:ind w:left="1440" w:hanging="360"/>
       </w:pPr>
       <w:rPr>
-        <w:rFonts w:hint="default" w:ascii="Courier New" w:hAnsi="Courier New" w:cs="Courier New"/>
+        <w:rFonts w:ascii="Courier New" w:hAnsi="Courier New" w:cs="Courier New" w:hint="default"/>
       </w:rPr>
     </w:lvl>
     <w:lvl w:ilvl="2" w:tplc="04140005" w:tentative="1">
@@ -6722,7 +6881,7 @@
         <w:ind w:left="2160" w:hanging="360"/>
       </w:pPr>
       <w:rPr>
-        <w:rFonts w:hint="default" w:ascii="Wingdings" w:hAnsi="Wingdings"/>
+        <w:rFonts w:ascii="Wingdings" w:hAnsi="Wingdings" w:hint="default"/>
       </w:rPr>
     </w:lvl>
     <w:lvl w:ilvl="3" w:tplc="04140001" w:tentative="1">
@@ -6734,7 +6893,7 @@
         <w:ind w:left="2880" w:hanging="360"/>
       </w:pPr>
       <w:rPr>
-        <w:rFonts w:hint="default" w:ascii="Symbol" w:hAnsi="Symbol"/>
+        <w:rFonts w:ascii="Symbol" w:hAnsi="Symbol" w:hint="default"/>
       </w:rPr>
     </w:lvl>
     <w:lvl w:ilvl="4" w:tplc="04140003" w:tentative="1">
@@ -6746,7 +6905,7 @@
         <w:ind w:left="3600" w:hanging="360"/>
       </w:pPr>
       <w:rPr>
-        <w:rFonts w:hint="default" w:ascii="Courier New" w:hAnsi="Courier New" w:cs="Courier New"/>
+        <w:rFonts w:ascii="Courier New" w:hAnsi="Courier New" w:cs="Courier New" w:hint="default"/>
       </w:rPr>
     </w:lvl>
     <w:lvl w:ilvl="5" w:tplc="04140005" w:tentative="1">
@@ -6758,7 +6917,7 @@
         <w:ind w:left="4320" w:hanging="360"/>
       </w:pPr>
       <w:rPr>
-        <w:rFonts w:hint="default" w:ascii="Wingdings" w:hAnsi="Wingdings"/>
+        <w:rFonts w:ascii="Wingdings" w:hAnsi="Wingdings" w:hint="default"/>
       </w:rPr>
     </w:lvl>
     <w:lvl w:ilvl="6" w:tplc="04140001" w:tentative="1">
@@ -6770,7 +6929,7 @@
         <w:ind w:left="5040" w:hanging="360"/>
       </w:pPr>
       <w:rPr>
-        <w:rFonts w:hint="default" w:ascii="Symbol" w:hAnsi="Symbol"/>
+        <w:rFonts w:ascii="Symbol" w:hAnsi="Symbol" w:hint="default"/>
       </w:rPr>
     </w:lvl>
     <w:lvl w:ilvl="7" w:tplc="04140003" w:tentative="1">
@@ -6782,7 +6941,7 @@
         <w:ind w:left="5760" w:hanging="360"/>
       </w:pPr>
       <w:rPr>
-        <w:rFonts w:hint="default" w:ascii="Courier New" w:hAnsi="Courier New" w:cs="Courier New"/>
+        <w:rFonts w:ascii="Courier New" w:hAnsi="Courier New" w:cs="Courier New" w:hint="default"/>
       </w:rPr>
     </w:lvl>
     <w:lvl w:ilvl="8" w:tplc="04140005" w:tentative="1">
@@ -6794,7 +6953,7 @@
         <w:ind w:left="6480" w:hanging="360"/>
       </w:pPr>
       <w:rPr>
-        <w:rFonts w:hint="default" w:ascii="Wingdings" w:hAnsi="Wingdings"/>
+        <w:rFonts w:ascii="Wingdings" w:hAnsi="Wingdings" w:hint="default"/>
       </w:rPr>
     </w:lvl>
   </w:abstractNum>
@@ -6811,7 +6970,7 @@
         <w:ind w:left="720" w:hanging="360"/>
       </w:pPr>
       <w:rPr>
-        <w:rFonts w:hint="default" w:ascii="Symbol" w:hAnsi="Symbol"/>
+        <w:rFonts w:ascii="Symbol" w:hAnsi="Symbol" w:hint="default"/>
       </w:rPr>
     </w:lvl>
     <w:lvl w:ilvl="1" w:tplc="04140003" w:tentative="1">
@@ -6823,7 +6982,7 @@
         <w:ind w:left="1440" w:hanging="360"/>
       </w:pPr>
       <w:rPr>
-        <w:rFonts w:hint="default" w:ascii="Courier New" w:hAnsi="Courier New" w:cs="Courier New"/>
+        <w:rFonts w:ascii="Courier New" w:hAnsi="Courier New" w:cs="Courier New" w:hint="default"/>
       </w:rPr>
     </w:lvl>
     <w:lvl w:ilvl="2" w:tplc="04140005" w:tentative="1">
@@ -6835,7 +6994,7 @@
         <w:ind w:left="2160" w:hanging="360"/>
       </w:pPr>
       <w:rPr>
-        <w:rFonts w:hint="default" w:ascii="Wingdings" w:hAnsi="Wingdings"/>
+        <w:rFonts w:ascii="Wingdings" w:hAnsi="Wingdings" w:hint="default"/>
       </w:rPr>
     </w:lvl>
     <w:lvl w:ilvl="3" w:tplc="04140001" w:tentative="1">
@@ -6847,7 +7006,7 @@
         <w:ind w:left="2880" w:hanging="360"/>
       </w:pPr>
       <w:rPr>
-        <w:rFonts w:hint="default" w:ascii="Symbol" w:hAnsi="Symbol"/>
+        <w:rFonts w:ascii="Symbol" w:hAnsi="Symbol" w:hint="default"/>
       </w:rPr>
     </w:lvl>
     <w:lvl w:ilvl="4" w:tplc="04140003" w:tentative="1">
@@ -6859,7 +7018,7 @@
         <w:ind w:left="3600" w:hanging="360"/>
       </w:pPr>
       <w:rPr>
-        <w:rFonts w:hint="default" w:ascii="Courier New" w:hAnsi="Courier New" w:cs="Courier New"/>
+        <w:rFonts w:ascii="Courier New" w:hAnsi="Courier New" w:cs="Courier New" w:hint="default"/>
       </w:rPr>
     </w:lvl>
     <w:lvl w:ilvl="5" w:tplc="04140005" w:tentative="1">
@@ -6871,7 +7030,7 @@
         <w:ind w:left="4320" w:hanging="360"/>
       </w:pPr>
       <w:rPr>
-        <w:rFonts w:hint="default" w:ascii="Wingdings" w:hAnsi="Wingdings"/>
+        <w:rFonts w:ascii="Wingdings" w:hAnsi="Wingdings" w:hint="default"/>
       </w:rPr>
     </w:lvl>
     <w:lvl w:ilvl="6" w:tplc="04140001" w:tentative="1">
@@ -6883,7 +7042,7 @@
         <w:ind w:left="5040" w:hanging="360"/>
       </w:pPr>
       <w:rPr>
-        <w:rFonts w:hint="default" w:ascii="Symbol" w:hAnsi="Symbol"/>
+        <w:rFonts w:ascii="Symbol" w:hAnsi="Symbol" w:hint="default"/>
       </w:rPr>
     </w:lvl>
     <w:lvl w:ilvl="7" w:tplc="04140003" w:tentative="1">
@@ -6895,7 +7054,7 @@
         <w:ind w:left="5760" w:hanging="360"/>
       </w:pPr>
       <w:rPr>
-        <w:rFonts w:hint="default" w:ascii="Courier New" w:hAnsi="Courier New" w:cs="Courier New"/>
+        <w:rFonts w:ascii="Courier New" w:hAnsi="Courier New" w:cs="Courier New" w:hint="default"/>
       </w:rPr>
     </w:lvl>
     <w:lvl w:ilvl="8" w:tplc="04140005" w:tentative="1">
@@ -6907,7 +7066,7 @@
         <w:ind w:left="6480" w:hanging="360"/>
       </w:pPr>
       <w:rPr>
-        <w:rFonts w:hint="default" w:ascii="Wingdings" w:hAnsi="Wingdings"/>
+        <w:rFonts w:ascii="Wingdings" w:hAnsi="Wingdings" w:hint="default"/>
       </w:rPr>
     </w:lvl>
   </w:abstractNum>
@@ -6927,7 +7086,7 @@
         <w:ind w:left="720" w:hanging="360"/>
       </w:pPr>
       <w:rPr>
-        <w:rFonts w:hint="default" w:ascii="Symbol" w:hAnsi="Symbol"/>
+        <w:rFonts w:ascii="Symbol" w:hAnsi="Symbol" w:hint="default"/>
         <w:sz w:val="20"/>
       </w:rPr>
     </w:lvl>
@@ -6943,7 +7102,7 @@
         <w:ind w:left="1440" w:hanging="360"/>
       </w:pPr>
       <w:rPr>
-        <w:rFonts w:hint="default" w:ascii="Courier New" w:hAnsi="Courier New"/>
+        <w:rFonts w:ascii="Courier New" w:hAnsi="Courier New" w:hint="default"/>
         <w:sz w:val="20"/>
       </w:rPr>
     </w:lvl>
@@ -6959,7 +7118,7 @@
         <w:ind w:left="2160" w:hanging="360"/>
       </w:pPr>
       <w:rPr>
-        <w:rFonts w:hint="default" w:ascii="Wingdings" w:hAnsi="Wingdings"/>
+        <w:rFonts w:ascii="Wingdings" w:hAnsi="Wingdings" w:hint="default"/>
         <w:sz w:val="20"/>
       </w:rPr>
     </w:lvl>
@@ -6975,7 +7134,7 @@
         <w:ind w:left="2880" w:hanging="360"/>
       </w:pPr>
       <w:rPr>
-        <w:rFonts w:hint="default" w:ascii="Wingdings" w:hAnsi="Wingdings"/>
+        <w:rFonts w:ascii="Wingdings" w:hAnsi="Wingdings" w:hint="default"/>
         <w:sz w:val="20"/>
       </w:rPr>
     </w:lvl>
@@ -6991,7 +7150,7 @@
         <w:ind w:left="3600" w:hanging="360"/>
       </w:pPr>
       <w:rPr>
-        <w:rFonts w:hint="default" w:ascii="Wingdings" w:hAnsi="Wingdings"/>
+        <w:rFonts w:ascii="Wingdings" w:hAnsi="Wingdings" w:hint="default"/>
         <w:sz w:val="20"/>
       </w:rPr>
     </w:lvl>
@@ -7007,7 +7166,7 @@
         <w:ind w:left="4320" w:hanging="360"/>
       </w:pPr>
       <w:rPr>
-        <w:rFonts w:hint="default" w:ascii="Wingdings" w:hAnsi="Wingdings"/>
+        <w:rFonts w:ascii="Wingdings" w:hAnsi="Wingdings" w:hint="default"/>
         <w:sz w:val="20"/>
       </w:rPr>
     </w:lvl>
@@ -7023,7 +7182,7 @@
         <w:ind w:left="5040" w:hanging="360"/>
       </w:pPr>
       <w:rPr>
-        <w:rFonts w:hint="default" w:ascii="Wingdings" w:hAnsi="Wingdings"/>
+        <w:rFonts w:ascii="Wingdings" w:hAnsi="Wingdings" w:hint="default"/>
         <w:sz w:val="20"/>
       </w:rPr>
     </w:lvl>
@@ -7039,7 +7198,7 @@
         <w:ind w:left="5760" w:hanging="360"/>
       </w:pPr>
       <w:rPr>
-        <w:rFonts w:hint="default" w:ascii="Wingdings" w:hAnsi="Wingdings"/>
+        <w:rFonts w:ascii="Wingdings" w:hAnsi="Wingdings" w:hint="default"/>
         <w:sz w:val="20"/>
       </w:rPr>
     </w:lvl>
@@ -7055,7 +7214,7 @@
         <w:ind w:left="6480" w:hanging="360"/>
       </w:pPr>
       <w:rPr>
-        <w:rFonts w:hint="default" w:ascii="Wingdings" w:hAnsi="Wingdings"/>
+        <w:rFonts w:ascii="Wingdings" w:hAnsi="Wingdings" w:hint="default"/>
         <w:sz w:val="20"/>
       </w:rPr>
     </w:lvl>
@@ -7076,11 +7235,11 @@
         <w:ind w:left="720" w:hanging="360"/>
       </w:pPr>
       <w:rPr>
-        <w:rFonts w:hint="default" w:ascii="Symbol" w:hAnsi="Symbol"/>
-        <w:sz w:val="20"/>
-      </w:rPr>
-    </w:lvl>
-    <w:lvl w:ilvl="1" w:tentative="1">
+        <w:rFonts w:ascii="Symbol" w:hAnsi="Symbol" w:hint="default"/>
+        <w:sz w:val="20"/>
+      </w:rPr>
+    </w:lvl>
+    <w:lvl w:ilvl="1">
       <w:start w:val="1"/>
       <w:numFmt w:val="bullet"/>
       <w:lvlText w:val="o"/>
@@ -7092,7 +7251,7 @@
         <w:ind w:left="1440" w:hanging="360"/>
       </w:pPr>
       <w:rPr>
-        <w:rFonts w:hint="default" w:ascii="Courier New" w:hAnsi="Courier New"/>
+        <w:rFonts w:ascii="Courier New" w:hAnsi="Courier New" w:hint="default"/>
         <w:sz w:val="20"/>
       </w:rPr>
     </w:lvl>
@@ -7108,7 +7267,7 @@
         <w:ind w:left="2160" w:hanging="360"/>
       </w:pPr>
       <w:rPr>
-        <w:rFonts w:hint="default" w:ascii="Wingdings" w:hAnsi="Wingdings"/>
+        <w:rFonts w:ascii="Wingdings" w:hAnsi="Wingdings" w:hint="default"/>
         <w:sz w:val="20"/>
       </w:rPr>
     </w:lvl>
@@ -7124,7 +7283,7 @@
         <w:ind w:left="2880" w:hanging="360"/>
       </w:pPr>
       <w:rPr>
-        <w:rFonts w:hint="default" w:ascii="Wingdings" w:hAnsi="Wingdings"/>
+        <w:rFonts w:ascii="Wingdings" w:hAnsi="Wingdings" w:hint="default"/>
         <w:sz w:val="20"/>
       </w:rPr>
     </w:lvl>
@@ -7140,7 +7299,7 @@
         <w:ind w:left="3600" w:hanging="360"/>
       </w:pPr>
       <w:rPr>
-        <w:rFonts w:hint="default" w:ascii="Wingdings" w:hAnsi="Wingdings"/>
+        <w:rFonts w:ascii="Wingdings" w:hAnsi="Wingdings" w:hint="default"/>
         <w:sz w:val="20"/>
       </w:rPr>
     </w:lvl>
@@ -7156,7 +7315,7 @@
         <w:ind w:left="4320" w:hanging="360"/>
       </w:pPr>
       <w:rPr>
-        <w:rFonts w:hint="default" w:ascii="Wingdings" w:hAnsi="Wingdings"/>
+        <w:rFonts w:ascii="Wingdings" w:hAnsi="Wingdings" w:hint="default"/>
         <w:sz w:val="20"/>
       </w:rPr>
     </w:lvl>
@@ -7172,7 +7331,7 @@
         <w:ind w:left="5040" w:hanging="360"/>
       </w:pPr>
       <w:rPr>
-        <w:rFonts w:hint="default" w:ascii="Wingdings" w:hAnsi="Wingdings"/>
+        <w:rFonts w:ascii="Wingdings" w:hAnsi="Wingdings" w:hint="default"/>
         <w:sz w:val="20"/>
       </w:rPr>
     </w:lvl>
@@ -7188,7 +7347,7 @@
         <w:ind w:left="5760" w:hanging="360"/>
       </w:pPr>
       <w:rPr>
-        <w:rFonts w:hint="default" w:ascii="Wingdings" w:hAnsi="Wingdings"/>
+        <w:rFonts w:ascii="Wingdings" w:hAnsi="Wingdings" w:hint="default"/>
         <w:sz w:val="20"/>
       </w:rPr>
     </w:lvl>
@@ -7204,7 +7363,7 @@
         <w:ind w:left="6480" w:hanging="360"/>
       </w:pPr>
       <w:rPr>
-        <w:rFonts w:hint="default" w:ascii="Wingdings" w:hAnsi="Wingdings"/>
+        <w:rFonts w:ascii="Wingdings" w:hAnsi="Wingdings" w:hint="default"/>
         <w:sz w:val="20"/>
       </w:rPr>
     </w:lvl>
@@ -7222,7 +7381,7 @@
         <w:ind w:left="720" w:hanging="360"/>
       </w:pPr>
       <w:rPr>
-        <w:rFonts w:hint="default" w:ascii="Symbol" w:hAnsi="Symbol"/>
+        <w:rFonts w:ascii="Symbol" w:hAnsi="Symbol" w:hint="default"/>
       </w:rPr>
     </w:lvl>
     <w:lvl w:ilvl="1" w:tplc="04140003" w:tentative="1">
@@ -7234,7 +7393,7 @@
         <w:ind w:left="1440" w:hanging="360"/>
       </w:pPr>
       <w:rPr>
-        <w:rFonts w:hint="default" w:ascii="Courier New" w:hAnsi="Courier New" w:cs="Courier New"/>
+        <w:rFonts w:ascii="Courier New" w:hAnsi="Courier New" w:cs="Courier New" w:hint="default"/>
       </w:rPr>
     </w:lvl>
     <w:lvl w:ilvl="2" w:tplc="04140005" w:tentative="1">
@@ -7246,7 +7405,7 @@
         <w:ind w:left="2160" w:hanging="360"/>
       </w:pPr>
       <w:rPr>
-        <w:rFonts w:hint="default" w:ascii="Wingdings" w:hAnsi="Wingdings"/>
+        <w:rFonts w:ascii="Wingdings" w:hAnsi="Wingdings" w:hint="default"/>
       </w:rPr>
     </w:lvl>
     <w:lvl w:ilvl="3" w:tplc="04140001" w:tentative="1">
@@ -7258,7 +7417,7 @@
         <w:ind w:left="2880" w:hanging="360"/>
       </w:pPr>
       <w:rPr>
-        <w:rFonts w:hint="default" w:ascii="Symbol" w:hAnsi="Symbol"/>
+        <w:rFonts w:ascii="Symbol" w:hAnsi="Symbol" w:hint="default"/>
       </w:rPr>
     </w:lvl>
     <w:lvl w:ilvl="4" w:tplc="04140003" w:tentative="1">
@@ -7270,7 +7429,7 @@
         <w:ind w:left="3600" w:hanging="360"/>
       </w:pPr>
       <w:rPr>
-        <w:rFonts w:hint="default" w:ascii="Courier New" w:hAnsi="Courier New" w:cs="Courier New"/>
+        <w:rFonts w:ascii="Courier New" w:hAnsi="Courier New" w:cs="Courier New" w:hint="default"/>
       </w:rPr>
     </w:lvl>
     <w:lvl w:ilvl="5" w:tplc="04140005" w:tentative="1">
@@ -7282,7 +7441,7 @@
         <w:ind w:left="4320" w:hanging="360"/>
       </w:pPr>
       <w:rPr>
-        <w:rFonts w:hint="default" w:ascii="Wingdings" w:hAnsi="Wingdings"/>
+        <w:rFonts w:ascii="Wingdings" w:hAnsi="Wingdings" w:hint="default"/>
       </w:rPr>
     </w:lvl>
     <w:lvl w:ilvl="6" w:tplc="04140001" w:tentative="1">
@@ -7294,7 +7453,7 @@
         <w:ind w:left="5040" w:hanging="360"/>
       </w:pPr>
       <w:rPr>
-        <w:rFonts w:hint="default" w:ascii="Symbol" w:hAnsi="Symbol"/>
+        <w:rFonts w:ascii="Symbol" w:hAnsi="Symbol" w:hint="default"/>
       </w:rPr>
     </w:lvl>
     <w:lvl w:ilvl="7" w:tplc="04140003" w:tentative="1">
@@ -7306,7 +7465,7 @@
         <w:ind w:left="5760" w:hanging="360"/>
       </w:pPr>
       <w:rPr>
-        <w:rFonts w:hint="default" w:ascii="Courier New" w:hAnsi="Courier New" w:cs="Courier New"/>
+        <w:rFonts w:ascii="Courier New" w:hAnsi="Courier New" w:cs="Courier New" w:hint="default"/>
       </w:rPr>
     </w:lvl>
     <w:lvl w:ilvl="8" w:tplc="04140005" w:tentative="1">
@@ -7318,7 +7477,7 @@
         <w:ind w:left="6480" w:hanging="360"/>
       </w:pPr>
       <w:rPr>
-        <w:rFonts w:hint="default" w:ascii="Wingdings" w:hAnsi="Wingdings"/>
+        <w:rFonts w:ascii="Wingdings" w:hAnsi="Wingdings" w:hint="default"/>
       </w:rPr>
     </w:lvl>
   </w:abstractNum>
@@ -7338,7 +7497,7 @@
         <w:ind w:left="720" w:hanging="360"/>
       </w:pPr>
       <w:rPr>
-        <w:rFonts w:hint="default" w:ascii="Symbol" w:hAnsi="Symbol"/>
+        <w:rFonts w:ascii="Symbol" w:hAnsi="Symbol" w:hint="default"/>
         <w:sz w:val="20"/>
       </w:rPr>
     </w:lvl>
@@ -7354,7 +7513,7 @@
         <w:ind w:left="1440" w:hanging="360"/>
       </w:pPr>
       <w:rPr>
-        <w:rFonts w:hint="default" w:ascii="Symbol" w:hAnsi="Symbol"/>
+        <w:rFonts w:ascii="Symbol" w:hAnsi="Symbol" w:hint="default"/>
         <w:sz w:val="20"/>
       </w:rPr>
     </w:lvl>
@@ -7370,7 +7529,7 @@
         <w:ind w:left="2160" w:hanging="360"/>
       </w:pPr>
       <w:rPr>
-        <w:rFonts w:hint="default" w:ascii="Symbol" w:hAnsi="Symbol"/>
+        <w:rFonts w:ascii="Symbol" w:hAnsi="Symbol" w:hint="default"/>
         <w:sz w:val="20"/>
       </w:rPr>
     </w:lvl>
@@ -7386,7 +7545,7 @@
         <w:ind w:left="2880" w:hanging="360"/>
       </w:pPr>
       <w:rPr>
-        <w:rFonts w:hint="default" w:ascii="Symbol" w:hAnsi="Symbol"/>
+        <w:rFonts w:ascii="Symbol" w:hAnsi="Symbol" w:hint="default"/>
         <w:sz w:val="20"/>
       </w:rPr>
     </w:lvl>
@@ -7402,7 +7561,7 @@
         <w:ind w:left="3600" w:hanging="360"/>
       </w:pPr>
       <w:rPr>
-        <w:rFonts w:hint="default" w:ascii="Symbol" w:hAnsi="Symbol"/>
+        <w:rFonts w:ascii="Symbol" w:hAnsi="Symbol" w:hint="default"/>
         <w:sz w:val="20"/>
       </w:rPr>
     </w:lvl>
@@ -7418,7 +7577,7 @@
         <w:ind w:left="4320" w:hanging="360"/>
       </w:pPr>
       <w:rPr>
-        <w:rFonts w:hint="default" w:ascii="Symbol" w:hAnsi="Symbol"/>
+        <w:rFonts w:ascii="Symbol" w:hAnsi="Symbol" w:hint="default"/>
         <w:sz w:val="20"/>
       </w:rPr>
     </w:lvl>
@@ -7434,7 +7593,7 @@
         <w:ind w:left="5040" w:hanging="360"/>
       </w:pPr>
       <w:rPr>
-        <w:rFonts w:hint="default" w:ascii="Symbol" w:hAnsi="Symbol"/>
+        <w:rFonts w:ascii="Symbol" w:hAnsi="Symbol" w:hint="default"/>
         <w:sz w:val="20"/>
       </w:rPr>
     </w:lvl>
@@ -7450,7 +7609,7 @@
         <w:ind w:left="5760" w:hanging="360"/>
       </w:pPr>
       <w:rPr>
-        <w:rFonts w:hint="default" w:ascii="Symbol" w:hAnsi="Symbol"/>
+        <w:rFonts w:ascii="Symbol" w:hAnsi="Symbol" w:hint="default"/>
         <w:sz w:val="20"/>
       </w:rPr>
     </w:lvl>
@@ -7466,7 +7625,7 @@
         <w:ind w:left="6480" w:hanging="360"/>
       </w:pPr>
       <w:rPr>
-        <w:rFonts w:hint="default" w:ascii="Symbol" w:hAnsi="Symbol"/>
+        <w:rFonts w:ascii="Symbol" w:hAnsi="Symbol" w:hint="default"/>
         <w:sz w:val="20"/>
       </w:rPr>
     </w:lvl>
@@ -7484,7 +7643,7 @@
         <w:ind w:left="720" w:hanging="360"/>
       </w:pPr>
       <w:rPr>
-        <w:rFonts w:hint="default" w:ascii="Symbol" w:hAnsi="Symbol"/>
+        <w:rFonts w:ascii="Symbol" w:hAnsi="Symbol" w:hint="default"/>
       </w:rPr>
     </w:lvl>
     <w:lvl w:ilvl="1" w:tplc="BAACFEBE">
@@ -7496,7 +7655,7 @@
         <w:ind w:left="1440" w:hanging="360"/>
       </w:pPr>
       <w:rPr>
-        <w:rFonts w:hint="default" w:ascii="Courier New" w:hAnsi="Courier New"/>
+        <w:rFonts w:ascii="Courier New" w:hAnsi="Courier New" w:hint="default"/>
       </w:rPr>
     </w:lvl>
     <w:lvl w:ilvl="2" w:tplc="5B8C7CF2">
@@ -7508,7 +7667,7 @@
         <w:ind w:left="2160" w:hanging="360"/>
       </w:pPr>
       <w:rPr>
-        <w:rFonts w:hint="default" w:ascii="Wingdings" w:hAnsi="Wingdings"/>
+        <w:rFonts w:ascii="Wingdings" w:hAnsi="Wingdings" w:hint="default"/>
       </w:rPr>
     </w:lvl>
     <w:lvl w:ilvl="3" w:tplc="F4AE60B0">
@@ -7520,7 +7679,7 @@
         <w:ind w:left="2880" w:hanging="360"/>
       </w:pPr>
       <w:rPr>
-        <w:rFonts w:hint="default" w:ascii="Symbol" w:hAnsi="Symbol"/>
+        <w:rFonts w:ascii="Symbol" w:hAnsi="Symbol" w:hint="default"/>
       </w:rPr>
     </w:lvl>
     <w:lvl w:ilvl="4" w:tplc="962A3094">
@@ -7532,7 +7691,7 @@
         <w:ind w:left="3600" w:hanging="360"/>
       </w:pPr>
       <w:rPr>
-        <w:rFonts w:hint="default" w:ascii="Courier New" w:hAnsi="Courier New"/>
+        <w:rFonts w:ascii="Courier New" w:hAnsi="Courier New" w:hint="default"/>
       </w:rPr>
     </w:lvl>
     <w:lvl w:ilvl="5" w:tplc="1DBC1606">
@@ -7544,7 +7703,7 @@
         <w:ind w:left="4320" w:hanging="360"/>
       </w:pPr>
       <w:rPr>
-        <w:rFonts w:hint="default" w:ascii="Wingdings" w:hAnsi="Wingdings"/>
+        <w:rFonts w:ascii="Wingdings" w:hAnsi="Wingdings" w:hint="default"/>
       </w:rPr>
     </w:lvl>
     <w:lvl w:ilvl="6" w:tplc="5CE2DCF4">
@@ -7556,7 +7715,7 @@
         <w:ind w:left="5040" w:hanging="360"/>
       </w:pPr>
       <w:rPr>
-        <w:rFonts w:hint="default" w:ascii="Symbol" w:hAnsi="Symbol"/>
+        <w:rFonts w:ascii="Symbol" w:hAnsi="Symbol" w:hint="default"/>
       </w:rPr>
     </w:lvl>
     <w:lvl w:ilvl="7" w:tplc="32926EDA">
@@ -7568,7 +7727,7 @@
         <w:ind w:left="5760" w:hanging="360"/>
       </w:pPr>
       <w:rPr>
-        <w:rFonts w:hint="default" w:ascii="Courier New" w:hAnsi="Courier New"/>
+        <w:rFonts w:ascii="Courier New" w:hAnsi="Courier New" w:hint="default"/>
       </w:rPr>
     </w:lvl>
     <w:lvl w:ilvl="8" w:tplc="1876DE0A">
@@ -7580,7 +7739,7 @@
         <w:ind w:left="6480" w:hanging="360"/>
       </w:pPr>
       <w:rPr>
-        <w:rFonts w:hint="default" w:ascii="Wingdings" w:hAnsi="Wingdings"/>
+        <w:rFonts w:ascii="Wingdings" w:hAnsi="Wingdings" w:hint="default"/>
       </w:rPr>
     </w:lvl>
   </w:abstractNum>
@@ -7600,7 +7759,7 @@
         <w:ind w:left="720" w:hanging="360"/>
       </w:pPr>
       <w:rPr>
-        <w:rFonts w:hint="default" w:ascii="Symbol" w:hAnsi="Symbol"/>
+        <w:rFonts w:ascii="Symbol" w:hAnsi="Symbol" w:hint="default"/>
         <w:sz w:val="20"/>
       </w:rPr>
     </w:lvl>
@@ -7616,7 +7775,7 @@
         <w:ind w:left="1440" w:hanging="360"/>
       </w:pPr>
       <w:rPr>
-        <w:rFonts w:hint="default" w:ascii="Courier New" w:hAnsi="Courier New"/>
+        <w:rFonts w:ascii="Courier New" w:hAnsi="Courier New" w:hint="default"/>
         <w:sz w:val="20"/>
       </w:rPr>
     </w:lvl>
@@ -7632,7 +7791,7 @@
         <w:ind w:left="2160" w:hanging="360"/>
       </w:pPr>
       <w:rPr>
-        <w:rFonts w:hint="default" w:ascii="Wingdings" w:hAnsi="Wingdings"/>
+        <w:rFonts w:ascii="Wingdings" w:hAnsi="Wingdings" w:hint="default"/>
         <w:sz w:val="20"/>
       </w:rPr>
     </w:lvl>
@@ -7648,7 +7807,7 @@
         <w:ind w:left="2880" w:hanging="360"/>
       </w:pPr>
       <w:rPr>
-        <w:rFonts w:hint="default" w:ascii="Wingdings" w:hAnsi="Wingdings"/>
+        <w:rFonts w:ascii="Wingdings" w:hAnsi="Wingdings" w:hint="default"/>
         <w:sz w:val="20"/>
       </w:rPr>
     </w:lvl>
@@ -7664,7 +7823,7 @@
         <w:ind w:left="3600" w:hanging="360"/>
       </w:pPr>
       <w:rPr>
-        <w:rFonts w:hint="default" w:ascii="Wingdings" w:hAnsi="Wingdings"/>
+        <w:rFonts w:ascii="Wingdings" w:hAnsi="Wingdings" w:hint="default"/>
         <w:sz w:val="20"/>
       </w:rPr>
     </w:lvl>
@@ -7680,7 +7839,7 @@
         <w:ind w:left="4320" w:hanging="360"/>
       </w:pPr>
       <w:rPr>
-        <w:rFonts w:hint="default" w:ascii="Wingdings" w:hAnsi="Wingdings"/>
+        <w:rFonts w:ascii="Wingdings" w:hAnsi="Wingdings" w:hint="default"/>
         <w:sz w:val="20"/>
       </w:rPr>
     </w:lvl>
@@ -7696,7 +7855,7 @@
         <w:ind w:left="5040" w:hanging="360"/>
       </w:pPr>
       <w:rPr>
-        <w:rFonts w:hint="default" w:ascii="Wingdings" w:hAnsi="Wingdings"/>
+        <w:rFonts w:ascii="Wingdings" w:hAnsi="Wingdings" w:hint="default"/>
         <w:sz w:val="20"/>
       </w:rPr>
     </w:lvl>
@@ -7712,7 +7871,7 @@
         <w:ind w:left="5760" w:hanging="360"/>
       </w:pPr>
       <w:rPr>
-        <w:rFonts w:hint="default" w:ascii="Wingdings" w:hAnsi="Wingdings"/>
+        <w:rFonts w:ascii="Wingdings" w:hAnsi="Wingdings" w:hint="default"/>
         <w:sz w:val="20"/>
       </w:rPr>
     </w:lvl>
@@ -7728,7 +7887,7 @@
         <w:ind w:left="6480" w:hanging="360"/>
       </w:pPr>
       <w:rPr>
-        <w:rFonts w:hint="default" w:ascii="Wingdings" w:hAnsi="Wingdings"/>
+        <w:rFonts w:ascii="Wingdings" w:hAnsi="Wingdings" w:hint="default"/>
         <w:sz w:val="20"/>
       </w:rPr>
     </w:lvl>
@@ -7749,7 +7908,7 @@
         <w:ind w:left="720" w:hanging="360"/>
       </w:pPr>
       <w:rPr>
-        <w:rFonts w:hint="default" w:ascii="Symbol" w:hAnsi="Symbol"/>
+        <w:rFonts w:ascii="Symbol" w:hAnsi="Symbol" w:hint="default"/>
         <w:sz w:val="20"/>
       </w:rPr>
     </w:lvl>
@@ -7765,7 +7924,7 @@
         <w:ind w:left="1440" w:hanging="360"/>
       </w:pPr>
       <w:rPr>
-        <w:rFonts w:hint="default" w:ascii="Courier New" w:hAnsi="Courier New"/>
+        <w:rFonts w:ascii="Courier New" w:hAnsi="Courier New" w:hint="default"/>
         <w:sz w:val="20"/>
       </w:rPr>
     </w:lvl>
@@ -7781,7 +7940,7 @@
         <w:ind w:left="2160" w:hanging="360"/>
       </w:pPr>
       <w:rPr>
-        <w:rFonts w:hint="default" w:ascii="Wingdings" w:hAnsi="Wingdings"/>
+        <w:rFonts w:ascii="Wingdings" w:hAnsi="Wingdings" w:hint="default"/>
         <w:sz w:val="20"/>
       </w:rPr>
     </w:lvl>
@@ -7797,7 +7956,7 @@
         <w:ind w:left="2880" w:hanging="360"/>
       </w:pPr>
       <w:rPr>
-        <w:rFonts w:hint="default" w:ascii="Wingdings" w:hAnsi="Wingdings"/>
+        <w:rFonts w:ascii="Wingdings" w:hAnsi="Wingdings" w:hint="default"/>
         <w:sz w:val="20"/>
       </w:rPr>
     </w:lvl>
@@ -7813,7 +7972,7 @@
         <w:ind w:left="3600" w:hanging="360"/>
       </w:pPr>
       <w:rPr>
-        <w:rFonts w:hint="default" w:ascii="Wingdings" w:hAnsi="Wingdings"/>
+        <w:rFonts w:ascii="Wingdings" w:hAnsi="Wingdings" w:hint="default"/>
         <w:sz w:val="20"/>
       </w:rPr>
     </w:lvl>
@@ -7829,7 +7988,7 @@
         <w:ind w:left="4320" w:hanging="360"/>
       </w:pPr>
       <w:rPr>
-        <w:rFonts w:hint="default" w:ascii="Wingdings" w:hAnsi="Wingdings"/>
+        <w:rFonts w:ascii="Wingdings" w:hAnsi="Wingdings" w:hint="default"/>
         <w:sz w:val="20"/>
       </w:rPr>
     </w:lvl>
@@ -7845,7 +8004,7 @@
         <w:ind w:left="5040" w:hanging="360"/>
       </w:pPr>
       <w:rPr>
-        <w:rFonts w:hint="default" w:ascii="Wingdings" w:hAnsi="Wingdings"/>
+        <w:rFonts w:ascii="Wingdings" w:hAnsi="Wingdings" w:hint="default"/>
         <w:sz w:val="20"/>
       </w:rPr>
     </w:lvl>
@@ -7861,7 +8020,7 @@
         <w:ind w:left="5760" w:hanging="360"/>
       </w:pPr>
       <w:rPr>
-        <w:rFonts w:hint="default" w:ascii="Wingdings" w:hAnsi="Wingdings"/>
+        <w:rFonts w:ascii="Wingdings" w:hAnsi="Wingdings" w:hint="default"/>
         <w:sz w:val="20"/>
       </w:rPr>
     </w:lvl>
@@ -7877,7 +8036,7 @@
         <w:ind w:left="6480" w:hanging="360"/>
       </w:pPr>
       <w:rPr>
-        <w:rFonts w:hint="default" w:ascii="Wingdings" w:hAnsi="Wingdings"/>
+        <w:rFonts w:ascii="Wingdings" w:hAnsi="Wingdings" w:hint="default"/>
         <w:sz w:val="20"/>
       </w:rPr>
     </w:lvl>
@@ -7895,7 +8054,7 @@
         <w:ind w:left="720" w:hanging="360"/>
       </w:pPr>
       <w:rPr>
-        <w:rFonts w:hint="default" w:ascii="Symbol" w:hAnsi="Symbol"/>
+        <w:rFonts w:ascii="Symbol" w:hAnsi="Symbol" w:hint="default"/>
       </w:rPr>
     </w:lvl>
     <w:lvl w:ilvl="1" w:tplc="755E32A0">
@@ -7907,7 +8066,7 @@
         <w:ind w:left="1440" w:hanging="360"/>
       </w:pPr>
       <w:rPr>
-        <w:rFonts w:hint="default" w:ascii="Courier New" w:hAnsi="Courier New"/>
+        <w:rFonts w:ascii="Courier New" w:hAnsi="Courier New" w:hint="default"/>
       </w:rPr>
     </w:lvl>
     <w:lvl w:ilvl="2" w:tplc="9C24A64A">
@@ -7919,7 +8078,7 @@
         <w:ind w:left="2160" w:hanging="360"/>
       </w:pPr>
       <w:rPr>
-        <w:rFonts w:hint="default" w:ascii="Wingdings" w:hAnsi="Wingdings"/>
+        <w:rFonts w:ascii="Wingdings" w:hAnsi="Wingdings" w:hint="default"/>
       </w:rPr>
     </w:lvl>
     <w:lvl w:ilvl="3" w:tplc="E7C27FD0">
@@ -7931,7 +8090,7 @@
         <w:ind w:left="2880" w:hanging="360"/>
       </w:pPr>
       <w:rPr>
-        <w:rFonts w:hint="default" w:ascii="Symbol" w:hAnsi="Symbol"/>
+        <w:rFonts w:ascii="Symbol" w:hAnsi="Symbol" w:hint="default"/>
       </w:rPr>
     </w:lvl>
     <w:lvl w:ilvl="4" w:tplc="D4963556">
@@ -7943,7 +8102,7 @@
         <w:ind w:left="3600" w:hanging="360"/>
       </w:pPr>
       <w:rPr>
-        <w:rFonts w:hint="default" w:ascii="Courier New" w:hAnsi="Courier New"/>
+        <w:rFonts w:ascii="Courier New" w:hAnsi="Courier New" w:hint="default"/>
       </w:rPr>
     </w:lvl>
     <w:lvl w:ilvl="5" w:tplc="9688721A">
@@ -7955,7 +8114,7 @@
         <w:ind w:left="4320" w:hanging="360"/>
       </w:pPr>
       <w:rPr>
-        <w:rFonts w:hint="default" w:ascii="Wingdings" w:hAnsi="Wingdings"/>
+        <w:rFonts w:ascii="Wingdings" w:hAnsi="Wingdings" w:hint="default"/>
       </w:rPr>
     </w:lvl>
     <w:lvl w:ilvl="6" w:tplc="E2848372">
@@ -7967,7 +8126,7 @@
         <w:ind w:left="5040" w:hanging="360"/>
       </w:pPr>
       <w:rPr>
-        <w:rFonts w:hint="default" w:ascii="Symbol" w:hAnsi="Symbol"/>
+        <w:rFonts w:ascii="Symbol" w:hAnsi="Symbol" w:hint="default"/>
       </w:rPr>
     </w:lvl>
     <w:lvl w:ilvl="7" w:tplc="4A4A71E8">
@@ -7979,7 +8138,7 @@
         <w:ind w:left="5760" w:hanging="360"/>
       </w:pPr>
       <w:rPr>
-        <w:rFonts w:hint="default" w:ascii="Courier New" w:hAnsi="Courier New"/>
+        <w:rFonts w:ascii="Courier New" w:hAnsi="Courier New" w:hint="default"/>
       </w:rPr>
     </w:lvl>
     <w:lvl w:ilvl="8" w:tplc="3DF8E030">
@@ -7991,7 +8150,7 @@
         <w:ind w:left="6480" w:hanging="360"/>
       </w:pPr>
       <w:rPr>
-        <w:rFonts w:hint="default" w:ascii="Wingdings" w:hAnsi="Wingdings"/>
+        <w:rFonts w:ascii="Wingdings" w:hAnsi="Wingdings" w:hint="default"/>
       </w:rPr>
     </w:lvl>
   </w:abstractNum>
@@ -8008,7 +8167,7 @@
         <w:ind w:left="720" w:hanging="360"/>
       </w:pPr>
       <w:rPr>
-        <w:rFonts w:hint="default" w:ascii="Symbol" w:hAnsi="Symbol"/>
+        <w:rFonts w:ascii="Symbol" w:hAnsi="Symbol" w:hint="default"/>
       </w:rPr>
     </w:lvl>
     <w:lvl w:ilvl="1" w:tplc="04140003" w:tentative="1">
@@ -8020,7 +8179,7 @@
         <w:ind w:left="1440" w:hanging="360"/>
       </w:pPr>
       <w:rPr>
-        <w:rFonts w:hint="default" w:ascii="Courier New" w:hAnsi="Courier New" w:cs="Courier New"/>
+        <w:rFonts w:ascii="Courier New" w:hAnsi="Courier New" w:cs="Courier New" w:hint="default"/>
       </w:rPr>
     </w:lvl>
     <w:lvl w:ilvl="2" w:tplc="04140005" w:tentative="1">
@@ -8032,7 +8191,7 @@
         <w:ind w:left="2160" w:hanging="360"/>
       </w:pPr>
       <w:rPr>
-        <w:rFonts w:hint="default" w:ascii="Wingdings" w:hAnsi="Wingdings"/>
+        <w:rFonts w:ascii="Wingdings" w:hAnsi="Wingdings" w:hint="default"/>
       </w:rPr>
     </w:lvl>
     <w:lvl w:ilvl="3" w:tplc="04140001" w:tentative="1">
@@ -8044,7 +8203,7 @@
         <w:ind w:left="2880" w:hanging="360"/>
       </w:pPr>
       <w:rPr>
-        <w:rFonts w:hint="default" w:ascii="Symbol" w:hAnsi="Symbol"/>
+        <w:rFonts w:ascii="Symbol" w:hAnsi="Symbol" w:hint="default"/>
       </w:rPr>
     </w:lvl>
     <w:lvl w:ilvl="4" w:tplc="04140003" w:tentative="1">
@@ -8056,7 +8215,7 @@
         <w:ind w:left="3600" w:hanging="360"/>
       </w:pPr>
       <w:rPr>
-        <w:rFonts w:hint="default" w:ascii="Courier New" w:hAnsi="Courier New" w:cs="Courier New"/>
+        <w:rFonts w:ascii="Courier New" w:hAnsi="Courier New" w:cs="Courier New" w:hint="default"/>
       </w:rPr>
     </w:lvl>
     <w:lvl w:ilvl="5" w:tplc="04140005" w:tentative="1">
@@ -8068,7 +8227,7 @@
         <w:ind w:left="4320" w:hanging="360"/>
       </w:pPr>
       <w:rPr>
-        <w:rFonts w:hint="default" w:ascii="Wingdings" w:hAnsi="Wingdings"/>
+        <w:rFonts w:ascii="Wingdings" w:hAnsi="Wingdings" w:hint="default"/>
       </w:rPr>
     </w:lvl>
     <w:lvl w:ilvl="6" w:tplc="04140001" w:tentative="1">
@@ -8080,7 +8239,7 @@
         <w:ind w:left="5040" w:hanging="360"/>
       </w:pPr>
       <w:rPr>
-        <w:rFonts w:hint="default" w:ascii="Symbol" w:hAnsi="Symbol"/>
+        <w:rFonts w:ascii="Symbol" w:hAnsi="Symbol" w:hint="default"/>
       </w:rPr>
     </w:lvl>
     <w:lvl w:ilvl="7" w:tplc="04140003" w:tentative="1">
@@ -8092,7 +8251,7 @@
         <w:ind w:left="5760" w:hanging="360"/>
       </w:pPr>
       <w:rPr>
-        <w:rFonts w:hint="default" w:ascii="Courier New" w:hAnsi="Courier New" w:cs="Courier New"/>
+        <w:rFonts w:ascii="Courier New" w:hAnsi="Courier New" w:cs="Courier New" w:hint="default"/>
       </w:rPr>
     </w:lvl>
     <w:lvl w:ilvl="8" w:tplc="04140005" w:tentative="1">
@@ -8104,7 +8263,7 @@
         <w:ind w:left="6480" w:hanging="360"/>
       </w:pPr>
       <w:rPr>
-        <w:rFonts w:hint="default" w:ascii="Wingdings" w:hAnsi="Wingdings"/>
+        <w:rFonts w:ascii="Wingdings" w:hAnsi="Wingdings" w:hint="default"/>
       </w:rPr>
     </w:lvl>
   </w:abstractNum>
@@ -8124,7 +8283,7 @@
         <w:ind w:left="720" w:hanging="360"/>
       </w:pPr>
       <w:rPr>
-        <w:rFonts w:hint="default" w:ascii="Symbol" w:hAnsi="Symbol"/>
+        <w:rFonts w:ascii="Symbol" w:hAnsi="Symbol" w:hint="default"/>
         <w:sz w:val="20"/>
       </w:rPr>
     </w:lvl>
@@ -8140,7 +8299,7 @@
         <w:ind w:left="1440" w:hanging="360"/>
       </w:pPr>
       <w:rPr>
-        <w:rFonts w:hint="default" w:ascii="Courier New" w:hAnsi="Courier New"/>
+        <w:rFonts w:ascii="Courier New" w:hAnsi="Courier New" w:hint="default"/>
         <w:sz w:val="20"/>
       </w:rPr>
     </w:lvl>
@@ -8156,7 +8315,7 @@
         <w:ind w:left="2160" w:hanging="360"/>
       </w:pPr>
       <w:rPr>
-        <w:rFonts w:hint="default" w:ascii="Wingdings" w:hAnsi="Wingdings"/>
+        <w:rFonts w:ascii="Wingdings" w:hAnsi="Wingdings" w:hint="default"/>
         <w:sz w:val="20"/>
       </w:rPr>
     </w:lvl>
@@ -8172,7 +8331,7 @@
         <w:ind w:left="2880" w:hanging="360"/>
       </w:pPr>
       <w:rPr>
-        <w:rFonts w:hint="default" w:ascii="Wingdings" w:hAnsi="Wingdings"/>
+        <w:rFonts w:ascii="Wingdings" w:hAnsi="Wingdings" w:hint="default"/>
         <w:sz w:val="20"/>
       </w:rPr>
     </w:lvl>
@@ -8188,7 +8347,7 @@
         <w:ind w:left="3600" w:hanging="360"/>
       </w:pPr>
       <w:rPr>
-        <w:rFonts w:hint="default" w:ascii="Wingdings" w:hAnsi="Wingdings"/>
+        <w:rFonts w:ascii="Wingdings" w:hAnsi="Wingdings" w:hint="default"/>
         <w:sz w:val="20"/>
       </w:rPr>
     </w:lvl>
@@ -8204,7 +8363,7 @@
         <w:ind w:left="4320" w:hanging="360"/>
       </w:pPr>
       <w:rPr>
-        <w:rFonts w:hint="default" w:ascii="Wingdings" w:hAnsi="Wingdings"/>
+        <w:rFonts w:ascii="Wingdings" w:hAnsi="Wingdings" w:hint="default"/>
         <w:sz w:val="20"/>
       </w:rPr>
     </w:lvl>
@@ -8220,7 +8379,7 @@
         <w:ind w:left="5040" w:hanging="360"/>
       </w:pPr>
       <w:rPr>
-        <w:rFonts w:hint="default" w:ascii="Wingdings" w:hAnsi="Wingdings"/>
+        <w:rFonts w:ascii="Wingdings" w:hAnsi="Wingdings" w:hint="default"/>
         <w:sz w:val="20"/>
       </w:rPr>
     </w:lvl>
@@ -8236,7 +8395,7 @@
         <w:ind w:left="5760" w:hanging="360"/>
       </w:pPr>
       <w:rPr>
-        <w:rFonts w:hint="default" w:ascii="Wingdings" w:hAnsi="Wingdings"/>
+        <w:rFonts w:ascii="Wingdings" w:hAnsi="Wingdings" w:hint="default"/>
         <w:sz w:val="20"/>
       </w:rPr>
     </w:lvl>
@@ -8252,7 +8411,7 @@
         <w:ind w:left="6480" w:hanging="360"/>
       </w:pPr>
       <w:rPr>
-        <w:rFonts w:hint="default" w:ascii="Wingdings" w:hAnsi="Wingdings"/>
+        <w:rFonts w:ascii="Wingdings" w:hAnsi="Wingdings" w:hint="default"/>
         <w:sz w:val="20"/>
       </w:rPr>
     </w:lvl>
@@ -8476,11 +8635,11 @@
 </file>
 
 <file path=word/styles.xml><?xml version="1.0" encoding="utf-8"?>
-<w:styles xmlns:wp14="http://schemas.microsoft.com/office/word/2010/wordprocessingDrawing" xmlns:mc="http://schemas.openxmlformats.org/markup-compatibility/2006" xmlns:r="http://schemas.openxmlformats.org/officeDocument/2006/relationships" xmlns:w="http://schemas.openxmlformats.org/wordprocessingml/2006/main" xmlns:w14="http://schemas.microsoft.com/office/word/2010/wordml" xmlns:w15="http://schemas.microsoft.com/office/word/2012/wordml" xmlns:w16cex="http://schemas.microsoft.com/office/word/2018/wordml/cex" xmlns:w16cid="http://schemas.microsoft.com/office/word/2016/wordml/cid" xmlns:w16="http://schemas.microsoft.com/office/word/2018/wordml" xmlns:w16se="http://schemas.microsoft.com/office/word/2015/wordml/symex" mc:Ignorable="w14 w15 w16se w16cid w16 w16cex wp14">
+<w:styles xmlns:mc="http://schemas.openxmlformats.org/markup-compatibility/2006" xmlns:r="http://schemas.openxmlformats.org/officeDocument/2006/relationships" xmlns:w="http://schemas.openxmlformats.org/wordprocessingml/2006/main" xmlns:w14="http://schemas.microsoft.com/office/word/2010/wordml" xmlns:w15="http://schemas.microsoft.com/office/word/2012/wordml" xmlns:w16cex="http://schemas.microsoft.com/office/word/2018/wordml/cex" xmlns:w16cid="http://schemas.microsoft.com/office/word/2016/wordml/cid" xmlns:w16="http://schemas.microsoft.com/office/word/2018/wordml" xmlns:w16sdtdh="http://schemas.microsoft.com/office/word/2020/wordml/sdtdatahash" xmlns:w16se="http://schemas.microsoft.com/office/word/2015/wordml/symex" mc:Ignorable="w14 w15 w16se w16cid w16 w16cex w16sdtdh">
   <w:docDefaults>
     <w:rPrDefault>
       <w:rPr>
-        <w:rFonts w:asciiTheme="minorHAnsi" w:hAnsiTheme="minorHAnsi" w:eastAsiaTheme="minorHAnsi" w:cstheme="minorBidi"/>
+        <w:rFonts w:asciiTheme="minorHAnsi" w:eastAsiaTheme="minorHAnsi" w:hAnsiTheme="minorHAnsi" w:cstheme="minorBidi"/>
         <w:sz w:val="22"/>
         <w:szCs w:val="22"/>
         <w:lang w:val="nb-NO" w:eastAsia="en-US" w:bidi="ar-SA"/>
@@ -8495,14 +8654,14 @@
   <w:latentStyles w:defLockedState="0" w:defUIPriority="99" w:defSemiHidden="0" w:defUnhideWhenUsed="0" w:defQFormat="0" w:count="376">
     <w:lsdException w:name="Normal" w:uiPriority="0" w:qFormat="1"/>
     <w:lsdException w:name="heading 1" w:uiPriority="9" w:qFormat="1"/>
-    <w:lsdException w:name="heading 2" w:uiPriority="9" w:semiHidden="1" w:unhideWhenUsed="1" w:qFormat="1"/>
-    <w:lsdException w:name="heading 3" w:uiPriority="9" w:semiHidden="1" w:unhideWhenUsed="1" w:qFormat="1"/>
-    <w:lsdException w:name="heading 4" w:uiPriority="9" w:semiHidden="1" w:unhideWhenUsed="1" w:qFormat="1"/>
-    <w:lsdException w:name="heading 5" w:uiPriority="9" w:semiHidden="1" w:unhideWhenUsed="1" w:qFormat="1"/>
-    <w:lsdException w:name="heading 6" w:uiPriority="9" w:semiHidden="1" w:unhideWhenUsed="1" w:qFormat="1"/>
-    <w:lsdException w:name="heading 7" w:uiPriority="9" w:semiHidden="1" w:unhideWhenUsed="1" w:qFormat="1"/>
-    <w:lsdException w:name="heading 8" w:uiPriority="9" w:semiHidden="1" w:unhideWhenUsed="1" w:qFormat="1"/>
-    <w:lsdException w:name="heading 9" w:uiPriority="9" w:semiHidden="1" w:unhideWhenUsed="1" w:qFormat="1"/>
+    <w:lsdException w:name="heading 2" w:semiHidden="1" w:uiPriority="9" w:unhideWhenUsed="1" w:qFormat="1"/>
+    <w:lsdException w:name="heading 3" w:semiHidden="1" w:uiPriority="9" w:unhideWhenUsed="1" w:qFormat="1"/>
+    <w:lsdException w:name="heading 4" w:semiHidden="1" w:uiPriority="9" w:unhideWhenUsed="1" w:qFormat="1"/>
+    <w:lsdException w:name="heading 5" w:semiHidden="1" w:uiPriority="9" w:unhideWhenUsed="1" w:qFormat="1"/>
+    <w:lsdException w:name="heading 6" w:semiHidden="1" w:uiPriority="9" w:unhideWhenUsed="1" w:qFormat="1"/>
+    <w:lsdException w:name="heading 7" w:semiHidden="1" w:uiPriority="9" w:unhideWhenUsed="1" w:qFormat="1"/>
+    <w:lsdException w:name="heading 8" w:semiHidden="1" w:uiPriority="9" w:unhideWhenUsed="1" w:qFormat="1"/>
+    <w:lsdException w:name="heading 9" w:semiHidden="1" w:uiPriority="9" w:unhideWhenUsed="1" w:qFormat="1"/>
     <w:lsdException w:name="index 1" w:semiHidden="1" w:unhideWhenUsed="1"/>
     <w:lsdException w:name="index 2" w:semiHidden="1" w:unhideWhenUsed="1"/>
     <w:lsdException w:name="index 3" w:semiHidden="1" w:unhideWhenUsed="1"/>
@@ -8512,22 +8671,22 @@
     <w:lsdException w:name="index 7" w:semiHidden="1" w:unhideWhenUsed="1"/>
     <w:lsdException w:name="index 8" w:semiHidden="1" w:unhideWhenUsed="1"/>
     <w:lsdException w:name="index 9" w:semiHidden="1" w:unhideWhenUsed="1"/>
-    <w:lsdException w:name="toc 1" w:uiPriority="39" w:semiHidden="1" w:unhideWhenUsed="1"/>
-    <w:lsdException w:name="toc 2" w:uiPriority="39" w:semiHidden="1" w:unhideWhenUsed="1"/>
-    <w:lsdException w:name="toc 3" w:uiPriority="39" w:semiHidden="1" w:unhideWhenUsed="1"/>
-    <w:lsdException w:name="toc 4" w:uiPriority="39" w:semiHidden="1" w:unhideWhenUsed="1"/>
-    <w:lsdException w:name="toc 5" w:uiPriority="39" w:semiHidden="1" w:unhideWhenUsed="1"/>
-    <w:lsdException w:name="toc 6" w:uiPriority="39" w:semiHidden="1" w:unhideWhenUsed="1"/>
-    <w:lsdException w:name="toc 7" w:uiPriority="39" w:semiHidden="1" w:unhideWhenUsed="1"/>
-    <w:lsdException w:name="toc 8" w:uiPriority="39" w:semiHidden="1" w:unhideWhenUsed="1"/>
-    <w:lsdException w:name="toc 9" w:uiPriority="39" w:semiHidden="1" w:unhideWhenUsed="1"/>
+    <w:lsdException w:name="toc 1" w:semiHidden="1" w:uiPriority="39" w:unhideWhenUsed="1"/>
+    <w:lsdException w:name="toc 2" w:semiHidden="1" w:uiPriority="39" w:unhideWhenUsed="1"/>
+    <w:lsdException w:name="toc 3" w:semiHidden="1" w:uiPriority="39" w:unhideWhenUsed="1"/>
+    <w:lsdException w:name="toc 4" w:semiHidden="1" w:uiPriority="39" w:unhideWhenUsed="1"/>
+    <w:lsdException w:name="toc 5" w:semiHidden="1" w:uiPriority="39" w:unhideWhenUsed="1"/>
+    <w:lsdException w:name="toc 6" w:semiHidden="1" w:uiPriority="39" w:unhideWhenUsed="1"/>
+    <w:lsdException w:name="toc 7" w:semiHidden="1" w:uiPriority="39" w:unhideWhenUsed="1"/>
+    <w:lsdException w:name="toc 8" w:semiHidden="1" w:uiPriority="39" w:unhideWhenUsed="1"/>
+    <w:lsdException w:name="toc 9" w:semiHidden="1" w:uiPriority="39" w:unhideWhenUsed="1"/>
     <w:lsdException w:name="Normal Indent" w:semiHidden="1" w:unhideWhenUsed="1"/>
     <w:lsdException w:name="footnote text" w:semiHidden="1" w:unhideWhenUsed="1"/>
     <w:lsdException w:name="annotation text" w:semiHidden="1" w:unhideWhenUsed="1"/>
     <w:lsdException w:name="header" w:semiHidden="1" w:unhideWhenUsed="1"/>
     <w:lsdException w:name="footer" w:semiHidden="1" w:unhideWhenUsed="1"/>
     <w:lsdException w:name="index heading" w:semiHidden="1" w:unhideWhenUsed="1"/>
-    <w:lsdException w:name="caption" w:uiPriority="35" w:semiHidden="1" w:unhideWhenUsed="1" w:qFormat="1"/>
+    <w:lsdException w:name="caption" w:semiHidden="1" w:uiPriority="35" w:unhideWhenUsed="1" w:qFormat="1"/>
     <w:lsdException w:name="table of figures" w:semiHidden="1" w:unhideWhenUsed="1"/>
     <w:lsdException w:name="envelope address" w:semiHidden="1" w:unhideWhenUsed="1"/>
     <w:lsdException w:name="envelope return" w:semiHidden="1" w:unhideWhenUsed="1"/>
@@ -8558,7 +8717,7 @@
     <w:lsdException w:name="Title" w:uiPriority="10" w:qFormat="1"/>
     <w:lsdException w:name="Closing" w:semiHidden="1" w:unhideWhenUsed="1"/>
     <w:lsdException w:name="Signature" w:semiHidden="1" w:unhideWhenUsed="1"/>
-    <w:lsdException w:name="Default Paragraph Font" w:uiPriority="1" w:semiHidden="1" w:unhideWhenUsed="1"/>
+    <w:lsdException w:name="Default Paragraph Font" w:semiHidden="1" w:uiPriority="1" w:unhideWhenUsed="1"/>
     <w:lsdException w:name="Body Text" w:semiHidden="1" w:unhideWhenUsed="1"/>
     <w:lsdException w:name="Body Text Indent" w:semiHidden="1" w:unhideWhenUsed="1"/>
     <w:lsdException w:name="List Continue" w:semiHidden="1" w:unhideWhenUsed="1"/>
@@ -8758,8 +8917,8 @@
     <w:lsdException w:name="Subtle Reference" w:uiPriority="31" w:qFormat="1"/>
     <w:lsdException w:name="Intense Reference" w:uiPriority="32" w:qFormat="1"/>
     <w:lsdException w:name="Book Title" w:uiPriority="33" w:qFormat="1"/>
-    <w:lsdException w:name="Bibliography" w:uiPriority="37" w:semiHidden="1" w:unhideWhenUsed="1"/>
-    <w:lsdException w:name="TOC Heading" w:uiPriority="39" w:semiHidden="1" w:unhideWhenUsed="1" w:qFormat="1"/>
+    <w:lsdException w:name="Bibliography" w:semiHidden="1" w:uiPriority="37" w:unhideWhenUsed="1"/>
+    <w:lsdException w:name="TOC Heading" w:semiHidden="1" w:uiPriority="39" w:unhideWhenUsed="1" w:qFormat="1"/>
     <w:lsdException w:name="Plain Table 1" w:uiPriority="41"/>
     <w:lsdException w:name="Plain Table 2" w:uiPriority="42"/>
     <w:lsdException w:name="Plain Table 3" w:uiPriority="43"/>
@@ -8870,7 +9029,7 @@
     <w:lsdException w:name="Unresolved Mention" w:semiHidden="1" w:unhideWhenUsed="1"/>
     <w:lsdException w:name="Smart Link" w:semiHidden="1" w:unhideWhenUsed="1"/>
   </w:latentStyles>
-  <w:style w:type="paragraph" w:styleId="Normal" w:default="1">
+  <w:style w:type="paragraph" w:default="1" w:styleId="Normal">
     <w:name w:val="Normal"/>
     <w:qFormat/>
   </w:style>
@@ -8886,7 +9045,7 @@
       <w:outlineLvl w:val="0"/>
     </w:pPr>
     <w:rPr>
-      <w:rFonts w:ascii="Times New Roman" w:hAnsi="Times New Roman" w:eastAsia="Times New Roman" w:cs="Times New Roman"/>
+      <w:rFonts w:ascii="Times New Roman" w:eastAsia="Times New Roman" w:hAnsi="Times New Roman" w:cs="Times New Roman"/>
       <w:b/>
       <w:bCs/>
       <w:kern w:val="36"/>
@@ -8911,7 +9070,7 @@
       <w:outlineLvl w:val="1"/>
     </w:pPr>
     <w:rPr>
-      <w:rFonts w:asciiTheme="majorHAnsi" w:hAnsiTheme="majorHAnsi" w:eastAsiaTheme="majorEastAsia" w:cstheme="majorBidi"/>
+      <w:rFonts w:asciiTheme="majorHAnsi" w:eastAsiaTheme="majorEastAsia" w:hAnsiTheme="majorHAnsi" w:cstheme="majorBidi"/>
       <w:color w:val="2F5496" w:themeColor="accent1" w:themeShade="BF"/>
       <w:sz w:val="26"/>
       <w:szCs w:val="26"/>
@@ -8933,7 +9092,7 @@
       <w:outlineLvl w:val="2"/>
     </w:pPr>
     <w:rPr>
-      <w:rFonts w:asciiTheme="majorHAnsi" w:hAnsiTheme="majorHAnsi" w:eastAsiaTheme="majorEastAsia" w:cstheme="majorBidi"/>
+      <w:rFonts w:asciiTheme="majorHAnsi" w:eastAsiaTheme="majorEastAsia" w:hAnsiTheme="majorHAnsi" w:cstheme="majorBidi"/>
       <w:color w:val="1F3763" w:themeColor="accent1" w:themeShade="7F"/>
       <w:sz w:val="24"/>
       <w:szCs w:val="24"/>
@@ -8955,7 +9114,7 @@
       <w:outlineLvl w:val="3"/>
     </w:pPr>
     <w:rPr>
-      <w:rFonts w:asciiTheme="majorHAnsi" w:hAnsiTheme="majorHAnsi" w:eastAsiaTheme="majorEastAsia" w:cstheme="majorBidi"/>
+      <w:rFonts w:asciiTheme="majorHAnsi" w:eastAsiaTheme="majorEastAsia" w:hAnsiTheme="majorHAnsi" w:cstheme="majorBidi"/>
       <w:i/>
       <w:iCs/>
       <w:color w:val="2F5496" w:themeColor="accent1" w:themeShade="BF"/>
@@ -8977,17 +9136,17 @@
       <w:outlineLvl w:val="4"/>
     </w:pPr>
     <w:rPr>
-      <w:rFonts w:asciiTheme="majorHAnsi" w:hAnsiTheme="majorHAnsi" w:eastAsiaTheme="majorEastAsia" w:cstheme="majorBidi"/>
+      <w:rFonts w:asciiTheme="majorHAnsi" w:eastAsiaTheme="majorEastAsia" w:hAnsiTheme="majorHAnsi" w:cstheme="majorBidi"/>
       <w:color w:val="2F5496" w:themeColor="accent1" w:themeShade="BF"/>
     </w:rPr>
   </w:style>
-  <w:style w:type="character" w:styleId="DefaultParagraphFont" w:default="1">
+  <w:style w:type="character" w:default="1" w:styleId="DefaultParagraphFont">
     <w:name w:val="Default Paragraph Font"/>
     <w:uiPriority w:val="1"/>
     <w:semiHidden/>
     <w:unhideWhenUsed/>
   </w:style>
-  <w:style w:type="table" w:styleId="TableNormal" w:default="1">
+  <w:style w:type="table" w:default="1" w:styleId="TableNormal">
     <w:name w:val="Normal Table"/>
     <w:uiPriority w:val="99"/>
     <w:semiHidden/>
@@ -9002,7 +9161,7 @@
       </w:tblCellMar>
     </w:tblPr>
   </w:style>
-  <w:style w:type="numbering" w:styleId="NoList" w:default="1">
+  <w:style w:type="numbering" w:default="1" w:styleId="NoList">
     <w:name w:val="No List"/>
     <w:uiPriority w:val="99"/>
     <w:semiHidden/>
@@ -9018,23 +9177,23 @@
     </w:pPr>
     <w:tblPr>
       <w:tblBorders>
-        <w:top w:val="single" w:color="auto" w:sz="4" w:space="0"/>
-        <w:left w:val="single" w:color="auto" w:sz="4" w:space="0"/>
-        <w:bottom w:val="single" w:color="auto" w:sz="4" w:space="0"/>
-        <w:right w:val="single" w:color="auto" w:sz="4" w:space="0"/>
-        <w:insideH w:val="single" w:color="auto" w:sz="4" w:space="0"/>
-        <w:insideV w:val="single" w:color="auto" w:sz="4" w:space="0"/>
+        <w:top w:val="single" w:sz="4" w:space="0" w:color="auto"/>
+        <w:left w:val="single" w:sz="4" w:space="0" w:color="auto"/>
+        <w:bottom w:val="single" w:sz="4" w:space="0" w:color="auto"/>
+        <w:right w:val="single" w:sz="4" w:space="0" w:color="auto"/>
+        <w:insideH w:val="single" w:sz="4" w:space="0" w:color="auto"/>
+        <w:insideV w:val="single" w:sz="4" w:space="0" w:color="auto"/>
       </w:tblBorders>
     </w:tblPr>
   </w:style>
-  <w:style w:type="character" w:styleId="Heading1Char" w:customStyle="1">
+  <w:style w:type="character" w:customStyle="1" w:styleId="Heading1Char">
     <w:name w:val="Heading 1 Char"/>
     <w:basedOn w:val="DefaultParagraphFont"/>
     <w:link w:val="Heading1"/>
     <w:uiPriority w:val="9"/>
     <w:rsid w:val="00997B38"/>
     <w:rPr>
-      <w:rFonts w:ascii="Times New Roman" w:hAnsi="Times New Roman" w:eastAsia="Times New Roman" w:cs="Times New Roman"/>
+      <w:rFonts w:ascii="Times New Roman" w:eastAsia="Times New Roman" w:hAnsi="Times New Roman" w:cs="Times New Roman"/>
       <w:b/>
       <w:bCs/>
       <w:kern w:val="36"/>
@@ -9043,7 +9202,7 @@
       <w:lang w:eastAsia="nb-NO"/>
     </w:rPr>
   </w:style>
-  <w:style w:type="paragraph" w:styleId="typo-normal" w:customStyle="1">
+  <w:style w:type="paragraph" w:customStyle="1" w:styleId="typo-normal">
     <w:name w:val="typo-normal"/>
     <w:basedOn w:val="Normal"/>
     <w:rsid w:val="00997B38"/>
@@ -9051,7 +9210,7 @@
       <w:spacing w:before="100" w:beforeAutospacing="1" w:after="100" w:afterAutospacing="1" w:line="240" w:lineRule="auto"/>
     </w:pPr>
     <w:rPr>
-      <w:rFonts w:ascii="Times New Roman" w:hAnsi="Times New Roman" w:eastAsia="Times New Roman" w:cs="Times New Roman"/>
+      <w:rFonts w:ascii="Times New Roman" w:eastAsia="Times New Roman" w:hAnsi="Times New Roman" w:cs="Times New Roman"/>
       <w:sz w:val="24"/>
       <w:szCs w:val="24"/>
       <w:lang w:eastAsia="nb-NO"/>
@@ -9091,7 +9250,7 @@
       <w:contextualSpacing/>
     </w:pPr>
   </w:style>
-  <w:style w:type="paragraph" w:styleId="typo-undertekst-bold" w:customStyle="1">
+  <w:style w:type="paragraph" w:customStyle="1" w:styleId="typo-undertekst-bold">
     <w:name w:val="typo-undertekst-bold"/>
     <w:basedOn w:val="Normal"/>
     <w:rsid w:val="00F6033B"/>
@@ -9099,26 +9258,26 @@
       <w:spacing w:before="100" w:beforeAutospacing="1" w:after="100" w:afterAutospacing="1" w:line="240" w:lineRule="auto"/>
     </w:pPr>
     <w:rPr>
-      <w:rFonts w:ascii="Times New Roman" w:hAnsi="Times New Roman" w:eastAsia="Times New Roman" w:cs="Times New Roman"/>
+      <w:rFonts w:ascii="Times New Roman" w:eastAsia="Times New Roman" w:hAnsi="Times New Roman" w:cs="Times New Roman"/>
       <w:sz w:val="24"/>
       <w:szCs w:val="24"/>
       <w:lang w:eastAsia="nb-NO"/>
     </w:rPr>
   </w:style>
-  <w:style w:type="character" w:styleId="Heading2Char" w:customStyle="1">
+  <w:style w:type="character" w:customStyle="1" w:styleId="Heading2Char">
     <w:name w:val="Heading 2 Char"/>
     <w:basedOn w:val="DefaultParagraphFont"/>
     <w:link w:val="Heading2"/>
     <w:uiPriority w:val="9"/>
     <w:rsid w:val="00F6033B"/>
     <w:rPr>
-      <w:rFonts w:asciiTheme="majorHAnsi" w:hAnsiTheme="majorHAnsi" w:eastAsiaTheme="majorEastAsia" w:cstheme="majorBidi"/>
+      <w:rFonts w:asciiTheme="majorHAnsi" w:eastAsiaTheme="majorEastAsia" w:hAnsiTheme="majorHAnsi" w:cstheme="majorBidi"/>
       <w:color w:val="2F5496" w:themeColor="accent1" w:themeShade="BF"/>
       <w:sz w:val="26"/>
       <w:szCs w:val="26"/>
     </w:rPr>
   </w:style>
-  <w:style w:type="paragraph" w:styleId="typo-ingress" w:customStyle="1">
+  <w:style w:type="paragraph" w:customStyle="1" w:styleId="typo-ingress">
     <w:name w:val="typo-ingress"/>
     <w:basedOn w:val="Normal"/>
     <w:rsid w:val="00F6033B"/>
@@ -9126,13 +9285,13 @@
       <w:spacing w:before="100" w:beforeAutospacing="1" w:after="100" w:afterAutospacing="1" w:line="240" w:lineRule="auto"/>
     </w:pPr>
     <w:rPr>
-      <w:rFonts w:ascii="Times New Roman" w:hAnsi="Times New Roman" w:eastAsia="Times New Roman" w:cs="Times New Roman"/>
+      <w:rFonts w:ascii="Times New Roman" w:eastAsia="Times New Roman" w:hAnsi="Times New Roman" w:cs="Times New Roman"/>
       <w:sz w:val="24"/>
       <w:szCs w:val="24"/>
       <w:lang w:eastAsia="nb-NO"/>
     </w:rPr>
   </w:style>
-  <w:style w:type="paragraph" w:styleId="typo-element" w:customStyle="1">
+  <w:style w:type="paragraph" w:customStyle="1" w:styleId="typo-element">
     <w:name w:val="typo-element"/>
     <w:basedOn w:val="Normal"/>
     <w:rsid w:val="00F6033B"/>
@@ -9140,7 +9299,7 @@
       <w:spacing w:before="100" w:beforeAutospacing="1" w:after="100" w:afterAutospacing="1" w:line="240" w:lineRule="auto"/>
     </w:pPr>
     <w:rPr>
-      <w:rFonts w:ascii="Times New Roman" w:hAnsi="Times New Roman" w:eastAsia="Times New Roman" w:cs="Times New Roman"/>
+      <w:rFonts w:ascii="Times New Roman" w:eastAsia="Times New Roman" w:hAnsi="Times New Roman" w:cs="Times New Roman"/>
       <w:sz w:val="24"/>
       <w:szCs w:val="24"/>
       <w:lang w:eastAsia="nb-NO"/>
@@ -9157,18 +9316,18 @@
       <w:spacing w:before="100" w:beforeAutospacing="1" w:after="100" w:afterAutospacing="1" w:line="240" w:lineRule="auto"/>
     </w:pPr>
     <w:rPr>
-      <w:rFonts w:ascii="Times New Roman" w:hAnsi="Times New Roman" w:eastAsia="Times New Roman" w:cs="Times New Roman"/>
+      <w:rFonts w:ascii="Times New Roman" w:eastAsia="Times New Roman" w:hAnsi="Times New Roman" w:cs="Times New Roman"/>
       <w:sz w:val="24"/>
       <w:szCs w:val="24"/>
       <w:lang w:eastAsia="nb-NO"/>
     </w:rPr>
   </w:style>
-  <w:style w:type="character" w:styleId="ekspanderbart-infopanelinnhold-bold" w:customStyle="1">
+  <w:style w:type="character" w:customStyle="1" w:styleId="ekspanderbart-infopanelinnhold-bold">
     <w:name w:val="ekspanderbart-infopanel__innhold-bold"/>
     <w:basedOn w:val="DefaultParagraphFont"/>
     <w:rsid w:val="00F6033B"/>
   </w:style>
-  <w:style w:type="character" w:styleId="bold" w:customStyle="1">
+  <w:style w:type="character" w:customStyle="1" w:styleId="bold">
     <w:name w:val="bold"/>
     <w:basedOn w:val="DefaultParagraphFont"/>
     <w:rsid w:val="008A3924"/>
@@ -9201,7 +9360,7 @@
       <w:szCs w:val="20"/>
     </w:rPr>
   </w:style>
-  <w:style w:type="character" w:styleId="CommentTextChar" w:customStyle="1">
+  <w:style w:type="character" w:customStyle="1" w:styleId="CommentTextChar">
     <w:name w:val="Comment Text Char"/>
     <w:basedOn w:val="DefaultParagraphFont"/>
     <w:link w:val="CommentText"/>
@@ -9227,7 +9386,7 @@
       <w:bCs/>
     </w:rPr>
   </w:style>
-  <w:style w:type="character" w:styleId="CommentSubjectChar" w:customStyle="1">
+  <w:style w:type="character" w:customStyle="1" w:styleId="CommentSubjectChar">
     <w:name w:val="Comment Subject Char"/>
     <w:basedOn w:val="CommentTextChar"/>
     <w:link w:val="CommentSubject"/>
@@ -9241,7 +9400,7 @@
       <w:szCs w:val="20"/>
     </w:rPr>
   </w:style>
-  <w:style w:type="paragraph" w:styleId="paragraph" w:customStyle="1">
+  <w:style w:type="paragraph" w:customStyle="1" w:styleId="paragraph">
     <w:name w:val="paragraph"/>
     <w:basedOn w:val="Normal"/>
     <w:rsid w:val="008A2A19"/>
@@ -9249,23 +9408,23 @@
       <w:spacing w:before="100" w:beforeAutospacing="1" w:after="100" w:afterAutospacing="1" w:line="240" w:lineRule="auto"/>
     </w:pPr>
     <w:rPr>
-      <w:rFonts w:ascii="Times New Roman" w:hAnsi="Times New Roman" w:eastAsia="Times New Roman" w:cs="Times New Roman"/>
+      <w:rFonts w:ascii="Times New Roman" w:eastAsia="Times New Roman" w:hAnsi="Times New Roman" w:cs="Times New Roman"/>
       <w:sz w:val="24"/>
       <w:szCs w:val="24"/>
       <w:lang w:eastAsia="nb-NO"/>
     </w:rPr>
   </w:style>
-  <w:style w:type="character" w:styleId="normaltextrun" w:customStyle="1">
+  <w:style w:type="character" w:customStyle="1" w:styleId="normaltextrun">
     <w:name w:val="normaltextrun"/>
     <w:basedOn w:val="DefaultParagraphFont"/>
     <w:rsid w:val="008A2A19"/>
   </w:style>
-  <w:style w:type="character" w:styleId="eop" w:customStyle="1">
+  <w:style w:type="character" w:customStyle="1" w:styleId="eop">
     <w:name w:val="eop"/>
     <w:basedOn w:val="DefaultParagraphFont"/>
     <w:rsid w:val="008A2A19"/>
   </w:style>
-  <w:style w:type="character" w:styleId="spellingerror" w:customStyle="1">
+  <w:style w:type="character" w:customStyle="1" w:styleId="spellingerror">
     <w:name w:val="spellingerror"/>
     <w:basedOn w:val="DefaultParagraphFont"/>
     <w:rsid w:val="008A2A19"/>
@@ -9282,8 +9441,8 @@
       <w:tblStyleRowBandSize w:val="1"/>
       <w:tblStyleColBandSize w:val="1"/>
       <w:tblBorders>
-        <w:top w:val="single" w:color="7F7F7F" w:themeColor="text1" w:themeTint="80" w:sz="4" w:space="0"/>
-        <w:bottom w:val="single" w:color="7F7F7F" w:themeColor="text1" w:themeTint="80" w:sz="4" w:space="0"/>
+        <w:top w:val="single" w:sz="4" w:space="0" w:color="7F7F7F" w:themeColor="text1" w:themeTint="80"/>
+        <w:bottom w:val="single" w:sz="4" w:space="0" w:color="7F7F7F" w:themeColor="text1" w:themeTint="80"/>
       </w:tblBorders>
     </w:tblPr>
     <w:tblStylePr w:type="firstRow">
@@ -9294,7 +9453,7 @@
       <w:tblPr/>
       <w:tcPr>
         <w:tcBorders>
-          <w:bottom w:val="single" w:color="7F7F7F" w:themeColor="text1" w:themeTint="80" w:sz="4" w:space="0"/>
+          <w:bottom w:val="single" w:sz="4" w:space="0" w:color="7F7F7F" w:themeColor="text1" w:themeTint="80"/>
         </w:tcBorders>
       </w:tcPr>
     </w:tblStylePr>
@@ -9306,7 +9465,7 @@
       <w:tblPr/>
       <w:tcPr>
         <w:tcBorders>
-          <w:top w:val="single" w:color="7F7F7F" w:themeColor="text1" w:themeTint="80" w:sz="4" w:space="0"/>
+          <w:top w:val="single" w:sz="4" w:space="0" w:color="7F7F7F" w:themeColor="text1" w:themeTint="80"/>
         </w:tcBorders>
       </w:tcPr>
     </w:tblStylePr>
@@ -9326,8 +9485,8 @@
       <w:tblPr/>
       <w:tcPr>
         <w:tcBorders>
-          <w:left w:val="single" w:color="7F7F7F" w:themeColor="text1" w:themeTint="80" w:sz="4" w:space="0"/>
-          <w:right w:val="single" w:color="7F7F7F" w:themeColor="text1" w:themeTint="80" w:sz="4" w:space="0"/>
+          <w:left w:val="single" w:sz="4" w:space="0" w:color="7F7F7F" w:themeColor="text1" w:themeTint="80"/>
+          <w:right w:val="single" w:sz="4" w:space="0" w:color="7F7F7F" w:themeColor="text1" w:themeTint="80"/>
         </w:tcBorders>
       </w:tcPr>
     </w:tblStylePr>
@@ -9335,8 +9494,8 @@
       <w:tblPr/>
       <w:tcPr>
         <w:tcBorders>
-          <w:left w:val="single" w:color="7F7F7F" w:themeColor="text1" w:themeTint="80" w:sz="4" w:space="0"/>
-          <w:right w:val="single" w:color="7F7F7F" w:themeColor="text1" w:themeTint="80" w:sz="4" w:space="0"/>
+          <w:left w:val="single" w:sz="4" w:space="0" w:color="7F7F7F" w:themeColor="text1" w:themeTint="80"/>
+          <w:right w:val="single" w:sz="4" w:space="0" w:color="7F7F7F" w:themeColor="text1" w:themeTint="80"/>
         </w:tcBorders>
       </w:tcPr>
     </w:tblStylePr>
@@ -9344,8 +9503,8 @@
       <w:tblPr/>
       <w:tcPr>
         <w:tcBorders>
-          <w:top w:val="single" w:color="7F7F7F" w:themeColor="text1" w:themeTint="80" w:sz="4" w:space="0"/>
-          <w:bottom w:val="single" w:color="7F7F7F" w:themeColor="text1" w:themeTint="80" w:sz="4" w:space="0"/>
+          <w:top w:val="single" w:sz="4" w:space="0" w:color="7F7F7F" w:themeColor="text1" w:themeTint="80"/>
+          <w:bottom w:val="single" w:sz="4" w:space="0" w:color="7F7F7F" w:themeColor="text1" w:themeTint="80"/>
         </w:tcBorders>
       </w:tcPr>
     </w:tblStylePr>
@@ -9399,40 +9558,40 @@
       </w:tcPr>
     </w:tblStylePr>
   </w:style>
-  <w:style w:type="character" w:styleId="Heading3Char" w:customStyle="1">
+  <w:style w:type="character" w:customStyle="1" w:styleId="Heading3Char">
     <w:name w:val="Heading 3 Char"/>
     <w:basedOn w:val="DefaultParagraphFont"/>
     <w:link w:val="Heading3"/>
     <w:uiPriority w:val="9"/>
     <w:rsid w:val="00444A21"/>
     <w:rPr>
-      <w:rFonts w:asciiTheme="majorHAnsi" w:hAnsiTheme="majorHAnsi" w:eastAsiaTheme="majorEastAsia" w:cstheme="majorBidi"/>
+      <w:rFonts w:asciiTheme="majorHAnsi" w:eastAsiaTheme="majorEastAsia" w:hAnsiTheme="majorHAnsi" w:cstheme="majorBidi"/>
       <w:color w:val="1F3763" w:themeColor="accent1" w:themeShade="7F"/>
       <w:sz w:val="24"/>
       <w:szCs w:val="24"/>
     </w:rPr>
   </w:style>
-  <w:style w:type="character" w:styleId="Heading4Char" w:customStyle="1">
+  <w:style w:type="character" w:customStyle="1" w:styleId="Heading4Char">
     <w:name w:val="Heading 4 Char"/>
     <w:basedOn w:val="DefaultParagraphFont"/>
     <w:link w:val="Heading4"/>
     <w:uiPriority w:val="9"/>
     <w:rsid w:val="00444A21"/>
     <w:rPr>
-      <w:rFonts w:asciiTheme="majorHAnsi" w:hAnsiTheme="majorHAnsi" w:eastAsiaTheme="majorEastAsia" w:cstheme="majorBidi"/>
+      <w:rFonts w:asciiTheme="majorHAnsi" w:eastAsiaTheme="majorEastAsia" w:hAnsiTheme="majorHAnsi" w:cstheme="majorBidi"/>
       <w:i/>
       <w:iCs/>
       <w:color w:val="2F5496" w:themeColor="accent1" w:themeShade="BF"/>
     </w:rPr>
   </w:style>
-  <w:style w:type="character" w:styleId="Heading5Char" w:customStyle="1">
+  <w:style w:type="character" w:customStyle="1" w:styleId="Heading5Char">
     <w:name w:val="Heading 5 Char"/>
     <w:basedOn w:val="DefaultParagraphFont"/>
     <w:link w:val="Heading5"/>
     <w:uiPriority w:val="9"/>
     <w:rsid w:val="00DF58D9"/>
     <w:rPr>
-      <w:rFonts w:asciiTheme="majorHAnsi" w:hAnsiTheme="majorHAnsi" w:eastAsiaTheme="majorEastAsia" w:cstheme="majorBidi"/>
+      <w:rFonts w:asciiTheme="majorHAnsi" w:eastAsiaTheme="majorEastAsia" w:hAnsiTheme="majorHAnsi" w:cstheme="majorBidi"/>
       <w:color w:val="2F5496" w:themeColor="accent1" w:themeShade="BF"/>
     </w:rPr>
   </w:style>
@@ -9451,7 +9610,7 @@
       <w:spacing w:after="0" w:line="240" w:lineRule="auto"/>
     </w:pPr>
   </w:style>
-  <w:style w:type="character" w:styleId="HeaderChar" w:customStyle="1">
+  <w:style w:type="character" w:customStyle="1" w:styleId="HeaderChar">
     <w:name w:val="Header Char"/>
     <w:basedOn w:val="DefaultParagraphFont"/>
     <w:link w:val="Header"/>
@@ -9473,12 +9632,24 @@
       <w:spacing w:after="0" w:line="240" w:lineRule="auto"/>
     </w:pPr>
   </w:style>
-  <w:style w:type="character" w:styleId="FooterChar" w:customStyle="1">
+  <w:style w:type="character" w:customStyle="1" w:styleId="FooterChar">
     <w:name w:val="Footer Char"/>
     <w:basedOn w:val="DefaultParagraphFont"/>
     <w:link w:val="Footer"/>
     <w:uiPriority w:val="99"/>
     <w:rsid w:val="00916FED"/>
+  </w:style>
+  <w:style w:type="character" w:styleId="FollowedHyperlink">
+    <w:name w:val="FollowedHyperlink"/>
+    <w:basedOn w:val="DefaultParagraphFont"/>
+    <w:uiPriority w:val="99"/>
+    <w:semiHidden/>
+    <w:unhideWhenUsed/>
+    <w:rsid w:val="00DE20CF"/>
+    <w:rPr>
+      <w:color w:val="954F72" w:themeColor="followedHyperlink"/>
+      <w:u w:val="single"/>
+    </w:rPr>
   </w:style>
 </w:styles>
 </file>
@@ -9779,6 +9950,25 @@
 </file>
 
 <file path=customXml/item1.xml><?xml version="1.0" encoding="utf-8"?>
+<p:properties xmlns:p="http://schemas.microsoft.com/office/2006/metadata/properties" xmlns:xsi="http://www.w3.org/2001/XMLSchema-instance" xmlns:pc="http://schemas.microsoft.com/office/infopath/2007/PartnerControls">
+  <documentManagement/>
+</p:properties>
+</file>
+
+<file path=customXml/item2.xml><?xml version="1.0" encoding="utf-8"?>
+<?mso-contentType ?>
+<FormTemplates xmlns="http://schemas.microsoft.com/sharepoint/v3/contenttype/forms">
+  <Display>DocumentLibraryForm</Display>
+  <Edit>DocumentLibraryForm</Edit>
+  <New>DocumentLibraryForm</New>
+</FormTemplates>
+</file>
+
+<file path=customXml/item3.xml><?xml version="1.0" encoding="utf-8"?>
+<b:Sources xmlns:b="http://schemas.openxmlformats.org/officeDocument/2006/bibliography" xmlns="http://schemas.openxmlformats.org/officeDocument/2006/bibliography" SelectedStyle="\APASixthEditionOfficeOnline.xsl" StyleName="APA" Version="6"/>
+</file>
+
+<file path=customXml/item4.xml><?xml version="1.0" encoding="utf-8"?>
 <ct:contentTypeSchema xmlns:ct="http://schemas.microsoft.com/office/2006/metadata/contentType" xmlns:ma="http://schemas.microsoft.com/office/2006/metadata/properties/metaAttributes" ct:_="" ma:_="" ma:contentTypeName="Document" ma:contentTypeID="0x0101004EBDC8797F146A4FB7BA04C9D07B2521" ma:contentTypeVersion="12" ma:contentTypeDescription="Create a new document." ma:contentTypeScope="" ma:versionID="151db99ce27be358cc6dafb82baf8fb1">
   <xsd:schema xmlns:xsd="http://www.w3.org/2001/XMLSchema" xmlns:xs="http://www.w3.org/2001/XMLSchema" xmlns:p="http://schemas.microsoft.com/office/2006/metadata/properties" xmlns:ns2="cca24041-aad9-4e65-bd03-e723d36b25cd" xmlns:ns3="477e9160-8177-4590-a92f-f0b716dec915" targetNamespace="http://schemas.microsoft.com/office/2006/metadata/properties" ma:root="true" ma:fieldsID="9b70d53dedd698870fa594009dbdbdab" ns2:_="" ns3:_="">
     <xsd:import namespace="cca24041-aad9-4e65-bd03-e723d36b25cd"/>
@@ -9995,26 +10185,32 @@
 </ct:contentTypeSchema>
 </file>
 
-<file path=customXml/item2.xml><?xml version="1.0" encoding="utf-8"?>
-<b:Sources xmlns:b="http://schemas.openxmlformats.org/officeDocument/2006/bibliography" xmlns="http://schemas.openxmlformats.org/officeDocument/2006/bibliography" SelectedStyle="\APASixthEditionOfficeOnline.xsl" StyleName="APA" Version="6"/>
+<file path=customXml/itemProps1.xml><?xml version="1.0" encoding="utf-8"?>
+<ds:datastoreItem xmlns:ds="http://schemas.openxmlformats.org/officeDocument/2006/customXml" ds:itemID="{1C7C6CD9-1358-459B-8268-45707AE35C2B}">
+  <ds:schemaRefs>
+    <ds:schemaRef ds:uri="http://schemas.microsoft.com/office/2006/metadata/properties"/>
+    <ds:schemaRef ds:uri="http://schemas.microsoft.com/office/infopath/2007/PartnerControls"/>
+  </ds:schemaRefs>
+</ds:datastoreItem>
 </file>
 
-<file path=customXml/item3.xml><?xml version="1.0" encoding="utf-8"?>
-<?mso-contentType ?>
-<FormTemplates xmlns="http://schemas.microsoft.com/sharepoint/v3/contenttype/forms">
-  <Display>DocumentLibraryForm</Display>
-  <Edit>DocumentLibraryForm</Edit>
-  <New>DocumentLibraryForm</New>
-</FormTemplates>
+<file path=customXml/itemProps2.xml><?xml version="1.0" encoding="utf-8"?>
+<ds:datastoreItem xmlns:ds="http://schemas.openxmlformats.org/officeDocument/2006/customXml" ds:itemID="{9C00DC9C-E691-4866-A42E-3FEF9D83A343}">
+  <ds:schemaRefs>
+    <ds:schemaRef ds:uri="http://schemas.microsoft.com/sharepoint/v3/contenttype/forms"/>
+  </ds:schemaRefs>
+</ds:datastoreItem>
 </file>
 
-<file path=customXml/item4.xml><?xml version="1.0" encoding="utf-8"?>
-<p:properties xmlns:p="http://schemas.microsoft.com/office/2006/metadata/properties" xmlns:xsi="http://www.w3.org/2001/XMLSchema-instance" xmlns:pc="http://schemas.microsoft.com/office/infopath/2007/PartnerControls">
-  <documentManagement/>
-</p:properties>
+<file path=customXml/itemProps3.xml><?xml version="1.0" encoding="utf-8"?>
+<ds:datastoreItem xmlns:ds="http://schemas.openxmlformats.org/officeDocument/2006/customXml" ds:itemID="{7B543C0C-AB9D-4A7D-B071-BCEC9562FBB7}">
+  <ds:schemaRefs>
+    <ds:schemaRef ds:uri="http://schemas.openxmlformats.org/officeDocument/2006/bibliography"/>
+  </ds:schemaRefs>
+</ds:datastoreItem>
 </file>
 
-<file path=customXml/itemProps1.xml><?xml version="1.0" encoding="utf-8"?>
+<file path=customXml/itemProps4.xml><?xml version="1.0" encoding="utf-8"?>
 <ds:datastoreItem xmlns:ds="http://schemas.openxmlformats.org/officeDocument/2006/customXml" ds:itemID="{E5FA8E05-35C9-4D34-B6CB-54F4F9C56581}">
   <ds:schemaRefs>
     <ds:schemaRef ds:uri="http://schemas.microsoft.com/office/2006/metadata/contentType"/>
@@ -10031,29 +10227,4 @@
     <ds:schemaRef ds:uri="http://schemas.microsoft.com/internal/obd"/>
   </ds:schemaRefs>
 </ds:datastoreItem>
-</file>
-
-<file path=customXml/itemProps2.xml><?xml version="1.0" encoding="utf-8"?>
-<ds:datastoreItem xmlns:ds="http://schemas.openxmlformats.org/officeDocument/2006/customXml" ds:itemID="{7B543C0C-AB9D-4A7D-B071-BCEC9562FBB7}">
-  <ds:schemaRefs>
-    <ds:schemaRef ds:uri="http://schemas.openxmlformats.org/officeDocument/2006/bibliography"/>
-  </ds:schemaRefs>
-</ds:datastoreItem>
-</file>
-
-<file path=customXml/itemProps3.xml><?xml version="1.0" encoding="utf-8"?>
-<ds:datastoreItem xmlns:ds="http://schemas.openxmlformats.org/officeDocument/2006/customXml" ds:itemID="{9C00DC9C-E691-4866-A42E-3FEF9D83A343}">
-  <ds:schemaRefs>
-    <ds:schemaRef ds:uri="http://schemas.microsoft.com/sharepoint/v3/contenttype/forms"/>
-  </ds:schemaRefs>
-</ds:datastoreItem>
-</file>
-
-<file path=customXml/itemProps4.xml><?xml version="1.0" encoding="utf-8"?>
-<ds:datastoreItem xmlns:ds="http://schemas.openxmlformats.org/officeDocument/2006/customXml" ds:itemID="{1C7C6CD9-1358-459B-8268-45707AE35C2B}">
-  <ds:schemaRefs>
-    <ds:schemaRef ds:uri="http://schemas.microsoft.com/office/2006/metadata/properties"/>
-    <ds:schemaRef ds:uri="http://schemas.microsoft.com/office/infopath/2007/PartnerControls"/>
-  </ds:schemaRefs>
-</ds:datastoreItem>
 </file>
</xml_diff>

<commit_message>
add litt margin og style for å være likt prod
</commit_message>
<xml_diff>
--- a/public/Samtalestøtte-Arbeidsgiver.docx
+++ b/public/Samtalestøtte-Arbeidsgiver.docx
@@ -8,22 +8,22 @@
         <w:pStyle w:val="Heading1"/>
         <w:spacing w:after="200" w:before="200"/>
       </w:pPr>
-      <w:bookmarkStart w:name="slikSkaperDuGodeSamtaler" w:id="pppk2csfs9oxuzcih3i9m"/>
+      <w:bookmarkStart w:name="slikSkaperDuGodeSamtaler" w:id="686zt7euj8t1diaocnpsh"/>
       <w:r>
         <w:t xml:space="preserve">Slik skaper du gode samtaler</w:t>
       </w:r>
-      <w:bookmarkEnd w:id="pppk2csfs9oxuzcih3i9m"/>
+      <w:bookmarkEnd w:id="686zt7euj8t1diaocnpsh"/>
     </w:p>
     <w:p>
       <w:pPr>
         <w:pStyle w:val="Heading4"/>
         <w:spacing w:after="200" w:before="100"/>
       </w:pPr>
-      <w:bookmarkStart w:name="lastNedVerktøyetOgRedigerSelv:" w:id="ltiewbuyf_ecaqfrkwxtf"/>
+      <w:bookmarkStart w:name="lastNedVerktøyetOgRedigerSelv:" w:id="zmi34goi39h_tzeyaoyrs"/>
       <w:r>
         <w:t xml:space="preserve">Last ned verktøyet og rediger selv:</w:t>
       </w:r>
-      <w:bookmarkEnd w:id="ltiewbuyf_ecaqfrkwxtf"/>
+      <w:bookmarkEnd w:id="zmi34goi39h_tzeyaoyrs"/>
     </w:p>
     <w:p>
       <w:r>
@@ -75,32 +75,32 @@
         <w:pStyle w:val="Heading2"/>
         <w:spacing w:after="200" w:before="200"/>
       </w:pPr>
-      <w:bookmarkStart w:name="forberedDegVedÅ:" w:id="ild1hfxhlpgbbsemxfq3i"/>
+      <w:bookmarkStart w:name="forberedDegVedÅ:" w:id="ennv6jdibiuoupsmf1qzw"/>
       <w:r>
         <w:t xml:space="preserve">Forbered deg ved å:</w:t>
       </w:r>
-      <w:bookmarkEnd w:id="ild1hfxhlpgbbsemxfq3i"/>
+      <w:bookmarkEnd w:id="ennv6jdibiuoupsmf1qzw"/>
     </w:p>
     <w:p>
       <w:pPr>
         <w:pStyle w:val="Heading3"/>
       </w:pPr>
-      <w:bookmarkStart w:name="ekspanderbart-infopanel__skapeGodeRammer-base" w:id="_hgvcfh-pkr06kntqwfvj"/>
+      <w:bookmarkStart w:name="ekspanderbart-infopanel__skapeGodeRammer-base" w:id="86zlpeonnlqsl1e7ylvrx"/>
       <w:r>
         <w:t xml:space="preserve">Skape gode rammer</w:t>
       </w:r>
-      <w:bookmarkEnd w:id="_hgvcfh-pkr06kntqwfvj"/>
+      <w:bookmarkEnd w:id="86zlpeonnlqsl1e7ylvrx"/>
     </w:p>
     <w:p>
       <w:pPr>
         <w:pStyle w:val="Heading2"/>
         <w:spacing w:after="200" w:before="200"/>
       </w:pPr>
-      <w:bookmarkStart w:name="godeSamtalerForutsetterTrygghet" w:id="ffmnzbfahag-6eztiqlve"/>
+      <w:bookmarkStart w:name="godeSamtalerForutsetterTrygghet" w:id="wcny9wchdozb5tqzdo9c5"/>
       <w:r>
         <w:t xml:space="preserve">Gode samtaler forutsetter trygghet</w:t>
       </w:r>
-      <w:bookmarkEnd w:id="ffmnzbfahag-6eztiqlve"/>
+      <w:bookmarkEnd w:id="wcny9wchdozb5tqzdo9c5"/>
     </w:p>
     <w:p>
       <w:r>
@@ -148,11 +148,11 @@
         <w:pStyle w:val="Heading4"/>
         <w:spacing w:after="200" w:before="100"/>
       </w:pPr>
-      <w:bookmarkStart w:name="detteKanDuGjøre:" w:id="zvffz2poh5j4usgdv6tsv"/>
+      <w:bookmarkStart w:name="detteKanDuGjøre:" w:id="kjo7lej-de_neinnjnr8o"/>
       <w:r>
         <w:t xml:space="preserve">Dette kan du gjøre:</w:t>
       </w:r>
-      <w:bookmarkEnd w:id="zvffz2poh5j4usgdv6tsv"/>
+      <w:bookmarkEnd w:id="kjo7lej-de_neinnjnr8o"/>
     </w:p>
     <w:tbl>
       <w:tblPr>
@@ -183,11 +183,11 @@
               <w:pStyle w:val="Heading4"/>
               <w:spacing w:after="200" w:before="100"/>
             </w:pPr>
-            <w:bookmarkStart w:name="påKortSikt:" w:id="ktk77axvv1_bvvfn7gx4m"/>
+            <w:bookmarkStart w:name="påKortSikt:" w:id="_jzo1psoaxk4masscso_j"/>
             <w:r>
               <w:t xml:space="preserve">på kort sikt:</w:t>
             </w:r>
-            <w:bookmarkEnd w:id="ktk77axvv1_bvvfn7gx4m"/>
+            <w:bookmarkEnd w:id="_jzo1psoaxk4masscso_j"/>
           </w:p>
           <w:p>
             <w:pPr>
@@ -200,7 +200,7 @@
             <w:r>
               <w:t xml:space="preserve">Planlegg bruk av samtaleteknikker for å sikre medvirkning i samtalen. </w:t>
             </w:r>
-            <w:hyperlink w:history="1" r:id="rIdon4ff__viqs7efls38jsr">
+            <w:hyperlink w:history="1" r:id="rIdhl2zz4s8uvruzhddtrvrx">
               <w:r>
                 <w:rPr>
                   <w:rStyle w:val="Hyperlink"/>
@@ -234,11 +234,11 @@
               <w:pStyle w:val="Heading4"/>
               <w:spacing w:after="200" w:before="100"/>
             </w:pPr>
-            <w:bookmarkStart w:name="overTidOgSomKontinuerligArbeid:" w:id="tw2e8pmcfoaqkldcuynbt"/>
+            <w:bookmarkStart w:name="overTidOgSomKontinuerligArbeid:" w:id="ykwt4cci134uirlg6m4mi"/>
             <w:r>
               <w:t xml:space="preserve">over tid og som kontinuerlig arbeid:</w:t>
             </w:r>
-            <w:bookmarkEnd w:id="tw2e8pmcfoaqkldcuynbt"/>
+            <w:bookmarkEnd w:id="ykwt4cci134uirlg6m4mi"/>
           </w:p>
           <w:p>
             <w:pPr>
@@ -251,7 +251,7 @@
             <w:r>
               <w:t xml:space="preserve">Lær mer om samtaler og samtaleteknikker.</w:t>
             </w:r>
-            <w:hyperlink w:history="1" r:id="rIducja0ium4fmn_ib18ehcy">
+            <w:hyperlink w:history="1" r:id="rIdkmv-eyua1szahchoktqmq">
               <w:r>
                 <w:rPr>
                   <w:rStyle w:val="Hyperlink"/>
@@ -291,11 +291,11 @@
         <w:pStyle w:val="Heading2"/>
         <w:spacing w:after="200" w:before="200"/>
       </w:pPr>
-      <w:bookmarkStart w:name="godeRutinerEffektivisererArbeidetOgSkaperForutsigbarhetForDegOgDinMedarbeider." w:id="em7bbniar2zubcm3d-fuc"/>
+      <w:bookmarkStart w:name="godeRutinerEffektivisererArbeidetOgSkaperForutsigbarhetForDegOgDinMedarbeider." w:id="fx-5ahl4rc8rekovhizok"/>
       <w:r>
         <w:t xml:space="preserve">Gode rutiner effektiviserer arbeidet og skaper forutsigbarhet for deg og din medarbeider.</w:t>
       </w:r>
-      <w:bookmarkEnd w:id="em7bbniar2zubcm3d-fuc"/>
+      <w:bookmarkEnd w:id="fx-5ahl4rc8rekovhizok"/>
     </w:p>
     <w:p>
       <w:r>
@@ -319,11 +319,11 @@
         <w:pStyle w:val="Heading4"/>
         <w:spacing w:after="200" w:before="100"/>
       </w:pPr>
-      <w:bookmarkStart w:name="detteKanDuGjøre:" w:id="kykcx6x-vehfzcjkgnpcm"/>
+      <w:bookmarkStart w:name="detteKanDuGjøre:" w:id="pm1suap4gbv7od-jlhhlr"/>
       <w:r>
         <w:t xml:space="preserve">Dette kan du gjøre:</w:t>
       </w:r>
-      <w:bookmarkEnd w:id="kykcx6x-vehfzcjkgnpcm"/>
+      <w:bookmarkEnd w:id="pm1suap4gbv7od-jlhhlr"/>
     </w:p>
     <w:tbl>
       <w:tblPr>
@@ -354,11 +354,11 @@
               <w:pStyle w:val="Heading4"/>
               <w:spacing w:after="200" w:before="100"/>
             </w:pPr>
-            <w:bookmarkStart w:name="påKortSikt:" w:id="-59urvsanef6w0bkavzze"/>
+            <w:bookmarkStart w:name="påKortSikt:" w:id="wgz7x63nzaaglguym1jz_"/>
             <w:r>
               <w:t xml:space="preserve">på kort sikt:</w:t>
             </w:r>
-            <w:bookmarkEnd w:id="-59urvsanef6w0bkavzze"/>
+            <w:bookmarkEnd w:id="wgz7x63nzaaglguym1jz_"/>
           </w:p>
           <w:p>
             <w:pPr>
@@ -397,11 +397,11 @@
               <w:pStyle w:val="Heading4"/>
               <w:spacing w:after="200" w:before="100"/>
             </w:pPr>
-            <w:bookmarkStart w:name="overTidOgSomKontinuerligArbeid:" w:id="zueupxlyp2tpxgx9hmd7b"/>
+            <w:bookmarkStart w:name="overTidOgSomKontinuerligArbeid:" w:id="66_lciced1ssdwzjzmbcf"/>
             <w:r>
               <w:t xml:space="preserve">over tid og som kontinuerlig arbeid:</w:t>
             </w:r>
-            <w:bookmarkEnd w:id="zueupxlyp2tpxgx9hmd7b"/>
+            <w:bookmarkEnd w:id="66_lciced1ssdwzjzmbcf"/>
           </w:p>
           <w:p>
             <w:pPr>
@@ -414,7 +414,7 @@
             <w:r>
               <w:t xml:space="preserve">Evaluer rutinene dine. </w:t>
             </w:r>
-            <w:hyperlink w:history="1" r:id="rIdfrh4p_seh730gm3fg2eek">
+            <w:hyperlink w:history="1" r:id="rIdxztj4go-mzczybfs53_bf">
               <w:r>
                 <w:rPr>
                   <w:rStyle w:val="Hyperlink"/>
@@ -434,7 +434,7 @@
             <w:r>
               <w:t xml:space="preserve">Utarbeid sykefraværsrutiner. </w:t>
             </w:r>
-            <w:hyperlink w:history="1" r:id="rId1v0nzxwkohv78_tlrqgcl">
+            <w:hyperlink w:history="1" r:id="rIdrstm2hyd0upm-zothx_pc">
               <w:r>
                 <w:rPr>
                   <w:rStyle w:val="Hyperlink"/>
@@ -463,11 +463,11 @@
         <w:pStyle w:val="Heading4"/>
         <w:spacing w:after="200" w:before="100"/>
       </w:pPr>
-      <w:bookmarkStart w:name="tips:" w:id="o9mstptvby8bhurgevaby"/>
+      <w:bookmarkStart w:name="tips:" w:id="swwgs8tdegprkouvx1_kh"/>
       <w:r>
         <w:t xml:space="preserve">Tips:</w:t>
       </w:r>
-      <w:bookmarkEnd w:id="o9mstptvby8bhurgevaby"/>
+      <w:bookmarkEnd w:id="swwgs8tdegprkouvx1_kh"/>
     </w:p>
     <w:p>
       <w:r>
@@ -478,11 +478,11 @@
       <w:pPr>
         <w:pStyle w:val="Heading3"/>
       </w:pPr>
-      <w:bookmarkStart w:name="ekspanderbart-infopanel__skapeGodeRammer-base" w:id="k1h4etrbsjplpcmwhltwi"/>
+      <w:bookmarkStart w:name="ekspanderbart-infopanel__skapeGodeRammer-base" w:id="getr0h9p8l149ng0gdedx"/>
       <w:r>
         <w:t xml:space="preserve">Skape gode rammer</w:t>
       </w:r>
-      <w:bookmarkEnd w:id="k1h4etrbsjplpcmwhltwi"/>
+      <w:bookmarkEnd w:id="getr0h9p8l149ng0gdedx"/>
     </w:p>
     <w:p>
       <w:r>
@@ -703,11 +703,11 @@
       <w:pPr>
         <w:pStyle w:val="Heading3"/>
       </w:pPr>
-      <w:bookmarkStart w:name="ekspanderbart-infopanel__forberedeMedarbeiderenDin-base" w:id="lukbqzug--j4nuis7j3gb"/>
+      <w:bookmarkStart w:name="ekspanderbart-infopanel__forberedeMedarbeiderenDin-base" w:id="hrn7xeyp1byyhmjoirzgm"/>
       <w:r>
         <w:t xml:space="preserve">Forberede medarbeideren din</w:t>
       </w:r>
-      <w:bookmarkEnd w:id="lukbqzug--j4nuis7j3gb"/>
+      <w:bookmarkEnd w:id="hrn7xeyp1byyhmjoirzgm"/>
     </w:p>
     <w:p>
       <w:pPr>
@@ -805,21 +805,21 @@
         <w:pStyle w:val="Heading2"/>
         <w:spacing w:after="200" w:before="200"/>
       </w:pPr>
-      <w:bookmarkStart w:name="GjennomforSamtalen" w:id="bcorepnlx7ejvmfkpszd7"/>
+      <w:bookmarkStart w:name="GjennomforSamtalen" w:id="iexfle2fjm-eekb0xqs4q"/>
       <w:r>
         <w:t xml:space="preserve">Gjennomfør samtalen ved å:</w:t>
       </w:r>
-      <w:bookmarkEnd w:id="bcorepnlx7ejvmfkpszd7"/>
+      <w:bookmarkEnd w:id="iexfle2fjm-eekb0xqs4q"/>
     </w:p>
     <w:p>
       <w:pPr>
         <w:pStyle w:val="Heading3"/>
       </w:pPr>
-      <w:bookmarkStart w:name="ekspanderbart-infopanel__innledeSamtalen-base" w:id="pzfweirl9wnzn_zopinh8"/>
+      <w:bookmarkStart w:name="ekspanderbart-infopanel__innledeSamtalen-base" w:id="j3djhrq6gatjpshfxpstr"/>
       <w:r>
         <w:t xml:space="preserve">Innlede samtalen</w:t>
       </w:r>
-      <w:bookmarkEnd w:id="pzfweirl9wnzn_zopinh8"/>
+      <w:bookmarkEnd w:id="j3djhrq6gatjpshfxpstr"/>
     </w:p>
     <w:p>
       <w:r>
@@ -899,22 +899,22 @@
       <w:pPr>
         <w:pStyle w:val="Heading3"/>
       </w:pPr>
-      <w:bookmarkStart w:name="ekspanderbart-infopanel__snakkeOmArbeid-base" w:id="ounhf_4xwkgie_-ifllin"/>
+      <w:bookmarkStart w:name="ekspanderbart-infopanel__snakkeOmArbeid-base" w:id="nxm50xwl19rej8swrpvsg"/>
       <w:r>
         <w:t xml:space="preserve">Snakke om arbeid</w:t>
       </w:r>
-      <w:bookmarkEnd w:id="ounhf_4xwkgie_-ifllin"/>
+      <w:bookmarkEnd w:id="nxm50xwl19rej8swrpvsg"/>
     </w:p>
     <w:p>
       <w:pPr>
         <w:pStyle w:val="Heading2"/>
         <w:spacing w:after="200" w:before="200"/>
       </w:pPr>
-      <w:bookmarkStart w:name="enSamtaleForÅForebyggeEllerFølgeOppSykefraværHandlerOmMedarbeideren." w:id="cihzm2dcle4fwhyo1ru2m"/>
+      <w:bookmarkStart w:name="enSamtaleForÅForebyggeEllerFølgeOppSykefraværHandlerOmMedarbeideren." w:id="afcbwkvfdwc3953biubhh"/>
       <w:r>
         <w:t xml:space="preserve">En samtale for å forebygge eller følge opp sykefravær handler om medarbeideren.</w:t>
       </w:r>
-      <w:bookmarkEnd w:id="cihzm2dcle4fwhyo1ru2m"/>
+      <w:bookmarkEnd w:id="afcbwkvfdwc3953biubhh"/>
     </w:p>
     <w:p>
       <w:r>
@@ -926,11 +926,11 @@
         <w:pStyle w:val="Heading4"/>
         <w:spacing w:after="200" w:before="100"/>
       </w:pPr>
-      <w:bookmarkStart w:name="tips:" w:id="riakoyd1ey42kwjukjb8q"/>
+      <w:bookmarkStart w:name="tips:" w:id="qtvchxetcoexqb67qietq"/>
       <w:r>
         <w:t xml:space="preserve">Tips:</w:t>
       </w:r>
-      <w:bookmarkEnd w:id="riakoyd1ey42kwjukjb8q"/>
+      <w:bookmarkEnd w:id="qtvchxetcoexqb67qietq"/>
     </w:p>
     <w:p>
       <w:pPr>
@@ -1054,11 +1054,11 @@
         <w:pStyle w:val="Heading4"/>
         <w:spacing w:after="200" w:before="100"/>
       </w:pPr>
-      <w:bookmarkStart w:name="eksemplerPåSpørsmål:" w:id="rp_xy1d7loncpq9nk40y2"/>
+      <w:bookmarkStart w:name="eksemplerPåSpørsmål:" w:id="9dici0z6nciilnqhv9vlx"/>
       <w:r>
         <w:t xml:space="preserve">Eksempler på spørsmål:</w:t>
       </w:r>
-      <w:bookmarkEnd w:id="rp_xy1d7loncpq9nk40y2"/>
+      <w:bookmarkEnd w:id="9dici0z6nciilnqhv9vlx"/>
     </w:p>
     <w:p>
       <w:r>
@@ -1096,11 +1096,11 @@
               <w:pStyle w:val="Heading4"/>
               <w:spacing w:after="200" w:before="100"/>
             </w:pPr>
-            <w:bookmarkStart w:name="arbeidsoppgaver" w:id="qksowamucu-se_c3pnt2i"/>
+            <w:bookmarkStart w:name="arbeidsoppgaver" w:id="bapyriwy_julqsrwdngmj"/>
             <w:r>
               <w:t xml:space="preserve">Arbeidsoppgaver</w:t>
             </w:r>
-            <w:bookmarkEnd w:id="qksowamucu-se_c3pnt2i"/>
+            <w:bookmarkEnd w:id="bapyriwy_julqsrwdngmj"/>
           </w:p>
           <w:p>
             <w:pPr>
@@ -1193,11 +1193,11 @@
               <w:pStyle w:val="Heading4"/>
               <w:spacing w:after="200" w:before="100"/>
             </w:pPr>
-            <w:bookmarkStart w:name="arbeidsmiljø" w:id="fozsnqb84uzz5atdu4gts"/>
+            <w:bookmarkStart w:name="arbeidsmiljø" w:id="1nzyzryplos_8zcl0jmb0"/>
             <w:r>
               <w:t xml:space="preserve">Arbeidsmiljø</w:t>
             </w:r>
-            <w:bookmarkEnd w:id="fozsnqb84uzz5atdu4gts"/>
+            <w:bookmarkEnd w:id="1nzyzryplos_8zcl0jmb0"/>
           </w:p>
           <w:p>
             <w:pPr>
@@ -1290,11 +1290,11 @@
               <w:pStyle w:val="Heading4"/>
               <w:spacing w:after="200" w:before="100"/>
             </w:pPr>
-            <w:bookmarkStart w:name="samarbeidOgMotivasjon" w:id="uoae4utelh59cuwlnsh1p"/>
+            <w:bookmarkStart w:name="samarbeidOgMotivasjon" w:id="s8duntt8m69y-djw5wfy2"/>
             <w:r>
               <w:t xml:space="preserve">Samarbeid og motivasjon</w:t>
             </w:r>
-            <w:bookmarkEnd w:id="uoae4utelh59cuwlnsh1p"/>
+            <w:bookmarkEnd w:id="s8duntt8m69y-djw5wfy2"/>
           </w:p>
           <w:p>
             <w:pPr>
@@ -1339,22 +1339,22 @@
       <w:pPr>
         <w:pStyle w:val="Heading3"/>
       </w:pPr>
-      <w:bookmarkStart w:name="ekspanderbart-infopanel__finneLøsningerSammen-base" w:id="akrtl2si3mgpwqnw8iwra"/>
+      <w:bookmarkStart w:name="ekspanderbart-infopanel__finneLøsningerSammen-base" w:id="g7t_tntahcsd3t4lv7mvq"/>
       <w:r>
         <w:t xml:space="preserve">Finne løsninger sammen</w:t>
       </w:r>
-      <w:bookmarkEnd w:id="akrtl2si3mgpwqnw8iwra"/>
+      <w:bookmarkEnd w:id="g7t_tntahcsd3t4lv7mvq"/>
     </w:p>
     <w:p>
       <w:pPr>
         <w:pStyle w:val="Heading2"/>
         <w:spacing w:after="200" w:before="200"/>
       </w:pPr>
-      <w:bookmarkStart w:name="hjelpMedarbeiderenMedÅFinneLøsninger." w:id="yesxvweqo-fdm6h0yejsb"/>
+      <w:bookmarkStart w:name="hjelpMedarbeiderenMedÅFinneLøsninger." w:id="axyoxrcxs5jrbl7uucudm"/>
       <w:r>
         <w:t xml:space="preserve">Hjelp medarbeideren med å finne løsninger.</w:t>
       </w:r>
-      <w:bookmarkEnd w:id="yesxvweqo-fdm6h0yejsb"/>
+      <w:bookmarkEnd w:id="axyoxrcxs5jrbl7uucudm"/>
     </w:p>
     <w:p>
       <w:r>
@@ -1366,11 +1366,11 @@
         <w:pStyle w:val="Heading4"/>
         <w:spacing w:after="200" w:before="100"/>
       </w:pPr>
-      <w:bookmarkStart w:name="tips:" w:id="mt5ufijp1bfgik3qd51nl"/>
+      <w:bookmarkStart w:name="tips:" w:id="x-tnyflckdu_vrtod940e"/>
       <w:r>
         <w:t xml:space="preserve">Tips:</w:t>
       </w:r>
-      <w:bookmarkEnd w:id="mt5ufijp1bfgik3qd51nl"/>
+      <w:bookmarkEnd w:id="x-tnyflckdu_vrtod940e"/>
     </w:p>
     <w:p>
       <w:r>
@@ -1382,11 +1382,11 @@
         <w:pStyle w:val="Heading4"/>
         <w:spacing w:after="200" w:before="100"/>
       </w:pPr>
-      <w:bookmarkStart w:name="vanligeTemaNårDereFinnerLøsningerSammen:" w:id="hvwpkbgocvnye3s18bbtq"/>
+      <w:bookmarkStart w:name="vanligeTemaNårDereFinnerLøsningerSammen:" w:id="j-htvx17d7sasgza1akgm"/>
       <w:r>
         <w:t xml:space="preserve">Vanlige tema når dere finner løsninger sammen:</w:t>
       </w:r>
-      <w:bookmarkEnd w:id="hvwpkbgocvnye3s18bbtq"/>
+      <w:bookmarkEnd w:id="j-htvx17d7sasgza1akgm"/>
     </w:p>
     <w:p>
       <w:pPr>
@@ -1525,11 +1525,11 @@
         <w:pStyle w:val="Heading4"/>
         <w:spacing w:after="200" w:before="100"/>
       </w:pPr>
-      <w:bookmarkStart w:name="eksemplerPåSpørsmål:" w:id="wthqj0xphgpmgvb28ywbh"/>
+      <w:bookmarkStart w:name="eksemplerPåSpørsmål:" w:id="mdwnsurqwqgerjq80amxt"/>
       <w:r>
         <w:t xml:space="preserve">Eksempler på spørsmål:</w:t>
       </w:r>
-      <w:bookmarkEnd w:id="wthqj0xphgpmgvb28ywbh"/>
+      <w:bookmarkEnd w:id="mdwnsurqwqgerjq80amxt"/>
     </w:p>
     <w:p>
       <w:r>
@@ -1567,11 +1567,11 @@
               <w:pStyle w:val="Heading4"/>
               <w:spacing w:after="200" w:before="100"/>
             </w:pPr>
-            <w:bookmarkStart w:name="hvordanKanJegSomLederHjelpeDeg?" w:id="am5hyt3kbwui8n71y6ngb"/>
+            <w:bookmarkStart w:name="hvordanKanJegSomLederHjelpeDeg?" w:id="90uu8e21grpddm4g68rww"/>
             <w:r>
               <w:t xml:space="preserve">Hvordan kan jeg som leder hjelpe deg?</w:t>
             </w:r>
-            <w:bookmarkEnd w:id="am5hyt3kbwui8n71y6ngb"/>
+            <w:bookmarkEnd w:id="90uu8e21grpddm4g68rww"/>
           </w:p>
           <w:p>
             <w:pPr>
@@ -1664,11 +1664,11 @@
               <w:pStyle w:val="Heading4"/>
               <w:spacing w:after="200" w:before="100"/>
             </w:pPr>
-            <w:bookmarkStart w:name="løsninger" w:id="7beq2qx5xnvkrafdo5zut"/>
+            <w:bookmarkStart w:name="løsninger" w:id="irgk9jrithyihsntr_wws"/>
             <w:r>
               <w:t xml:space="preserve">Løsninger</w:t>
             </w:r>
-            <w:bookmarkEnd w:id="7beq2qx5xnvkrafdo5zut"/>
+            <w:bookmarkEnd w:id="irgk9jrithyihsntr_wws"/>
           </w:p>
           <w:p>
             <w:pPr>
@@ -1773,22 +1773,22 @@
       <w:pPr>
         <w:pStyle w:val="Heading3"/>
       </w:pPr>
-      <w:bookmarkStart w:name="ekspanderbart-infopanel__planleggeVeienVidereSammen-base" w:id="wa-dpd2ncggpa4x-nfvqg"/>
+      <w:bookmarkStart w:name="ekspanderbart-infopanel__planleggeVeienVidereSammen-base" w:id="knu_dxft_bi6ijjy5pj0z"/>
       <w:r>
         <w:t xml:space="preserve">Planlegge veien videre sammen</w:t>
       </w:r>
-      <w:bookmarkEnd w:id="wa-dpd2ncggpa4x-nfvqg"/>
+      <w:bookmarkEnd w:id="knu_dxft_bi6ijjy5pj0z"/>
     </w:p>
     <w:p>
       <w:pPr>
         <w:pStyle w:val="Heading2"/>
         <w:spacing w:after="200" w:before="200"/>
       </w:pPr>
-      <w:bookmarkStart w:name="oppsummerIFelleskap." w:id="gdw1ltbp6f5vux-bwmzr6"/>
+      <w:bookmarkStart w:name="oppsummerIFelleskap." w:id="c4givbzwth3xp_iblhgqx"/>
       <w:r>
         <w:t xml:space="preserve">Oppsummer i felleskap.</w:t>
       </w:r>
-      <w:bookmarkEnd w:id="gdw1ltbp6f5vux-bwmzr6"/>
+      <w:bookmarkEnd w:id="c4givbzwth3xp_iblhgqx"/>
     </w:p>
     <w:p>
       <w:r>
@@ -1800,11 +1800,11 @@
         <w:pStyle w:val="Heading4"/>
         <w:spacing w:after="200" w:before="100"/>
       </w:pPr>
-      <w:bookmarkStart w:name="tips:" w:id="gjv4nuuzmtyt11v6xtjmc"/>
+      <w:bookmarkStart w:name="tips:" w:id="wam15dj3jm9vskcmyqxj6"/>
       <w:r>
         <w:t xml:space="preserve">Tips:</w:t>
       </w:r>
-      <w:bookmarkEnd w:id="gjv4nuuzmtyt11v6xtjmc"/>
+      <w:bookmarkEnd w:id="wam15dj3jm9vskcmyqxj6"/>
     </w:p>
     <w:p>
       <w:r>
@@ -1817,7 +1817,7 @@
       </w:r>
     </w:p>
     <w:p>
-      <w:hyperlink w:history="1" r:id="rId1zfyj4jacu9yptocudcsl">
+      <w:hyperlink w:history="1" r:id="rIdws0c9prwbvwqrrnhi9sqt">
         <w:r>
           <w:rPr>
             <w:rStyle w:val="Hyperlink"/>
@@ -1831,11 +1831,11 @@
         <w:pStyle w:val="Heading4"/>
         <w:spacing w:after="200" w:before="100"/>
       </w:pPr>
-      <w:bookmarkStart w:name="vanligeTemaIAvslutningen:" w:id="bfjsh4kigyfdutdvecxwv"/>
+      <w:bookmarkStart w:name="vanligeTemaIAvslutningen:" w:id="xj8fxrqib6sgm2wjyw0lb"/>
       <w:r>
         <w:t xml:space="preserve">Vanlige tema i avslutningen:</w:t>
       </w:r>
-      <w:bookmarkEnd w:id="bfjsh4kigyfdutdvecxwv"/>
+      <w:bookmarkEnd w:id="xj8fxrqib6sgm2wjyw0lb"/>
     </w:p>
     <w:p>
       <w:pPr>

</xml_diff>

<commit_message>
Send uinnlogget metrikk dersom bruker ikke er lenger logget inn
</commit_message>
<xml_diff>
--- a/public/Samtalestøtte-Arbeidsgiver.docx
+++ b/public/Samtalestøtte-Arbeidsgiver.docx
@@ -8,22 +8,22 @@
         <w:pStyle w:val="Heading1"/>
         <w:spacing w:after="200" w:before="200"/>
       </w:pPr>
-      <w:bookmarkStart w:name="slikSkaperDuGodeSamtaler" w:id="686zt7euj8t1diaocnpsh"/>
+      <w:bookmarkStart w:name="slikSkaperDuGodeSamtaler" w:id="2-c3tsroa158ut-wi59pu"/>
       <w:r>
         <w:t xml:space="preserve">Slik skaper du gode samtaler</w:t>
       </w:r>
-      <w:bookmarkEnd w:id="686zt7euj8t1diaocnpsh"/>
+      <w:bookmarkEnd w:id="2-c3tsroa158ut-wi59pu"/>
     </w:p>
     <w:p>
       <w:pPr>
         <w:pStyle w:val="Heading4"/>
         <w:spacing w:after="200" w:before="100"/>
       </w:pPr>
-      <w:bookmarkStart w:name="lastNedVerktøyetOgRedigerSelv:" w:id="zmi34goi39h_tzeyaoyrs"/>
+      <w:bookmarkStart w:name="lastNedVerktøyetOgRedigerSelv:" w:id="sv2rv2iq5kd9vdnzewrm0"/>
       <w:r>
         <w:t xml:space="preserve">Last ned verktøyet og rediger selv:</w:t>
       </w:r>
-      <w:bookmarkEnd w:id="zmi34goi39h_tzeyaoyrs"/>
+      <w:bookmarkEnd w:id="sv2rv2iq5kd9vdnzewrm0"/>
     </w:p>
     <w:p>
       <w:r>
@@ -75,32 +75,32 @@
         <w:pStyle w:val="Heading2"/>
         <w:spacing w:after="200" w:before="200"/>
       </w:pPr>
-      <w:bookmarkStart w:name="forberedDegVedÅ:" w:id="ennv6jdibiuoupsmf1qzw"/>
+      <w:bookmarkStart w:name="forberedDegVedÅ:" w:id="n28ojdgfcwjkvp3nyghz3"/>
       <w:r>
         <w:t xml:space="preserve">Forbered deg ved å:</w:t>
       </w:r>
-      <w:bookmarkEnd w:id="ennv6jdibiuoupsmf1qzw"/>
+      <w:bookmarkEnd w:id="n28ojdgfcwjkvp3nyghz3"/>
     </w:p>
     <w:p>
       <w:pPr>
         <w:pStyle w:val="Heading3"/>
       </w:pPr>
-      <w:bookmarkStart w:name="ekspanderbart-infopanel__skapeGodeRammer-base" w:id="86zlpeonnlqsl1e7ylvrx"/>
+      <w:bookmarkStart w:name="ekspanderbart-infopanel__skapeGodeRammer-base" w:id="zgd8aviqbbgrrtv1kvkrf"/>
       <w:r>
         <w:t xml:space="preserve">Skape gode rammer</w:t>
       </w:r>
-      <w:bookmarkEnd w:id="86zlpeonnlqsl1e7ylvrx"/>
+      <w:bookmarkEnd w:id="zgd8aviqbbgrrtv1kvkrf"/>
     </w:p>
     <w:p>
       <w:pPr>
         <w:pStyle w:val="Heading2"/>
         <w:spacing w:after="200" w:before="200"/>
       </w:pPr>
-      <w:bookmarkStart w:name="godeSamtalerForutsetterTrygghet" w:id="wcny9wchdozb5tqzdo9c5"/>
+      <w:bookmarkStart w:name="godeSamtalerForutsetterTrygghet" w:id="oh7t6tfbrpt0xh9y9iasq"/>
       <w:r>
         <w:t xml:space="preserve">Gode samtaler forutsetter trygghet</w:t>
       </w:r>
-      <w:bookmarkEnd w:id="wcny9wchdozb5tqzdo9c5"/>
+      <w:bookmarkEnd w:id="oh7t6tfbrpt0xh9y9iasq"/>
     </w:p>
     <w:p>
       <w:r>
@@ -148,11 +148,11 @@
         <w:pStyle w:val="Heading4"/>
         <w:spacing w:after="200" w:before="100"/>
       </w:pPr>
-      <w:bookmarkStart w:name="detteKanDuGjøre:" w:id="kjo7lej-de_neinnjnr8o"/>
+      <w:bookmarkStart w:name="detteKanDuGjøre:" w:id="wuuqk87tqplkesey6svlt"/>
       <w:r>
         <w:t xml:space="preserve">Dette kan du gjøre:</w:t>
       </w:r>
-      <w:bookmarkEnd w:id="kjo7lej-de_neinnjnr8o"/>
+      <w:bookmarkEnd w:id="wuuqk87tqplkesey6svlt"/>
     </w:p>
     <w:tbl>
       <w:tblPr>
@@ -183,11 +183,11 @@
               <w:pStyle w:val="Heading4"/>
               <w:spacing w:after="200" w:before="100"/>
             </w:pPr>
-            <w:bookmarkStart w:name="påKortSikt:" w:id="_jzo1psoaxk4masscso_j"/>
+            <w:bookmarkStart w:name="påKortSikt:" w:id="b0kwyjdhqox-sdddj90mc"/>
             <w:r>
               <w:t xml:space="preserve">på kort sikt:</w:t>
             </w:r>
-            <w:bookmarkEnd w:id="_jzo1psoaxk4masscso_j"/>
+            <w:bookmarkEnd w:id="b0kwyjdhqox-sdddj90mc"/>
           </w:p>
           <w:p>
             <w:pPr>
@@ -200,7 +200,7 @@
             <w:r>
               <w:t xml:space="preserve">Planlegg bruk av samtaleteknikker for å sikre medvirkning i samtalen. </w:t>
             </w:r>
-            <w:hyperlink w:history="1" r:id="rIdhl2zz4s8uvruzhddtrvrx">
+            <w:hyperlink w:history="1" r:id="rIdjciggpb0bwjjqlg4rgmeu">
               <w:r>
                 <w:rPr>
                   <w:rStyle w:val="Hyperlink"/>
@@ -234,11 +234,11 @@
               <w:pStyle w:val="Heading4"/>
               <w:spacing w:after="200" w:before="100"/>
             </w:pPr>
-            <w:bookmarkStart w:name="overTidOgSomKontinuerligArbeid:" w:id="ykwt4cci134uirlg6m4mi"/>
+            <w:bookmarkStart w:name="overTidOgSomKontinuerligArbeid:" w:id="-3icnf5e2q8dwvpsaj5e_"/>
             <w:r>
               <w:t xml:space="preserve">over tid og som kontinuerlig arbeid:</w:t>
             </w:r>
-            <w:bookmarkEnd w:id="ykwt4cci134uirlg6m4mi"/>
+            <w:bookmarkEnd w:id="-3icnf5e2q8dwvpsaj5e_"/>
           </w:p>
           <w:p>
             <w:pPr>
@@ -251,7 +251,7 @@
             <w:r>
               <w:t xml:space="preserve">Lær mer om samtaler og samtaleteknikker.</w:t>
             </w:r>
-            <w:hyperlink w:history="1" r:id="rIdkmv-eyua1szahchoktqmq">
+            <w:hyperlink w:history="1" r:id="rIdfgastiheud8vu0rudpo1s">
               <w:r>
                 <w:rPr>
                   <w:rStyle w:val="Hyperlink"/>
@@ -291,11 +291,11 @@
         <w:pStyle w:val="Heading2"/>
         <w:spacing w:after="200" w:before="200"/>
       </w:pPr>
-      <w:bookmarkStart w:name="godeRutinerEffektivisererArbeidetOgSkaperForutsigbarhetForDegOgDinMedarbeider." w:id="fx-5ahl4rc8rekovhizok"/>
+      <w:bookmarkStart w:name="godeRutinerEffektivisererArbeidetOgSkaperForutsigbarhetForDegOgDinMedarbeider." w:id="ojh2q-ijtt72l7k21fby6"/>
       <w:r>
         <w:t xml:space="preserve">Gode rutiner effektiviserer arbeidet og skaper forutsigbarhet for deg og din medarbeider.</w:t>
       </w:r>
-      <w:bookmarkEnd w:id="fx-5ahl4rc8rekovhizok"/>
+      <w:bookmarkEnd w:id="ojh2q-ijtt72l7k21fby6"/>
     </w:p>
     <w:p>
       <w:r>
@@ -319,11 +319,11 @@
         <w:pStyle w:val="Heading4"/>
         <w:spacing w:after="200" w:before="100"/>
       </w:pPr>
-      <w:bookmarkStart w:name="detteKanDuGjøre:" w:id="pm1suap4gbv7od-jlhhlr"/>
+      <w:bookmarkStart w:name="detteKanDuGjøre:" w:id="meyefpddwtoyu1w6s444q"/>
       <w:r>
         <w:t xml:space="preserve">Dette kan du gjøre:</w:t>
       </w:r>
-      <w:bookmarkEnd w:id="pm1suap4gbv7od-jlhhlr"/>
+      <w:bookmarkEnd w:id="meyefpddwtoyu1w6s444q"/>
     </w:p>
     <w:tbl>
       <w:tblPr>
@@ -354,11 +354,11 @@
               <w:pStyle w:val="Heading4"/>
               <w:spacing w:after="200" w:before="100"/>
             </w:pPr>
-            <w:bookmarkStart w:name="påKortSikt:" w:id="wgz7x63nzaaglguym1jz_"/>
+            <w:bookmarkStart w:name="påKortSikt:" w:id="epradefyrkacxa9xuem9f"/>
             <w:r>
               <w:t xml:space="preserve">på kort sikt:</w:t>
             </w:r>
-            <w:bookmarkEnd w:id="wgz7x63nzaaglguym1jz_"/>
+            <w:bookmarkEnd w:id="epradefyrkacxa9xuem9f"/>
           </w:p>
           <w:p>
             <w:pPr>
@@ -397,11 +397,11 @@
               <w:pStyle w:val="Heading4"/>
               <w:spacing w:after="200" w:before="100"/>
             </w:pPr>
-            <w:bookmarkStart w:name="overTidOgSomKontinuerligArbeid:" w:id="66_lciced1ssdwzjzmbcf"/>
+            <w:bookmarkStart w:name="overTidOgSomKontinuerligArbeid:" w:id="hq6oust2dc0hn8mtx1cc-"/>
             <w:r>
               <w:t xml:space="preserve">over tid og som kontinuerlig arbeid:</w:t>
             </w:r>
-            <w:bookmarkEnd w:id="66_lciced1ssdwzjzmbcf"/>
+            <w:bookmarkEnd w:id="hq6oust2dc0hn8mtx1cc-"/>
           </w:p>
           <w:p>
             <w:pPr>
@@ -414,7 +414,7 @@
             <w:r>
               <w:t xml:space="preserve">Evaluer rutinene dine. </w:t>
             </w:r>
-            <w:hyperlink w:history="1" r:id="rIdxztj4go-mzczybfs53_bf">
+            <w:hyperlink w:history="1" r:id="rIdrwyhclkgnscua9xwdxaqm">
               <w:r>
                 <w:rPr>
                   <w:rStyle w:val="Hyperlink"/>
@@ -434,7 +434,7 @@
             <w:r>
               <w:t xml:space="preserve">Utarbeid sykefraværsrutiner. </w:t>
             </w:r>
-            <w:hyperlink w:history="1" r:id="rIdrstm2hyd0upm-zothx_pc">
+            <w:hyperlink w:history="1" r:id="rIdcytphb5xgsqg7of28y1c3">
               <w:r>
                 <w:rPr>
                   <w:rStyle w:val="Hyperlink"/>
@@ -463,11 +463,11 @@
         <w:pStyle w:val="Heading4"/>
         <w:spacing w:after="200" w:before="100"/>
       </w:pPr>
-      <w:bookmarkStart w:name="tips:" w:id="swwgs8tdegprkouvx1_kh"/>
+      <w:bookmarkStart w:name="tips:" w:id="gr8sebiai88glb9rpfgux"/>
       <w:r>
         <w:t xml:space="preserve">Tips:</w:t>
       </w:r>
-      <w:bookmarkEnd w:id="swwgs8tdegprkouvx1_kh"/>
+      <w:bookmarkEnd w:id="gr8sebiai88glb9rpfgux"/>
     </w:p>
     <w:p>
       <w:r>
@@ -478,11 +478,11 @@
       <w:pPr>
         <w:pStyle w:val="Heading3"/>
       </w:pPr>
-      <w:bookmarkStart w:name="ekspanderbart-infopanel__skapeGodeRammer-base" w:id="getr0h9p8l149ng0gdedx"/>
+      <w:bookmarkStart w:name="ekspanderbart-infopanel__skapeGodeRammer-base" w:id="nn-xe7sapwahqipem5bkq"/>
       <w:r>
         <w:t xml:space="preserve">Skape gode rammer</w:t>
       </w:r>
-      <w:bookmarkEnd w:id="getr0h9p8l149ng0gdedx"/>
+      <w:bookmarkEnd w:id="nn-xe7sapwahqipem5bkq"/>
     </w:p>
     <w:p>
       <w:r>
@@ -703,11 +703,11 @@
       <w:pPr>
         <w:pStyle w:val="Heading3"/>
       </w:pPr>
-      <w:bookmarkStart w:name="ekspanderbart-infopanel__forberedeMedarbeiderenDin-base" w:id="hrn7xeyp1byyhmjoirzgm"/>
+      <w:bookmarkStart w:name="ekspanderbart-infopanel__forberedeMedarbeiderenDin-base" w:id="kpes2nw4_pszlj-mkuclv"/>
       <w:r>
         <w:t xml:space="preserve">Forberede medarbeideren din</w:t>
       </w:r>
-      <w:bookmarkEnd w:id="hrn7xeyp1byyhmjoirzgm"/>
+      <w:bookmarkEnd w:id="kpes2nw4_pszlj-mkuclv"/>
     </w:p>
     <w:p>
       <w:pPr>
@@ -805,21 +805,21 @@
         <w:pStyle w:val="Heading2"/>
         <w:spacing w:after="200" w:before="200"/>
       </w:pPr>
-      <w:bookmarkStart w:name="GjennomforSamtalen" w:id="iexfle2fjm-eekb0xqs4q"/>
+      <w:bookmarkStart w:name="GjennomforSamtalen" w:id="vatumygu_gu81fcdujssw"/>
       <w:r>
         <w:t xml:space="preserve">Gjennomfør samtalen ved å:</w:t>
       </w:r>
-      <w:bookmarkEnd w:id="iexfle2fjm-eekb0xqs4q"/>
+      <w:bookmarkEnd w:id="vatumygu_gu81fcdujssw"/>
     </w:p>
     <w:p>
       <w:pPr>
         <w:pStyle w:val="Heading3"/>
       </w:pPr>
-      <w:bookmarkStart w:name="ekspanderbart-infopanel__innledeSamtalen-base" w:id="j3djhrq6gatjpshfxpstr"/>
+      <w:bookmarkStart w:name="ekspanderbart-infopanel__innledeSamtalen-base" w:id="sax0itkd4h9thamdepet-"/>
       <w:r>
         <w:t xml:space="preserve">Innlede samtalen</w:t>
       </w:r>
-      <w:bookmarkEnd w:id="j3djhrq6gatjpshfxpstr"/>
+      <w:bookmarkEnd w:id="sax0itkd4h9thamdepet-"/>
     </w:p>
     <w:p>
       <w:r>
@@ -899,22 +899,22 @@
       <w:pPr>
         <w:pStyle w:val="Heading3"/>
       </w:pPr>
-      <w:bookmarkStart w:name="ekspanderbart-infopanel__snakkeOmArbeid-base" w:id="nxm50xwl19rej8swrpvsg"/>
+      <w:bookmarkStart w:name="ekspanderbart-infopanel__snakkeOmArbeid-base" w:id="0xplcuevnr2lgmwhzsogv"/>
       <w:r>
         <w:t xml:space="preserve">Snakke om arbeid</w:t>
       </w:r>
-      <w:bookmarkEnd w:id="nxm50xwl19rej8swrpvsg"/>
+      <w:bookmarkEnd w:id="0xplcuevnr2lgmwhzsogv"/>
     </w:p>
     <w:p>
       <w:pPr>
         <w:pStyle w:val="Heading2"/>
         <w:spacing w:after="200" w:before="200"/>
       </w:pPr>
-      <w:bookmarkStart w:name="enSamtaleForÅForebyggeEllerFølgeOppSykefraværHandlerOmMedarbeideren." w:id="afcbwkvfdwc3953biubhh"/>
+      <w:bookmarkStart w:name="enSamtaleForÅForebyggeEllerFølgeOppSykefraværHandlerOmMedarbeideren." w:id="qxzrzxggubq7vsfxekq2m"/>
       <w:r>
         <w:t xml:space="preserve">En samtale for å forebygge eller følge opp sykefravær handler om medarbeideren.</w:t>
       </w:r>
-      <w:bookmarkEnd w:id="afcbwkvfdwc3953biubhh"/>
+      <w:bookmarkEnd w:id="qxzrzxggubq7vsfxekq2m"/>
     </w:p>
     <w:p>
       <w:r>
@@ -926,11 +926,11 @@
         <w:pStyle w:val="Heading4"/>
         <w:spacing w:after="200" w:before="100"/>
       </w:pPr>
-      <w:bookmarkStart w:name="tips:" w:id="qtvchxetcoexqb67qietq"/>
+      <w:bookmarkStart w:name="tips:" w:id="6ekxoekk75gxacmcqi50b"/>
       <w:r>
         <w:t xml:space="preserve">Tips:</w:t>
       </w:r>
-      <w:bookmarkEnd w:id="qtvchxetcoexqb67qietq"/>
+      <w:bookmarkEnd w:id="6ekxoekk75gxacmcqi50b"/>
     </w:p>
     <w:p>
       <w:pPr>
@@ -1054,11 +1054,11 @@
         <w:pStyle w:val="Heading4"/>
         <w:spacing w:after="200" w:before="100"/>
       </w:pPr>
-      <w:bookmarkStart w:name="eksemplerPåSpørsmål:" w:id="9dici0z6nciilnqhv9vlx"/>
+      <w:bookmarkStart w:name="eksemplerPåSpørsmål:" w:id="skc_nv8-agurmo9hyangw"/>
       <w:r>
         <w:t xml:space="preserve">Eksempler på spørsmål:</w:t>
       </w:r>
-      <w:bookmarkEnd w:id="9dici0z6nciilnqhv9vlx"/>
+      <w:bookmarkEnd w:id="skc_nv8-agurmo9hyangw"/>
     </w:p>
     <w:p>
       <w:r>
@@ -1096,11 +1096,11 @@
               <w:pStyle w:val="Heading4"/>
               <w:spacing w:after="200" w:before="100"/>
             </w:pPr>
-            <w:bookmarkStart w:name="arbeidsoppgaver" w:id="bapyriwy_julqsrwdngmj"/>
+            <w:bookmarkStart w:name="arbeidsoppgaver" w:id="nq3xltwrmy9fgwzdwzm3m"/>
             <w:r>
               <w:t xml:space="preserve">Arbeidsoppgaver</w:t>
             </w:r>
-            <w:bookmarkEnd w:id="bapyriwy_julqsrwdngmj"/>
+            <w:bookmarkEnd w:id="nq3xltwrmy9fgwzdwzm3m"/>
           </w:p>
           <w:p>
             <w:pPr>
@@ -1193,11 +1193,11 @@
               <w:pStyle w:val="Heading4"/>
               <w:spacing w:after="200" w:before="100"/>
             </w:pPr>
-            <w:bookmarkStart w:name="arbeidsmiljø" w:id="1nzyzryplos_8zcl0jmb0"/>
+            <w:bookmarkStart w:name="arbeidsmiljø" w:id="oc3s7h-q2qvoxs86olnfi"/>
             <w:r>
               <w:t xml:space="preserve">Arbeidsmiljø</w:t>
             </w:r>
-            <w:bookmarkEnd w:id="1nzyzryplos_8zcl0jmb0"/>
+            <w:bookmarkEnd w:id="oc3s7h-q2qvoxs86olnfi"/>
           </w:p>
           <w:p>
             <w:pPr>
@@ -1290,11 +1290,11 @@
               <w:pStyle w:val="Heading4"/>
               <w:spacing w:after="200" w:before="100"/>
             </w:pPr>
-            <w:bookmarkStart w:name="samarbeidOgMotivasjon" w:id="s8duntt8m69y-djw5wfy2"/>
+            <w:bookmarkStart w:name="samarbeidOgMotivasjon" w:id="52hj-3fpr71wrlekwl-rg"/>
             <w:r>
               <w:t xml:space="preserve">Samarbeid og motivasjon</w:t>
             </w:r>
-            <w:bookmarkEnd w:id="s8duntt8m69y-djw5wfy2"/>
+            <w:bookmarkEnd w:id="52hj-3fpr71wrlekwl-rg"/>
           </w:p>
           <w:p>
             <w:pPr>
@@ -1339,22 +1339,22 @@
       <w:pPr>
         <w:pStyle w:val="Heading3"/>
       </w:pPr>
-      <w:bookmarkStart w:name="ekspanderbart-infopanel__finneLøsningerSammen-base" w:id="g7t_tntahcsd3t4lv7mvq"/>
+      <w:bookmarkStart w:name="ekspanderbart-infopanel__finneLøsningerSammen-base" w:id="tjkjkknpswmlarek3lnci"/>
       <w:r>
         <w:t xml:space="preserve">Finne løsninger sammen</w:t>
       </w:r>
-      <w:bookmarkEnd w:id="g7t_tntahcsd3t4lv7mvq"/>
+      <w:bookmarkEnd w:id="tjkjkknpswmlarek3lnci"/>
     </w:p>
     <w:p>
       <w:pPr>
         <w:pStyle w:val="Heading2"/>
         <w:spacing w:after="200" w:before="200"/>
       </w:pPr>
-      <w:bookmarkStart w:name="hjelpMedarbeiderenMedÅFinneLøsninger." w:id="axyoxrcxs5jrbl7uucudm"/>
+      <w:bookmarkStart w:name="hjelpMedarbeiderenMedÅFinneLøsninger." w:id="v9-qay9gik_dwoxcsigta"/>
       <w:r>
         <w:t xml:space="preserve">Hjelp medarbeideren med å finne løsninger.</w:t>
       </w:r>
-      <w:bookmarkEnd w:id="axyoxrcxs5jrbl7uucudm"/>
+      <w:bookmarkEnd w:id="v9-qay9gik_dwoxcsigta"/>
     </w:p>
     <w:p>
       <w:r>
@@ -1366,11 +1366,11 @@
         <w:pStyle w:val="Heading4"/>
         <w:spacing w:after="200" w:before="100"/>
       </w:pPr>
-      <w:bookmarkStart w:name="tips:" w:id="x-tnyflckdu_vrtod940e"/>
+      <w:bookmarkStart w:name="tips:" w:id="6fwxso9inxpd0vvybddeg"/>
       <w:r>
         <w:t xml:space="preserve">Tips:</w:t>
       </w:r>
-      <w:bookmarkEnd w:id="x-tnyflckdu_vrtod940e"/>
+      <w:bookmarkEnd w:id="6fwxso9inxpd0vvybddeg"/>
     </w:p>
     <w:p>
       <w:r>
@@ -1382,11 +1382,11 @@
         <w:pStyle w:val="Heading4"/>
         <w:spacing w:after="200" w:before="100"/>
       </w:pPr>
-      <w:bookmarkStart w:name="vanligeTemaNårDereFinnerLøsningerSammen:" w:id="j-htvx17d7sasgza1akgm"/>
+      <w:bookmarkStart w:name="vanligeTemaNårDereFinnerLøsningerSammen:" w:id="ynug_v1pbhqvt0q1y8s2v"/>
       <w:r>
         <w:t xml:space="preserve">Vanlige tema når dere finner løsninger sammen:</w:t>
       </w:r>
-      <w:bookmarkEnd w:id="j-htvx17d7sasgza1akgm"/>
+      <w:bookmarkEnd w:id="ynug_v1pbhqvt0q1y8s2v"/>
     </w:p>
     <w:p>
       <w:pPr>
@@ -1525,11 +1525,11 @@
         <w:pStyle w:val="Heading4"/>
         <w:spacing w:after="200" w:before="100"/>
       </w:pPr>
-      <w:bookmarkStart w:name="eksemplerPåSpørsmål:" w:id="mdwnsurqwqgerjq80amxt"/>
+      <w:bookmarkStart w:name="eksemplerPåSpørsmål:" w:id="zh82od7pmnymg7itzkvyy"/>
       <w:r>
         <w:t xml:space="preserve">Eksempler på spørsmål:</w:t>
       </w:r>
-      <w:bookmarkEnd w:id="mdwnsurqwqgerjq80amxt"/>
+      <w:bookmarkEnd w:id="zh82od7pmnymg7itzkvyy"/>
     </w:p>
     <w:p>
       <w:r>
@@ -1567,11 +1567,11 @@
               <w:pStyle w:val="Heading4"/>
               <w:spacing w:after="200" w:before="100"/>
             </w:pPr>
-            <w:bookmarkStart w:name="hvordanKanJegSomLederHjelpeDeg?" w:id="90uu8e21grpddm4g68rww"/>
+            <w:bookmarkStart w:name="hvordanKanJegSomLederHjelpeDeg?" w:id="_xrkyuldsbehmwnplaxg6"/>
             <w:r>
               <w:t xml:space="preserve">Hvordan kan jeg som leder hjelpe deg?</w:t>
             </w:r>
-            <w:bookmarkEnd w:id="90uu8e21grpddm4g68rww"/>
+            <w:bookmarkEnd w:id="_xrkyuldsbehmwnplaxg6"/>
           </w:p>
           <w:p>
             <w:pPr>
@@ -1664,11 +1664,11 @@
               <w:pStyle w:val="Heading4"/>
               <w:spacing w:after="200" w:before="100"/>
             </w:pPr>
-            <w:bookmarkStart w:name="løsninger" w:id="irgk9jrithyihsntr_wws"/>
+            <w:bookmarkStart w:name="løsninger" w:id="yvcavordxyyozggk7ae-u"/>
             <w:r>
               <w:t xml:space="preserve">Løsninger</w:t>
             </w:r>
-            <w:bookmarkEnd w:id="irgk9jrithyihsntr_wws"/>
+            <w:bookmarkEnd w:id="yvcavordxyyozggk7ae-u"/>
           </w:p>
           <w:p>
             <w:pPr>
@@ -1773,22 +1773,22 @@
       <w:pPr>
         <w:pStyle w:val="Heading3"/>
       </w:pPr>
-      <w:bookmarkStart w:name="ekspanderbart-infopanel__planleggeVeienVidereSammen-base" w:id="knu_dxft_bi6ijjy5pj0z"/>
+      <w:bookmarkStart w:name="ekspanderbart-infopanel__planleggeVeienVidereSammen-base" w:id="vhdyy7oww7gop0ilslprj"/>
       <w:r>
         <w:t xml:space="preserve">Planlegge veien videre sammen</w:t>
       </w:r>
-      <w:bookmarkEnd w:id="knu_dxft_bi6ijjy5pj0z"/>
+      <w:bookmarkEnd w:id="vhdyy7oww7gop0ilslprj"/>
     </w:p>
     <w:p>
       <w:pPr>
         <w:pStyle w:val="Heading2"/>
         <w:spacing w:after="200" w:before="200"/>
       </w:pPr>
-      <w:bookmarkStart w:name="oppsummerIFelleskap." w:id="c4givbzwth3xp_iblhgqx"/>
+      <w:bookmarkStart w:name="oppsummerIFelleskap." w:id="lnhowkfhsn6yzdfj0tlzl"/>
       <w:r>
         <w:t xml:space="preserve">Oppsummer i felleskap.</w:t>
       </w:r>
-      <w:bookmarkEnd w:id="c4givbzwth3xp_iblhgqx"/>
+      <w:bookmarkEnd w:id="lnhowkfhsn6yzdfj0tlzl"/>
     </w:p>
     <w:p>
       <w:r>
@@ -1800,11 +1800,11 @@
         <w:pStyle w:val="Heading4"/>
         <w:spacing w:after="200" w:before="100"/>
       </w:pPr>
-      <w:bookmarkStart w:name="tips:" w:id="wam15dj3jm9vskcmyqxj6"/>
+      <w:bookmarkStart w:name="tips:" w:id="_03ba0td3ocjdsocn9yg_"/>
       <w:r>
         <w:t xml:space="preserve">Tips:</w:t>
       </w:r>
-      <w:bookmarkEnd w:id="wam15dj3jm9vskcmyqxj6"/>
+      <w:bookmarkEnd w:id="_03ba0td3ocjdsocn9yg_"/>
     </w:p>
     <w:p>
       <w:r>
@@ -1817,7 +1817,7 @@
       </w:r>
     </w:p>
     <w:p>
-      <w:hyperlink w:history="1" r:id="rIdws0c9prwbvwqrrnhi9sqt">
+      <w:hyperlink w:history="1" r:id="rIdawecw08g3xho7xkggtsbn">
         <w:r>
           <w:rPr>
             <w:rStyle w:val="Hyperlink"/>
@@ -1831,11 +1831,11 @@
         <w:pStyle w:val="Heading4"/>
         <w:spacing w:after="200" w:before="100"/>
       </w:pPr>
-      <w:bookmarkStart w:name="vanligeTemaIAvslutningen:" w:id="xj8fxrqib6sgm2wjyw0lb"/>
+      <w:bookmarkStart w:name="vanligeTemaIAvslutningen:" w:id="oww3ob3kxjk7e-yjar_g3"/>
       <w:r>
         <w:t xml:space="preserve">Vanlige tema i avslutningen:</w:t>
       </w:r>
-      <w:bookmarkEnd w:id="xj8fxrqib6sgm2wjyw0lb"/>
+      <w:bookmarkEnd w:id="oww3ob3kxjk7e-yjar_g3"/>
     </w:p>
     <w:p>
       <w:pPr>
@@ -1987,7 +1987,7 @@
 
 <file path=word/numbering.xml><?xml version="1.0" encoding="utf-8"?>
 <w:numbering xmlns:wpc="http://schemas.microsoft.com/office/word/2010/wordprocessingCanvas" xmlns:mc="http://schemas.openxmlformats.org/markup-compatibility/2006" xmlns:o="urn:schemas-microsoft-com:office:office" xmlns:r="http://schemas.openxmlformats.org/officeDocument/2006/relationships" xmlns:m="http://schemas.openxmlformats.org/officeDocument/2006/math" xmlns:v="urn:schemas-microsoft-com:vml" xmlns:wp14="http://schemas.microsoft.com/office/word/2010/wordprocessingDrawing" xmlns:wp="http://schemas.openxmlformats.org/drawingml/2006/wordprocessingDrawing" xmlns:w10="urn:schemas-microsoft-com:office:word" xmlns:w="http://schemas.openxmlformats.org/wordprocessingml/2006/main" xmlns:w14="http://schemas.microsoft.com/office/word/2010/wordml" xmlns:w15="http://schemas.microsoft.com/office/word/2012/wordml" xmlns:wpg="http://schemas.microsoft.com/office/word/2010/wordprocessingGroup" xmlns:wpi="http://schemas.microsoft.com/office/word/2010/wordprocessingInk" xmlns:wne="http://schemas.microsoft.com/office/word/2006/wordml" xmlns:wps="http://schemas.microsoft.com/office/word/2010/wordprocessingShape" mc:Ignorable="w14 w15 wp14">
-  <w:abstractNum w:abstractNumId="1" w15:restartNumberingAfterBreak="0">
+  <w:abstractNum w:abstractNumId="2" w15:restartNumberingAfterBreak="0">
     <w:multiLevelType w:val="hybridMultilevel"/>
     <w:lvl w:ilvl="0" w15:tentative="1">
       <w:start w:val="1"/>
@@ -2072,7 +2072,187 @@
     </w:lvl>
   </w:abstractNum>
   <w:num w:numId="1">
-    <w:abstractNumId w:val="1"/>
+    <w:abstractNumId w:val="2"/>
+    <w:lvlOverride w:ilvl="0">
+      <w:startOverride w:val="1"/>
+    </w:lvlOverride>
+  </w:num>
+  <w:abstractNum w:abstractNumId="2" w15:restartNumberingAfterBreak="0">
+    <w:multiLevelType w:val="hybridMultilevel"/>
+    <w:lvl w:ilvl="0" w15:tentative="1">
+      <w:start w:val="1"/>
+      <w:numFmt w:val="bullet"/>
+      <w:lvlText w:val="●"/>
+      <w:lvlJc w:val="left"/>
+      <w:pPr>
+        <w:ind w:left="720" w:hanging="360"/>
+      </w:pPr>
+    </w:lvl>
+    <w:lvl w:ilvl="1" w15:tentative="1">
+      <w:start w:val="1"/>
+      <w:numFmt w:val="bullet"/>
+      <w:lvlText w:val="○"/>
+      <w:lvlJc w:val="left"/>
+      <w:pPr>
+        <w:ind w:left="1440" w:hanging="360"/>
+      </w:pPr>
+    </w:lvl>
+    <w:lvl w:ilvl="2" w15:tentative="1">
+      <w:start w:val="1"/>
+      <w:numFmt w:val="bullet"/>
+      <w:lvlText w:val="■"/>
+      <w:lvlJc w:val="left"/>
+      <w:pPr>
+        <w:ind w:left="2160" w:hanging="360"/>
+      </w:pPr>
+    </w:lvl>
+    <w:lvl w:ilvl="3" w15:tentative="1">
+      <w:start w:val="1"/>
+      <w:numFmt w:val="bullet"/>
+      <w:lvlText w:val="●"/>
+      <w:lvlJc w:val="left"/>
+      <w:pPr>
+        <w:ind w:left="2880" w:hanging="360"/>
+      </w:pPr>
+    </w:lvl>
+    <w:lvl w:ilvl="4" w15:tentative="1">
+      <w:start w:val="1"/>
+      <w:numFmt w:val="bullet"/>
+      <w:lvlText w:val="○"/>
+      <w:lvlJc w:val="left"/>
+      <w:pPr>
+        <w:ind w:left="3600" w:hanging="360"/>
+      </w:pPr>
+    </w:lvl>
+    <w:lvl w:ilvl="5" w15:tentative="1">
+      <w:start w:val="1"/>
+      <w:numFmt w:val="bullet"/>
+      <w:lvlText w:val="■"/>
+      <w:lvlJc w:val="left"/>
+      <w:pPr>
+        <w:ind w:left="4320" w:hanging="360"/>
+      </w:pPr>
+    </w:lvl>
+    <w:lvl w:ilvl="6" w15:tentative="1">
+      <w:start w:val="1"/>
+      <w:numFmt w:val="bullet"/>
+      <w:lvlText w:val="●"/>
+      <w:lvlJc w:val="left"/>
+      <w:pPr>
+        <w:ind w:left="5040" w:hanging="360"/>
+      </w:pPr>
+    </w:lvl>
+    <w:lvl w:ilvl="7" w15:tentative="1">
+      <w:start w:val="1"/>
+      <w:numFmt w:val="bullet"/>
+      <w:lvlText w:val="●"/>
+      <w:lvlJc w:val="left"/>
+      <w:pPr>
+        <w:ind w:left="5760" w:hanging="360"/>
+      </w:pPr>
+    </w:lvl>
+    <w:lvl w:ilvl="8" w15:tentative="1">
+      <w:start w:val="1"/>
+      <w:numFmt w:val="bullet"/>
+      <w:lvlText w:val="●"/>
+      <w:lvlJc w:val="left"/>
+      <w:pPr>
+        <w:ind w:left="6480" w:hanging="360"/>
+      </w:pPr>
+    </w:lvl>
+  </w:abstractNum>
+  <w:num w:numId="1">
+    <w:abstractNumId w:val="2"/>
+    <w:lvlOverride w:ilvl="0">
+      <w:startOverride w:val="1"/>
+    </w:lvlOverride>
+  </w:num>
+  <w:abstractNum w:abstractNumId="2" w15:restartNumberingAfterBreak="0">
+    <w:multiLevelType w:val="hybridMultilevel"/>
+    <w:lvl w:ilvl="0" w15:tentative="1">
+      <w:start w:val="1"/>
+      <w:numFmt w:val="bullet"/>
+      <w:lvlText w:val="●"/>
+      <w:lvlJc w:val="left"/>
+      <w:pPr>
+        <w:ind w:left="720" w:hanging="360"/>
+      </w:pPr>
+    </w:lvl>
+    <w:lvl w:ilvl="1" w15:tentative="1">
+      <w:start w:val="1"/>
+      <w:numFmt w:val="bullet"/>
+      <w:lvlText w:val="○"/>
+      <w:lvlJc w:val="left"/>
+      <w:pPr>
+        <w:ind w:left="1440" w:hanging="360"/>
+      </w:pPr>
+    </w:lvl>
+    <w:lvl w:ilvl="2" w15:tentative="1">
+      <w:start w:val="1"/>
+      <w:numFmt w:val="bullet"/>
+      <w:lvlText w:val="■"/>
+      <w:lvlJc w:val="left"/>
+      <w:pPr>
+        <w:ind w:left="2160" w:hanging="360"/>
+      </w:pPr>
+    </w:lvl>
+    <w:lvl w:ilvl="3" w15:tentative="1">
+      <w:start w:val="1"/>
+      <w:numFmt w:val="bullet"/>
+      <w:lvlText w:val="●"/>
+      <w:lvlJc w:val="left"/>
+      <w:pPr>
+        <w:ind w:left="2880" w:hanging="360"/>
+      </w:pPr>
+    </w:lvl>
+    <w:lvl w:ilvl="4" w15:tentative="1">
+      <w:start w:val="1"/>
+      <w:numFmt w:val="bullet"/>
+      <w:lvlText w:val="○"/>
+      <w:lvlJc w:val="left"/>
+      <w:pPr>
+        <w:ind w:left="3600" w:hanging="360"/>
+      </w:pPr>
+    </w:lvl>
+    <w:lvl w:ilvl="5" w15:tentative="1">
+      <w:start w:val="1"/>
+      <w:numFmt w:val="bullet"/>
+      <w:lvlText w:val="■"/>
+      <w:lvlJc w:val="left"/>
+      <w:pPr>
+        <w:ind w:left="4320" w:hanging="360"/>
+      </w:pPr>
+    </w:lvl>
+    <w:lvl w:ilvl="6" w15:tentative="1">
+      <w:start w:val="1"/>
+      <w:numFmt w:val="bullet"/>
+      <w:lvlText w:val="●"/>
+      <w:lvlJc w:val="left"/>
+      <w:pPr>
+        <w:ind w:left="5040" w:hanging="360"/>
+      </w:pPr>
+    </w:lvl>
+    <w:lvl w:ilvl="7" w15:tentative="1">
+      <w:start w:val="1"/>
+      <w:numFmt w:val="bullet"/>
+      <w:lvlText w:val="●"/>
+      <w:lvlJc w:val="left"/>
+      <w:pPr>
+        <w:ind w:left="5760" w:hanging="360"/>
+      </w:pPr>
+    </w:lvl>
+    <w:lvl w:ilvl="8" w15:tentative="1">
+      <w:start w:val="1"/>
+      <w:numFmt w:val="bullet"/>
+      <w:lvlText w:val="●"/>
+      <w:lvlJc w:val="left"/>
+      <w:pPr>
+        <w:ind w:left="6480" w:hanging="360"/>
+      </w:pPr>
+    </w:lvl>
+  </w:abstractNum>
+  <w:num w:numId="1">
+    <w:abstractNumId w:val="2"/>
     <w:lvlOverride w:ilvl="0">
       <w:startOverride w:val="1"/>
     </w:lvlOverride>

</xml_diff>

<commit_message>
Bytte cookie navn fra 'samtalestotte' til 'samtalestotte-arbeidsgiver' slik at expiry date skal være 24 timer for alle
</commit_message>
<xml_diff>
--- a/public/Samtalestøtte-Arbeidsgiver.docx
+++ b/public/Samtalestøtte-Arbeidsgiver.docx
@@ -8,22 +8,22 @@
         <w:pStyle w:val="Heading1"/>
         <w:spacing w:after="200" w:before="200"/>
       </w:pPr>
-      <w:bookmarkStart w:name="slikSkaperDuGodeSamtaler" w:id="2-c3tsroa158ut-wi59pu"/>
+      <w:bookmarkStart w:name="slikSkaperDuGodeSamtaler" w:id="oov3em3vpjafljbxsgonu"/>
       <w:r>
         <w:t xml:space="preserve">Slik skaper du gode samtaler</w:t>
       </w:r>
-      <w:bookmarkEnd w:id="2-c3tsroa158ut-wi59pu"/>
+      <w:bookmarkEnd w:id="oov3em3vpjafljbxsgonu"/>
     </w:p>
     <w:p>
       <w:pPr>
         <w:pStyle w:val="Heading4"/>
         <w:spacing w:after="200" w:before="100"/>
       </w:pPr>
-      <w:bookmarkStart w:name="lastNedVerktøyetOgRedigerSelv:" w:id="sv2rv2iq5kd9vdnzewrm0"/>
+      <w:bookmarkStart w:name="lastNedVerktøyetOgRedigerSelv:" w:id="79cg064c2rb3lyftvniks"/>
       <w:r>
         <w:t xml:space="preserve">Last ned verktøyet og rediger selv:</w:t>
       </w:r>
-      <w:bookmarkEnd w:id="sv2rv2iq5kd9vdnzewrm0"/>
+      <w:bookmarkEnd w:id="79cg064c2rb3lyftvniks"/>
     </w:p>
     <w:p>
       <w:r>
@@ -75,32 +75,32 @@
         <w:pStyle w:val="Heading2"/>
         <w:spacing w:after="200" w:before="200"/>
       </w:pPr>
-      <w:bookmarkStart w:name="forberedDegVedÅ:" w:id="n28ojdgfcwjkvp3nyghz3"/>
+      <w:bookmarkStart w:name="forberedDegVedÅ:" w:id="pcvugxvkvsvmhv476br5f"/>
       <w:r>
         <w:t xml:space="preserve">Forbered deg ved å:</w:t>
       </w:r>
-      <w:bookmarkEnd w:id="n28ojdgfcwjkvp3nyghz3"/>
+      <w:bookmarkEnd w:id="pcvugxvkvsvmhv476br5f"/>
     </w:p>
     <w:p>
       <w:pPr>
         <w:pStyle w:val="Heading3"/>
       </w:pPr>
-      <w:bookmarkStart w:name="ekspanderbart-infopanel__skapeGodeRammer-base" w:id="zgd8aviqbbgrrtv1kvkrf"/>
+      <w:bookmarkStart w:name="ekspanderbart-infopanel__skapeGodeRammer-base" w:id="9oiks7fafstvssrznxx5p"/>
       <w:r>
         <w:t xml:space="preserve">Skape gode rammer</w:t>
       </w:r>
-      <w:bookmarkEnd w:id="zgd8aviqbbgrrtv1kvkrf"/>
+      <w:bookmarkEnd w:id="9oiks7fafstvssrznxx5p"/>
     </w:p>
     <w:p>
       <w:pPr>
         <w:pStyle w:val="Heading2"/>
         <w:spacing w:after="200" w:before="200"/>
       </w:pPr>
-      <w:bookmarkStart w:name="godeSamtalerForutsetterTrygghet" w:id="oh7t6tfbrpt0xh9y9iasq"/>
+      <w:bookmarkStart w:name="godeSamtalerForutsetterTrygghet" w:id="xf6oybeo0egunpwkfig0s"/>
       <w:r>
         <w:t xml:space="preserve">Gode samtaler forutsetter trygghet</w:t>
       </w:r>
-      <w:bookmarkEnd w:id="oh7t6tfbrpt0xh9y9iasq"/>
+      <w:bookmarkEnd w:id="xf6oybeo0egunpwkfig0s"/>
     </w:p>
     <w:p>
       <w:r>
@@ -148,11 +148,11 @@
         <w:pStyle w:val="Heading4"/>
         <w:spacing w:after="200" w:before="100"/>
       </w:pPr>
-      <w:bookmarkStart w:name="detteKanDuGjøre:" w:id="wuuqk87tqplkesey6svlt"/>
+      <w:bookmarkStart w:name="detteKanDuGjøre:" w:id="p5or_8tvg4mx1wqjbtda1"/>
       <w:r>
         <w:t xml:space="preserve">Dette kan du gjøre:</w:t>
       </w:r>
-      <w:bookmarkEnd w:id="wuuqk87tqplkesey6svlt"/>
+      <w:bookmarkEnd w:id="p5or_8tvg4mx1wqjbtda1"/>
     </w:p>
     <w:tbl>
       <w:tblPr>
@@ -183,11 +183,11 @@
               <w:pStyle w:val="Heading4"/>
               <w:spacing w:after="200" w:before="100"/>
             </w:pPr>
-            <w:bookmarkStart w:name="påKortSikt:" w:id="b0kwyjdhqox-sdddj90mc"/>
+            <w:bookmarkStart w:name="påKortSikt:" w:id="qvooctkdfhl0fdmpscutj"/>
             <w:r>
               <w:t xml:space="preserve">på kort sikt:</w:t>
             </w:r>
-            <w:bookmarkEnd w:id="b0kwyjdhqox-sdddj90mc"/>
+            <w:bookmarkEnd w:id="qvooctkdfhl0fdmpscutj"/>
           </w:p>
           <w:p>
             <w:pPr>
@@ -200,7 +200,7 @@
             <w:r>
               <w:t xml:space="preserve">Planlegg bruk av samtaleteknikker for å sikre medvirkning i samtalen. </w:t>
             </w:r>
-            <w:hyperlink w:history="1" r:id="rIdjciggpb0bwjjqlg4rgmeu">
+            <w:hyperlink w:history="1" r:id="rId9uzy3jrumlq2bjofx_7vh">
               <w:r>
                 <w:rPr>
                   <w:rStyle w:val="Hyperlink"/>
@@ -234,11 +234,11 @@
               <w:pStyle w:val="Heading4"/>
               <w:spacing w:after="200" w:before="100"/>
             </w:pPr>
-            <w:bookmarkStart w:name="overTidOgSomKontinuerligArbeid:" w:id="-3icnf5e2q8dwvpsaj5e_"/>
+            <w:bookmarkStart w:name="overTidOgSomKontinuerligArbeid:" w:id="csx6mntirdc6aeaoov5sr"/>
             <w:r>
               <w:t xml:space="preserve">over tid og som kontinuerlig arbeid:</w:t>
             </w:r>
-            <w:bookmarkEnd w:id="-3icnf5e2q8dwvpsaj5e_"/>
+            <w:bookmarkEnd w:id="csx6mntirdc6aeaoov5sr"/>
           </w:p>
           <w:p>
             <w:pPr>
@@ -251,7 +251,7 @@
             <w:r>
               <w:t xml:space="preserve">Lær mer om samtaler og samtaleteknikker.</w:t>
             </w:r>
-            <w:hyperlink w:history="1" r:id="rIdfgastiheud8vu0rudpo1s">
+            <w:hyperlink w:history="1" r:id="rIdyn1sw5imaaq2_ktay3bkm">
               <w:r>
                 <w:rPr>
                   <w:rStyle w:val="Hyperlink"/>
@@ -291,11 +291,11 @@
         <w:pStyle w:val="Heading2"/>
         <w:spacing w:after="200" w:before="200"/>
       </w:pPr>
-      <w:bookmarkStart w:name="godeRutinerEffektivisererArbeidetOgSkaperForutsigbarhetForDegOgDinMedarbeider." w:id="ojh2q-ijtt72l7k21fby6"/>
+      <w:bookmarkStart w:name="godeRutinerEffektivisererArbeidetOgSkaperForutsigbarhetForDegOgDinMedarbeider." w:id="aukqcadxxfvy9tplahhfm"/>
       <w:r>
         <w:t xml:space="preserve">Gode rutiner effektiviserer arbeidet og skaper forutsigbarhet for deg og din medarbeider.</w:t>
       </w:r>
-      <w:bookmarkEnd w:id="ojh2q-ijtt72l7k21fby6"/>
+      <w:bookmarkEnd w:id="aukqcadxxfvy9tplahhfm"/>
     </w:p>
     <w:p>
       <w:r>
@@ -319,11 +319,11 @@
         <w:pStyle w:val="Heading4"/>
         <w:spacing w:after="200" w:before="100"/>
       </w:pPr>
-      <w:bookmarkStart w:name="detteKanDuGjøre:" w:id="meyefpddwtoyu1w6s444q"/>
+      <w:bookmarkStart w:name="detteKanDuGjøre:" w:id="gx2xgyu8ekol0hkdqphbg"/>
       <w:r>
         <w:t xml:space="preserve">Dette kan du gjøre:</w:t>
       </w:r>
-      <w:bookmarkEnd w:id="meyefpddwtoyu1w6s444q"/>
+      <w:bookmarkEnd w:id="gx2xgyu8ekol0hkdqphbg"/>
     </w:p>
     <w:tbl>
       <w:tblPr>
@@ -354,11 +354,11 @@
               <w:pStyle w:val="Heading4"/>
               <w:spacing w:after="200" w:before="100"/>
             </w:pPr>
-            <w:bookmarkStart w:name="påKortSikt:" w:id="epradefyrkacxa9xuem9f"/>
+            <w:bookmarkStart w:name="påKortSikt:" w:id="oqxaazzcc6oscrzk9osin"/>
             <w:r>
               <w:t xml:space="preserve">på kort sikt:</w:t>
             </w:r>
-            <w:bookmarkEnd w:id="epradefyrkacxa9xuem9f"/>
+            <w:bookmarkEnd w:id="oqxaazzcc6oscrzk9osin"/>
           </w:p>
           <w:p>
             <w:pPr>
@@ -397,11 +397,11 @@
               <w:pStyle w:val="Heading4"/>
               <w:spacing w:after="200" w:before="100"/>
             </w:pPr>
-            <w:bookmarkStart w:name="overTidOgSomKontinuerligArbeid:" w:id="hq6oust2dc0hn8mtx1cc-"/>
+            <w:bookmarkStart w:name="overTidOgSomKontinuerligArbeid:" w:id="59u7d-lye8qp21jdju6qc"/>
             <w:r>
               <w:t xml:space="preserve">over tid og som kontinuerlig arbeid:</w:t>
             </w:r>
-            <w:bookmarkEnd w:id="hq6oust2dc0hn8mtx1cc-"/>
+            <w:bookmarkEnd w:id="59u7d-lye8qp21jdju6qc"/>
           </w:p>
           <w:p>
             <w:pPr>
@@ -414,7 +414,7 @@
             <w:r>
               <w:t xml:space="preserve">Evaluer rutinene dine. </w:t>
             </w:r>
-            <w:hyperlink w:history="1" r:id="rIdrwyhclkgnscua9xwdxaqm">
+            <w:hyperlink w:history="1" r:id="rIdvhmkjslma0bggxg6phk5l">
               <w:r>
                 <w:rPr>
                   <w:rStyle w:val="Hyperlink"/>
@@ -434,7 +434,7 @@
             <w:r>
               <w:t xml:space="preserve">Utarbeid sykefraværsrutiner. </w:t>
             </w:r>
-            <w:hyperlink w:history="1" r:id="rIdcytphb5xgsqg7of28y1c3">
+            <w:hyperlink w:history="1" r:id="rIduxv_np_u0bz70qp5dnioz">
               <w:r>
                 <w:rPr>
                   <w:rStyle w:val="Hyperlink"/>
@@ -463,11 +463,11 @@
         <w:pStyle w:val="Heading4"/>
         <w:spacing w:after="200" w:before="100"/>
       </w:pPr>
-      <w:bookmarkStart w:name="tips:" w:id="gr8sebiai88glb9rpfgux"/>
+      <w:bookmarkStart w:name="tips:" w:id="2qn4f-nqx604-oylcmuw-"/>
       <w:r>
         <w:t xml:space="preserve">Tips:</w:t>
       </w:r>
-      <w:bookmarkEnd w:id="gr8sebiai88glb9rpfgux"/>
+      <w:bookmarkEnd w:id="2qn4f-nqx604-oylcmuw-"/>
     </w:p>
     <w:p>
       <w:r>
@@ -478,11 +478,11 @@
       <w:pPr>
         <w:pStyle w:val="Heading3"/>
       </w:pPr>
-      <w:bookmarkStart w:name="ekspanderbart-infopanel__skapeGodeRammer-base" w:id="nn-xe7sapwahqipem5bkq"/>
+      <w:bookmarkStart w:name="ekspanderbart-infopanel__skapeGodeRammer-base" w:id="tfplz--of97zxavqlj0pk"/>
       <w:r>
         <w:t xml:space="preserve">Skape gode rammer</w:t>
       </w:r>
-      <w:bookmarkEnd w:id="nn-xe7sapwahqipem5bkq"/>
+      <w:bookmarkEnd w:id="tfplz--of97zxavqlj0pk"/>
     </w:p>
     <w:p>
       <w:r>
@@ -703,11 +703,11 @@
       <w:pPr>
         <w:pStyle w:val="Heading3"/>
       </w:pPr>
-      <w:bookmarkStart w:name="ekspanderbart-infopanel__forberedeMedarbeiderenDin-base" w:id="kpes2nw4_pszlj-mkuclv"/>
+      <w:bookmarkStart w:name="ekspanderbart-infopanel__forberedeMedarbeiderenDin-base" w:id="gsv41drrzcueqwcrxnukd"/>
       <w:r>
         <w:t xml:space="preserve">Forberede medarbeideren din</w:t>
       </w:r>
-      <w:bookmarkEnd w:id="kpes2nw4_pszlj-mkuclv"/>
+      <w:bookmarkEnd w:id="gsv41drrzcueqwcrxnukd"/>
     </w:p>
     <w:p>
       <w:pPr>
@@ -805,21 +805,21 @@
         <w:pStyle w:val="Heading2"/>
         <w:spacing w:after="200" w:before="200"/>
       </w:pPr>
-      <w:bookmarkStart w:name="GjennomforSamtalen" w:id="vatumygu_gu81fcdujssw"/>
+      <w:bookmarkStart w:name="GjennomforSamtalen" w:id="leienn7_oorqif9ygtr6l"/>
       <w:r>
         <w:t xml:space="preserve">Gjennomfør samtalen ved å:</w:t>
       </w:r>
-      <w:bookmarkEnd w:id="vatumygu_gu81fcdujssw"/>
+      <w:bookmarkEnd w:id="leienn7_oorqif9ygtr6l"/>
     </w:p>
     <w:p>
       <w:pPr>
         <w:pStyle w:val="Heading3"/>
       </w:pPr>
-      <w:bookmarkStart w:name="ekspanderbart-infopanel__innledeSamtalen-base" w:id="sax0itkd4h9thamdepet-"/>
+      <w:bookmarkStart w:name="ekspanderbart-infopanel__innledeSamtalen-base" w:id="vbfflx9lujz3nggodmk2j"/>
       <w:r>
         <w:t xml:space="preserve">Innlede samtalen</w:t>
       </w:r>
-      <w:bookmarkEnd w:id="sax0itkd4h9thamdepet-"/>
+      <w:bookmarkEnd w:id="vbfflx9lujz3nggodmk2j"/>
     </w:p>
     <w:p>
       <w:r>
@@ -899,22 +899,22 @@
       <w:pPr>
         <w:pStyle w:val="Heading3"/>
       </w:pPr>
-      <w:bookmarkStart w:name="ekspanderbart-infopanel__snakkeOmArbeid-base" w:id="0xplcuevnr2lgmwhzsogv"/>
+      <w:bookmarkStart w:name="ekspanderbart-infopanel__snakkeOmArbeid-base" w:id="i8ndjzou0vuqfkovsl4v0"/>
       <w:r>
         <w:t xml:space="preserve">Snakke om arbeid</w:t>
       </w:r>
-      <w:bookmarkEnd w:id="0xplcuevnr2lgmwhzsogv"/>
+      <w:bookmarkEnd w:id="i8ndjzou0vuqfkovsl4v0"/>
     </w:p>
     <w:p>
       <w:pPr>
         <w:pStyle w:val="Heading2"/>
         <w:spacing w:after="200" w:before="200"/>
       </w:pPr>
-      <w:bookmarkStart w:name="enSamtaleForÅForebyggeEllerFølgeOppSykefraværHandlerOmMedarbeideren." w:id="qxzrzxggubq7vsfxekq2m"/>
+      <w:bookmarkStart w:name="enSamtaleForÅForebyggeEllerFølgeOppSykefraværHandlerOmMedarbeideren." w:id="36css8j1-9y_-ihsxsj8n"/>
       <w:r>
         <w:t xml:space="preserve">En samtale for å forebygge eller følge opp sykefravær handler om medarbeideren.</w:t>
       </w:r>
-      <w:bookmarkEnd w:id="qxzrzxggubq7vsfxekq2m"/>
+      <w:bookmarkEnd w:id="36css8j1-9y_-ihsxsj8n"/>
     </w:p>
     <w:p>
       <w:r>
@@ -926,11 +926,11 @@
         <w:pStyle w:val="Heading4"/>
         <w:spacing w:after="200" w:before="100"/>
       </w:pPr>
-      <w:bookmarkStart w:name="tips:" w:id="6ekxoekk75gxacmcqi50b"/>
+      <w:bookmarkStart w:name="tips:" w:id="tv2s6rinhpfrrlami-ent"/>
       <w:r>
         <w:t xml:space="preserve">Tips:</w:t>
       </w:r>
-      <w:bookmarkEnd w:id="6ekxoekk75gxacmcqi50b"/>
+      <w:bookmarkEnd w:id="tv2s6rinhpfrrlami-ent"/>
     </w:p>
     <w:p>
       <w:pPr>
@@ -1054,11 +1054,11 @@
         <w:pStyle w:val="Heading4"/>
         <w:spacing w:after="200" w:before="100"/>
       </w:pPr>
-      <w:bookmarkStart w:name="eksemplerPåSpørsmål:" w:id="skc_nv8-agurmo9hyangw"/>
+      <w:bookmarkStart w:name="eksemplerPåSpørsmål:" w:id="q7cwse-ibm1zomz0qcpl9"/>
       <w:r>
         <w:t xml:space="preserve">Eksempler på spørsmål:</w:t>
       </w:r>
-      <w:bookmarkEnd w:id="skc_nv8-agurmo9hyangw"/>
+      <w:bookmarkEnd w:id="q7cwse-ibm1zomz0qcpl9"/>
     </w:p>
     <w:p>
       <w:r>
@@ -1096,11 +1096,11 @@
               <w:pStyle w:val="Heading4"/>
               <w:spacing w:after="200" w:before="100"/>
             </w:pPr>
-            <w:bookmarkStart w:name="arbeidsoppgaver" w:id="nq3xltwrmy9fgwzdwzm3m"/>
+            <w:bookmarkStart w:name="arbeidsoppgaver" w:id="p4wzgvrbnohxlnyvf2wb4"/>
             <w:r>
               <w:t xml:space="preserve">Arbeidsoppgaver</w:t>
             </w:r>
-            <w:bookmarkEnd w:id="nq3xltwrmy9fgwzdwzm3m"/>
+            <w:bookmarkEnd w:id="p4wzgvrbnohxlnyvf2wb4"/>
           </w:p>
           <w:p>
             <w:pPr>
@@ -1193,11 +1193,11 @@
               <w:pStyle w:val="Heading4"/>
               <w:spacing w:after="200" w:before="100"/>
             </w:pPr>
-            <w:bookmarkStart w:name="arbeidsmiljø" w:id="oc3s7h-q2qvoxs86olnfi"/>
+            <w:bookmarkStart w:name="arbeidsmiljø" w:id="kunjkuyd6-o3i1an_pmgh"/>
             <w:r>
               <w:t xml:space="preserve">Arbeidsmiljø</w:t>
             </w:r>
-            <w:bookmarkEnd w:id="oc3s7h-q2qvoxs86olnfi"/>
+            <w:bookmarkEnd w:id="kunjkuyd6-o3i1an_pmgh"/>
           </w:p>
           <w:p>
             <w:pPr>
@@ -1290,11 +1290,11 @@
               <w:pStyle w:val="Heading4"/>
               <w:spacing w:after="200" w:before="100"/>
             </w:pPr>
-            <w:bookmarkStart w:name="samarbeidOgMotivasjon" w:id="52hj-3fpr71wrlekwl-rg"/>
+            <w:bookmarkStart w:name="samarbeidOgMotivasjon" w:id="kgofbwxgl5cjqpz4kvuii"/>
             <w:r>
               <w:t xml:space="preserve">Samarbeid og motivasjon</w:t>
             </w:r>
-            <w:bookmarkEnd w:id="52hj-3fpr71wrlekwl-rg"/>
+            <w:bookmarkEnd w:id="kgofbwxgl5cjqpz4kvuii"/>
           </w:p>
           <w:p>
             <w:pPr>
@@ -1339,22 +1339,22 @@
       <w:pPr>
         <w:pStyle w:val="Heading3"/>
       </w:pPr>
-      <w:bookmarkStart w:name="ekspanderbart-infopanel__finneLøsningerSammen-base" w:id="tjkjkknpswmlarek3lnci"/>
+      <w:bookmarkStart w:name="ekspanderbart-infopanel__finneLøsningerSammen-base" w:id="or4pr6ntbcgpocgrthqbn"/>
       <w:r>
         <w:t xml:space="preserve">Finne løsninger sammen</w:t>
       </w:r>
-      <w:bookmarkEnd w:id="tjkjkknpswmlarek3lnci"/>
+      <w:bookmarkEnd w:id="or4pr6ntbcgpocgrthqbn"/>
     </w:p>
     <w:p>
       <w:pPr>
         <w:pStyle w:val="Heading2"/>
         <w:spacing w:after="200" w:before="200"/>
       </w:pPr>
-      <w:bookmarkStart w:name="hjelpMedarbeiderenMedÅFinneLøsninger." w:id="v9-qay9gik_dwoxcsigta"/>
+      <w:bookmarkStart w:name="hjelpMedarbeiderenMedÅFinneLøsninger." w:id="3ua13bqwqqlj_-sesb9tx"/>
       <w:r>
         <w:t xml:space="preserve">Hjelp medarbeideren med å finne løsninger.</w:t>
       </w:r>
-      <w:bookmarkEnd w:id="v9-qay9gik_dwoxcsigta"/>
+      <w:bookmarkEnd w:id="3ua13bqwqqlj_-sesb9tx"/>
     </w:p>
     <w:p>
       <w:r>
@@ -1366,11 +1366,11 @@
         <w:pStyle w:val="Heading4"/>
         <w:spacing w:after="200" w:before="100"/>
       </w:pPr>
-      <w:bookmarkStart w:name="tips:" w:id="6fwxso9inxpd0vvybddeg"/>
+      <w:bookmarkStart w:name="tips:" w:id="uczsntyiebl7igzmq8rjo"/>
       <w:r>
         <w:t xml:space="preserve">Tips:</w:t>
       </w:r>
-      <w:bookmarkEnd w:id="6fwxso9inxpd0vvybddeg"/>
+      <w:bookmarkEnd w:id="uczsntyiebl7igzmq8rjo"/>
     </w:p>
     <w:p>
       <w:r>
@@ -1382,11 +1382,11 @@
         <w:pStyle w:val="Heading4"/>
         <w:spacing w:after="200" w:before="100"/>
       </w:pPr>
-      <w:bookmarkStart w:name="vanligeTemaNårDereFinnerLøsningerSammen:" w:id="ynug_v1pbhqvt0q1y8s2v"/>
+      <w:bookmarkStart w:name="vanligeTemaNårDereFinnerLøsningerSammen:" w:id="s3l40lg7mywct1ntjnws0"/>
       <w:r>
         <w:t xml:space="preserve">Vanlige tema når dere finner løsninger sammen:</w:t>
       </w:r>
-      <w:bookmarkEnd w:id="ynug_v1pbhqvt0q1y8s2v"/>
+      <w:bookmarkEnd w:id="s3l40lg7mywct1ntjnws0"/>
     </w:p>
     <w:p>
       <w:pPr>
@@ -1525,11 +1525,11 @@
         <w:pStyle w:val="Heading4"/>
         <w:spacing w:after="200" w:before="100"/>
       </w:pPr>
-      <w:bookmarkStart w:name="eksemplerPåSpørsmål:" w:id="zh82od7pmnymg7itzkvyy"/>
+      <w:bookmarkStart w:name="eksemplerPåSpørsmål:" w:id="71ymqnnf6c1ifl-exjjz-"/>
       <w:r>
         <w:t xml:space="preserve">Eksempler på spørsmål:</w:t>
       </w:r>
-      <w:bookmarkEnd w:id="zh82od7pmnymg7itzkvyy"/>
+      <w:bookmarkEnd w:id="71ymqnnf6c1ifl-exjjz-"/>
     </w:p>
     <w:p>
       <w:r>
@@ -1567,11 +1567,11 @@
               <w:pStyle w:val="Heading4"/>
               <w:spacing w:after="200" w:before="100"/>
             </w:pPr>
-            <w:bookmarkStart w:name="hvordanKanJegSomLederHjelpeDeg?" w:id="_xrkyuldsbehmwnplaxg6"/>
+            <w:bookmarkStart w:name="hvordanKanJegSomLederHjelpeDeg?" w:id="4x51kvxm_piwqqwmabwuj"/>
             <w:r>
               <w:t xml:space="preserve">Hvordan kan jeg som leder hjelpe deg?</w:t>
             </w:r>
-            <w:bookmarkEnd w:id="_xrkyuldsbehmwnplaxg6"/>
+            <w:bookmarkEnd w:id="4x51kvxm_piwqqwmabwuj"/>
           </w:p>
           <w:p>
             <w:pPr>
@@ -1664,11 +1664,11 @@
               <w:pStyle w:val="Heading4"/>
               <w:spacing w:after="200" w:before="100"/>
             </w:pPr>
-            <w:bookmarkStart w:name="løsninger" w:id="yvcavordxyyozggk7ae-u"/>
+            <w:bookmarkStart w:name="løsninger" w:id="nus1vwhtp6duook9sdb-o"/>
             <w:r>
               <w:t xml:space="preserve">Løsninger</w:t>
             </w:r>
-            <w:bookmarkEnd w:id="yvcavordxyyozggk7ae-u"/>
+            <w:bookmarkEnd w:id="nus1vwhtp6duook9sdb-o"/>
           </w:p>
           <w:p>
             <w:pPr>
@@ -1773,22 +1773,22 @@
       <w:pPr>
         <w:pStyle w:val="Heading3"/>
       </w:pPr>
-      <w:bookmarkStart w:name="ekspanderbart-infopanel__planleggeVeienVidereSammen-base" w:id="vhdyy7oww7gop0ilslprj"/>
+      <w:bookmarkStart w:name="ekspanderbart-infopanel__planleggeVeienVidereSammen-base" w:id="o2a8ojno9hqt_sse13x6h"/>
       <w:r>
         <w:t xml:space="preserve">Planlegge veien videre sammen</w:t>
       </w:r>
-      <w:bookmarkEnd w:id="vhdyy7oww7gop0ilslprj"/>
+      <w:bookmarkEnd w:id="o2a8ojno9hqt_sse13x6h"/>
     </w:p>
     <w:p>
       <w:pPr>
         <w:pStyle w:val="Heading2"/>
         <w:spacing w:after="200" w:before="200"/>
       </w:pPr>
-      <w:bookmarkStart w:name="oppsummerIFelleskap." w:id="lnhowkfhsn6yzdfj0tlzl"/>
+      <w:bookmarkStart w:name="oppsummerIFelleskap." w:id="67xj_lxe4xhzahhwwca7b"/>
       <w:r>
         <w:t xml:space="preserve">Oppsummer i felleskap.</w:t>
       </w:r>
-      <w:bookmarkEnd w:id="lnhowkfhsn6yzdfj0tlzl"/>
+      <w:bookmarkEnd w:id="67xj_lxe4xhzahhwwca7b"/>
     </w:p>
     <w:p>
       <w:r>
@@ -1800,11 +1800,11 @@
         <w:pStyle w:val="Heading4"/>
         <w:spacing w:after="200" w:before="100"/>
       </w:pPr>
-      <w:bookmarkStart w:name="tips:" w:id="_03ba0td3ocjdsocn9yg_"/>
+      <w:bookmarkStart w:name="tips:" w:id="jru7lkabd32zbleafvd58"/>
       <w:r>
         <w:t xml:space="preserve">Tips:</w:t>
       </w:r>
-      <w:bookmarkEnd w:id="_03ba0td3ocjdsocn9yg_"/>
+      <w:bookmarkEnd w:id="jru7lkabd32zbleafvd58"/>
     </w:p>
     <w:p>
       <w:r>
@@ -1817,7 +1817,7 @@
       </w:r>
     </w:p>
     <w:p>
-      <w:hyperlink w:history="1" r:id="rIdawecw08g3xho7xkggtsbn">
+      <w:hyperlink w:history="1" r:id="rIdnx5dydnbpfeee1_dwc1gj">
         <w:r>
           <w:rPr>
             <w:rStyle w:val="Hyperlink"/>
@@ -1831,11 +1831,11 @@
         <w:pStyle w:val="Heading4"/>
         <w:spacing w:after="200" w:before="100"/>
       </w:pPr>
-      <w:bookmarkStart w:name="vanligeTemaIAvslutningen:" w:id="oww3ob3kxjk7e-yjar_g3"/>
+      <w:bookmarkStart w:name="vanligeTemaIAvslutningen:" w:id="1mfegicxyk_ce2ksrve2z"/>
       <w:r>
         <w:t xml:space="preserve">Vanlige tema i avslutningen:</w:t>
       </w:r>
-      <w:bookmarkEnd w:id="oww3ob3kxjk7e-yjar_g3"/>
+      <w:bookmarkEnd w:id="1mfegicxyk_ce2ksrve2z"/>
     </w:p>
     <w:p>
       <w:pPr>
@@ -1987,7 +1987,7 @@
 
 <file path=word/numbering.xml><?xml version="1.0" encoding="utf-8"?>
 <w:numbering xmlns:wpc="http://schemas.microsoft.com/office/word/2010/wordprocessingCanvas" xmlns:mc="http://schemas.openxmlformats.org/markup-compatibility/2006" xmlns:o="urn:schemas-microsoft-com:office:office" xmlns:r="http://schemas.openxmlformats.org/officeDocument/2006/relationships" xmlns:m="http://schemas.openxmlformats.org/officeDocument/2006/math" xmlns:v="urn:schemas-microsoft-com:vml" xmlns:wp14="http://schemas.microsoft.com/office/word/2010/wordprocessingDrawing" xmlns:wp="http://schemas.openxmlformats.org/drawingml/2006/wordprocessingDrawing" xmlns:w10="urn:schemas-microsoft-com:office:word" xmlns:w="http://schemas.openxmlformats.org/wordprocessingml/2006/main" xmlns:w14="http://schemas.microsoft.com/office/word/2010/wordml" xmlns:w15="http://schemas.microsoft.com/office/word/2012/wordml" xmlns:wpg="http://schemas.microsoft.com/office/word/2010/wordprocessingGroup" xmlns:wpi="http://schemas.microsoft.com/office/word/2010/wordprocessingInk" xmlns:wne="http://schemas.microsoft.com/office/word/2006/wordml" xmlns:wps="http://schemas.microsoft.com/office/word/2010/wordprocessingShape" mc:Ignorable="w14 w15 wp14">
-  <w:abstractNum w:abstractNumId="2" w15:restartNumberingAfterBreak="0">
+  <w:abstractNum w:abstractNumId="10" w15:restartNumberingAfterBreak="0">
     <w:multiLevelType w:val="hybridMultilevel"/>
     <w:lvl w:ilvl="0" w15:tentative="1">
       <w:start w:val="1"/>
@@ -2072,12 +2072,12 @@
     </w:lvl>
   </w:abstractNum>
   <w:num w:numId="1">
-    <w:abstractNumId w:val="2"/>
+    <w:abstractNumId w:val="10"/>
     <w:lvlOverride w:ilvl="0">
       <w:startOverride w:val="1"/>
     </w:lvlOverride>
   </w:num>
-  <w:abstractNum w:abstractNumId="2" w15:restartNumberingAfterBreak="0">
+  <w:abstractNum w:abstractNumId="10" w15:restartNumberingAfterBreak="0">
     <w:multiLevelType w:val="hybridMultilevel"/>
     <w:lvl w:ilvl="0" w15:tentative="1">
       <w:start w:val="1"/>
@@ -2162,12 +2162,12 @@
     </w:lvl>
   </w:abstractNum>
   <w:num w:numId="1">
-    <w:abstractNumId w:val="2"/>
+    <w:abstractNumId w:val="10"/>
     <w:lvlOverride w:ilvl="0">
       <w:startOverride w:val="1"/>
     </w:lvlOverride>
   </w:num>
-  <w:abstractNum w:abstractNumId="2" w15:restartNumberingAfterBreak="0">
+  <w:abstractNum w:abstractNumId="10" w15:restartNumberingAfterBreak="0">
     <w:multiLevelType w:val="hybridMultilevel"/>
     <w:lvl w:ilvl="0" w15:tentative="1">
       <w:start w:val="1"/>
@@ -2252,7 +2252,277 @@
     </w:lvl>
   </w:abstractNum>
   <w:num w:numId="1">
-    <w:abstractNumId w:val="2"/>
+    <w:abstractNumId w:val="10"/>
+    <w:lvlOverride w:ilvl="0">
+      <w:startOverride w:val="1"/>
+    </w:lvlOverride>
+  </w:num>
+  <w:abstractNum w:abstractNumId="10" w15:restartNumberingAfterBreak="0">
+    <w:multiLevelType w:val="hybridMultilevel"/>
+    <w:lvl w:ilvl="0" w15:tentative="1">
+      <w:start w:val="1"/>
+      <w:numFmt w:val="bullet"/>
+      <w:lvlText w:val="●"/>
+      <w:lvlJc w:val="left"/>
+      <w:pPr>
+        <w:ind w:left="720" w:hanging="360"/>
+      </w:pPr>
+    </w:lvl>
+    <w:lvl w:ilvl="1" w15:tentative="1">
+      <w:start w:val="1"/>
+      <w:numFmt w:val="bullet"/>
+      <w:lvlText w:val="○"/>
+      <w:lvlJc w:val="left"/>
+      <w:pPr>
+        <w:ind w:left="1440" w:hanging="360"/>
+      </w:pPr>
+    </w:lvl>
+    <w:lvl w:ilvl="2" w15:tentative="1">
+      <w:start w:val="1"/>
+      <w:numFmt w:val="bullet"/>
+      <w:lvlText w:val="■"/>
+      <w:lvlJc w:val="left"/>
+      <w:pPr>
+        <w:ind w:left="2160" w:hanging="360"/>
+      </w:pPr>
+    </w:lvl>
+    <w:lvl w:ilvl="3" w15:tentative="1">
+      <w:start w:val="1"/>
+      <w:numFmt w:val="bullet"/>
+      <w:lvlText w:val="●"/>
+      <w:lvlJc w:val="left"/>
+      <w:pPr>
+        <w:ind w:left="2880" w:hanging="360"/>
+      </w:pPr>
+    </w:lvl>
+    <w:lvl w:ilvl="4" w15:tentative="1">
+      <w:start w:val="1"/>
+      <w:numFmt w:val="bullet"/>
+      <w:lvlText w:val="○"/>
+      <w:lvlJc w:val="left"/>
+      <w:pPr>
+        <w:ind w:left="3600" w:hanging="360"/>
+      </w:pPr>
+    </w:lvl>
+    <w:lvl w:ilvl="5" w15:tentative="1">
+      <w:start w:val="1"/>
+      <w:numFmt w:val="bullet"/>
+      <w:lvlText w:val="■"/>
+      <w:lvlJc w:val="left"/>
+      <w:pPr>
+        <w:ind w:left="4320" w:hanging="360"/>
+      </w:pPr>
+    </w:lvl>
+    <w:lvl w:ilvl="6" w15:tentative="1">
+      <w:start w:val="1"/>
+      <w:numFmt w:val="bullet"/>
+      <w:lvlText w:val="●"/>
+      <w:lvlJc w:val="left"/>
+      <w:pPr>
+        <w:ind w:left="5040" w:hanging="360"/>
+      </w:pPr>
+    </w:lvl>
+    <w:lvl w:ilvl="7" w15:tentative="1">
+      <w:start w:val="1"/>
+      <w:numFmt w:val="bullet"/>
+      <w:lvlText w:val="●"/>
+      <w:lvlJc w:val="left"/>
+      <w:pPr>
+        <w:ind w:left="5760" w:hanging="360"/>
+      </w:pPr>
+    </w:lvl>
+    <w:lvl w:ilvl="8" w15:tentative="1">
+      <w:start w:val="1"/>
+      <w:numFmt w:val="bullet"/>
+      <w:lvlText w:val="●"/>
+      <w:lvlJc w:val="left"/>
+      <w:pPr>
+        <w:ind w:left="6480" w:hanging="360"/>
+      </w:pPr>
+    </w:lvl>
+  </w:abstractNum>
+  <w:num w:numId="1">
+    <w:abstractNumId w:val="10"/>
+    <w:lvlOverride w:ilvl="0">
+      <w:startOverride w:val="1"/>
+    </w:lvlOverride>
+  </w:num>
+  <w:abstractNum w:abstractNumId="10" w15:restartNumberingAfterBreak="0">
+    <w:multiLevelType w:val="hybridMultilevel"/>
+    <w:lvl w:ilvl="0" w15:tentative="1">
+      <w:start w:val="1"/>
+      <w:numFmt w:val="bullet"/>
+      <w:lvlText w:val="●"/>
+      <w:lvlJc w:val="left"/>
+      <w:pPr>
+        <w:ind w:left="720" w:hanging="360"/>
+      </w:pPr>
+    </w:lvl>
+    <w:lvl w:ilvl="1" w15:tentative="1">
+      <w:start w:val="1"/>
+      <w:numFmt w:val="bullet"/>
+      <w:lvlText w:val="○"/>
+      <w:lvlJc w:val="left"/>
+      <w:pPr>
+        <w:ind w:left="1440" w:hanging="360"/>
+      </w:pPr>
+    </w:lvl>
+    <w:lvl w:ilvl="2" w15:tentative="1">
+      <w:start w:val="1"/>
+      <w:numFmt w:val="bullet"/>
+      <w:lvlText w:val="■"/>
+      <w:lvlJc w:val="left"/>
+      <w:pPr>
+        <w:ind w:left="2160" w:hanging="360"/>
+      </w:pPr>
+    </w:lvl>
+    <w:lvl w:ilvl="3" w15:tentative="1">
+      <w:start w:val="1"/>
+      <w:numFmt w:val="bullet"/>
+      <w:lvlText w:val="●"/>
+      <w:lvlJc w:val="left"/>
+      <w:pPr>
+        <w:ind w:left="2880" w:hanging="360"/>
+      </w:pPr>
+    </w:lvl>
+    <w:lvl w:ilvl="4" w15:tentative="1">
+      <w:start w:val="1"/>
+      <w:numFmt w:val="bullet"/>
+      <w:lvlText w:val="○"/>
+      <w:lvlJc w:val="left"/>
+      <w:pPr>
+        <w:ind w:left="3600" w:hanging="360"/>
+      </w:pPr>
+    </w:lvl>
+    <w:lvl w:ilvl="5" w15:tentative="1">
+      <w:start w:val="1"/>
+      <w:numFmt w:val="bullet"/>
+      <w:lvlText w:val="■"/>
+      <w:lvlJc w:val="left"/>
+      <w:pPr>
+        <w:ind w:left="4320" w:hanging="360"/>
+      </w:pPr>
+    </w:lvl>
+    <w:lvl w:ilvl="6" w15:tentative="1">
+      <w:start w:val="1"/>
+      <w:numFmt w:val="bullet"/>
+      <w:lvlText w:val="●"/>
+      <w:lvlJc w:val="left"/>
+      <w:pPr>
+        <w:ind w:left="5040" w:hanging="360"/>
+      </w:pPr>
+    </w:lvl>
+    <w:lvl w:ilvl="7" w15:tentative="1">
+      <w:start w:val="1"/>
+      <w:numFmt w:val="bullet"/>
+      <w:lvlText w:val="●"/>
+      <w:lvlJc w:val="left"/>
+      <w:pPr>
+        <w:ind w:left="5760" w:hanging="360"/>
+      </w:pPr>
+    </w:lvl>
+    <w:lvl w:ilvl="8" w15:tentative="1">
+      <w:start w:val="1"/>
+      <w:numFmt w:val="bullet"/>
+      <w:lvlText w:val="●"/>
+      <w:lvlJc w:val="left"/>
+      <w:pPr>
+        <w:ind w:left="6480" w:hanging="360"/>
+      </w:pPr>
+    </w:lvl>
+  </w:abstractNum>
+  <w:num w:numId="1">
+    <w:abstractNumId w:val="10"/>
+    <w:lvlOverride w:ilvl="0">
+      <w:startOverride w:val="1"/>
+    </w:lvlOverride>
+  </w:num>
+  <w:abstractNum w:abstractNumId="10" w15:restartNumberingAfterBreak="0">
+    <w:multiLevelType w:val="hybridMultilevel"/>
+    <w:lvl w:ilvl="0" w15:tentative="1">
+      <w:start w:val="1"/>
+      <w:numFmt w:val="bullet"/>
+      <w:lvlText w:val="●"/>
+      <w:lvlJc w:val="left"/>
+      <w:pPr>
+        <w:ind w:left="720" w:hanging="360"/>
+      </w:pPr>
+    </w:lvl>
+    <w:lvl w:ilvl="1" w15:tentative="1">
+      <w:start w:val="1"/>
+      <w:numFmt w:val="bullet"/>
+      <w:lvlText w:val="○"/>
+      <w:lvlJc w:val="left"/>
+      <w:pPr>
+        <w:ind w:left="1440" w:hanging="360"/>
+      </w:pPr>
+    </w:lvl>
+    <w:lvl w:ilvl="2" w15:tentative="1">
+      <w:start w:val="1"/>
+      <w:numFmt w:val="bullet"/>
+      <w:lvlText w:val="■"/>
+      <w:lvlJc w:val="left"/>
+      <w:pPr>
+        <w:ind w:left="2160" w:hanging="360"/>
+      </w:pPr>
+    </w:lvl>
+    <w:lvl w:ilvl="3" w15:tentative="1">
+      <w:start w:val="1"/>
+      <w:numFmt w:val="bullet"/>
+      <w:lvlText w:val="●"/>
+      <w:lvlJc w:val="left"/>
+      <w:pPr>
+        <w:ind w:left="2880" w:hanging="360"/>
+      </w:pPr>
+    </w:lvl>
+    <w:lvl w:ilvl="4" w15:tentative="1">
+      <w:start w:val="1"/>
+      <w:numFmt w:val="bullet"/>
+      <w:lvlText w:val="○"/>
+      <w:lvlJc w:val="left"/>
+      <w:pPr>
+        <w:ind w:left="3600" w:hanging="360"/>
+      </w:pPr>
+    </w:lvl>
+    <w:lvl w:ilvl="5" w15:tentative="1">
+      <w:start w:val="1"/>
+      <w:numFmt w:val="bullet"/>
+      <w:lvlText w:val="■"/>
+      <w:lvlJc w:val="left"/>
+      <w:pPr>
+        <w:ind w:left="4320" w:hanging="360"/>
+      </w:pPr>
+    </w:lvl>
+    <w:lvl w:ilvl="6" w15:tentative="1">
+      <w:start w:val="1"/>
+      <w:numFmt w:val="bullet"/>
+      <w:lvlText w:val="●"/>
+      <w:lvlJc w:val="left"/>
+      <w:pPr>
+        <w:ind w:left="5040" w:hanging="360"/>
+      </w:pPr>
+    </w:lvl>
+    <w:lvl w:ilvl="7" w15:tentative="1">
+      <w:start w:val="1"/>
+      <w:numFmt w:val="bullet"/>
+      <w:lvlText w:val="●"/>
+      <w:lvlJc w:val="left"/>
+      <w:pPr>
+        <w:ind w:left="5760" w:hanging="360"/>
+      </w:pPr>
+    </w:lvl>
+    <w:lvl w:ilvl="8" w15:tentative="1">
+      <w:start w:val="1"/>
+      <w:numFmt w:val="bullet"/>
+      <w:lvlText w:val="●"/>
+      <w:lvlJc w:val="left"/>
+      <w:pPr>
+        <w:ind w:left="6480" w:hanging="360"/>
+      </w:pPr>
+    </w:lvl>
+  </w:abstractNum>
+  <w:num w:numId="1">
+    <w:abstractNumId w:val="10"/>
     <w:lvlOverride w:ilvl="0">
       <w:startOverride w:val="1"/>
     </w:lvlOverride>

</xml_diff>

<commit_message>
Sjekke om bruker er fortsatt innlogget og send metrikk til riktig endepunkt (#150)
* Send uinnlogget metrikk dersom bruker ikke er lenger logget inn

* Deploy til dev

* Bytte cookie navn fra 'samtalestotte' til 'samtalestotte-arbeidsgiver' slik at expiry date skal være 24 timer for alle

* Refactor: flytte logikk som utledder 'tilbake url' til en dedikert funksjon

* Endringer fra code review
</commit_message>
<xml_diff>
--- a/public/Samtalestøtte-Arbeidsgiver.docx
+++ b/public/Samtalestøtte-Arbeidsgiver.docx
@@ -8,22 +8,22 @@
         <w:pStyle w:val="Heading1"/>
         <w:spacing w:after="200" w:before="200"/>
       </w:pPr>
-      <w:bookmarkStart w:name="slikSkaperDuGodeSamtaler" w:id="686zt7euj8t1diaocnpsh"/>
+      <w:bookmarkStart w:name="slikSkaperDuGodeSamtaler" w:id="oov3em3vpjafljbxsgonu"/>
       <w:r>
         <w:t xml:space="preserve">Slik skaper du gode samtaler</w:t>
       </w:r>
-      <w:bookmarkEnd w:id="686zt7euj8t1diaocnpsh"/>
+      <w:bookmarkEnd w:id="oov3em3vpjafljbxsgonu"/>
     </w:p>
     <w:p>
       <w:pPr>
         <w:pStyle w:val="Heading4"/>
         <w:spacing w:after="200" w:before="100"/>
       </w:pPr>
-      <w:bookmarkStart w:name="lastNedVerktøyetOgRedigerSelv:" w:id="zmi34goi39h_tzeyaoyrs"/>
+      <w:bookmarkStart w:name="lastNedVerktøyetOgRedigerSelv:" w:id="79cg064c2rb3lyftvniks"/>
       <w:r>
         <w:t xml:space="preserve">Last ned verktøyet og rediger selv:</w:t>
       </w:r>
-      <w:bookmarkEnd w:id="zmi34goi39h_tzeyaoyrs"/>
+      <w:bookmarkEnd w:id="79cg064c2rb3lyftvniks"/>
     </w:p>
     <w:p>
       <w:r>
@@ -75,32 +75,32 @@
         <w:pStyle w:val="Heading2"/>
         <w:spacing w:after="200" w:before="200"/>
       </w:pPr>
-      <w:bookmarkStart w:name="forberedDegVedÅ:" w:id="ennv6jdibiuoupsmf1qzw"/>
+      <w:bookmarkStart w:name="forberedDegVedÅ:" w:id="pcvugxvkvsvmhv476br5f"/>
       <w:r>
         <w:t xml:space="preserve">Forbered deg ved å:</w:t>
       </w:r>
-      <w:bookmarkEnd w:id="ennv6jdibiuoupsmf1qzw"/>
+      <w:bookmarkEnd w:id="pcvugxvkvsvmhv476br5f"/>
     </w:p>
     <w:p>
       <w:pPr>
         <w:pStyle w:val="Heading3"/>
       </w:pPr>
-      <w:bookmarkStart w:name="ekspanderbart-infopanel__skapeGodeRammer-base" w:id="86zlpeonnlqsl1e7ylvrx"/>
+      <w:bookmarkStart w:name="ekspanderbart-infopanel__skapeGodeRammer-base" w:id="9oiks7fafstvssrznxx5p"/>
       <w:r>
         <w:t xml:space="preserve">Skape gode rammer</w:t>
       </w:r>
-      <w:bookmarkEnd w:id="86zlpeonnlqsl1e7ylvrx"/>
+      <w:bookmarkEnd w:id="9oiks7fafstvssrznxx5p"/>
     </w:p>
     <w:p>
       <w:pPr>
         <w:pStyle w:val="Heading2"/>
         <w:spacing w:after="200" w:before="200"/>
       </w:pPr>
-      <w:bookmarkStart w:name="godeSamtalerForutsetterTrygghet" w:id="wcny9wchdozb5tqzdo9c5"/>
+      <w:bookmarkStart w:name="godeSamtalerForutsetterTrygghet" w:id="xf6oybeo0egunpwkfig0s"/>
       <w:r>
         <w:t xml:space="preserve">Gode samtaler forutsetter trygghet</w:t>
       </w:r>
-      <w:bookmarkEnd w:id="wcny9wchdozb5tqzdo9c5"/>
+      <w:bookmarkEnd w:id="xf6oybeo0egunpwkfig0s"/>
     </w:p>
     <w:p>
       <w:r>
@@ -148,11 +148,11 @@
         <w:pStyle w:val="Heading4"/>
         <w:spacing w:after="200" w:before="100"/>
       </w:pPr>
-      <w:bookmarkStart w:name="detteKanDuGjøre:" w:id="kjo7lej-de_neinnjnr8o"/>
+      <w:bookmarkStart w:name="detteKanDuGjøre:" w:id="p5or_8tvg4mx1wqjbtda1"/>
       <w:r>
         <w:t xml:space="preserve">Dette kan du gjøre:</w:t>
       </w:r>
-      <w:bookmarkEnd w:id="kjo7lej-de_neinnjnr8o"/>
+      <w:bookmarkEnd w:id="p5or_8tvg4mx1wqjbtda1"/>
     </w:p>
     <w:tbl>
       <w:tblPr>
@@ -183,11 +183,11 @@
               <w:pStyle w:val="Heading4"/>
               <w:spacing w:after="200" w:before="100"/>
             </w:pPr>
-            <w:bookmarkStart w:name="påKortSikt:" w:id="_jzo1psoaxk4masscso_j"/>
+            <w:bookmarkStart w:name="påKortSikt:" w:id="qvooctkdfhl0fdmpscutj"/>
             <w:r>
               <w:t xml:space="preserve">på kort sikt:</w:t>
             </w:r>
-            <w:bookmarkEnd w:id="_jzo1psoaxk4masscso_j"/>
+            <w:bookmarkEnd w:id="qvooctkdfhl0fdmpscutj"/>
           </w:p>
           <w:p>
             <w:pPr>
@@ -200,7 +200,7 @@
             <w:r>
               <w:t xml:space="preserve">Planlegg bruk av samtaleteknikker for å sikre medvirkning i samtalen. </w:t>
             </w:r>
-            <w:hyperlink w:history="1" r:id="rIdhl2zz4s8uvruzhddtrvrx">
+            <w:hyperlink w:history="1" r:id="rId9uzy3jrumlq2bjofx_7vh">
               <w:r>
                 <w:rPr>
                   <w:rStyle w:val="Hyperlink"/>
@@ -234,11 +234,11 @@
               <w:pStyle w:val="Heading4"/>
               <w:spacing w:after="200" w:before="100"/>
             </w:pPr>
-            <w:bookmarkStart w:name="overTidOgSomKontinuerligArbeid:" w:id="ykwt4cci134uirlg6m4mi"/>
+            <w:bookmarkStart w:name="overTidOgSomKontinuerligArbeid:" w:id="csx6mntirdc6aeaoov5sr"/>
             <w:r>
               <w:t xml:space="preserve">over tid og som kontinuerlig arbeid:</w:t>
             </w:r>
-            <w:bookmarkEnd w:id="ykwt4cci134uirlg6m4mi"/>
+            <w:bookmarkEnd w:id="csx6mntirdc6aeaoov5sr"/>
           </w:p>
           <w:p>
             <w:pPr>
@@ -251,7 +251,7 @@
             <w:r>
               <w:t xml:space="preserve">Lær mer om samtaler og samtaleteknikker.</w:t>
             </w:r>
-            <w:hyperlink w:history="1" r:id="rIdkmv-eyua1szahchoktqmq">
+            <w:hyperlink w:history="1" r:id="rIdyn1sw5imaaq2_ktay3bkm">
               <w:r>
                 <w:rPr>
                   <w:rStyle w:val="Hyperlink"/>
@@ -291,11 +291,11 @@
         <w:pStyle w:val="Heading2"/>
         <w:spacing w:after="200" w:before="200"/>
       </w:pPr>
-      <w:bookmarkStart w:name="godeRutinerEffektivisererArbeidetOgSkaperForutsigbarhetForDegOgDinMedarbeider." w:id="fx-5ahl4rc8rekovhizok"/>
+      <w:bookmarkStart w:name="godeRutinerEffektivisererArbeidetOgSkaperForutsigbarhetForDegOgDinMedarbeider." w:id="aukqcadxxfvy9tplahhfm"/>
       <w:r>
         <w:t xml:space="preserve">Gode rutiner effektiviserer arbeidet og skaper forutsigbarhet for deg og din medarbeider.</w:t>
       </w:r>
-      <w:bookmarkEnd w:id="fx-5ahl4rc8rekovhizok"/>
+      <w:bookmarkEnd w:id="aukqcadxxfvy9tplahhfm"/>
     </w:p>
     <w:p>
       <w:r>
@@ -319,11 +319,11 @@
         <w:pStyle w:val="Heading4"/>
         <w:spacing w:after="200" w:before="100"/>
       </w:pPr>
-      <w:bookmarkStart w:name="detteKanDuGjøre:" w:id="pm1suap4gbv7od-jlhhlr"/>
+      <w:bookmarkStart w:name="detteKanDuGjøre:" w:id="gx2xgyu8ekol0hkdqphbg"/>
       <w:r>
         <w:t xml:space="preserve">Dette kan du gjøre:</w:t>
       </w:r>
-      <w:bookmarkEnd w:id="pm1suap4gbv7od-jlhhlr"/>
+      <w:bookmarkEnd w:id="gx2xgyu8ekol0hkdqphbg"/>
     </w:p>
     <w:tbl>
       <w:tblPr>
@@ -354,11 +354,11 @@
               <w:pStyle w:val="Heading4"/>
               <w:spacing w:after="200" w:before="100"/>
             </w:pPr>
-            <w:bookmarkStart w:name="påKortSikt:" w:id="wgz7x63nzaaglguym1jz_"/>
+            <w:bookmarkStart w:name="påKortSikt:" w:id="oqxaazzcc6oscrzk9osin"/>
             <w:r>
               <w:t xml:space="preserve">på kort sikt:</w:t>
             </w:r>
-            <w:bookmarkEnd w:id="wgz7x63nzaaglguym1jz_"/>
+            <w:bookmarkEnd w:id="oqxaazzcc6oscrzk9osin"/>
           </w:p>
           <w:p>
             <w:pPr>
@@ -397,11 +397,11 @@
               <w:pStyle w:val="Heading4"/>
               <w:spacing w:after="200" w:before="100"/>
             </w:pPr>
-            <w:bookmarkStart w:name="overTidOgSomKontinuerligArbeid:" w:id="66_lciced1ssdwzjzmbcf"/>
+            <w:bookmarkStart w:name="overTidOgSomKontinuerligArbeid:" w:id="59u7d-lye8qp21jdju6qc"/>
             <w:r>
               <w:t xml:space="preserve">over tid og som kontinuerlig arbeid:</w:t>
             </w:r>
-            <w:bookmarkEnd w:id="66_lciced1ssdwzjzmbcf"/>
+            <w:bookmarkEnd w:id="59u7d-lye8qp21jdju6qc"/>
           </w:p>
           <w:p>
             <w:pPr>
@@ -414,7 +414,7 @@
             <w:r>
               <w:t xml:space="preserve">Evaluer rutinene dine. </w:t>
             </w:r>
-            <w:hyperlink w:history="1" r:id="rIdxztj4go-mzczybfs53_bf">
+            <w:hyperlink w:history="1" r:id="rIdvhmkjslma0bggxg6phk5l">
               <w:r>
                 <w:rPr>
                   <w:rStyle w:val="Hyperlink"/>
@@ -434,7 +434,7 @@
             <w:r>
               <w:t xml:space="preserve">Utarbeid sykefraværsrutiner. </w:t>
             </w:r>
-            <w:hyperlink w:history="1" r:id="rIdrstm2hyd0upm-zothx_pc">
+            <w:hyperlink w:history="1" r:id="rIduxv_np_u0bz70qp5dnioz">
               <w:r>
                 <w:rPr>
                   <w:rStyle w:val="Hyperlink"/>
@@ -463,11 +463,11 @@
         <w:pStyle w:val="Heading4"/>
         <w:spacing w:after="200" w:before="100"/>
       </w:pPr>
-      <w:bookmarkStart w:name="tips:" w:id="swwgs8tdegprkouvx1_kh"/>
+      <w:bookmarkStart w:name="tips:" w:id="2qn4f-nqx604-oylcmuw-"/>
       <w:r>
         <w:t xml:space="preserve">Tips:</w:t>
       </w:r>
-      <w:bookmarkEnd w:id="swwgs8tdegprkouvx1_kh"/>
+      <w:bookmarkEnd w:id="2qn4f-nqx604-oylcmuw-"/>
     </w:p>
     <w:p>
       <w:r>
@@ -478,11 +478,11 @@
       <w:pPr>
         <w:pStyle w:val="Heading3"/>
       </w:pPr>
-      <w:bookmarkStart w:name="ekspanderbart-infopanel__skapeGodeRammer-base" w:id="getr0h9p8l149ng0gdedx"/>
+      <w:bookmarkStart w:name="ekspanderbart-infopanel__skapeGodeRammer-base" w:id="tfplz--of97zxavqlj0pk"/>
       <w:r>
         <w:t xml:space="preserve">Skape gode rammer</w:t>
       </w:r>
-      <w:bookmarkEnd w:id="getr0h9p8l149ng0gdedx"/>
+      <w:bookmarkEnd w:id="tfplz--of97zxavqlj0pk"/>
     </w:p>
     <w:p>
       <w:r>
@@ -703,11 +703,11 @@
       <w:pPr>
         <w:pStyle w:val="Heading3"/>
       </w:pPr>
-      <w:bookmarkStart w:name="ekspanderbart-infopanel__forberedeMedarbeiderenDin-base" w:id="hrn7xeyp1byyhmjoirzgm"/>
+      <w:bookmarkStart w:name="ekspanderbart-infopanel__forberedeMedarbeiderenDin-base" w:id="gsv41drrzcueqwcrxnukd"/>
       <w:r>
         <w:t xml:space="preserve">Forberede medarbeideren din</w:t>
       </w:r>
-      <w:bookmarkEnd w:id="hrn7xeyp1byyhmjoirzgm"/>
+      <w:bookmarkEnd w:id="gsv41drrzcueqwcrxnukd"/>
     </w:p>
     <w:p>
       <w:pPr>
@@ -805,21 +805,21 @@
         <w:pStyle w:val="Heading2"/>
         <w:spacing w:after="200" w:before="200"/>
       </w:pPr>
-      <w:bookmarkStart w:name="GjennomforSamtalen" w:id="iexfle2fjm-eekb0xqs4q"/>
+      <w:bookmarkStart w:name="GjennomforSamtalen" w:id="leienn7_oorqif9ygtr6l"/>
       <w:r>
         <w:t xml:space="preserve">Gjennomfør samtalen ved å:</w:t>
       </w:r>
-      <w:bookmarkEnd w:id="iexfle2fjm-eekb0xqs4q"/>
+      <w:bookmarkEnd w:id="leienn7_oorqif9ygtr6l"/>
     </w:p>
     <w:p>
       <w:pPr>
         <w:pStyle w:val="Heading3"/>
       </w:pPr>
-      <w:bookmarkStart w:name="ekspanderbart-infopanel__innledeSamtalen-base" w:id="j3djhrq6gatjpshfxpstr"/>
+      <w:bookmarkStart w:name="ekspanderbart-infopanel__innledeSamtalen-base" w:id="vbfflx9lujz3nggodmk2j"/>
       <w:r>
         <w:t xml:space="preserve">Innlede samtalen</w:t>
       </w:r>
-      <w:bookmarkEnd w:id="j3djhrq6gatjpshfxpstr"/>
+      <w:bookmarkEnd w:id="vbfflx9lujz3nggodmk2j"/>
     </w:p>
     <w:p>
       <w:r>
@@ -899,22 +899,22 @@
       <w:pPr>
         <w:pStyle w:val="Heading3"/>
       </w:pPr>
-      <w:bookmarkStart w:name="ekspanderbart-infopanel__snakkeOmArbeid-base" w:id="nxm50xwl19rej8swrpvsg"/>
+      <w:bookmarkStart w:name="ekspanderbart-infopanel__snakkeOmArbeid-base" w:id="i8ndjzou0vuqfkovsl4v0"/>
       <w:r>
         <w:t xml:space="preserve">Snakke om arbeid</w:t>
       </w:r>
-      <w:bookmarkEnd w:id="nxm50xwl19rej8swrpvsg"/>
+      <w:bookmarkEnd w:id="i8ndjzou0vuqfkovsl4v0"/>
     </w:p>
     <w:p>
       <w:pPr>
         <w:pStyle w:val="Heading2"/>
         <w:spacing w:after="200" w:before="200"/>
       </w:pPr>
-      <w:bookmarkStart w:name="enSamtaleForÅForebyggeEllerFølgeOppSykefraværHandlerOmMedarbeideren." w:id="afcbwkvfdwc3953biubhh"/>
+      <w:bookmarkStart w:name="enSamtaleForÅForebyggeEllerFølgeOppSykefraværHandlerOmMedarbeideren." w:id="36css8j1-9y_-ihsxsj8n"/>
       <w:r>
         <w:t xml:space="preserve">En samtale for å forebygge eller følge opp sykefravær handler om medarbeideren.</w:t>
       </w:r>
-      <w:bookmarkEnd w:id="afcbwkvfdwc3953biubhh"/>
+      <w:bookmarkEnd w:id="36css8j1-9y_-ihsxsj8n"/>
     </w:p>
     <w:p>
       <w:r>
@@ -926,11 +926,11 @@
         <w:pStyle w:val="Heading4"/>
         <w:spacing w:after="200" w:before="100"/>
       </w:pPr>
-      <w:bookmarkStart w:name="tips:" w:id="qtvchxetcoexqb67qietq"/>
+      <w:bookmarkStart w:name="tips:" w:id="tv2s6rinhpfrrlami-ent"/>
       <w:r>
         <w:t xml:space="preserve">Tips:</w:t>
       </w:r>
-      <w:bookmarkEnd w:id="qtvchxetcoexqb67qietq"/>
+      <w:bookmarkEnd w:id="tv2s6rinhpfrrlami-ent"/>
     </w:p>
     <w:p>
       <w:pPr>
@@ -1054,11 +1054,11 @@
         <w:pStyle w:val="Heading4"/>
         <w:spacing w:after="200" w:before="100"/>
       </w:pPr>
-      <w:bookmarkStart w:name="eksemplerPåSpørsmål:" w:id="9dici0z6nciilnqhv9vlx"/>
+      <w:bookmarkStart w:name="eksemplerPåSpørsmål:" w:id="q7cwse-ibm1zomz0qcpl9"/>
       <w:r>
         <w:t xml:space="preserve">Eksempler på spørsmål:</w:t>
       </w:r>
-      <w:bookmarkEnd w:id="9dici0z6nciilnqhv9vlx"/>
+      <w:bookmarkEnd w:id="q7cwse-ibm1zomz0qcpl9"/>
     </w:p>
     <w:p>
       <w:r>
@@ -1096,11 +1096,11 @@
               <w:pStyle w:val="Heading4"/>
               <w:spacing w:after="200" w:before="100"/>
             </w:pPr>
-            <w:bookmarkStart w:name="arbeidsoppgaver" w:id="bapyriwy_julqsrwdngmj"/>
+            <w:bookmarkStart w:name="arbeidsoppgaver" w:id="p4wzgvrbnohxlnyvf2wb4"/>
             <w:r>
               <w:t xml:space="preserve">Arbeidsoppgaver</w:t>
             </w:r>
-            <w:bookmarkEnd w:id="bapyriwy_julqsrwdngmj"/>
+            <w:bookmarkEnd w:id="p4wzgvrbnohxlnyvf2wb4"/>
           </w:p>
           <w:p>
             <w:pPr>
@@ -1193,11 +1193,11 @@
               <w:pStyle w:val="Heading4"/>
               <w:spacing w:after="200" w:before="100"/>
             </w:pPr>
-            <w:bookmarkStart w:name="arbeidsmiljø" w:id="1nzyzryplos_8zcl0jmb0"/>
+            <w:bookmarkStart w:name="arbeidsmiljø" w:id="kunjkuyd6-o3i1an_pmgh"/>
             <w:r>
               <w:t xml:space="preserve">Arbeidsmiljø</w:t>
             </w:r>
-            <w:bookmarkEnd w:id="1nzyzryplos_8zcl0jmb0"/>
+            <w:bookmarkEnd w:id="kunjkuyd6-o3i1an_pmgh"/>
           </w:p>
           <w:p>
             <w:pPr>
@@ -1290,11 +1290,11 @@
               <w:pStyle w:val="Heading4"/>
               <w:spacing w:after="200" w:before="100"/>
             </w:pPr>
-            <w:bookmarkStart w:name="samarbeidOgMotivasjon" w:id="s8duntt8m69y-djw5wfy2"/>
+            <w:bookmarkStart w:name="samarbeidOgMotivasjon" w:id="kgofbwxgl5cjqpz4kvuii"/>
             <w:r>
               <w:t xml:space="preserve">Samarbeid og motivasjon</w:t>
             </w:r>
-            <w:bookmarkEnd w:id="s8duntt8m69y-djw5wfy2"/>
+            <w:bookmarkEnd w:id="kgofbwxgl5cjqpz4kvuii"/>
           </w:p>
           <w:p>
             <w:pPr>
@@ -1339,22 +1339,22 @@
       <w:pPr>
         <w:pStyle w:val="Heading3"/>
       </w:pPr>
-      <w:bookmarkStart w:name="ekspanderbart-infopanel__finneLøsningerSammen-base" w:id="g7t_tntahcsd3t4lv7mvq"/>
+      <w:bookmarkStart w:name="ekspanderbart-infopanel__finneLøsningerSammen-base" w:id="or4pr6ntbcgpocgrthqbn"/>
       <w:r>
         <w:t xml:space="preserve">Finne løsninger sammen</w:t>
       </w:r>
-      <w:bookmarkEnd w:id="g7t_tntahcsd3t4lv7mvq"/>
+      <w:bookmarkEnd w:id="or4pr6ntbcgpocgrthqbn"/>
     </w:p>
     <w:p>
       <w:pPr>
         <w:pStyle w:val="Heading2"/>
         <w:spacing w:after="200" w:before="200"/>
       </w:pPr>
-      <w:bookmarkStart w:name="hjelpMedarbeiderenMedÅFinneLøsninger." w:id="axyoxrcxs5jrbl7uucudm"/>
+      <w:bookmarkStart w:name="hjelpMedarbeiderenMedÅFinneLøsninger." w:id="3ua13bqwqqlj_-sesb9tx"/>
       <w:r>
         <w:t xml:space="preserve">Hjelp medarbeideren med å finne løsninger.</w:t>
       </w:r>
-      <w:bookmarkEnd w:id="axyoxrcxs5jrbl7uucudm"/>
+      <w:bookmarkEnd w:id="3ua13bqwqqlj_-sesb9tx"/>
     </w:p>
     <w:p>
       <w:r>
@@ -1366,11 +1366,11 @@
         <w:pStyle w:val="Heading4"/>
         <w:spacing w:after="200" w:before="100"/>
       </w:pPr>
-      <w:bookmarkStart w:name="tips:" w:id="x-tnyflckdu_vrtod940e"/>
+      <w:bookmarkStart w:name="tips:" w:id="uczsntyiebl7igzmq8rjo"/>
       <w:r>
         <w:t xml:space="preserve">Tips:</w:t>
       </w:r>
-      <w:bookmarkEnd w:id="x-tnyflckdu_vrtod940e"/>
+      <w:bookmarkEnd w:id="uczsntyiebl7igzmq8rjo"/>
     </w:p>
     <w:p>
       <w:r>
@@ -1382,11 +1382,11 @@
         <w:pStyle w:val="Heading4"/>
         <w:spacing w:after="200" w:before="100"/>
       </w:pPr>
-      <w:bookmarkStart w:name="vanligeTemaNårDereFinnerLøsningerSammen:" w:id="j-htvx17d7sasgza1akgm"/>
+      <w:bookmarkStart w:name="vanligeTemaNårDereFinnerLøsningerSammen:" w:id="s3l40lg7mywct1ntjnws0"/>
       <w:r>
         <w:t xml:space="preserve">Vanlige tema når dere finner løsninger sammen:</w:t>
       </w:r>
-      <w:bookmarkEnd w:id="j-htvx17d7sasgza1akgm"/>
+      <w:bookmarkEnd w:id="s3l40lg7mywct1ntjnws0"/>
     </w:p>
     <w:p>
       <w:pPr>
@@ -1525,11 +1525,11 @@
         <w:pStyle w:val="Heading4"/>
         <w:spacing w:after="200" w:before="100"/>
       </w:pPr>
-      <w:bookmarkStart w:name="eksemplerPåSpørsmål:" w:id="mdwnsurqwqgerjq80amxt"/>
+      <w:bookmarkStart w:name="eksemplerPåSpørsmål:" w:id="71ymqnnf6c1ifl-exjjz-"/>
       <w:r>
         <w:t xml:space="preserve">Eksempler på spørsmål:</w:t>
       </w:r>
-      <w:bookmarkEnd w:id="mdwnsurqwqgerjq80amxt"/>
+      <w:bookmarkEnd w:id="71ymqnnf6c1ifl-exjjz-"/>
     </w:p>
     <w:p>
       <w:r>
@@ -1567,11 +1567,11 @@
               <w:pStyle w:val="Heading4"/>
               <w:spacing w:after="200" w:before="100"/>
             </w:pPr>
-            <w:bookmarkStart w:name="hvordanKanJegSomLederHjelpeDeg?" w:id="90uu8e21grpddm4g68rww"/>
+            <w:bookmarkStart w:name="hvordanKanJegSomLederHjelpeDeg?" w:id="4x51kvxm_piwqqwmabwuj"/>
             <w:r>
               <w:t xml:space="preserve">Hvordan kan jeg som leder hjelpe deg?</w:t>
             </w:r>
-            <w:bookmarkEnd w:id="90uu8e21grpddm4g68rww"/>
+            <w:bookmarkEnd w:id="4x51kvxm_piwqqwmabwuj"/>
           </w:p>
           <w:p>
             <w:pPr>
@@ -1664,11 +1664,11 @@
               <w:pStyle w:val="Heading4"/>
               <w:spacing w:after="200" w:before="100"/>
             </w:pPr>
-            <w:bookmarkStart w:name="løsninger" w:id="irgk9jrithyihsntr_wws"/>
+            <w:bookmarkStart w:name="løsninger" w:id="nus1vwhtp6duook9sdb-o"/>
             <w:r>
               <w:t xml:space="preserve">Løsninger</w:t>
             </w:r>
-            <w:bookmarkEnd w:id="irgk9jrithyihsntr_wws"/>
+            <w:bookmarkEnd w:id="nus1vwhtp6duook9sdb-o"/>
           </w:p>
           <w:p>
             <w:pPr>
@@ -1773,22 +1773,22 @@
       <w:pPr>
         <w:pStyle w:val="Heading3"/>
       </w:pPr>
-      <w:bookmarkStart w:name="ekspanderbart-infopanel__planleggeVeienVidereSammen-base" w:id="knu_dxft_bi6ijjy5pj0z"/>
+      <w:bookmarkStart w:name="ekspanderbart-infopanel__planleggeVeienVidereSammen-base" w:id="o2a8ojno9hqt_sse13x6h"/>
       <w:r>
         <w:t xml:space="preserve">Planlegge veien videre sammen</w:t>
       </w:r>
-      <w:bookmarkEnd w:id="knu_dxft_bi6ijjy5pj0z"/>
+      <w:bookmarkEnd w:id="o2a8ojno9hqt_sse13x6h"/>
     </w:p>
     <w:p>
       <w:pPr>
         <w:pStyle w:val="Heading2"/>
         <w:spacing w:after="200" w:before="200"/>
       </w:pPr>
-      <w:bookmarkStart w:name="oppsummerIFelleskap." w:id="c4givbzwth3xp_iblhgqx"/>
+      <w:bookmarkStart w:name="oppsummerIFelleskap." w:id="67xj_lxe4xhzahhwwca7b"/>
       <w:r>
         <w:t xml:space="preserve">Oppsummer i felleskap.</w:t>
       </w:r>
-      <w:bookmarkEnd w:id="c4givbzwth3xp_iblhgqx"/>
+      <w:bookmarkEnd w:id="67xj_lxe4xhzahhwwca7b"/>
     </w:p>
     <w:p>
       <w:r>
@@ -1800,11 +1800,11 @@
         <w:pStyle w:val="Heading4"/>
         <w:spacing w:after="200" w:before="100"/>
       </w:pPr>
-      <w:bookmarkStart w:name="tips:" w:id="wam15dj3jm9vskcmyqxj6"/>
+      <w:bookmarkStart w:name="tips:" w:id="jru7lkabd32zbleafvd58"/>
       <w:r>
         <w:t xml:space="preserve">Tips:</w:t>
       </w:r>
-      <w:bookmarkEnd w:id="wam15dj3jm9vskcmyqxj6"/>
+      <w:bookmarkEnd w:id="jru7lkabd32zbleafvd58"/>
     </w:p>
     <w:p>
       <w:r>
@@ -1817,7 +1817,7 @@
       </w:r>
     </w:p>
     <w:p>
-      <w:hyperlink w:history="1" r:id="rIdws0c9prwbvwqrrnhi9sqt">
+      <w:hyperlink w:history="1" r:id="rIdnx5dydnbpfeee1_dwc1gj">
         <w:r>
           <w:rPr>
             <w:rStyle w:val="Hyperlink"/>
@@ -1831,11 +1831,11 @@
         <w:pStyle w:val="Heading4"/>
         <w:spacing w:after="200" w:before="100"/>
       </w:pPr>
-      <w:bookmarkStart w:name="vanligeTemaIAvslutningen:" w:id="xj8fxrqib6sgm2wjyw0lb"/>
+      <w:bookmarkStart w:name="vanligeTemaIAvslutningen:" w:id="1mfegicxyk_ce2ksrve2z"/>
       <w:r>
         <w:t xml:space="preserve">Vanlige tema i avslutningen:</w:t>
       </w:r>
-      <w:bookmarkEnd w:id="xj8fxrqib6sgm2wjyw0lb"/>
+      <w:bookmarkEnd w:id="1mfegicxyk_ce2ksrve2z"/>
     </w:p>
     <w:p>
       <w:pPr>
@@ -1987,7 +1987,7 @@
 
 <file path=word/numbering.xml><?xml version="1.0" encoding="utf-8"?>
 <w:numbering xmlns:wpc="http://schemas.microsoft.com/office/word/2010/wordprocessingCanvas" xmlns:mc="http://schemas.openxmlformats.org/markup-compatibility/2006" xmlns:o="urn:schemas-microsoft-com:office:office" xmlns:r="http://schemas.openxmlformats.org/officeDocument/2006/relationships" xmlns:m="http://schemas.openxmlformats.org/officeDocument/2006/math" xmlns:v="urn:schemas-microsoft-com:vml" xmlns:wp14="http://schemas.microsoft.com/office/word/2010/wordprocessingDrawing" xmlns:wp="http://schemas.openxmlformats.org/drawingml/2006/wordprocessingDrawing" xmlns:w10="urn:schemas-microsoft-com:office:word" xmlns:w="http://schemas.openxmlformats.org/wordprocessingml/2006/main" xmlns:w14="http://schemas.microsoft.com/office/word/2010/wordml" xmlns:w15="http://schemas.microsoft.com/office/word/2012/wordml" xmlns:wpg="http://schemas.microsoft.com/office/word/2010/wordprocessingGroup" xmlns:wpi="http://schemas.microsoft.com/office/word/2010/wordprocessingInk" xmlns:wne="http://schemas.microsoft.com/office/word/2006/wordml" xmlns:wps="http://schemas.microsoft.com/office/word/2010/wordprocessingShape" mc:Ignorable="w14 w15 wp14">
-  <w:abstractNum w:abstractNumId="1" w15:restartNumberingAfterBreak="0">
+  <w:abstractNum w:abstractNumId="10" w15:restartNumberingAfterBreak="0">
     <w:multiLevelType w:val="hybridMultilevel"/>
     <w:lvl w:ilvl="0" w15:tentative="1">
       <w:start w:val="1"/>
@@ -2072,7 +2072,457 @@
     </w:lvl>
   </w:abstractNum>
   <w:num w:numId="1">
-    <w:abstractNumId w:val="1"/>
+    <w:abstractNumId w:val="10"/>
+    <w:lvlOverride w:ilvl="0">
+      <w:startOverride w:val="1"/>
+    </w:lvlOverride>
+  </w:num>
+  <w:abstractNum w:abstractNumId="10" w15:restartNumberingAfterBreak="0">
+    <w:multiLevelType w:val="hybridMultilevel"/>
+    <w:lvl w:ilvl="0" w15:tentative="1">
+      <w:start w:val="1"/>
+      <w:numFmt w:val="bullet"/>
+      <w:lvlText w:val="●"/>
+      <w:lvlJc w:val="left"/>
+      <w:pPr>
+        <w:ind w:left="720" w:hanging="360"/>
+      </w:pPr>
+    </w:lvl>
+    <w:lvl w:ilvl="1" w15:tentative="1">
+      <w:start w:val="1"/>
+      <w:numFmt w:val="bullet"/>
+      <w:lvlText w:val="○"/>
+      <w:lvlJc w:val="left"/>
+      <w:pPr>
+        <w:ind w:left="1440" w:hanging="360"/>
+      </w:pPr>
+    </w:lvl>
+    <w:lvl w:ilvl="2" w15:tentative="1">
+      <w:start w:val="1"/>
+      <w:numFmt w:val="bullet"/>
+      <w:lvlText w:val="■"/>
+      <w:lvlJc w:val="left"/>
+      <w:pPr>
+        <w:ind w:left="2160" w:hanging="360"/>
+      </w:pPr>
+    </w:lvl>
+    <w:lvl w:ilvl="3" w15:tentative="1">
+      <w:start w:val="1"/>
+      <w:numFmt w:val="bullet"/>
+      <w:lvlText w:val="●"/>
+      <w:lvlJc w:val="left"/>
+      <w:pPr>
+        <w:ind w:left="2880" w:hanging="360"/>
+      </w:pPr>
+    </w:lvl>
+    <w:lvl w:ilvl="4" w15:tentative="1">
+      <w:start w:val="1"/>
+      <w:numFmt w:val="bullet"/>
+      <w:lvlText w:val="○"/>
+      <w:lvlJc w:val="left"/>
+      <w:pPr>
+        <w:ind w:left="3600" w:hanging="360"/>
+      </w:pPr>
+    </w:lvl>
+    <w:lvl w:ilvl="5" w15:tentative="1">
+      <w:start w:val="1"/>
+      <w:numFmt w:val="bullet"/>
+      <w:lvlText w:val="■"/>
+      <w:lvlJc w:val="left"/>
+      <w:pPr>
+        <w:ind w:left="4320" w:hanging="360"/>
+      </w:pPr>
+    </w:lvl>
+    <w:lvl w:ilvl="6" w15:tentative="1">
+      <w:start w:val="1"/>
+      <w:numFmt w:val="bullet"/>
+      <w:lvlText w:val="●"/>
+      <w:lvlJc w:val="left"/>
+      <w:pPr>
+        <w:ind w:left="5040" w:hanging="360"/>
+      </w:pPr>
+    </w:lvl>
+    <w:lvl w:ilvl="7" w15:tentative="1">
+      <w:start w:val="1"/>
+      <w:numFmt w:val="bullet"/>
+      <w:lvlText w:val="●"/>
+      <w:lvlJc w:val="left"/>
+      <w:pPr>
+        <w:ind w:left="5760" w:hanging="360"/>
+      </w:pPr>
+    </w:lvl>
+    <w:lvl w:ilvl="8" w15:tentative="1">
+      <w:start w:val="1"/>
+      <w:numFmt w:val="bullet"/>
+      <w:lvlText w:val="●"/>
+      <w:lvlJc w:val="left"/>
+      <w:pPr>
+        <w:ind w:left="6480" w:hanging="360"/>
+      </w:pPr>
+    </w:lvl>
+  </w:abstractNum>
+  <w:num w:numId="1">
+    <w:abstractNumId w:val="10"/>
+    <w:lvlOverride w:ilvl="0">
+      <w:startOverride w:val="1"/>
+    </w:lvlOverride>
+  </w:num>
+  <w:abstractNum w:abstractNumId="10" w15:restartNumberingAfterBreak="0">
+    <w:multiLevelType w:val="hybridMultilevel"/>
+    <w:lvl w:ilvl="0" w15:tentative="1">
+      <w:start w:val="1"/>
+      <w:numFmt w:val="bullet"/>
+      <w:lvlText w:val="●"/>
+      <w:lvlJc w:val="left"/>
+      <w:pPr>
+        <w:ind w:left="720" w:hanging="360"/>
+      </w:pPr>
+    </w:lvl>
+    <w:lvl w:ilvl="1" w15:tentative="1">
+      <w:start w:val="1"/>
+      <w:numFmt w:val="bullet"/>
+      <w:lvlText w:val="○"/>
+      <w:lvlJc w:val="left"/>
+      <w:pPr>
+        <w:ind w:left="1440" w:hanging="360"/>
+      </w:pPr>
+    </w:lvl>
+    <w:lvl w:ilvl="2" w15:tentative="1">
+      <w:start w:val="1"/>
+      <w:numFmt w:val="bullet"/>
+      <w:lvlText w:val="■"/>
+      <w:lvlJc w:val="left"/>
+      <w:pPr>
+        <w:ind w:left="2160" w:hanging="360"/>
+      </w:pPr>
+    </w:lvl>
+    <w:lvl w:ilvl="3" w15:tentative="1">
+      <w:start w:val="1"/>
+      <w:numFmt w:val="bullet"/>
+      <w:lvlText w:val="●"/>
+      <w:lvlJc w:val="left"/>
+      <w:pPr>
+        <w:ind w:left="2880" w:hanging="360"/>
+      </w:pPr>
+    </w:lvl>
+    <w:lvl w:ilvl="4" w15:tentative="1">
+      <w:start w:val="1"/>
+      <w:numFmt w:val="bullet"/>
+      <w:lvlText w:val="○"/>
+      <w:lvlJc w:val="left"/>
+      <w:pPr>
+        <w:ind w:left="3600" w:hanging="360"/>
+      </w:pPr>
+    </w:lvl>
+    <w:lvl w:ilvl="5" w15:tentative="1">
+      <w:start w:val="1"/>
+      <w:numFmt w:val="bullet"/>
+      <w:lvlText w:val="■"/>
+      <w:lvlJc w:val="left"/>
+      <w:pPr>
+        <w:ind w:left="4320" w:hanging="360"/>
+      </w:pPr>
+    </w:lvl>
+    <w:lvl w:ilvl="6" w15:tentative="1">
+      <w:start w:val="1"/>
+      <w:numFmt w:val="bullet"/>
+      <w:lvlText w:val="●"/>
+      <w:lvlJc w:val="left"/>
+      <w:pPr>
+        <w:ind w:left="5040" w:hanging="360"/>
+      </w:pPr>
+    </w:lvl>
+    <w:lvl w:ilvl="7" w15:tentative="1">
+      <w:start w:val="1"/>
+      <w:numFmt w:val="bullet"/>
+      <w:lvlText w:val="●"/>
+      <w:lvlJc w:val="left"/>
+      <w:pPr>
+        <w:ind w:left="5760" w:hanging="360"/>
+      </w:pPr>
+    </w:lvl>
+    <w:lvl w:ilvl="8" w15:tentative="1">
+      <w:start w:val="1"/>
+      <w:numFmt w:val="bullet"/>
+      <w:lvlText w:val="●"/>
+      <w:lvlJc w:val="left"/>
+      <w:pPr>
+        <w:ind w:left="6480" w:hanging="360"/>
+      </w:pPr>
+    </w:lvl>
+  </w:abstractNum>
+  <w:num w:numId="1">
+    <w:abstractNumId w:val="10"/>
+    <w:lvlOverride w:ilvl="0">
+      <w:startOverride w:val="1"/>
+    </w:lvlOverride>
+  </w:num>
+  <w:abstractNum w:abstractNumId="10" w15:restartNumberingAfterBreak="0">
+    <w:multiLevelType w:val="hybridMultilevel"/>
+    <w:lvl w:ilvl="0" w15:tentative="1">
+      <w:start w:val="1"/>
+      <w:numFmt w:val="bullet"/>
+      <w:lvlText w:val="●"/>
+      <w:lvlJc w:val="left"/>
+      <w:pPr>
+        <w:ind w:left="720" w:hanging="360"/>
+      </w:pPr>
+    </w:lvl>
+    <w:lvl w:ilvl="1" w15:tentative="1">
+      <w:start w:val="1"/>
+      <w:numFmt w:val="bullet"/>
+      <w:lvlText w:val="○"/>
+      <w:lvlJc w:val="left"/>
+      <w:pPr>
+        <w:ind w:left="1440" w:hanging="360"/>
+      </w:pPr>
+    </w:lvl>
+    <w:lvl w:ilvl="2" w15:tentative="1">
+      <w:start w:val="1"/>
+      <w:numFmt w:val="bullet"/>
+      <w:lvlText w:val="■"/>
+      <w:lvlJc w:val="left"/>
+      <w:pPr>
+        <w:ind w:left="2160" w:hanging="360"/>
+      </w:pPr>
+    </w:lvl>
+    <w:lvl w:ilvl="3" w15:tentative="1">
+      <w:start w:val="1"/>
+      <w:numFmt w:val="bullet"/>
+      <w:lvlText w:val="●"/>
+      <w:lvlJc w:val="left"/>
+      <w:pPr>
+        <w:ind w:left="2880" w:hanging="360"/>
+      </w:pPr>
+    </w:lvl>
+    <w:lvl w:ilvl="4" w15:tentative="1">
+      <w:start w:val="1"/>
+      <w:numFmt w:val="bullet"/>
+      <w:lvlText w:val="○"/>
+      <w:lvlJc w:val="left"/>
+      <w:pPr>
+        <w:ind w:left="3600" w:hanging="360"/>
+      </w:pPr>
+    </w:lvl>
+    <w:lvl w:ilvl="5" w15:tentative="1">
+      <w:start w:val="1"/>
+      <w:numFmt w:val="bullet"/>
+      <w:lvlText w:val="■"/>
+      <w:lvlJc w:val="left"/>
+      <w:pPr>
+        <w:ind w:left="4320" w:hanging="360"/>
+      </w:pPr>
+    </w:lvl>
+    <w:lvl w:ilvl="6" w15:tentative="1">
+      <w:start w:val="1"/>
+      <w:numFmt w:val="bullet"/>
+      <w:lvlText w:val="●"/>
+      <w:lvlJc w:val="left"/>
+      <w:pPr>
+        <w:ind w:left="5040" w:hanging="360"/>
+      </w:pPr>
+    </w:lvl>
+    <w:lvl w:ilvl="7" w15:tentative="1">
+      <w:start w:val="1"/>
+      <w:numFmt w:val="bullet"/>
+      <w:lvlText w:val="●"/>
+      <w:lvlJc w:val="left"/>
+      <w:pPr>
+        <w:ind w:left="5760" w:hanging="360"/>
+      </w:pPr>
+    </w:lvl>
+    <w:lvl w:ilvl="8" w15:tentative="1">
+      <w:start w:val="1"/>
+      <w:numFmt w:val="bullet"/>
+      <w:lvlText w:val="●"/>
+      <w:lvlJc w:val="left"/>
+      <w:pPr>
+        <w:ind w:left="6480" w:hanging="360"/>
+      </w:pPr>
+    </w:lvl>
+  </w:abstractNum>
+  <w:num w:numId="1">
+    <w:abstractNumId w:val="10"/>
+    <w:lvlOverride w:ilvl="0">
+      <w:startOverride w:val="1"/>
+    </w:lvlOverride>
+  </w:num>
+  <w:abstractNum w:abstractNumId="10" w15:restartNumberingAfterBreak="0">
+    <w:multiLevelType w:val="hybridMultilevel"/>
+    <w:lvl w:ilvl="0" w15:tentative="1">
+      <w:start w:val="1"/>
+      <w:numFmt w:val="bullet"/>
+      <w:lvlText w:val="●"/>
+      <w:lvlJc w:val="left"/>
+      <w:pPr>
+        <w:ind w:left="720" w:hanging="360"/>
+      </w:pPr>
+    </w:lvl>
+    <w:lvl w:ilvl="1" w15:tentative="1">
+      <w:start w:val="1"/>
+      <w:numFmt w:val="bullet"/>
+      <w:lvlText w:val="○"/>
+      <w:lvlJc w:val="left"/>
+      <w:pPr>
+        <w:ind w:left="1440" w:hanging="360"/>
+      </w:pPr>
+    </w:lvl>
+    <w:lvl w:ilvl="2" w15:tentative="1">
+      <w:start w:val="1"/>
+      <w:numFmt w:val="bullet"/>
+      <w:lvlText w:val="■"/>
+      <w:lvlJc w:val="left"/>
+      <w:pPr>
+        <w:ind w:left="2160" w:hanging="360"/>
+      </w:pPr>
+    </w:lvl>
+    <w:lvl w:ilvl="3" w15:tentative="1">
+      <w:start w:val="1"/>
+      <w:numFmt w:val="bullet"/>
+      <w:lvlText w:val="●"/>
+      <w:lvlJc w:val="left"/>
+      <w:pPr>
+        <w:ind w:left="2880" w:hanging="360"/>
+      </w:pPr>
+    </w:lvl>
+    <w:lvl w:ilvl="4" w15:tentative="1">
+      <w:start w:val="1"/>
+      <w:numFmt w:val="bullet"/>
+      <w:lvlText w:val="○"/>
+      <w:lvlJc w:val="left"/>
+      <w:pPr>
+        <w:ind w:left="3600" w:hanging="360"/>
+      </w:pPr>
+    </w:lvl>
+    <w:lvl w:ilvl="5" w15:tentative="1">
+      <w:start w:val="1"/>
+      <w:numFmt w:val="bullet"/>
+      <w:lvlText w:val="■"/>
+      <w:lvlJc w:val="left"/>
+      <w:pPr>
+        <w:ind w:left="4320" w:hanging="360"/>
+      </w:pPr>
+    </w:lvl>
+    <w:lvl w:ilvl="6" w15:tentative="1">
+      <w:start w:val="1"/>
+      <w:numFmt w:val="bullet"/>
+      <w:lvlText w:val="●"/>
+      <w:lvlJc w:val="left"/>
+      <w:pPr>
+        <w:ind w:left="5040" w:hanging="360"/>
+      </w:pPr>
+    </w:lvl>
+    <w:lvl w:ilvl="7" w15:tentative="1">
+      <w:start w:val="1"/>
+      <w:numFmt w:val="bullet"/>
+      <w:lvlText w:val="●"/>
+      <w:lvlJc w:val="left"/>
+      <w:pPr>
+        <w:ind w:left="5760" w:hanging="360"/>
+      </w:pPr>
+    </w:lvl>
+    <w:lvl w:ilvl="8" w15:tentative="1">
+      <w:start w:val="1"/>
+      <w:numFmt w:val="bullet"/>
+      <w:lvlText w:val="●"/>
+      <w:lvlJc w:val="left"/>
+      <w:pPr>
+        <w:ind w:left="6480" w:hanging="360"/>
+      </w:pPr>
+    </w:lvl>
+  </w:abstractNum>
+  <w:num w:numId="1">
+    <w:abstractNumId w:val="10"/>
+    <w:lvlOverride w:ilvl="0">
+      <w:startOverride w:val="1"/>
+    </w:lvlOverride>
+  </w:num>
+  <w:abstractNum w:abstractNumId="10" w15:restartNumberingAfterBreak="0">
+    <w:multiLevelType w:val="hybridMultilevel"/>
+    <w:lvl w:ilvl="0" w15:tentative="1">
+      <w:start w:val="1"/>
+      <w:numFmt w:val="bullet"/>
+      <w:lvlText w:val="●"/>
+      <w:lvlJc w:val="left"/>
+      <w:pPr>
+        <w:ind w:left="720" w:hanging="360"/>
+      </w:pPr>
+    </w:lvl>
+    <w:lvl w:ilvl="1" w15:tentative="1">
+      <w:start w:val="1"/>
+      <w:numFmt w:val="bullet"/>
+      <w:lvlText w:val="○"/>
+      <w:lvlJc w:val="left"/>
+      <w:pPr>
+        <w:ind w:left="1440" w:hanging="360"/>
+      </w:pPr>
+    </w:lvl>
+    <w:lvl w:ilvl="2" w15:tentative="1">
+      <w:start w:val="1"/>
+      <w:numFmt w:val="bullet"/>
+      <w:lvlText w:val="■"/>
+      <w:lvlJc w:val="left"/>
+      <w:pPr>
+        <w:ind w:left="2160" w:hanging="360"/>
+      </w:pPr>
+    </w:lvl>
+    <w:lvl w:ilvl="3" w15:tentative="1">
+      <w:start w:val="1"/>
+      <w:numFmt w:val="bullet"/>
+      <w:lvlText w:val="●"/>
+      <w:lvlJc w:val="left"/>
+      <w:pPr>
+        <w:ind w:left="2880" w:hanging="360"/>
+      </w:pPr>
+    </w:lvl>
+    <w:lvl w:ilvl="4" w15:tentative="1">
+      <w:start w:val="1"/>
+      <w:numFmt w:val="bullet"/>
+      <w:lvlText w:val="○"/>
+      <w:lvlJc w:val="left"/>
+      <w:pPr>
+        <w:ind w:left="3600" w:hanging="360"/>
+      </w:pPr>
+    </w:lvl>
+    <w:lvl w:ilvl="5" w15:tentative="1">
+      <w:start w:val="1"/>
+      <w:numFmt w:val="bullet"/>
+      <w:lvlText w:val="■"/>
+      <w:lvlJc w:val="left"/>
+      <w:pPr>
+        <w:ind w:left="4320" w:hanging="360"/>
+      </w:pPr>
+    </w:lvl>
+    <w:lvl w:ilvl="6" w15:tentative="1">
+      <w:start w:val="1"/>
+      <w:numFmt w:val="bullet"/>
+      <w:lvlText w:val="●"/>
+      <w:lvlJc w:val="left"/>
+      <w:pPr>
+        <w:ind w:left="5040" w:hanging="360"/>
+      </w:pPr>
+    </w:lvl>
+    <w:lvl w:ilvl="7" w15:tentative="1">
+      <w:start w:val="1"/>
+      <w:numFmt w:val="bullet"/>
+      <w:lvlText w:val="●"/>
+      <w:lvlJc w:val="left"/>
+      <w:pPr>
+        <w:ind w:left="5760" w:hanging="360"/>
+      </w:pPr>
+    </w:lvl>
+    <w:lvl w:ilvl="8" w15:tentative="1">
+      <w:start w:val="1"/>
+      <w:numFmt w:val="bullet"/>
+      <w:lvlText w:val="●"/>
+      <w:lvlJc w:val="left"/>
+      <w:pPr>
+        <w:ind w:left="6480" w:hanging="360"/>
+      </w:pPr>
+    </w:lvl>
+  </w:abstractNum>
+  <w:num w:numId="1">
+    <w:abstractNumId w:val="10"/>
     <w:lvlOverride w:ilvl="0">
       <w:startOverride w:val="1"/>
     </w:lvlOverride>

</xml_diff>